<commit_message>
Adding information to introduction
</commit_message>
<xml_diff>
--- a/DOCS/Prototype_Doc.docx
+++ b/DOCS/Prototype_Doc.docx
@@ -31,8 +31,6 @@
         </w:rPr>
         <w:t>וכנה</w:t>
       </w:r>
-      <w:bookmarkStart w:id="0" w:name="_GoBack"/>
-      <w:bookmarkEnd w:id="0"/>
     </w:p>
     <w:p>
       <w:pPr>
@@ -77,7 +75,6 @@
       <w:pPr>
         <w:spacing w:line="360" w:lineRule="auto"/>
         <w:rPr>
-          <w:rFonts w:hint="cs"/>
           <w:b/>
           <w:bCs/>
           <w:szCs w:val="48"/>
@@ -177,7 +174,6 @@
       <w:pPr>
         <w:spacing w:line="360" w:lineRule="auto"/>
         <w:rPr>
-          <w:rFonts w:hint="cs"/>
           <w:b/>
           <w:bCs/>
           <w:sz w:val="44"/>
@@ -1488,9 +1484,6 @@
     <w:p>
       <w:pPr>
         <w:jc w:val="left"/>
-        <w:rPr>
-          <w:rtl/>
-        </w:rPr>
       </w:pPr>
     </w:p>
     <w:p>
@@ -1498,26 +1491,151 @@
         <w:jc w:val="left"/>
         <w:rPr>
           <w:rFonts w:asciiTheme="minorBidi" w:hAnsiTheme="minorBidi" w:cstheme="minorBidi"/>
-          <w:sz w:val="28"/>
-          <w:szCs w:val="28"/>
-          <w:rtl/>
-        </w:rPr>
-      </w:pPr>
+          <w:color w:val="000000"/>
+          <w:sz w:val="24"/>
+          <w:szCs w:val="24"/>
+          <w:shd w:val="clear" w:color="auto" w:fill="FFFFFF"/>
+          <w:rtl/>
+        </w:rPr>
+      </w:pPr>
+      <w:r>
+        <w:rPr>
+          <w:rFonts w:hint="cs"/>
+          <w:sz w:val="24"/>
+          <w:szCs w:val="24"/>
+          <w:rtl/>
+        </w:rPr>
+        <w:t xml:space="preserve">האינטרנט היא רשת תקשורת נתונים הכי גדולה בעולם. תכני אינטרנט, תמונות, קבצי קול, וכל מידע דיגיטלי אחר מועברים ברשת האינטרנט. </w:t>
+      </w:r>
+      <w:r>
+        <w:rPr>
+          <w:rFonts w:hint="cs"/>
+          <w:sz w:val="24"/>
+          <w:szCs w:val="24"/>
+          <w:rtl/>
+        </w:rPr>
+        <w:t>אחד מה</w:t>
+      </w:r>
+      <w:r>
+        <w:rPr>
+          <w:rFonts w:hint="cs"/>
+          <w:sz w:val="24"/>
+          <w:szCs w:val="24"/>
+          <w:rtl/>
+        </w:rPr>
+        <w:t>רכיב</w:t>
+      </w:r>
+      <w:r>
+        <w:rPr>
+          <w:rFonts w:hint="cs"/>
+          <w:sz w:val="24"/>
+          <w:szCs w:val="24"/>
+          <w:rtl/>
+        </w:rPr>
+        <w:t>ים</w:t>
+      </w:r>
+      <w:r>
+        <w:rPr>
+          <w:rFonts w:hint="cs"/>
+          <w:sz w:val="24"/>
+          <w:szCs w:val="24"/>
+          <w:rtl/>
+        </w:rPr>
+        <w:t xml:space="preserve"> </w:t>
+      </w:r>
+      <w:r>
+        <w:rPr>
+          <w:rFonts w:hint="cs"/>
+          <w:sz w:val="24"/>
+          <w:szCs w:val="24"/>
+          <w:rtl/>
+        </w:rPr>
+        <w:t>ה</w:t>
+      </w:r>
+      <w:r>
+        <w:rPr>
+          <w:rFonts w:hint="cs"/>
+          <w:sz w:val="24"/>
+          <w:szCs w:val="24"/>
+          <w:rtl/>
+        </w:rPr>
+        <w:t>מרכזי מאוד</w:t>
+      </w:r>
+      <w:r>
+        <w:rPr>
+          <w:rFonts w:hint="cs"/>
+          <w:sz w:val="24"/>
+          <w:szCs w:val="24"/>
+          <w:rtl/>
+        </w:rPr>
+        <w:t xml:space="preserve"> בתעבורת מידע הוא הנתב (</w:t>
+      </w:r>
+      <w:r>
+        <w:rPr>
+          <w:sz w:val="24"/>
+          <w:szCs w:val="24"/>
+        </w:rPr>
+        <w:t>Router</w:t>
+      </w:r>
+      <w:r>
+        <w:rPr>
+          <w:rFonts w:hint="cs"/>
+          <w:sz w:val="24"/>
+          <w:szCs w:val="24"/>
+          <w:rtl/>
+        </w:rPr>
+        <w:t xml:space="preserve">). </w:t>
+      </w:r>
       <w:r>
         <w:rPr>
           <w:rFonts w:asciiTheme="minorBidi" w:hAnsiTheme="minorBidi" w:cstheme="minorBidi"/>
-          <w:sz w:val="28"/>
-          <w:szCs w:val="28"/>
-          <w:rtl/>
-        </w:rPr>
-        <w:t xml:space="preserve">נתב - </w:t>
+          <w:sz w:val="24"/>
+          <w:szCs w:val="24"/>
+          <w:rtl/>
+        </w:rPr>
+        <w:t xml:space="preserve">נתב </w:t>
+      </w:r>
+      <w:r>
+        <w:rPr>
+          <w:rFonts w:asciiTheme="minorBidi" w:hAnsiTheme="minorBidi" w:cstheme="minorBidi" w:hint="cs"/>
+          <w:sz w:val="24"/>
+          <w:szCs w:val="24"/>
+          <w:rtl/>
+        </w:rPr>
+        <w:t>(</w:t>
+      </w:r>
+      <w:r>
+        <w:rPr>
+          <w:rFonts w:asciiTheme="minorBidi" w:hAnsiTheme="minorBidi" w:cstheme="minorBidi"/>
+          <w:sz w:val="24"/>
+          <w:szCs w:val="24"/>
+        </w:rPr>
+        <w:t>ROUTER</w:t>
+      </w:r>
+      <w:r>
+        <w:rPr>
+          <w:rFonts w:asciiTheme="minorBidi" w:hAnsiTheme="minorBidi" w:cstheme="minorBidi" w:hint="cs"/>
+          <w:sz w:val="24"/>
+          <w:szCs w:val="24"/>
+          <w:rtl/>
+        </w:rPr>
+        <w:t xml:space="preserve">) </w:t>
+      </w:r>
+      <w:r>
+        <w:rPr>
+          <w:rFonts w:asciiTheme="minorBidi" w:hAnsiTheme="minorBidi" w:cstheme="minorBidi"/>
+          <w:sz w:val="24"/>
+          <w:szCs w:val="24"/>
+          <w:rtl/>
+        </w:rPr>
+        <w:t xml:space="preserve">- </w:t>
       </w:r>
       <w:r>
         <w:rPr>
           <w:rFonts w:asciiTheme="minorBidi" w:hAnsiTheme="minorBidi" w:cstheme="minorBidi"/>
           <w:color w:val="252525"/>
-          <w:sz w:val="28"/>
-          <w:szCs w:val="28"/>
+          <w:sz w:val="24"/>
+          <w:szCs w:val="24"/>
           <w:shd w:val="clear" w:color="auto" w:fill="FFFFFF"/>
           <w:rtl/>
         </w:rPr>
@@ -1528,8 +1646,8 @@
           <w:rStyle w:val="apple-converted-space"/>
           <w:rFonts w:asciiTheme="minorBidi" w:hAnsiTheme="minorBidi" w:cstheme="minorBidi"/>
           <w:color w:val="252525"/>
-          <w:sz w:val="28"/>
-          <w:szCs w:val="28"/>
+          <w:sz w:val="24"/>
+          <w:szCs w:val="24"/>
           <w:shd w:val="clear" w:color="auto" w:fill="FFFFFF"/>
           <w:rtl/>
         </w:rPr>
@@ -1538,8 +1656,8 @@
       <w:r>
         <w:rPr>
           <w:rFonts w:asciiTheme="minorBidi" w:hAnsiTheme="minorBidi" w:cstheme="minorBidi"/>
-          <w:sz w:val="28"/>
-          <w:szCs w:val="28"/>
+          <w:sz w:val="24"/>
+          <w:szCs w:val="24"/>
           <w:shd w:val="clear" w:color="auto" w:fill="FFFFFF"/>
           <w:rtl/>
         </w:rPr>
@@ -1550,8 +1668,8 @@
           <w:rStyle w:val="apple-converted-space"/>
           <w:rFonts w:asciiTheme="minorBidi" w:hAnsiTheme="minorBidi" w:cstheme="minorBidi"/>
           <w:color w:val="252525"/>
-          <w:sz w:val="28"/>
-          <w:szCs w:val="28"/>
+          <w:sz w:val="24"/>
+          <w:szCs w:val="24"/>
           <w:shd w:val="clear" w:color="auto" w:fill="FFFFFF"/>
         </w:rPr>
         <w:t> </w:t>
@@ -1560,8 +1678,8 @@
         <w:rPr>
           <w:rFonts w:asciiTheme="minorBidi" w:hAnsiTheme="minorBidi" w:cstheme="minorBidi"/>
           <w:color w:val="252525"/>
-          <w:sz w:val="28"/>
-          <w:szCs w:val="28"/>
+          <w:sz w:val="24"/>
+          <w:szCs w:val="24"/>
           <w:shd w:val="clear" w:color="auto" w:fill="FFFFFF"/>
           <w:rtl/>
         </w:rPr>
@@ -1570,8 +1688,8 @@
       <w:r>
         <w:rPr>
           <w:rFonts w:asciiTheme="minorBidi" w:hAnsiTheme="minorBidi" w:cstheme="minorBidi"/>
-          <w:sz w:val="28"/>
-          <w:szCs w:val="28"/>
+          <w:sz w:val="24"/>
+          <w:szCs w:val="24"/>
           <w:shd w:val="clear" w:color="auto" w:fill="FFFFFF"/>
           <w:rtl/>
         </w:rPr>
@@ -1582,8 +1700,8 @@
           <w:rStyle w:val="apple-converted-space"/>
           <w:rFonts w:asciiTheme="minorBidi" w:hAnsiTheme="minorBidi" w:cstheme="minorBidi"/>
           <w:color w:val="252525"/>
-          <w:sz w:val="28"/>
-          <w:szCs w:val="28"/>
+          <w:sz w:val="24"/>
+          <w:szCs w:val="24"/>
           <w:shd w:val="clear" w:color="auto" w:fill="FFFFFF"/>
         </w:rPr>
         <w:t> </w:t>
@@ -1592,8 +1710,8 @@
         <w:rPr>
           <w:rFonts w:asciiTheme="minorBidi" w:hAnsiTheme="minorBidi" w:cstheme="minorBidi"/>
           <w:color w:val="252525"/>
-          <w:sz w:val="28"/>
-          <w:szCs w:val="28"/>
+          <w:sz w:val="24"/>
+          <w:szCs w:val="24"/>
           <w:shd w:val="clear" w:color="auto" w:fill="FFFFFF"/>
           <w:rtl/>
         </w:rPr>
@@ -1604,8 +1722,8 @@
           <w:rStyle w:val="apple-converted-space"/>
           <w:rFonts w:asciiTheme="minorBidi" w:hAnsiTheme="minorBidi" w:cstheme="minorBidi"/>
           <w:color w:val="252525"/>
-          <w:sz w:val="28"/>
-          <w:szCs w:val="28"/>
+          <w:sz w:val="24"/>
+          <w:szCs w:val="24"/>
           <w:shd w:val="clear" w:color="auto" w:fill="FFFFFF"/>
           <w:rtl/>
         </w:rPr>
@@ -1614,8 +1732,8 @@
       <w:r>
         <w:rPr>
           <w:rFonts w:asciiTheme="minorBidi" w:hAnsiTheme="minorBidi" w:cstheme="minorBidi"/>
-          <w:sz w:val="28"/>
-          <w:szCs w:val="28"/>
+          <w:sz w:val="24"/>
+          <w:szCs w:val="24"/>
           <w:shd w:val="clear" w:color="auto" w:fill="FFFFFF"/>
           <w:rtl/>
         </w:rPr>
@@ -1626,8 +1744,8 @@
           <w:rStyle w:val="apple-converted-space"/>
           <w:rFonts w:asciiTheme="minorBidi" w:hAnsiTheme="minorBidi" w:cstheme="minorBidi"/>
           <w:color w:val="252525"/>
-          <w:sz w:val="28"/>
-          <w:szCs w:val="28"/>
+          <w:sz w:val="24"/>
+          <w:szCs w:val="24"/>
           <w:shd w:val="clear" w:color="auto" w:fill="FFFFFF"/>
         </w:rPr>
         <w:t> </w:t>
@@ -1636,8 +1754,8 @@
         <w:rPr>
           <w:rFonts w:asciiTheme="minorBidi" w:hAnsiTheme="minorBidi" w:cstheme="minorBidi"/>
           <w:color w:val="252525"/>
-          <w:sz w:val="28"/>
-          <w:szCs w:val="28"/>
+          <w:sz w:val="24"/>
+          <w:szCs w:val="24"/>
           <w:shd w:val="clear" w:color="auto" w:fill="FFFFFF"/>
           <w:rtl/>
         </w:rPr>
@@ -1647,8 +1765,8 @@
         <w:rPr>
           <w:rFonts w:asciiTheme="minorBidi" w:hAnsiTheme="minorBidi" w:cstheme="minorBidi"/>
           <w:color w:val="252525"/>
-          <w:sz w:val="28"/>
-          <w:szCs w:val="28"/>
+          <w:sz w:val="24"/>
+          <w:szCs w:val="24"/>
           <w:shd w:val="clear" w:color="auto" w:fill="FFFFFF"/>
         </w:rPr>
         <w:t>.</w:t>
@@ -1656,18 +1774,27 @@
       <w:r>
         <w:rPr>
           <w:rFonts w:asciiTheme="minorBidi" w:hAnsiTheme="minorBidi" w:cstheme="minorBidi"/>
-          <w:sz w:val="28"/>
-          <w:szCs w:val="28"/>
+          <w:sz w:val="24"/>
+          <w:szCs w:val="24"/>
           <w:rtl/>
         </w:rPr>
         <w:t xml:space="preserve"> </w:t>
+      </w:r>
+      <w:r>
+        <w:rPr>
+          <w:rFonts w:asciiTheme="minorBidi" w:hAnsiTheme="minorBidi" w:cstheme="minorBidi" w:hint="cs"/>
+          <w:sz w:val="24"/>
+          <w:szCs w:val="24"/>
+          <w:rtl/>
+        </w:rPr>
+        <w:t xml:space="preserve">רכיב שהוא </w:t>
       </w:r>
       <w:r>
         <w:rPr>
           <w:rFonts w:asciiTheme="minorBidi" w:hAnsiTheme="minorBidi" w:cstheme="minorBidi"/>
           <w:color w:val="000000"/>
-          <w:sz w:val="28"/>
-          <w:szCs w:val="28"/>
+          <w:sz w:val="24"/>
+          <w:szCs w:val="24"/>
           <w:shd w:val="clear" w:color="auto" w:fill="FFFFFF"/>
           <w:rtl/>
         </w:rPr>
@@ -1677,12 +1804,529 @@
         <w:rPr>
           <w:rFonts w:asciiTheme="minorBidi" w:hAnsiTheme="minorBidi" w:cstheme="minorBidi"/>
           <w:color w:val="000000"/>
-          <w:sz w:val="28"/>
-          <w:szCs w:val="28"/>
+          <w:sz w:val="24"/>
+          <w:szCs w:val="24"/>
           <w:shd w:val="clear" w:color="auto" w:fill="FFFFFF"/>
         </w:rPr>
         <w:t>.</w:t>
       </w:r>
+      <w:r>
+        <w:rPr>
+          <w:rFonts w:asciiTheme="minorBidi" w:hAnsiTheme="minorBidi" w:cstheme="minorBidi" w:hint="cs"/>
+          <w:color w:val="000000"/>
+          <w:sz w:val="24"/>
+          <w:szCs w:val="24"/>
+          <w:shd w:val="clear" w:color="auto" w:fill="FFFFFF"/>
+          <w:rtl/>
+        </w:rPr>
+        <w:t xml:space="preserve"> אם נעשה אנלוגיה בין הרשת לנתיבי תנועה כמו כבישים, הנתבים משמשים בתפקיד של שוטרי התנועה של רשת האינטרנט.</w:t>
+      </w:r>
+      <w:r>
+        <w:rPr>
+          <w:rFonts w:asciiTheme="minorBidi" w:hAnsiTheme="minorBidi" w:cstheme="minorBidi" w:hint="cs"/>
+          <w:color w:val="000000"/>
+          <w:sz w:val="24"/>
+          <w:szCs w:val="24"/>
+          <w:shd w:val="clear" w:color="auto" w:fill="FFFFFF"/>
+          <w:rtl/>
+        </w:rPr>
+        <w:t xml:space="preserve"> משימת הניתוב מתבצעת בשכבה השלישית של מודל שבע השכבות (</w:t>
+      </w:r>
+      <w:r>
+        <w:rPr>
+          <w:rFonts w:asciiTheme="minorBidi" w:hAnsiTheme="minorBidi" w:cstheme="minorBidi"/>
+          <w:color w:val="000000"/>
+          <w:sz w:val="24"/>
+          <w:szCs w:val="24"/>
+          <w:shd w:val="clear" w:color="auto" w:fill="FFFFFF"/>
+        </w:rPr>
+        <w:t>OSI</w:t>
+      </w:r>
+      <w:r>
+        <w:rPr>
+          <w:rFonts w:asciiTheme="minorBidi" w:hAnsiTheme="minorBidi" w:cstheme="minorBidi" w:hint="cs"/>
+          <w:color w:val="000000"/>
+          <w:sz w:val="24"/>
+          <w:szCs w:val="24"/>
+          <w:shd w:val="clear" w:color="auto" w:fill="FFFFFF"/>
+          <w:rtl/>
+        </w:rPr>
+        <w:t>). הנתב מקבל חבילת מידע המגיעה אליו מרכיב תקשורת אחר ועל פי יעד החבילה הנתב ישלח את חבילת המידע להמשך מסלולה אם במידה ולא עשתה מספר צעדים יותר ממה שמוסכם. כל רכיב תקשורת שבו עוברת החבילה נחשב צעד נוסף. במידה והנתב קורא כי כמה מסלולים אפשריים ליעד את החבילה, הנתב יבחר בנתיב אליו החבילה תצעד את מספר הצעדים הקטן ביותר. בנוסף למספר הצעדים, הנתב מתחשב בנתונים רבים המשפיעים על החלטות ניתוב חבילות המידע.</w:t>
+      </w:r>
+      <w:r>
+        <w:rPr>
+          <w:rFonts w:asciiTheme="minorBidi" w:hAnsiTheme="minorBidi" w:cstheme="minorBidi" w:hint="cs"/>
+          <w:color w:val="000000"/>
+          <w:sz w:val="24"/>
+          <w:szCs w:val="24"/>
+          <w:shd w:val="clear" w:color="auto" w:fill="FFFFFF"/>
+          <w:rtl/>
+        </w:rPr>
+        <w:t xml:space="preserve"> מעבר לתפקידו של הנתב כגשר להעברת חבילות מידע, הנתב מתוכנן ויודע גם לספק שירותים נוספים.</w:t>
+      </w:r>
+      <w:r>
+        <w:rPr>
+          <w:rFonts w:asciiTheme="minorBidi" w:hAnsiTheme="minorBidi" w:cstheme="minorBidi" w:hint="cs"/>
+          <w:color w:val="000000"/>
+          <w:sz w:val="24"/>
+          <w:szCs w:val="24"/>
+          <w:shd w:val="clear" w:color="auto" w:fill="FFFFFF"/>
+          <w:rtl/>
+        </w:rPr>
+        <w:t xml:space="preserve"> הנתב מאפשר יצירת רשת פנימית </w:t>
+      </w:r>
+      <w:r>
+        <w:rPr>
+          <w:rFonts w:asciiTheme="minorBidi" w:hAnsiTheme="minorBidi" w:cstheme="minorBidi"/>
+          <w:color w:val="000000"/>
+          <w:sz w:val="24"/>
+          <w:szCs w:val="24"/>
+          <w:shd w:val="clear" w:color="auto" w:fill="FFFFFF"/>
+          <w:rtl/>
+        </w:rPr>
+        <w:t>–</w:t>
+      </w:r>
+      <w:r>
+        <w:rPr>
+          <w:rFonts w:asciiTheme="minorBidi" w:hAnsiTheme="minorBidi" w:cstheme="minorBidi" w:hint="cs"/>
+          <w:color w:val="000000"/>
+          <w:sz w:val="24"/>
+          <w:szCs w:val="24"/>
+          <w:shd w:val="clear" w:color="auto" w:fill="FFFFFF"/>
+          <w:rtl/>
+        </w:rPr>
+        <w:t xml:space="preserve"> ביתית, כזאת שאין לה כל צורך בחיבור חיצוני לאינטרנט. עדין יהיה ניתן לשתף ולהעביר קבצים בין מחשבים שונים המחוברים לאותו נתב. שירות נוסף אותו מספק הנתב הוא בתחום אבטחת המחשבים המחוברים לרשת הנתב. כאשר מגיע לנתב חבילת מידע מחוץ לרשת הפנימית, הנתב בודק ברשימותיו האם החבילה מגיעה מיעד כשיר ואמין ובהתאם לכך פועלת לנתב את החבילה ליעדה או משליכה אותה. דהיינו הנתב יוצר "חומת אש" (</w:t>
+      </w:r>
+      <w:r>
+        <w:rPr>
+          <w:rFonts w:asciiTheme="minorBidi" w:hAnsiTheme="minorBidi" w:cstheme="minorBidi"/>
+          <w:color w:val="000000"/>
+          <w:sz w:val="24"/>
+          <w:szCs w:val="24"/>
+          <w:shd w:val="clear" w:color="auto" w:fill="FFFFFF"/>
+        </w:rPr>
+        <w:t>firewall</w:t>
+      </w:r>
+      <w:r>
+        <w:rPr>
+          <w:rFonts w:asciiTheme="minorBidi" w:hAnsiTheme="minorBidi" w:cstheme="minorBidi" w:hint="cs"/>
+          <w:color w:val="000000"/>
+          <w:sz w:val="24"/>
+          <w:szCs w:val="24"/>
+          <w:shd w:val="clear" w:color="auto" w:fill="FFFFFF"/>
+          <w:rtl/>
+        </w:rPr>
+        <w:t>) שמסננת ברמה מתקדמת את תעבורת חבילות המידע ברשת בהתאמה לרשימה שחורה אשר הנתב מחזיק.</w:t>
+      </w:r>
+      <w:r>
+        <w:rPr>
+          <w:rFonts w:asciiTheme="minorBidi" w:hAnsiTheme="minorBidi" w:cstheme="minorBidi" w:hint="cs"/>
+          <w:color w:val="000000"/>
+          <w:sz w:val="24"/>
+          <w:szCs w:val="24"/>
+          <w:shd w:val="clear" w:color="auto" w:fill="FFFFFF"/>
+          <w:rtl/>
+        </w:rPr>
+        <w:t xml:space="preserve"> </w:t>
+      </w:r>
+      <w:r>
+        <w:rPr>
+          <w:rFonts w:asciiTheme="minorBidi" w:hAnsiTheme="minorBidi" w:cstheme="minorBidi" w:hint="cs"/>
+          <w:color w:val="000000"/>
+          <w:sz w:val="24"/>
+          <w:szCs w:val="24"/>
+          <w:shd w:val="clear" w:color="auto" w:fill="FFFFFF"/>
+          <w:rtl/>
+        </w:rPr>
+        <w:t>יש בעיקר שני סוגי נתבים: ביתיים ותעשייתיי</w:t>
+      </w:r>
+      <w:r>
+        <w:rPr>
+          <w:rFonts w:asciiTheme="minorBidi" w:hAnsiTheme="minorBidi" w:cstheme="minorBidi" w:hint="eastAsia"/>
+          <w:color w:val="000000"/>
+          <w:sz w:val="24"/>
+          <w:szCs w:val="24"/>
+          <w:shd w:val="clear" w:color="auto" w:fill="FFFFFF"/>
+          <w:rtl/>
+        </w:rPr>
+        <w:t>ם</w:t>
+      </w:r>
+      <w:r>
+        <w:rPr>
+          <w:rFonts w:asciiTheme="minorBidi" w:hAnsiTheme="minorBidi" w:cstheme="minorBidi" w:hint="cs"/>
+          <w:color w:val="000000"/>
+          <w:sz w:val="24"/>
+          <w:szCs w:val="24"/>
+          <w:shd w:val="clear" w:color="auto" w:fill="FFFFFF"/>
+          <w:rtl/>
+        </w:rPr>
+        <w:t>. ב</w:t>
+      </w:r>
+      <w:r>
+        <w:rPr>
+          <w:rFonts w:asciiTheme="minorBidi" w:hAnsiTheme="minorBidi" w:cstheme="minorBidi" w:hint="cs"/>
+          <w:color w:val="000000"/>
+          <w:sz w:val="24"/>
+          <w:szCs w:val="24"/>
+          <w:shd w:val="clear" w:color="auto" w:fill="FFFFFF"/>
+          <w:rtl/>
+        </w:rPr>
+        <w:t>פרויקט זה אתמקד בניתוח והתעסקות של מידע עבור נתבים ביתיים.</w:t>
+      </w:r>
+      <w:r>
+        <w:rPr>
+          <w:rFonts w:asciiTheme="minorBidi" w:hAnsiTheme="minorBidi" w:cstheme="minorBidi" w:hint="cs"/>
+          <w:color w:val="000000"/>
+          <w:sz w:val="24"/>
+          <w:szCs w:val="24"/>
+          <w:shd w:val="clear" w:color="auto" w:fill="FFFFFF"/>
+          <w:rtl/>
+        </w:rPr>
+        <w:t xml:space="preserve"> </w:t>
+      </w:r>
+    </w:p>
+    <w:p>
+      <w:pPr>
+        <w:jc w:val="left"/>
+        <w:rPr>
+          <w:rFonts w:asciiTheme="minorBidi" w:hAnsiTheme="minorBidi" w:cstheme="minorBidi"/>
+          <w:color w:val="000000"/>
+          <w:sz w:val="24"/>
+          <w:szCs w:val="24"/>
+          <w:shd w:val="clear" w:color="auto" w:fill="FFFFFF"/>
+          <w:rtl/>
+        </w:rPr>
+      </w:pPr>
+    </w:p>
+    <w:p>
+      <w:pPr>
+        <w:jc w:val="left"/>
+        <w:rPr>
+          <w:rFonts w:asciiTheme="minorBidi" w:hAnsiTheme="minorBidi" w:cstheme="minorBidi" w:hint="cs"/>
+          <w:color w:val="000000"/>
+          <w:sz w:val="24"/>
+          <w:szCs w:val="24"/>
+          <w:shd w:val="clear" w:color="auto" w:fill="FFFFFF"/>
+          <w:rtl/>
+        </w:rPr>
+      </w:pPr>
+      <w:r>
+        <w:rPr>
+          <w:rFonts w:asciiTheme="minorBidi" w:hAnsiTheme="minorBidi" w:cstheme="minorBidi" w:hint="cs"/>
+          <w:color w:val="000000"/>
+          <w:sz w:val="24"/>
+          <w:szCs w:val="24"/>
+          <w:shd w:val="clear" w:color="auto" w:fill="FFFFFF"/>
+          <w:rtl/>
+        </w:rPr>
+        <w:t xml:space="preserve">הכוח החזק הטמון בנתב הוא היכולת לשדר חבילות מידע אל רשת אלחוטית. לאותה רשת אלחוטית בה משדר הנתב, יש שם שרובנו מכירים והוא </w:t>
+      </w:r>
+      <w:r>
+        <w:rPr>
+          <w:rFonts w:asciiTheme="minorBidi" w:hAnsiTheme="minorBidi" w:cstheme="minorBidi" w:hint="cs"/>
+          <w:color w:val="000000"/>
+          <w:sz w:val="24"/>
+          <w:szCs w:val="24"/>
+          <w:shd w:val="clear" w:color="auto" w:fill="FFFFFF"/>
+        </w:rPr>
+        <w:t>WIFI</w:t>
+      </w:r>
+      <w:r>
+        <w:rPr>
+          <w:rFonts w:asciiTheme="minorBidi" w:hAnsiTheme="minorBidi" w:cstheme="minorBidi" w:hint="cs"/>
+          <w:color w:val="000000"/>
+          <w:sz w:val="24"/>
+          <w:szCs w:val="24"/>
+          <w:shd w:val="clear" w:color="auto" w:fill="FFFFFF"/>
+          <w:rtl/>
+        </w:rPr>
+        <w:t>.</w:t>
+      </w:r>
+    </w:p>
+    <w:p>
+      <w:pPr>
+        <w:jc w:val="left"/>
+        <w:rPr>
+          <w:rFonts w:asciiTheme="minorBidi" w:hAnsiTheme="minorBidi" w:cstheme="minorBidi"/>
+          <w:color w:val="000000"/>
+          <w:sz w:val="24"/>
+          <w:szCs w:val="24"/>
+          <w:shd w:val="clear" w:color="auto" w:fill="FFFFFF"/>
+          <w:rtl/>
+        </w:rPr>
+      </w:pPr>
+    </w:p>
+    <w:p>
+      <w:pPr>
+        <w:jc w:val="left"/>
+        <w:rPr>
+          <w:rFonts w:asciiTheme="minorBidi" w:hAnsiTheme="minorBidi" w:cstheme="minorBidi" w:hint="cs"/>
+          <w:color w:val="000000"/>
+          <w:sz w:val="24"/>
+          <w:szCs w:val="24"/>
+          <w:shd w:val="clear" w:color="auto" w:fill="FFFFFF"/>
+          <w:rtl/>
+        </w:rPr>
+      </w:pPr>
+      <w:r>
+        <w:rPr>
+          <w:rFonts w:asciiTheme="minorBidi" w:hAnsiTheme="minorBidi" w:cstheme="minorBidi" w:hint="cs"/>
+          <w:color w:val="000000"/>
+          <w:sz w:val="24"/>
+          <w:szCs w:val="24"/>
+          <w:shd w:val="clear" w:color="auto" w:fill="FFFFFF"/>
+        </w:rPr>
+        <w:t>WIFI</w:t>
+      </w:r>
+      <w:r>
+        <w:rPr>
+          <w:rFonts w:asciiTheme="minorBidi" w:hAnsiTheme="minorBidi" w:cstheme="minorBidi" w:hint="cs"/>
+          <w:color w:val="000000"/>
+          <w:sz w:val="24"/>
+          <w:szCs w:val="24"/>
+          <w:shd w:val="clear" w:color="auto" w:fill="FFFFFF"/>
+          <w:rtl/>
+        </w:rPr>
+        <w:t xml:space="preserve"> </w:t>
+      </w:r>
+      <w:r>
+        <w:rPr>
+          <w:rFonts w:asciiTheme="minorBidi" w:hAnsiTheme="minorBidi" w:cstheme="minorBidi"/>
+          <w:color w:val="000000"/>
+          <w:sz w:val="24"/>
+          <w:szCs w:val="24"/>
+          <w:shd w:val="clear" w:color="auto" w:fill="FFFFFF"/>
+          <w:rtl/>
+        </w:rPr>
+        <w:t>–</w:t>
+      </w:r>
+      <w:r>
+        <w:rPr>
+          <w:rFonts w:asciiTheme="minorBidi" w:hAnsiTheme="minorBidi" w:cstheme="minorBidi" w:hint="cs"/>
+          <w:color w:val="000000"/>
+          <w:sz w:val="24"/>
+          <w:szCs w:val="24"/>
+          <w:shd w:val="clear" w:color="auto" w:fill="FFFFFF"/>
+          <w:rtl/>
+        </w:rPr>
+        <w:t xml:space="preserve"> </w:t>
+      </w:r>
+      <w:r>
+        <w:rPr>
+          <w:rFonts w:asciiTheme="minorBidi" w:hAnsiTheme="minorBidi" w:cstheme="minorBidi" w:hint="cs"/>
+          <w:color w:val="000000"/>
+          <w:sz w:val="24"/>
+          <w:szCs w:val="24"/>
+          <w:shd w:val="clear" w:color="auto" w:fill="FFFFFF"/>
+          <w:rtl/>
+        </w:rPr>
+        <w:t>רשת אלחוטית במרחב מקומי.</w:t>
+      </w:r>
+    </w:p>
+    <w:p>
+      <w:pPr>
+        <w:jc w:val="left"/>
+        <w:rPr>
+          <w:rFonts w:hint="cs"/>
+          <w:sz w:val="24"/>
+          <w:szCs w:val="24"/>
+          <w:rtl/>
+        </w:rPr>
+      </w:pPr>
+      <w:r>
+        <w:rPr>
+          <w:rFonts w:asciiTheme="minorBidi" w:hAnsiTheme="minorBidi" w:cstheme="minorBidi" w:hint="cs"/>
+          <w:color w:val="000000"/>
+          <w:sz w:val="24"/>
+          <w:szCs w:val="24"/>
+          <w:shd w:val="clear" w:color="auto" w:fill="FFFFFF"/>
+          <w:rtl/>
+        </w:rPr>
+        <w:t xml:space="preserve">ה </w:t>
+      </w:r>
+      <w:r>
+        <w:rPr>
+          <w:rFonts w:asciiTheme="minorBidi" w:hAnsiTheme="minorBidi" w:cstheme="minorBidi"/>
+          <w:color w:val="000000"/>
+          <w:sz w:val="24"/>
+          <w:szCs w:val="24"/>
+          <w:shd w:val="clear" w:color="auto" w:fill="FFFFFF"/>
+          <w:rtl/>
+        </w:rPr>
+        <w:t>–</w:t>
+      </w:r>
+      <w:r>
+        <w:rPr>
+          <w:rFonts w:asciiTheme="minorBidi" w:hAnsiTheme="minorBidi" w:cstheme="minorBidi" w:hint="cs"/>
+          <w:color w:val="000000"/>
+          <w:sz w:val="24"/>
+          <w:szCs w:val="24"/>
+          <w:shd w:val="clear" w:color="auto" w:fill="FFFFFF"/>
+          <w:rtl/>
+        </w:rPr>
+        <w:t xml:space="preserve"> </w:t>
+      </w:r>
+      <w:r>
+        <w:rPr>
+          <w:rFonts w:asciiTheme="minorBidi" w:hAnsiTheme="minorBidi" w:cstheme="minorBidi" w:hint="cs"/>
+          <w:color w:val="000000"/>
+          <w:sz w:val="24"/>
+          <w:szCs w:val="24"/>
+          <w:shd w:val="clear" w:color="auto" w:fill="FFFFFF"/>
+        </w:rPr>
+        <w:t>WIFI</w:t>
+      </w:r>
+      <w:r>
+        <w:rPr>
+          <w:rFonts w:asciiTheme="minorBidi" w:hAnsiTheme="minorBidi" w:cstheme="minorBidi" w:hint="cs"/>
+          <w:color w:val="000000"/>
+          <w:sz w:val="24"/>
+          <w:szCs w:val="24"/>
+          <w:shd w:val="clear" w:color="auto" w:fill="FFFFFF"/>
+          <w:rtl/>
+        </w:rPr>
+        <w:t xml:space="preserve"> או </w:t>
+      </w:r>
+      <w:r>
+        <w:rPr>
+          <w:rFonts w:asciiTheme="minorBidi" w:hAnsiTheme="minorBidi" w:cstheme="minorBidi"/>
+          <w:color w:val="000000"/>
+          <w:sz w:val="24"/>
+          <w:szCs w:val="24"/>
+          <w:shd w:val="clear" w:color="auto" w:fill="FFFFFF"/>
+        </w:rPr>
+        <w:t>WI-FI</w:t>
+      </w:r>
+      <w:r>
+        <w:rPr>
+          <w:rFonts w:asciiTheme="minorBidi" w:hAnsiTheme="minorBidi" w:cstheme="minorBidi" w:hint="cs"/>
+          <w:color w:val="000000"/>
+          <w:sz w:val="24"/>
+          <w:szCs w:val="24"/>
+          <w:shd w:val="clear" w:color="auto" w:fill="FFFFFF"/>
+          <w:rtl/>
+        </w:rPr>
+        <w:t xml:space="preserve"> היא רשת אלחוטית המאפשרת למכשירים אלקטרונים להעביר נתונים באופן אלחוטי (ברשת אלחוטית) באמצעות גלי רדיו. רשתות אלה מבוססות לרוב על תקני </w:t>
+      </w:r>
+      <w:r>
+        <w:rPr>
+          <w:rFonts w:asciiTheme="minorBidi" w:hAnsiTheme="minorBidi" w:cstheme="minorBidi"/>
+          <w:color w:val="000000"/>
+          <w:sz w:val="24"/>
+          <w:szCs w:val="24"/>
+          <w:shd w:val="clear" w:color="auto" w:fill="FFFFFF"/>
+        </w:rPr>
+        <w:t>IEEE 802.11</w:t>
+      </w:r>
+      <w:r>
+        <w:rPr>
+          <w:rFonts w:asciiTheme="minorBidi" w:hAnsiTheme="minorBidi" w:cstheme="minorBidi" w:hint="cs"/>
+          <w:color w:val="000000"/>
+          <w:sz w:val="24"/>
+          <w:szCs w:val="24"/>
+          <w:shd w:val="clear" w:color="auto" w:fill="FFFFFF"/>
+          <w:rtl/>
+        </w:rPr>
+        <w:t xml:space="preserve"> ו-</w:t>
+      </w:r>
+      <w:r>
+        <w:rPr>
+          <w:rFonts w:asciiTheme="minorBidi" w:hAnsiTheme="minorBidi" w:cstheme="minorBidi"/>
+          <w:color w:val="000000"/>
+          <w:sz w:val="24"/>
+          <w:szCs w:val="24"/>
+          <w:shd w:val="clear" w:color="auto" w:fill="FFFFFF"/>
+        </w:rPr>
+        <w:t>WI-FI</w:t>
+      </w:r>
+      <w:r>
+        <w:rPr>
+          <w:rFonts w:asciiTheme="minorBidi" w:hAnsiTheme="minorBidi" w:cstheme="minorBidi" w:hint="cs"/>
+          <w:color w:val="000000"/>
+          <w:sz w:val="24"/>
+          <w:szCs w:val="24"/>
+          <w:shd w:val="clear" w:color="auto" w:fill="FFFFFF"/>
+          <w:rtl/>
+        </w:rPr>
+        <w:t xml:space="preserve">. תקנים אלו מאפשרים פריסת רשת שבה מועברות חבילות </w:t>
+      </w:r>
+      <w:r>
+        <w:rPr>
+          <w:rFonts w:asciiTheme="minorBidi" w:hAnsiTheme="minorBidi" w:cstheme="minorBidi" w:hint="cs"/>
+          <w:color w:val="000000"/>
+          <w:sz w:val="24"/>
+          <w:szCs w:val="24"/>
+          <w:shd w:val="clear" w:color="auto" w:fill="FFFFFF"/>
+        </w:rPr>
+        <w:t>IP</w:t>
+      </w:r>
+      <w:r>
+        <w:rPr>
+          <w:rFonts w:asciiTheme="minorBidi" w:hAnsiTheme="minorBidi" w:cstheme="minorBidi" w:hint="cs"/>
+          <w:color w:val="000000"/>
+          <w:sz w:val="24"/>
+          <w:szCs w:val="24"/>
+          <w:shd w:val="clear" w:color="auto" w:fill="FFFFFF"/>
+          <w:rtl/>
+        </w:rPr>
+        <w:t xml:space="preserve"> בין רכיבי תקשורת שונים למרחקים של כמה עשרות או מאות מטרים תלוי בעוצמת השידור. כפי שדובר כבר על כוחו של הנתב ליצור תשדורת אלחוטית </w:t>
+      </w:r>
+      <w:r>
+        <w:rPr>
+          <w:rFonts w:asciiTheme="minorBidi" w:hAnsiTheme="minorBidi" w:cstheme="minorBidi"/>
+          <w:color w:val="000000"/>
+          <w:sz w:val="24"/>
+          <w:szCs w:val="24"/>
+          <w:shd w:val="clear" w:color="auto" w:fill="FFFFFF"/>
+          <w:rtl/>
+        </w:rPr>
+        <w:t>–</w:t>
+      </w:r>
+      <w:r>
+        <w:rPr>
+          <w:rFonts w:asciiTheme="minorBidi" w:hAnsiTheme="minorBidi" w:cstheme="minorBidi" w:hint="cs"/>
+          <w:color w:val="000000"/>
+          <w:sz w:val="24"/>
+          <w:szCs w:val="24"/>
+          <w:shd w:val="clear" w:color="auto" w:fill="FFFFFF"/>
+          <w:rtl/>
+        </w:rPr>
+        <w:t xml:space="preserve"> כוחו של ה </w:t>
+      </w:r>
+      <w:r>
+        <w:rPr>
+          <w:rFonts w:asciiTheme="minorBidi" w:hAnsiTheme="minorBidi" w:cstheme="minorBidi" w:hint="cs"/>
+          <w:color w:val="000000"/>
+          <w:sz w:val="24"/>
+          <w:szCs w:val="24"/>
+          <w:shd w:val="clear" w:color="auto" w:fill="FFFFFF"/>
+        </w:rPr>
+        <w:t>WIFI</w:t>
+      </w:r>
+      <w:r>
+        <w:rPr>
+          <w:rFonts w:asciiTheme="minorBidi" w:hAnsiTheme="minorBidi" w:cstheme="minorBidi" w:hint="cs"/>
+          <w:color w:val="000000"/>
+          <w:sz w:val="24"/>
+          <w:szCs w:val="24"/>
+          <w:shd w:val="clear" w:color="auto" w:fill="FFFFFF"/>
+          <w:rtl/>
+        </w:rPr>
+        <w:t xml:space="preserve"> הוא בפשטות הפריסה של הרשת האלחוטית. אין צורך בכבלים, רכיבים רבים, כבלים ופרוטוקולים מורכבים שיושבים על המחשבים. </w:t>
+      </w:r>
+      <w:bookmarkStart w:id="0" w:name="_GoBack"/>
+      <w:bookmarkEnd w:id="0"/>
+    </w:p>
+    <w:p>
+      <w:pPr>
+        <w:jc w:val="left"/>
+        <w:rPr>
+          <w:rFonts w:asciiTheme="minorBidi" w:hAnsiTheme="minorBidi" w:cstheme="minorBidi"/>
+          <w:sz w:val="28"/>
+          <w:szCs w:val="28"/>
+          <w:rtl/>
+        </w:rPr>
+      </w:pPr>
     </w:p>
     <w:p>
       <w:pPr>
@@ -1718,6 +2362,7 @@
           <w:rFonts w:cs="Times New Roman" w:hint="cs"/>
           <w:rtl/>
         </w:rPr>
+        <w:lastRenderedPageBreak/>
         <w:t>תיאור הבעיה</w:t>
       </w:r>
     </w:p>
@@ -2430,7 +3075,6 @@
           <w:rFonts w:hint="cs"/>
           <w:rtl/>
         </w:rPr>
-        <w:lastRenderedPageBreak/>
         <w:t>תהליכים</w:t>
       </w:r>
       <w:r>
@@ -2738,6 +3382,7 @@
           <w:rFonts w:cs="Times New Roman" w:hint="cs"/>
           <w:rtl/>
         </w:rPr>
+        <w:lastRenderedPageBreak/>
         <w:t>סקירת עבודות דומות בספרות ו</w:t>
       </w:r>
       <w:r>
@@ -3719,6 +4364,7 @@
           <w:rFonts w:hint="cs"/>
           <w:rtl/>
         </w:rPr>
+        <w:lastRenderedPageBreak/>
         <w:t>טבלת סיכונים</w:t>
       </w:r>
     </w:p>
@@ -7525,7 +8171,7 @@
 </file>
 
 <file path=customXml/itemProps1.xml><?xml version="1.0" encoding="utf-8"?>
-<ds:datastoreItem xmlns:ds="http://schemas.openxmlformats.org/officeDocument/2006/customXml" ds:itemID="{5A13F84B-B2BB-4E40-B06E-D43AAB07D5FB}">
+<ds:datastoreItem xmlns:ds="http://schemas.openxmlformats.org/officeDocument/2006/customXml" ds:itemID="{5CF14846-3E91-4BD7-80F9-59B428DA00A2}">
   <ds:schemaRefs>
     <ds:schemaRef ds:uri="http://schemas.openxmlformats.org/officeDocument/2006/bibliography"/>
   </ds:schemaRefs>

</xml_diff>

<commit_message>
Updating the introduction in prototype doc
</commit_message>
<xml_diff>
--- a/DOCS/Prototype_Doc.docx
+++ b/DOCS/Prototype_Doc.docx
@@ -1443,6 +1443,14 @@
           <w:rtl/>
         </w:rPr>
       </w:pPr>
+    </w:p>
+    <w:p>
+      <w:pPr>
+        <w:jc w:val="left"/>
+        <w:rPr>
+          <w:rtl/>
+        </w:rPr>
+      </w:pPr>
       <w:r>
         <w:rPr>
           <w:rFonts w:hint="cs"/>
@@ -1476,9 +1484,103 @@
       <w:r>
         <w:rPr>
           <w:rFonts w:hint="cs"/>
-          <w:rtl/>
-        </w:rPr>
-        <w:t>הסבר מה זה נתב - &gt; רשת אלחוטית - &gt; אפליקציית אנדרואיד - &gt; מה אני עושה ||</w:t>
+        </w:rPr>
+        <w:t>TODO:</w:t>
+      </w:r>
+    </w:p>
+    <w:p>
+      <w:pPr>
+        <w:jc w:val="left"/>
+        <w:rPr>
+          <w:rtl/>
+        </w:rPr>
+      </w:pPr>
+      <w:r>
+        <w:rPr>
+          <w:rFonts w:hint="cs"/>
+          <w:rtl/>
+        </w:rPr>
+        <w:t xml:space="preserve">פתיחה </w:t>
+      </w:r>
+      <w:r>
+        <w:rPr>
+          <w:rFonts w:hint="cs"/>
+        </w:rPr>
+        <w:t>V</w:t>
+      </w:r>
+      <w:r>
+        <w:rPr>
+          <w:rFonts w:hint="cs"/>
+          <w:rtl/>
+        </w:rPr>
+        <w:t xml:space="preserve"> -&gt; </w:t>
+      </w:r>
+      <w:r>
+        <w:rPr>
+          <w:rFonts w:hint="cs"/>
+          <w:rtl/>
+        </w:rPr>
+        <w:t>הסבר מה זה נתב</w:t>
+      </w:r>
+      <w:r>
+        <w:rPr>
+          <w:rFonts w:hint="cs"/>
+          <w:rtl/>
+        </w:rPr>
+        <w:t xml:space="preserve"> </w:t>
+      </w:r>
+      <w:r>
+        <w:rPr>
+          <w:rFonts w:hint="cs"/>
+        </w:rPr>
+        <w:t>V</w:t>
+      </w:r>
+      <w:r>
+        <w:rPr>
+          <w:rFonts w:hint="cs"/>
+          <w:rtl/>
+        </w:rPr>
+        <w:t xml:space="preserve"> - &gt; רשת אלחוטית</w:t>
+      </w:r>
+      <w:r>
+        <w:rPr>
+          <w:rFonts w:hint="cs"/>
+          <w:rtl/>
+        </w:rPr>
+        <w:t xml:space="preserve"> </w:t>
+      </w:r>
+      <w:r>
+        <w:rPr>
+          <w:rFonts w:hint="cs"/>
+        </w:rPr>
+        <w:t>V</w:t>
+      </w:r>
+      <w:r>
+        <w:rPr>
+          <w:rFonts w:hint="cs"/>
+          <w:rtl/>
+        </w:rPr>
+        <w:t xml:space="preserve"> - &gt; אפליקציית אנדרואיד</w:t>
+      </w:r>
+      <w:r>
+        <w:rPr>
+          <w:rFonts w:hint="cs"/>
+          <w:rtl/>
+        </w:rPr>
+        <w:t xml:space="preserve"> </w:t>
+      </w:r>
+      <w:r>
+        <w:rPr>
+          <w:rFonts w:hint="cs"/>
+        </w:rPr>
+        <w:t>V</w:t>
+      </w:r>
+      <w:r>
+        <w:rPr>
+          <w:rFonts w:hint="cs"/>
+          <w:rtl/>
+        </w:rPr>
+        <w:t xml:space="preserve"> - &gt; מה אני עושה ||</w:t>
       </w:r>
     </w:p>
     <w:p>
@@ -2002,6 +2104,16 @@
       <w:pPr>
         <w:jc w:val="left"/>
         <w:rPr>
+          <w:rFonts w:asciiTheme="minorBidi" w:hAnsiTheme="minorBidi" w:cstheme="minorBidi"/>
+          <w:color w:val="000000"/>
+          <w:sz w:val="24"/>
+          <w:szCs w:val="24"/>
+          <w:shd w:val="clear" w:color="auto" w:fill="FFFFFF"/>
+          <w:rtl/>
+        </w:rPr>
+      </w:pPr>
+      <w:r>
+        <w:rPr>
           <w:rFonts w:asciiTheme="minorBidi" w:hAnsiTheme="minorBidi" w:cstheme="minorBidi" w:hint="cs"/>
           <w:color w:val="000000"/>
           <w:sz w:val="24"/>
@@ -2009,7 +2121,8 @@
           <w:shd w:val="clear" w:color="auto" w:fill="FFFFFF"/>
           <w:rtl/>
         </w:rPr>
-      </w:pPr>
+        <w:t xml:space="preserve">הכוח החזק הטמון בנתב הוא היכולת לשדר חבילות מידע אל רשת אלחוטית. לאותה רשת אלחוטית בה משדר הנתב, יש שם שרובנו מכירים והוא </w:t>
+      </w:r>
       <w:r>
         <w:rPr>
           <w:rFonts w:asciiTheme="minorBidi" w:hAnsiTheme="minorBidi" w:cstheme="minorBidi" w:hint="cs"/>
@@ -2017,9 +2130,8 @@
           <w:sz w:val="24"/>
           <w:szCs w:val="24"/>
           <w:shd w:val="clear" w:color="auto" w:fill="FFFFFF"/>
-          <w:rtl/>
-        </w:rPr>
-        <w:t xml:space="preserve">הכוח החזק הטמון בנתב הוא היכולת לשדר חבילות מידע אל רשת אלחוטית. לאותה רשת אלחוטית בה משדר הנתב, יש שם שרובנו מכירים והוא </w:t>
+        </w:rPr>
+        <w:t>WIFI</w:t>
       </w:r>
       <w:r>
         <w:rPr>
@@ -2028,9 +2140,36 @@
           <w:sz w:val="24"/>
           <w:szCs w:val="24"/>
           <w:shd w:val="clear" w:color="auto" w:fill="FFFFFF"/>
-        </w:rPr>
-        <w:t>WIFI</w:t>
-      </w:r>
+          <w:rtl/>
+        </w:rPr>
+        <w:t>.</w:t>
+      </w:r>
+    </w:p>
+    <w:p>
+      <w:pPr>
+        <w:jc w:val="left"/>
+        <w:rPr>
+          <w:rFonts w:asciiTheme="minorBidi" w:hAnsiTheme="minorBidi" w:cstheme="minorBidi"/>
+          <w:color w:val="000000"/>
+          <w:sz w:val="24"/>
+          <w:szCs w:val="24"/>
+          <w:shd w:val="clear" w:color="auto" w:fill="FFFFFF"/>
+          <w:rtl/>
+        </w:rPr>
+      </w:pPr>
+    </w:p>
+    <w:p>
+      <w:pPr>
+        <w:jc w:val="left"/>
+        <w:rPr>
+          <w:rFonts w:asciiTheme="minorBidi" w:hAnsiTheme="minorBidi" w:cstheme="minorBidi"/>
+          <w:color w:val="000000"/>
+          <w:sz w:val="24"/>
+          <w:szCs w:val="24"/>
+          <w:shd w:val="clear" w:color="auto" w:fill="FFFFFF"/>
+          <w:rtl/>
+        </w:rPr>
+      </w:pPr>
       <w:r>
         <w:rPr>
           <w:rFonts w:asciiTheme="minorBidi" w:hAnsiTheme="minorBidi" w:cstheme="minorBidi" w:hint="cs"/>
@@ -2038,14 +2177,21 @@
           <w:sz w:val="24"/>
           <w:szCs w:val="24"/>
           <w:shd w:val="clear" w:color="auto" w:fill="FFFFFF"/>
-          <w:rtl/>
-        </w:rPr>
-        <w:t>.</w:t>
-      </w:r>
-    </w:p>
-    <w:p>
-      <w:pPr>
-        <w:jc w:val="left"/>
+        </w:rPr>
+        <w:t>WIFI</w:t>
+      </w:r>
+      <w:r>
+        <w:rPr>
+          <w:rFonts w:asciiTheme="minorBidi" w:hAnsiTheme="minorBidi" w:cstheme="minorBidi" w:hint="cs"/>
+          <w:color w:val="000000"/>
+          <w:sz w:val="24"/>
+          <w:szCs w:val="24"/>
+          <w:shd w:val="clear" w:color="auto" w:fill="FFFFFF"/>
+          <w:rtl/>
+        </w:rPr>
+        <w:t xml:space="preserve"> </w:t>
+      </w:r>
+      <w:r>
         <w:rPr>
           <w:rFonts w:asciiTheme="minorBidi" w:hAnsiTheme="minorBidi" w:cstheme="minorBidi"/>
           <w:color w:val="000000"/>
@@ -2054,11 +2200,9 @@
           <w:shd w:val="clear" w:color="auto" w:fill="FFFFFF"/>
           <w:rtl/>
         </w:rPr>
-      </w:pPr>
-    </w:p>
-    <w:p>
-      <w:pPr>
-        <w:jc w:val="left"/>
+        <w:t>–</w:t>
+      </w:r>
+      <w:r>
         <w:rPr>
           <w:rFonts w:asciiTheme="minorBidi" w:hAnsiTheme="minorBidi" w:cstheme="minorBidi" w:hint="cs"/>
           <w:color w:val="000000"/>
@@ -2067,7 +2211,8 @@
           <w:shd w:val="clear" w:color="auto" w:fill="FFFFFF"/>
           <w:rtl/>
         </w:rPr>
-      </w:pPr>
+        <w:t xml:space="preserve"> </w:t>
+      </w:r>
       <w:r>
         <w:rPr>
           <w:rFonts w:asciiTheme="minorBidi" w:hAnsiTheme="minorBidi" w:cstheme="minorBidi" w:hint="cs"/>
@@ -2075,9 +2220,23 @@
           <w:sz w:val="24"/>
           <w:szCs w:val="24"/>
           <w:shd w:val="clear" w:color="auto" w:fill="FFFFFF"/>
-        </w:rPr>
-        <w:t>WIFI</w:t>
-      </w:r>
+          <w:rtl/>
+        </w:rPr>
+        <w:t>רשת אלחוטית במרחב מקומי.</w:t>
+      </w:r>
+    </w:p>
+    <w:p>
+      <w:pPr>
+        <w:jc w:val="left"/>
+        <w:rPr>
+          <w:rFonts w:asciiTheme="minorBidi" w:hAnsiTheme="minorBidi" w:cstheme="minorBidi"/>
+          <w:color w:val="000000"/>
+          <w:sz w:val="24"/>
+          <w:szCs w:val="24"/>
+          <w:shd w:val="clear" w:color="auto" w:fill="FFFFFF"/>
+          <w:rtl/>
+        </w:rPr>
+      </w:pPr>
       <w:r>
         <w:rPr>
           <w:rFonts w:asciiTheme="minorBidi" w:hAnsiTheme="minorBidi" w:cstheme="minorBidi" w:hint="cs"/>
@@ -2087,7 +2246,7 @@
           <w:shd w:val="clear" w:color="auto" w:fill="FFFFFF"/>
           <w:rtl/>
         </w:rPr>
-        <w:t xml:space="preserve"> </w:t>
+        <w:t xml:space="preserve">ה </w:t>
       </w:r>
       <w:r>
         <w:rPr>
@@ -2118,21 +2277,9 @@
           <w:sz w:val="24"/>
           <w:szCs w:val="24"/>
           <w:shd w:val="clear" w:color="auto" w:fill="FFFFFF"/>
-          <w:rtl/>
-        </w:rPr>
-        <w:t>רשת אלחוטית במרחב מקומי.</w:t>
-      </w:r>
-    </w:p>
-    <w:p>
-      <w:pPr>
-        <w:jc w:val="left"/>
-        <w:rPr>
-          <w:rFonts w:hint="cs"/>
-          <w:sz w:val="24"/>
-          <w:szCs w:val="24"/>
-          <w:rtl/>
-        </w:rPr>
-      </w:pPr>
+        </w:rPr>
+        <w:t>WIFI</w:t>
+      </w:r>
       <w:r>
         <w:rPr>
           <w:rFonts w:asciiTheme="minorBidi" w:hAnsiTheme="minorBidi" w:cstheme="minorBidi" w:hint="cs"/>
@@ -2142,7 +2289,7 @@
           <w:shd w:val="clear" w:color="auto" w:fill="FFFFFF"/>
           <w:rtl/>
         </w:rPr>
-        <w:t xml:space="preserve">ה </w:t>
+        <w:t xml:space="preserve"> או </w:t>
       </w:r>
       <w:r>
         <w:rPr>
@@ -2151,9 +2298,8 @@
           <w:sz w:val="24"/>
           <w:szCs w:val="24"/>
           <w:shd w:val="clear" w:color="auto" w:fill="FFFFFF"/>
-          <w:rtl/>
-        </w:rPr>
-        <w:t>–</w:t>
+        </w:rPr>
+        <w:t>WI-FI</w:t>
       </w:r>
       <w:r>
         <w:rPr>
@@ -2164,7 +2310,17 @@
           <w:shd w:val="clear" w:color="auto" w:fill="FFFFFF"/>
           <w:rtl/>
         </w:rPr>
-        <w:t xml:space="preserve"> </w:t>
+        <w:t xml:space="preserve"> היא רשת אלחוטית המאפשרת למכשירים אלקטרונים להעביר נתונים באופן אלחוטי (ברשת אלחוטית) באמצעות גלי רדיו. רשתות אלה מבוססות לרוב על תקני </w:t>
+      </w:r>
+      <w:r>
+        <w:rPr>
+          <w:rFonts w:asciiTheme="minorBidi" w:hAnsiTheme="minorBidi" w:cstheme="minorBidi"/>
+          <w:color w:val="000000"/>
+          <w:sz w:val="24"/>
+          <w:szCs w:val="24"/>
+          <w:shd w:val="clear" w:color="auto" w:fill="FFFFFF"/>
+        </w:rPr>
+        <w:t>IEEE 802.11</w:t>
       </w:r>
       <w:r>
         <w:rPr>
@@ -2173,8 +2329,19 @@
           <w:sz w:val="24"/>
           <w:szCs w:val="24"/>
           <w:shd w:val="clear" w:color="auto" w:fill="FFFFFF"/>
-        </w:rPr>
-        <w:t>WIFI</w:t>
+          <w:rtl/>
+        </w:rPr>
+        <w:t xml:space="preserve"> ו-</w:t>
+      </w:r>
+      <w:r>
+        <w:rPr>
+          <w:rFonts w:asciiTheme="minorBidi" w:hAnsiTheme="minorBidi" w:cstheme="minorBidi"/>
+          <w:color w:val="000000"/>
+          <w:sz w:val="24"/>
+          <w:szCs w:val="24"/>
+          <w:shd w:val="clear" w:color="auto" w:fill="FFFFFF"/>
+        </w:rPr>
+        <w:t>WI-FI</w:t>
       </w:r>
       <w:r>
         <w:rPr>
@@ -2185,7 +2352,28 @@
           <w:shd w:val="clear" w:color="auto" w:fill="FFFFFF"/>
           <w:rtl/>
         </w:rPr>
-        <w:t xml:space="preserve"> או </w:t>
+        <w:t xml:space="preserve">. תקנים אלו מאפשרים פריסת רשת שבה מועברות חבילות </w:t>
+      </w:r>
+      <w:r>
+        <w:rPr>
+          <w:rFonts w:asciiTheme="minorBidi" w:hAnsiTheme="minorBidi" w:cstheme="minorBidi" w:hint="cs"/>
+          <w:color w:val="000000"/>
+          <w:sz w:val="24"/>
+          <w:szCs w:val="24"/>
+          <w:shd w:val="clear" w:color="auto" w:fill="FFFFFF"/>
+        </w:rPr>
+        <w:t>IP</w:t>
+      </w:r>
+      <w:r>
+        <w:rPr>
+          <w:rFonts w:asciiTheme="minorBidi" w:hAnsiTheme="minorBidi" w:cstheme="minorBidi" w:hint="cs"/>
+          <w:color w:val="000000"/>
+          <w:sz w:val="24"/>
+          <w:szCs w:val="24"/>
+          <w:shd w:val="clear" w:color="auto" w:fill="FFFFFF"/>
+          <w:rtl/>
+        </w:rPr>
+        <w:t xml:space="preserve"> בין רכיבי תקשורת שונים למרחקים של כמה עשרות או מאות מטרים תלוי בעוצמת השידור.</w:t>
       </w:r>
       <w:r>
         <w:rPr>
@@ -2195,7 +2383,7 @@
           <w:szCs w:val="24"/>
           <w:shd w:val="clear" w:color="auto" w:fill="FFFFFF"/>
         </w:rPr>
-        <w:t>WI-FI</w:t>
+        <w:t xml:space="preserve"> </w:t>
       </w:r>
       <w:r>
         <w:rPr>
@@ -2206,7 +2394,84 @@
           <w:shd w:val="clear" w:color="auto" w:fill="FFFFFF"/>
           <w:rtl/>
         </w:rPr>
-        <w:t xml:space="preserve"> היא רשת אלחוטית המאפשרת למכשירים אלקטרונים להעביר נתונים באופן אלחוטי (ברשת אלחוטית) באמצעות גלי רדיו. רשתות אלה מבוססות לרוב על תקני </w:t>
+        <w:t>תחום  התדרים וכמות העברת הנתונים בצורה אלחוטית בנתב</w:t>
+      </w:r>
+      <w:r>
+        <w:rPr>
+          <w:rFonts w:asciiTheme="minorBidi" w:hAnsiTheme="minorBidi" w:cstheme="minorBidi" w:hint="cs"/>
+          <w:color w:val="000000"/>
+          <w:sz w:val="24"/>
+          <w:szCs w:val="24"/>
+          <w:shd w:val="clear" w:color="auto" w:fill="FFFFFF"/>
+          <w:rtl/>
+        </w:rPr>
+        <w:t xml:space="preserve"> </w:t>
+      </w:r>
+      <w:r>
+        <w:rPr>
+          <w:rFonts w:asciiTheme="minorBidi" w:hAnsiTheme="minorBidi" w:cstheme="minorBidi" w:hint="cs"/>
+          <w:color w:val="000000"/>
+          <w:sz w:val="24"/>
+          <w:szCs w:val="24"/>
+          <w:shd w:val="clear" w:color="auto" w:fill="FFFFFF"/>
+          <w:rtl/>
+        </w:rPr>
+        <w:t xml:space="preserve">נקבעת לפי הקונפיגורציה שנותן המשתמש. </w:t>
+      </w:r>
+      <w:r>
+        <w:rPr>
+          <w:rFonts w:asciiTheme="minorBidi" w:hAnsiTheme="minorBidi" w:cstheme="minorBidi" w:hint="cs"/>
+          <w:color w:val="000000"/>
+          <w:sz w:val="24"/>
+          <w:szCs w:val="24"/>
+          <w:shd w:val="clear" w:color="auto" w:fill="FFFFFF"/>
+          <w:rtl/>
+        </w:rPr>
+        <w:t>כפי ש</w:t>
+      </w:r>
+      <w:r>
+        <w:rPr>
+          <w:rFonts w:asciiTheme="minorBidi" w:hAnsiTheme="minorBidi" w:cstheme="minorBidi" w:hint="cs"/>
+          <w:color w:val="000000"/>
+          <w:sz w:val="24"/>
+          <w:szCs w:val="24"/>
+          <w:shd w:val="clear" w:color="auto" w:fill="FFFFFF"/>
+          <w:rtl/>
+        </w:rPr>
+        <w:t>צוין כבר לפני</w:t>
+      </w:r>
+      <w:r>
+        <w:rPr>
+          <w:rFonts w:asciiTheme="minorBidi" w:hAnsiTheme="minorBidi" w:cstheme="minorBidi" w:hint="cs"/>
+          <w:color w:val="000000"/>
+          <w:sz w:val="24"/>
+          <w:szCs w:val="24"/>
+          <w:shd w:val="clear" w:color="auto" w:fill="FFFFFF"/>
+          <w:rtl/>
+        </w:rPr>
+        <w:t xml:space="preserve"> </w:t>
+      </w:r>
+      <w:r>
+        <w:rPr>
+          <w:rFonts w:asciiTheme="minorBidi" w:hAnsiTheme="minorBidi" w:cstheme="minorBidi" w:hint="cs"/>
+          <w:color w:val="000000"/>
+          <w:sz w:val="24"/>
+          <w:szCs w:val="24"/>
+          <w:shd w:val="clear" w:color="auto" w:fill="FFFFFF"/>
+          <w:rtl/>
+        </w:rPr>
+        <w:t>כי</w:t>
+      </w:r>
+      <w:r>
+        <w:rPr>
+          <w:rFonts w:asciiTheme="minorBidi" w:hAnsiTheme="minorBidi" w:cstheme="minorBidi" w:hint="cs"/>
+          <w:color w:val="000000"/>
+          <w:sz w:val="24"/>
+          <w:szCs w:val="24"/>
+          <w:shd w:val="clear" w:color="auto" w:fill="FFFFFF"/>
+          <w:rtl/>
+        </w:rPr>
+        <w:t xml:space="preserve"> כוחו של הנתב ליצור תשדורת אלחוטית </w:t>
       </w:r>
       <w:r>
         <w:rPr>
@@ -2215,8 +2480,9 @@
           <w:sz w:val="24"/>
           <w:szCs w:val="24"/>
           <w:shd w:val="clear" w:color="auto" w:fill="FFFFFF"/>
-        </w:rPr>
-        <w:t>IEEE 802.11</w:t>
+          <w:rtl/>
+        </w:rPr>
+        <w:t>–</w:t>
       </w:r>
       <w:r>
         <w:rPr>
@@ -2227,7 +2493,61 @@
           <w:shd w:val="clear" w:color="auto" w:fill="FFFFFF"/>
           <w:rtl/>
         </w:rPr>
-        <w:t xml:space="preserve"> ו-</w:t>
+        <w:t xml:space="preserve"> כוחו של ה </w:t>
+      </w:r>
+      <w:r>
+        <w:rPr>
+          <w:rFonts w:asciiTheme="minorBidi" w:hAnsiTheme="minorBidi" w:cstheme="minorBidi" w:hint="cs"/>
+          <w:color w:val="000000"/>
+          <w:sz w:val="24"/>
+          <w:szCs w:val="24"/>
+          <w:shd w:val="clear" w:color="auto" w:fill="FFFFFF"/>
+        </w:rPr>
+        <w:t>WIFI</w:t>
+      </w:r>
+      <w:r>
+        <w:rPr>
+          <w:rFonts w:asciiTheme="minorBidi" w:hAnsiTheme="minorBidi" w:cstheme="minorBidi" w:hint="cs"/>
+          <w:color w:val="000000"/>
+          <w:sz w:val="24"/>
+          <w:szCs w:val="24"/>
+          <w:shd w:val="clear" w:color="auto" w:fill="FFFFFF"/>
+          <w:rtl/>
+        </w:rPr>
+        <w:t xml:space="preserve"> הוא בפשטות הפריסה של </w:t>
+      </w:r>
+      <w:r>
+        <w:rPr>
+          <w:rFonts w:asciiTheme="minorBidi" w:hAnsiTheme="minorBidi" w:cstheme="minorBidi" w:hint="cs"/>
+          <w:color w:val="000000"/>
+          <w:sz w:val="24"/>
+          <w:szCs w:val="24"/>
+          <w:shd w:val="clear" w:color="auto" w:fill="FFFFFF"/>
+          <w:rtl/>
+        </w:rPr>
+        <w:t>הרשת האלחוטית. אין צורך ב</w:t>
+      </w:r>
+      <w:r>
+        <w:rPr>
+          <w:rFonts w:asciiTheme="minorBidi" w:hAnsiTheme="minorBidi" w:cstheme="minorBidi" w:hint="cs"/>
+          <w:color w:val="000000"/>
+          <w:sz w:val="24"/>
+          <w:szCs w:val="24"/>
+          <w:shd w:val="clear" w:color="auto" w:fill="FFFFFF"/>
+          <w:rtl/>
+        </w:rPr>
+        <w:t xml:space="preserve">רכיבים רבים, כבלים ופרוטוקולים מורכבים שיושבים על המחשבים. </w:t>
+      </w:r>
+      <w:r>
+        <w:rPr>
+          <w:rFonts w:asciiTheme="minorBidi" w:hAnsiTheme="minorBidi" w:cstheme="minorBidi" w:hint="cs"/>
+          <w:color w:val="000000"/>
+          <w:sz w:val="24"/>
+          <w:szCs w:val="24"/>
+          <w:shd w:val="clear" w:color="auto" w:fill="FFFFFF"/>
+          <w:rtl/>
+        </w:rPr>
+        <w:t xml:space="preserve">ניתן להפעיל את רשת ה </w:t>
       </w:r>
       <w:r>
         <w:rPr>
@@ -2236,8 +2556,9 @@
           <w:sz w:val="24"/>
           <w:szCs w:val="24"/>
           <w:shd w:val="clear" w:color="auto" w:fill="FFFFFF"/>
-        </w:rPr>
-        <w:t>WI-FI</w:t>
+          <w:rtl/>
+        </w:rPr>
+        <w:t>–</w:t>
       </w:r>
       <w:r>
         <w:rPr>
@@ -2248,7 +2569,7 @@
           <w:shd w:val="clear" w:color="auto" w:fill="FFFFFF"/>
           <w:rtl/>
         </w:rPr>
-        <w:t xml:space="preserve">. תקנים אלו מאפשרים פריסת רשת שבה מועברות חבילות </w:t>
+        <w:t xml:space="preserve"> </w:t>
       </w:r>
       <w:r>
         <w:rPr>
@@ -2258,7 +2579,7 @@
           <w:szCs w:val="24"/>
           <w:shd w:val="clear" w:color="auto" w:fill="FFFFFF"/>
         </w:rPr>
-        <w:t>IP</w:t>
+        <w:t>WIFI</w:t>
       </w:r>
       <w:r>
         <w:rPr>
@@ -2269,9 +2590,12 @@
           <w:shd w:val="clear" w:color="auto" w:fill="FFFFFF"/>
           <w:rtl/>
         </w:rPr>
-        <w:t xml:space="preserve"> בין רכיבי תקשורת שונים למרחקים של כמה עשרות או מאות מטרים תלוי בעוצמת השידור. כפי שדובר כבר על כוחו של הנתב ליצור תשדורת אלחוטית </w:t>
-      </w:r>
-      <w:r>
+        <w:t xml:space="preserve"> בשני מצבים:</w:t>
+      </w:r>
+    </w:p>
+    <w:p>
+      <w:pPr>
+        <w:jc w:val="left"/>
         <w:rPr>
           <w:rFonts w:asciiTheme="minorBidi" w:hAnsiTheme="minorBidi" w:cstheme="minorBidi"/>
           <w:color w:val="000000"/>
@@ -2280,7 +2604,17 @@
           <w:shd w:val="clear" w:color="auto" w:fill="FFFFFF"/>
           <w:rtl/>
         </w:rPr>
-        <w:t>–</w:t>
+      </w:pPr>
+      <w:r>
+        <w:rPr>
+          <w:rFonts w:asciiTheme="minorBidi" w:hAnsiTheme="minorBidi" w:cstheme="minorBidi"/>
+          <w:color w:val="000000"/>
+          <w:sz w:val="24"/>
+          <w:szCs w:val="24"/>
+          <w:shd w:val="clear" w:color="auto" w:fill="FFFFFF"/>
+        </w:rPr>
+        <w:lastRenderedPageBreak/>
+        <w:t>AD-HOC</w:t>
       </w:r>
       <w:r>
         <w:rPr>
@@ -2291,7 +2625,18 @@
           <w:shd w:val="clear" w:color="auto" w:fill="FFFFFF"/>
           <w:rtl/>
         </w:rPr>
-        <w:t xml:space="preserve"> כוחו של ה </w:t>
+        <w:t xml:space="preserve"> </w:t>
+      </w:r>
+      <w:r>
+        <w:rPr>
+          <w:rFonts w:asciiTheme="minorBidi" w:hAnsiTheme="minorBidi" w:cstheme="minorBidi"/>
+          <w:color w:val="000000"/>
+          <w:sz w:val="24"/>
+          <w:szCs w:val="24"/>
+          <w:shd w:val="clear" w:color="auto" w:fill="FFFFFF"/>
+          <w:rtl/>
+        </w:rPr>
+        <w:t>–</w:t>
       </w:r>
       <w:r>
         <w:rPr>
@@ -2300,8 +2645,9 @@
           <w:sz w:val="24"/>
           <w:szCs w:val="24"/>
           <w:shd w:val="clear" w:color="auto" w:fill="FFFFFF"/>
-        </w:rPr>
-        <w:t>WIFI</w:t>
+          <w:rtl/>
+        </w:rPr>
+        <w:t xml:space="preserve"> הרשת אינה מאורגנת וכי</w:t>
       </w:r>
       <w:r>
         <w:rPr>
@@ -2312,10 +2658,1096 @@
           <w:shd w:val="clear" w:color="auto" w:fill="FFFFFF"/>
           <w:rtl/>
         </w:rPr>
-        <w:t xml:space="preserve"> הוא בפשטות הפריסה של הרשת האלחוטית. אין צורך בכבלים, רכיבים רבים, כבלים ופרוטוקולים מורכבים שיושבים על המחשבים. </w:t>
-      </w:r>
-      <w:bookmarkStart w:id="0" w:name="_GoBack"/>
-      <w:bookmarkEnd w:id="0"/>
+        <w:t xml:space="preserve"> אין בקר ראשי המנהל את טופולוגי</w:t>
+      </w:r>
+      <w:r>
+        <w:rPr>
+          <w:rFonts w:asciiTheme="minorBidi" w:hAnsiTheme="minorBidi" w:cstheme="minorBidi" w:hint="cs"/>
+          <w:color w:val="000000"/>
+          <w:sz w:val="24"/>
+          <w:szCs w:val="24"/>
+          <w:shd w:val="clear" w:color="auto" w:fill="FFFFFF"/>
+          <w:rtl/>
+        </w:rPr>
+        <w:t>ת הרשת. רכיבי הרשת מתקשרים בינם לבין עצמם וכולן ממשות את אותו פרוטוקול תקשורת לפי הסטנדרט המתאים ל-</w:t>
+      </w:r>
+      <w:r>
+        <w:rPr>
+          <w:rFonts w:asciiTheme="minorBidi" w:hAnsiTheme="minorBidi" w:cstheme="minorBidi" w:hint="cs"/>
+          <w:color w:val="000000"/>
+          <w:sz w:val="24"/>
+          <w:szCs w:val="24"/>
+          <w:shd w:val="clear" w:color="auto" w:fill="FFFFFF"/>
+        </w:rPr>
+        <w:t>WIFI</w:t>
+      </w:r>
+      <w:r>
+        <w:rPr>
+          <w:rFonts w:asciiTheme="minorBidi" w:hAnsiTheme="minorBidi" w:cstheme="minorBidi" w:hint="cs"/>
+          <w:color w:val="000000"/>
+          <w:sz w:val="24"/>
+          <w:szCs w:val="24"/>
+          <w:shd w:val="clear" w:color="auto" w:fill="FFFFFF"/>
+          <w:rtl/>
+        </w:rPr>
+        <w:t>.</w:t>
+      </w:r>
+    </w:p>
+    <w:p>
+      <w:pPr>
+        <w:jc w:val="left"/>
+        <w:rPr>
+          <w:sz w:val="24"/>
+          <w:szCs w:val="24"/>
+          <w:rtl/>
+        </w:rPr>
+      </w:pPr>
+      <w:r>
+        <w:rPr>
+          <w:rFonts w:hint="cs"/>
+          <w:sz w:val="24"/>
+          <w:szCs w:val="24"/>
+        </w:rPr>
+        <w:t>INFRASTRUCTURE</w:t>
+      </w:r>
+      <w:r>
+        <w:rPr>
+          <w:rFonts w:hint="cs"/>
+          <w:sz w:val="24"/>
+          <w:szCs w:val="24"/>
+          <w:rtl/>
+        </w:rPr>
+        <w:t xml:space="preserve"> </w:t>
+      </w:r>
+      <w:r>
+        <w:rPr>
+          <w:sz w:val="24"/>
+          <w:szCs w:val="24"/>
+          <w:rtl/>
+        </w:rPr>
+        <w:t>–</w:t>
+      </w:r>
+      <w:r>
+        <w:rPr>
+          <w:rFonts w:hint="cs"/>
+          <w:sz w:val="24"/>
+          <w:szCs w:val="24"/>
+          <w:rtl/>
+        </w:rPr>
+        <w:t xml:space="preserve"> תשתית רשת המנוהלת על ידי נקודת גישה או יותר (מדובר בנתבים) בה או בהם עוברות תעבורת חבילות המידע ומנותבות ליעדן המתאים.</w:t>
+      </w:r>
+      <w:r>
+        <w:rPr>
+          <w:rFonts w:hint="cs"/>
+          <w:sz w:val="24"/>
+          <w:szCs w:val="24"/>
+          <w:rtl/>
+        </w:rPr>
+        <w:t xml:space="preserve"> נזכיר כי האפליקציה המתוכננת אמורה לשאוב מידע מנקודת גישה אחת ולנתח את המידע עבור אותה נקודת גישה.</w:t>
+      </w:r>
+    </w:p>
+    <w:p>
+      <w:pPr>
+        <w:jc w:val="left"/>
+        <w:rPr>
+          <w:sz w:val="24"/>
+          <w:szCs w:val="24"/>
+          <w:rtl/>
+        </w:rPr>
+      </w:pPr>
+    </w:p>
+    <w:p>
+      <w:pPr>
+        <w:jc w:val="left"/>
+        <w:rPr>
+          <w:rFonts w:hint="cs"/>
+          <w:sz w:val="24"/>
+          <w:szCs w:val="24"/>
+          <w:rtl/>
+        </w:rPr>
+      </w:pPr>
+      <w:r>
+        <w:rPr>
+          <w:rFonts w:hint="cs"/>
+          <w:sz w:val="24"/>
+          <w:szCs w:val="24"/>
+          <w:rtl/>
+        </w:rPr>
+        <w:t xml:space="preserve">כיצד נכנס הרכיב האמור לתמוך בשאיבת הנתונים מאותו נתב\נקודת גישה? הרי האפליקציה המתוכננת אמורה לתמוך ביעדי הפרויקט. בפרויקט זה אפתח אפליקציה על פלטפורמה של </w:t>
+      </w:r>
+      <w:r>
+        <w:rPr>
+          <w:sz w:val="24"/>
+          <w:szCs w:val="24"/>
+        </w:rPr>
+        <w:t>Android Studio</w:t>
+      </w:r>
+      <w:r>
+        <w:rPr>
+          <w:rFonts w:hint="cs"/>
+          <w:sz w:val="24"/>
+          <w:szCs w:val="24"/>
+          <w:rtl/>
+        </w:rPr>
+        <w:t xml:space="preserve"> ובסביבה של רכיב המופעל במערכת הפעלה של </w:t>
+      </w:r>
+      <w:r>
+        <w:rPr>
+          <w:sz w:val="24"/>
+          <w:szCs w:val="24"/>
+        </w:rPr>
+        <w:t>Android</w:t>
+      </w:r>
+      <w:r>
+        <w:rPr>
+          <w:rFonts w:hint="cs"/>
+          <w:sz w:val="24"/>
+          <w:szCs w:val="24"/>
+          <w:rtl/>
+        </w:rPr>
+        <w:t>.</w:t>
+      </w:r>
+    </w:p>
+    <w:p>
+      <w:pPr>
+        <w:jc w:val="left"/>
+        <w:rPr>
+          <w:sz w:val="24"/>
+          <w:szCs w:val="24"/>
+          <w:rtl/>
+        </w:rPr>
+      </w:pPr>
+    </w:p>
+    <w:p>
+      <w:pPr>
+        <w:jc w:val="left"/>
+        <w:rPr>
+          <w:rFonts w:hint="cs"/>
+          <w:sz w:val="24"/>
+          <w:szCs w:val="24"/>
+          <w:rtl/>
+        </w:rPr>
+      </w:pPr>
+      <w:r>
+        <w:rPr>
+          <w:rFonts w:hint="cs"/>
+          <w:sz w:val="24"/>
+          <w:szCs w:val="24"/>
+        </w:rPr>
+        <w:t>A</w:t>
+      </w:r>
+      <w:r>
+        <w:rPr>
+          <w:sz w:val="24"/>
+          <w:szCs w:val="24"/>
+        </w:rPr>
+        <w:t>ndroid</w:t>
+      </w:r>
+      <w:r>
+        <w:rPr>
+          <w:rFonts w:hint="cs"/>
+          <w:sz w:val="24"/>
+          <w:szCs w:val="24"/>
+          <w:rtl/>
+        </w:rPr>
+        <w:t xml:space="preserve"> </w:t>
+      </w:r>
+      <w:r>
+        <w:rPr>
+          <w:sz w:val="24"/>
+          <w:szCs w:val="24"/>
+          <w:rtl/>
+        </w:rPr>
+        <w:t>–</w:t>
+      </w:r>
+      <w:r>
+        <w:rPr>
+          <w:rFonts w:hint="cs"/>
+          <w:sz w:val="24"/>
+          <w:szCs w:val="24"/>
+          <w:rtl/>
+        </w:rPr>
+        <w:t xml:space="preserve"> מערכת הפעלה (</w:t>
+      </w:r>
+      <w:r>
+        <w:rPr>
+          <w:sz w:val="24"/>
+          <w:szCs w:val="24"/>
+        </w:rPr>
+        <w:t>Operating System</w:t>
+      </w:r>
+      <w:r>
+        <w:rPr>
+          <w:rFonts w:hint="cs"/>
+          <w:sz w:val="24"/>
+          <w:szCs w:val="24"/>
+          <w:rtl/>
+        </w:rPr>
+        <w:t xml:space="preserve">), המיועדת לרכיבים אלקטרונים המבוססים יל ליבת לינוקס. בין הרכיבים נמצאים </w:t>
+      </w:r>
+      <w:r>
+        <w:rPr>
+          <w:sz w:val="24"/>
+          <w:szCs w:val="24"/>
+          <w:rtl/>
+        </w:rPr>
+        <w:t>–</w:t>
+      </w:r>
+      <w:r>
+        <w:rPr>
+          <w:rFonts w:hint="cs"/>
+          <w:sz w:val="24"/>
+          <w:szCs w:val="24"/>
+          <w:rtl/>
+        </w:rPr>
+        <w:t xml:space="preserve"> טלפונים חכמים, </w:t>
+      </w:r>
+      <w:r>
+        <w:rPr>
+          <w:rFonts w:hint="cs"/>
+          <w:sz w:val="24"/>
+          <w:szCs w:val="24"/>
+          <w:rtl/>
+        </w:rPr>
+        <w:t>טלוויזיו</w:t>
+      </w:r>
+      <w:r>
+        <w:rPr>
+          <w:rFonts w:hint="eastAsia"/>
+          <w:sz w:val="24"/>
+          <w:szCs w:val="24"/>
+          <w:rtl/>
+        </w:rPr>
+        <w:t>ת</w:t>
+      </w:r>
+      <w:r>
+        <w:rPr>
+          <w:rFonts w:hint="cs"/>
+          <w:sz w:val="24"/>
+          <w:szCs w:val="24"/>
+          <w:rtl/>
+        </w:rPr>
+        <w:t xml:space="preserve"> חכמות, טאבלטים, שעונים, מחשבים </w:t>
+      </w:r>
+      <w:r>
+        <w:rPr>
+          <w:rFonts w:hint="cs"/>
+          <w:sz w:val="24"/>
+          <w:szCs w:val="24"/>
+          <w:rtl/>
+        </w:rPr>
+        <w:t>וכולי.</w:t>
+      </w:r>
+      <w:r>
+        <w:rPr>
+          <w:rFonts w:hint="cs"/>
+          <w:sz w:val="24"/>
+          <w:szCs w:val="24"/>
+          <w:rtl/>
+        </w:rPr>
+        <w:t>. אנדרואיד הינה המערכת ההפעלה הנפוצה בעולם ותופסת נתח של כ70 אחוזים מכלל שוק הטלפונים החכמים ונמכרים מיליוני טלפונים מבוססי אנדרואיד ברחבי העולם.</w:t>
+      </w:r>
+      <w:r>
+        <w:rPr>
+          <w:rFonts w:hint="cs"/>
+          <w:sz w:val="24"/>
+          <w:szCs w:val="24"/>
+          <w:rtl/>
+        </w:rPr>
+        <w:t xml:space="preserve"> </w:t>
+      </w:r>
+      <w:r>
+        <w:rPr>
+          <w:rFonts w:hint="cs"/>
+          <w:sz w:val="24"/>
+          <w:szCs w:val="24"/>
+          <w:rtl/>
+        </w:rPr>
+        <w:t xml:space="preserve">גרסת המערכת הראשונה פותחה בשנת 2003 על ידי חברת </w:t>
+      </w:r>
+      <w:r>
+        <w:rPr>
+          <w:sz w:val="24"/>
+          <w:szCs w:val="24"/>
+        </w:rPr>
+        <w:t xml:space="preserve">“Android” </w:t>
+      </w:r>
+      <w:r>
+        <w:rPr>
+          <w:sz w:val="24"/>
+          <w:szCs w:val="24"/>
+        </w:rPr>
+        <w:t>Inc.</w:t>
+      </w:r>
+      <w:r>
+        <w:rPr>
+          <w:rFonts w:hint="cs"/>
+          <w:sz w:val="24"/>
+          <w:szCs w:val="24"/>
+          <w:rtl/>
+        </w:rPr>
+        <w:t xml:space="preserve"> ונרכשה על ידי חברת </w:t>
+      </w:r>
+      <w:r>
+        <w:rPr>
+          <w:sz w:val="24"/>
+          <w:szCs w:val="24"/>
+        </w:rPr>
+        <w:t>google</w:t>
+      </w:r>
+      <w:r>
+        <w:rPr>
+          <w:rFonts w:hint="cs"/>
+          <w:sz w:val="24"/>
+          <w:szCs w:val="24"/>
+          <w:rtl/>
+        </w:rPr>
+        <w:t xml:space="preserve"> העולמית תוך זמן קצר. מאז פותחו גרסאות רבות למערכת ההפעלה וחברות גדולות כגון </w:t>
+      </w:r>
+      <w:r>
+        <w:rPr>
+          <w:sz w:val="24"/>
+          <w:szCs w:val="24"/>
+        </w:rPr>
+        <w:t>Samsung</w:t>
+      </w:r>
+      <w:r>
+        <w:rPr>
+          <w:rFonts w:hint="cs"/>
+          <w:sz w:val="24"/>
+          <w:szCs w:val="24"/>
+          <w:rtl/>
+        </w:rPr>
+        <w:t xml:space="preserve">, </w:t>
+      </w:r>
+      <w:r>
+        <w:rPr>
+          <w:sz w:val="24"/>
+          <w:szCs w:val="24"/>
+        </w:rPr>
+        <w:t>HTC</w:t>
+      </w:r>
+      <w:r>
+        <w:rPr>
+          <w:rFonts w:hint="cs"/>
+          <w:sz w:val="24"/>
+          <w:szCs w:val="24"/>
+          <w:rtl/>
+        </w:rPr>
+        <w:t xml:space="preserve">, </w:t>
+      </w:r>
+      <w:r>
+        <w:rPr>
+          <w:sz w:val="24"/>
+          <w:szCs w:val="24"/>
+        </w:rPr>
+        <w:t>LG</w:t>
+      </w:r>
+      <w:r>
+        <w:rPr>
+          <w:rFonts w:hint="cs"/>
+          <w:sz w:val="24"/>
+          <w:szCs w:val="24"/>
+          <w:rtl/>
+        </w:rPr>
+        <w:t xml:space="preserve"> ועוד. כיום לכתיבת הפרויקט, הגריסה הכי עדכנית הקיימת בשוק היא </w:t>
+      </w:r>
+      <w:r>
+        <w:rPr>
+          <w:sz w:val="24"/>
+          <w:szCs w:val="24"/>
+        </w:rPr>
+        <w:t>Android 7.0</w:t>
+      </w:r>
+      <w:r>
+        <w:rPr>
+          <w:rFonts w:hint="cs"/>
+          <w:sz w:val="24"/>
+          <w:szCs w:val="24"/>
+          <w:rtl/>
+        </w:rPr>
+        <w:t xml:space="preserve">. פיתוח האנדרואיד וגרסאותיו לרוב נעשות על ידי עובדי </w:t>
+      </w:r>
+      <w:r>
+        <w:rPr>
+          <w:sz w:val="24"/>
+          <w:szCs w:val="24"/>
+        </w:rPr>
+        <w:t>GOOGLE</w:t>
+      </w:r>
+      <w:r>
+        <w:rPr>
+          <w:rFonts w:hint="cs"/>
+          <w:sz w:val="24"/>
+          <w:szCs w:val="24"/>
+          <w:rtl/>
+        </w:rPr>
+        <w:t xml:space="preserve"> ויצרני רכיבים העובדים עם אותה מערכת יכולים להוסיף מאפיינים משלהם לאותה גרסה.</w:t>
+      </w:r>
+      <w:r>
+        <w:rPr>
+          <w:rFonts w:hint="cs"/>
+          <w:sz w:val="24"/>
+          <w:szCs w:val="24"/>
+          <w:rtl/>
+        </w:rPr>
+        <w:t xml:space="preserve"> הפיתוח על גבי מערכת ההפעלה אנדרואיד נעשה על גבי הרבה אפשרויות ופלטפורמות רבות. בפרויקט זה כמו שהוזכר, פיתוח האפליקציה לטלפון חכם יעשה על גבי </w:t>
+      </w:r>
+      <w:r>
+        <w:rPr>
+          <w:rFonts w:hint="cs"/>
+          <w:sz w:val="24"/>
+          <w:szCs w:val="24"/>
+          <w:rtl/>
+        </w:rPr>
+        <w:t xml:space="preserve"> </w:t>
+      </w:r>
+      <w:r>
+        <w:rPr>
+          <w:sz w:val="24"/>
+          <w:szCs w:val="24"/>
+        </w:rPr>
+        <w:t>Android Studio</w:t>
+      </w:r>
+      <w:r>
+        <w:rPr>
+          <w:rFonts w:hint="cs"/>
+          <w:sz w:val="24"/>
+          <w:szCs w:val="24"/>
+          <w:rtl/>
+        </w:rPr>
+        <w:t xml:space="preserve">. לרוב פיתוחי קוד האפליקציות שרצות על גבי אנדרואיד, נכתבות בשפת </w:t>
+      </w:r>
+      <w:r>
+        <w:rPr>
+          <w:rFonts w:hint="cs"/>
+          <w:sz w:val="24"/>
+          <w:szCs w:val="24"/>
+        </w:rPr>
+        <w:t>JAVA</w:t>
+      </w:r>
+      <w:r>
+        <w:rPr>
+          <w:rFonts w:hint="cs"/>
+          <w:sz w:val="24"/>
+          <w:szCs w:val="24"/>
+          <w:rtl/>
+        </w:rPr>
+        <w:t xml:space="preserve"> ולכל אפליקציה ניתן להתאים </w:t>
+      </w:r>
+      <w:r>
+        <w:rPr>
+          <w:rFonts w:hint="cs"/>
+          <w:sz w:val="24"/>
+          <w:szCs w:val="24"/>
+        </w:rPr>
+        <w:t>SDK</w:t>
+      </w:r>
+      <w:r>
+        <w:rPr>
+          <w:rFonts w:hint="cs"/>
+          <w:sz w:val="24"/>
+          <w:szCs w:val="24"/>
+          <w:rtl/>
+        </w:rPr>
+        <w:t xml:space="preserve"> המתאים לפיתוח האפליקציה. ניתן לכתוב גם בשפת תכנות אחרת כמו </w:t>
+      </w:r>
+      <w:r>
+        <w:rPr>
+          <w:rFonts w:hint="cs"/>
+          <w:sz w:val="24"/>
+          <w:szCs w:val="24"/>
+        </w:rPr>
+        <w:t>C</w:t>
+      </w:r>
+      <w:r>
+        <w:rPr>
+          <w:rFonts w:hint="cs"/>
+          <w:sz w:val="24"/>
+          <w:szCs w:val="24"/>
+          <w:rtl/>
+        </w:rPr>
+        <w:t xml:space="preserve">, </w:t>
+      </w:r>
+      <w:r>
+        <w:rPr>
+          <w:rFonts w:hint="cs"/>
+          <w:sz w:val="24"/>
+          <w:szCs w:val="24"/>
+        </w:rPr>
+        <w:t>C++</w:t>
+      </w:r>
+      <w:r>
+        <w:rPr>
+          <w:rFonts w:hint="cs"/>
+          <w:sz w:val="24"/>
+          <w:szCs w:val="24"/>
+          <w:rtl/>
+        </w:rPr>
+        <w:t xml:space="preserve"> או </w:t>
+      </w:r>
+      <w:r>
+        <w:rPr>
+          <w:rFonts w:hint="cs"/>
+          <w:sz w:val="24"/>
+          <w:szCs w:val="24"/>
+        </w:rPr>
+        <w:t>C#</w:t>
+      </w:r>
+      <w:r>
+        <w:rPr>
+          <w:rFonts w:hint="cs"/>
+          <w:sz w:val="24"/>
+          <w:szCs w:val="24"/>
+          <w:rtl/>
+        </w:rPr>
+        <w:t xml:space="preserve"> ועוד. בהינתן תכנון קוד בשפה אחרת, יש להתקין תוסף הנקרא </w:t>
+      </w:r>
+      <w:r>
+        <w:rPr>
+          <w:rFonts w:hint="cs"/>
+          <w:sz w:val="24"/>
+          <w:szCs w:val="24"/>
+        </w:rPr>
+        <w:t>NDK</w:t>
+      </w:r>
+      <w:r>
+        <w:rPr>
+          <w:rFonts w:hint="cs"/>
+          <w:sz w:val="24"/>
+          <w:szCs w:val="24"/>
+          <w:rtl/>
+        </w:rPr>
+        <w:t xml:space="preserve">. הסבר להבהרה על </w:t>
+      </w:r>
+      <w:r>
+        <w:rPr>
+          <w:rFonts w:hint="cs"/>
+          <w:sz w:val="24"/>
+          <w:szCs w:val="24"/>
+        </w:rPr>
+        <w:t>SDK</w:t>
+      </w:r>
+      <w:r>
+        <w:rPr>
+          <w:rFonts w:hint="cs"/>
+          <w:sz w:val="24"/>
+          <w:szCs w:val="24"/>
+          <w:rtl/>
+        </w:rPr>
+        <w:t>.</w:t>
+      </w:r>
+    </w:p>
+    <w:p>
+      <w:pPr>
+        <w:jc w:val="left"/>
+        <w:rPr>
+          <w:sz w:val="24"/>
+          <w:szCs w:val="24"/>
+          <w:rtl/>
+        </w:rPr>
+      </w:pPr>
+    </w:p>
+    <w:p>
+      <w:pPr>
+        <w:jc w:val="left"/>
+        <w:rPr>
+          <w:rFonts w:hint="cs"/>
+          <w:sz w:val="24"/>
+          <w:szCs w:val="24"/>
+          <w:rtl/>
+        </w:rPr>
+      </w:pPr>
+      <w:r>
+        <w:rPr>
+          <w:rFonts w:hint="cs"/>
+          <w:sz w:val="24"/>
+          <w:szCs w:val="24"/>
+        </w:rPr>
+        <w:t>SDK</w:t>
+      </w:r>
+      <w:r>
+        <w:rPr>
+          <w:rFonts w:hint="cs"/>
+          <w:sz w:val="24"/>
+          <w:szCs w:val="24"/>
+          <w:rtl/>
+        </w:rPr>
+        <w:t xml:space="preserve"> </w:t>
+      </w:r>
+      <w:r>
+        <w:rPr>
+          <w:sz w:val="24"/>
+          <w:szCs w:val="24"/>
+          <w:rtl/>
+        </w:rPr>
+        <w:t>–</w:t>
+      </w:r>
+      <w:r>
+        <w:rPr>
+          <w:rFonts w:hint="cs"/>
+          <w:sz w:val="24"/>
+          <w:szCs w:val="24"/>
+          <w:rtl/>
+        </w:rPr>
+        <w:t xml:space="preserve"> (</w:t>
+      </w:r>
+      <w:r>
+        <w:rPr>
+          <w:sz w:val="24"/>
+          <w:szCs w:val="24"/>
+        </w:rPr>
+        <w:t>Software Development Kit</w:t>
+      </w:r>
+      <w:r>
+        <w:rPr>
+          <w:rFonts w:hint="cs"/>
+          <w:sz w:val="24"/>
+          <w:szCs w:val="24"/>
+          <w:rtl/>
+        </w:rPr>
+        <w:t>), ערכת פיתוח תוכנה שהיא מאגדת סט כלים (פונקציות</w:t>
+      </w:r>
+      <w:r>
+        <w:rPr>
+          <w:rFonts w:hint="cs"/>
+          <w:sz w:val="24"/>
+          <w:szCs w:val="24"/>
+          <w:rtl/>
+        </w:rPr>
+        <w:t xml:space="preserve"> או הרשאות</w:t>
+      </w:r>
+      <w:r>
+        <w:rPr>
+          <w:rFonts w:hint="cs"/>
+          <w:sz w:val="24"/>
+          <w:szCs w:val="24"/>
+          <w:rtl/>
+        </w:rPr>
+        <w:t>) לפיתוח יישום ולהעלות את יכולתו לעבוד</w:t>
+      </w:r>
+      <w:r>
+        <w:rPr>
+          <w:rFonts w:hint="cs"/>
+          <w:sz w:val="24"/>
+          <w:szCs w:val="24"/>
+          <w:rtl/>
+        </w:rPr>
+        <w:t xml:space="preserve"> במספר רב יותר של פלטפורמות, </w:t>
+      </w:r>
+      <w:r>
+        <w:rPr>
+          <w:rFonts w:hint="cs"/>
+          <w:sz w:val="24"/>
+          <w:szCs w:val="24"/>
+          <w:rtl/>
+        </w:rPr>
+        <w:t>סביבות עבודה שונות</w:t>
+      </w:r>
+      <w:r>
+        <w:rPr>
+          <w:rFonts w:hint="cs"/>
+          <w:sz w:val="24"/>
+          <w:szCs w:val="24"/>
+          <w:rtl/>
+        </w:rPr>
+        <w:t xml:space="preserve"> ועל רכיבים שונים</w:t>
+      </w:r>
+      <w:r>
+        <w:rPr>
+          <w:rFonts w:hint="cs"/>
+          <w:sz w:val="24"/>
+          <w:szCs w:val="24"/>
+          <w:rtl/>
+        </w:rPr>
+        <w:t>.</w:t>
+      </w:r>
+      <w:r>
+        <w:rPr>
+          <w:rFonts w:hint="cs"/>
+          <w:sz w:val="24"/>
+          <w:szCs w:val="24"/>
+          <w:rtl/>
+        </w:rPr>
+        <w:t xml:space="preserve"> </w:t>
+      </w:r>
+      <w:r>
+        <w:rPr>
+          <w:rFonts w:hint="cs"/>
+          <w:sz w:val="24"/>
+          <w:szCs w:val="24"/>
+        </w:rPr>
+        <w:t>SDK</w:t>
+      </w:r>
+      <w:r>
+        <w:rPr>
+          <w:rFonts w:hint="cs"/>
+          <w:sz w:val="24"/>
+          <w:szCs w:val="24"/>
+          <w:rtl/>
+        </w:rPr>
+        <w:t xml:space="preserve"> יכול להיות ספריה של ממשק לתכנות יישומים, יכול להכיל רישיון לבניית תוכנה מסוימת או לכלול חומרה לעבוד בתקשורת עם</w:t>
+      </w:r>
+      <w:r>
+        <w:rPr>
+          <w:rFonts w:hint="cs"/>
+          <w:sz w:val="24"/>
+          <w:szCs w:val="24"/>
+          <w:rtl/>
+        </w:rPr>
+        <w:t xml:space="preserve"> </w:t>
+      </w:r>
+      <w:r>
+        <w:rPr>
+          <w:rFonts w:hint="cs"/>
+          <w:sz w:val="24"/>
+          <w:szCs w:val="24"/>
+          <w:rtl/>
+        </w:rPr>
+        <w:t xml:space="preserve">תוכנה מסוימת. </w:t>
+      </w:r>
+    </w:p>
+    <w:p>
+      <w:pPr>
+        <w:jc w:val="left"/>
+        <w:rPr>
+          <w:sz w:val="24"/>
+          <w:szCs w:val="24"/>
+          <w:rtl/>
+        </w:rPr>
+      </w:pPr>
+    </w:p>
+    <w:p>
+      <w:pPr>
+        <w:jc w:val="left"/>
+        <w:rPr>
+          <w:sz w:val="24"/>
+          <w:szCs w:val="24"/>
+          <w:rtl/>
+        </w:rPr>
+      </w:pPr>
+      <w:r>
+        <w:rPr>
+          <w:rFonts w:hint="cs"/>
+          <w:sz w:val="24"/>
+          <w:szCs w:val="24"/>
+          <w:rtl/>
+        </w:rPr>
+        <w:t>במסגרת הפרויקט</w:t>
+      </w:r>
+      <w:r>
+        <w:rPr>
+          <w:rFonts w:hint="cs"/>
+          <w:sz w:val="24"/>
+          <w:szCs w:val="24"/>
+          <w:rtl/>
+        </w:rPr>
+        <w:t xml:space="preserve"> גמר אכתוב אפליקציית אנדרואיד, בשתי שלבים, עם תמיכה של </w:t>
+      </w:r>
+      <w:r>
+        <w:rPr>
+          <w:rFonts w:hint="cs"/>
+          <w:sz w:val="24"/>
+          <w:szCs w:val="24"/>
+        </w:rPr>
+        <w:t>SDK</w:t>
+      </w:r>
+      <w:r>
+        <w:rPr>
+          <w:rFonts w:hint="cs"/>
+          <w:sz w:val="24"/>
+          <w:szCs w:val="24"/>
+          <w:rtl/>
+        </w:rPr>
+        <w:t xml:space="preserve"> דיפולטיבי על סביבת עבודה של </w:t>
+      </w:r>
+      <w:r>
+        <w:rPr>
+          <w:sz w:val="24"/>
+          <w:szCs w:val="24"/>
+        </w:rPr>
+        <w:t>Windows 10</w:t>
+      </w:r>
+      <w:r>
+        <w:rPr>
+          <w:rFonts w:hint="cs"/>
+          <w:sz w:val="24"/>
+          <w:szCs w:val="24"/>
+          <w:rtl/>
+        </w:rPr>
+        <w:t xml:space="preserve"> בפלטפורמת </w:t>
+      </w:r>
+      <w:r>
+        <w:rPr>
+          <w:sz w:val="24"/>
+          <w:szCs w:val="24"/>
+        </w:rPr>
+        <w:t>Android Studio</w:t>
+      </w:r>
+      <w:r>
+        <w:rPr>
+          <w:rFonts w:hint="cs"/>
+          <w:sz w:val="24"/>
+          <w:szCs w:val="24"/>
+          <w:rtl/>
+        </w:rPr>
+        <w:t xml:space="preserve"> בשפת תכנות </w:t>
+      </w:r>
+      <w:r>
+        <w:rPr>
+          <w:rFonts w:hint="cs"/>
+          <w:sz w:val="24"/>
+          <w:szCs w:val="24"/>
+        </w:rPr>
+        <w:t>JAVA</w:t>
+      </w:r>
+      <w:r>
+        <w:rPr>
+          <w:rFonts w:hint="cs"/>
+          <w:sz w:val="24"/>
+          <w:szCs w:val="24"/>
+          <w:rtl/>
+        </w:rPr>
+        <w:t xml:space="preserve"> בגרסה </w:t>
+      </w:r>
+      <w:r>
+        <w:rPr>
+          <w:rFonts w:hint="cs"/>
+          <w:sz w:val="24"/>
+          <w:szCs w:val="24"/>
+          <w:rtl/>
+        </w:rPr>
+        <w:t>1.8.</w:t>
+      </w:r>
+      <w:r>
+        <w:rPr>
+          <w:rFonts w:hint="cs"/>
+          <w:sz w:val="24"/>
+          <w:szCs w:val="24"/>
+          <w:rtl/>
+        </w:rPr>
+        <w:t xml:space="preserve"> האפליקציה תשב על טאבלטים וטלפונים חכמים עם מערכת הפעלה מבוססת אנדרואיד ללא מגבלת גרסה. האפליקציה תדרוש חיבור יציב ומקוון של רכיב ה- </w:t>
+      </w:r>
+      <w:r>
+        <w:rPr>
+          <w:rFonts w:hint="cs"/>
+          <w:sz w:val="24"/>
+          <w:szCs w:val="24"/>
+        </w:rPr>
+        <w:t>WIFI</w:t>
+      </w:r>
+      <w:r>
+        <w:rPr>
+          <w:rFonts w:hint="cs"/>
+          <w:sz w:val="24"/>
+          <w:szCs w:val="24"/>
+          <w:rtl/>
+        </w:rPr>
+        <w:t xml:space="preserve"> לרשת אלחוטית.</w:t>
+      </w:r>
+      <w:r>
+        <w:rPr>
+          <w:rFonts w:hint="cs"/>
+          <w:sz w:val="24"/>
+          <w:szCs w:val="24"/>
+          <w:rtl/>
+        </w:rPr>
+        <w:t xml:space="preserve"> על השלבים אפרט כעת ואוסיף בהמשך.</w:t>
+      </w:r>
+    </w:p>
+    <w:p>
+      <w:pPr>
+        <w:jc w:val="left"/>
+        <w:rPr>
+          <w:sz w:val="24"/>
+          <w:szCs w:val="24"/>
+          <w:rtl/>
+        </w:rPr>
+      </w:pPr>
+    </w:p>
+    <w:p>
+      <w:pPr>
+        <w:jc w:val="left"/>
+        <w:rPr>
+          <w:sz w:val="24"/>
+          <w:szCs w:val="24"/>
+          <w:rtl/>
+        </w:rPr>
+      </w:pPr>
+    </w:p>
+    <w:p>
+      <w:pPr>
+        <w:jc w:val="left"/>
+        <w:rPr>
+          <w:sz w:val="24"/>
+          <w:szCs w:val="24"/>
+          <w:rtl/>
+        </w:rPr>
+      </w:pPr>
+    </w:p>
+    <w:p>
+      <w:pPr>
+        <w:jc w:val="left"/>
+        <w:rPr>
+          <w:sz w:val="24"/>
+          <w:szCs w:val="24"/>
+          <w:rtl/>
+        </w:rPr>
+      </w:pPr>
+    </w:p>
+    <w:p>
+      <w:pPr>
+        <w:jc w:val="left"/>
+        <w:rPr>
+          <w:sz w:val="24"/>
+          <w:szCs w:val="24"/>
+          <w:rtl/>
+        </w:rPr>
+      </w:pPr>
+    </w:p>
+    <w:p>
+      <w:pPr>
+        <w:pStyle w:val="ListParagraph"/>
+        <w:numPr>
+          <w:ilvl w:val="0"/>
+          <w:numId w:val="20"/>
+        </w:numPr>
+        <w:rPr>
+          <w:sz w:val="24"/>
+          <w:rtl/>
+        </w:rPr>
+      </w:pPr>
+      <w:r>
+        <w:rPr>
+          <w:rFonts w:hint="cs"/>
+          <w:sz w:val="24"/>
+          <w:rtl/>
+        </w:rPr>
+        <w:lastRenderedPageBreak/>
+        <w:t>בשלב הראשון איישם את התכונה הבאה לאפליקציה:</w:t>
+      </w:r>
+    </w:p>
+    <w:p>
+      <w:pPr>
+        <w:jc w:val="left"/>
+        <w:rPr>
+          <w:sz w:val="24"/>
+          <w:szCs w:val="24"/>
+          <w:rtl/>
+        </w:rPr>
+      </w:pPr>
+      <w:r>
+        <w:rPr>
+          <w:rFonts w:hint="cs"/>
+          <w:sz w:val="24"/>
+          <w:szCs w:val="24"/>
+          <w:rtl/>
+        </w:rPr>
+        <w:t xml:space="preserve">בעת שהמכשיר מחובר לרשת אלחוטית, יהיה באפשרות האפליקציה לשאוב נתונים מהנתב האלחוטי (או נק' הגישה) אליו מחובר המכשיר. האפליקציה תוכל לנתח את אותם נתונים ולהציג אותם בממשק המשתמש של האפליקציה.   </w:t>
+      </w:r>
+    </w:p>
+    <w:p>
+      <w:pPr>
+        <w:jc w:val="left"/>
+        <w:rPr>
+          <w:sz w:val="24"/>
+          <w:szCs w:val="24"/>
+          <w:rtl/>
+        </w:rPr>
+      </w:pPr>
+    </w:p>
+    <w:p>
+      <w:pPr>
+        <w:pStyle w:val="ListParagraph"/>
+        <w:numPr>
+          <w:ilvl w:val="0"/>
+          <w:numId w:val="20"/>
+        </w:numPr>
+        <w:rPr>
+          <w:sz w:val="24"/>
+          <w:rtl/>
+        </w:rPr>
+      </w:pPr>
+      <w:r>
+        <w:rPr>
+          <w:rFonts w:hint="cs"/>
+          <w:sz w:val="24"/>
+          <w:rtl/>
+        </w:rPr>
+        <w:t>בשלב השני לפרויקט איישם את התכונה הבאה:</w:t>
+      </w:r>
+    </w:p>
+    <w:p>
+      <w:pPr>
+        <w:jc w:val="left"/>
+        <w:rPr>
+          <w:rFonts w:hint="cs"/>
+          <w:sz w:val="24"/>
+          <w:szCs w:val="24"/>
+          <w:rtl/>
+        </w:rPr>
+      </w:pPr>
+      <w:r>
+        <w:rPr>
+          <w:rFonts w:hint="cs"/>
+          <w:sz w:val="24"/>
+          <w:szCs w:val="24"/>
+          <w:rtl/>
+        </w:rPr>
+        <w:t xml:space="preserve">תהייה ביכולת האפליקציה, לאחר חיבור מוצלח לרשת האלחוטית, לבצע הגדרות קונפיגורציה שונים וביניהם </w:t>
+      </w:r>
+      <w:r>
+        <w:rPr>
+          <w:sz w:val="24"/>
+          <w:szCs w:val="24"/>
+          <w:rtl/>
+        </w:rPr>
+        <w:t>–</w:t>
+      </w:r>
+      <w:r>
+        <w:rPr>
+          <w:rFonts w:hint="cs"/>
+          <w:sz w:val="24"/>
+          <w:szCs w:val="24"/>
+          <w:rtl/>
+        </w:rPr>
+        <w:t xml:space="preserve"> שינוי </w:t>
+      </w:r>
+      <w:r>
+        <w:rPr>
+          <w:rFonts w:hint="cs"/>
+          <w:sz w:val="24"/>
+          <w:szCs w:val="24"/>
+        </w:rPr>
+        <w:t>SSID</w:t>
+      </w:r>
+      <w:r>
+        <w:rPr>
+          <w:rFonts w:hint="cs"/>
+          <w:sz w:val="24"/>
+          <w:szCs w:val="24"/>
+          <w:rtl/>
+        </w:rPr>
+        <w:t xml:space="preserve">, שינוי הצפנת הסיסמא לנתב, שינוי הסיסמא לנתב, הגדרת ערוץ שידור חזק יותר ועוד. היכולת הזאת תדרוש </w:t>
+      </w:r>
+      <w:r>
+        <w:rPr>
+          <w:rFonts w:hint="cs"/>
+          <w:sz w:val="24"/>
+          <w:szCs w:val="24"/>
+          <w:rtl/>
+        </w:rPr>
+        <w:t>חיבור</w:t>
+      </w:r>
+      <w:r>
+        <w:rPr>
+          <w:rFonts w:hint="cs"/>
+          <w:sz w:val="24"/>
+          <w:szCs w:val="24"/>
+          <w:rtl/>
+        </w:rPr>
+        <w:t xml:space="preserve"> בעוד מועד ואימות על ידי שם משתמש וסיסמא לנתב, דרך הרשת האלחוטית.</w:t>
+      </w:r>
     </w:p>
     <w:p>
       <w:pPr>
@@ -2362,16 +3794,12 @@
           <w:rFonts w:cs="Times New Roman" w:hint="cs"/>
           <w:rtl/>
         </w:rPr>
-        <w:lastRenderedPageBreak/>
         <w:t>תיאור הבעיה</w:t>
       </w:r>
     </w:p>
     <w:p>
       <w:pPr>
         <w:jc w:val="left"/>
-        <w:rPr>
-          <w:rtl/>
-        </w:rPr>
       </w:pPr>
       <w:r>
         <w:rPr>
@@ -2385,11 +3813,9 @@
     <w:p>
       <w:pPr>
         <w:jc w:val="left"/>
-        <w:rPr>
-          <w:highlight w:val="green"/>
-          <w:rtl/>
-        </w:rPr>
-      </w:pPr>
+      </w:pPr>
+      <w:bookmarkStart w:id="0" w:name="_GoBack"/>
+      <w:bookmarkEnd w:id="0"/>
     </w:p>
     <w:p>
       <w:pPr>
@@ -3005,6 +4431,7 @@
           <w:rFonts w:hint="cs"/>
           <w:rtl/>
         </w:rPr>
+        <w:lastRenderedPageBreak/>
         <w:t xml:space="preserve">מהי </w:t>
       </w:r>
       <w:r>
@@ -3382,7 +4809,6 @@
           <w:rFonts w:cs="Times New Roman" w:hint="cs"/>
           <w:rtl/>
         </w:rPr>
-        <w:lastRenderedPageBreak/>
         <w:t>סקירת עבודות דומות בספרות ו</w:t>
       </w:r>
       <w:r>
@@ -4364,7 +5790,6 @@
           <w:rFonts w:hint="cs"/>
           <w:rtl/>
         </w:rPr>
-        <w:lastRenderedPageBreak/>
         <w:t>טבלת סיכונים</w:t>
       </w:r>
     </w:p>
@@ -8171,7 +9596,7 @@
 </file>
 
 <file path=customXml/itemProps1.xml><?xml version="1.0" encoding="utf-8"?>
-<ds:datastoreItem xmlns:ds="http://schemas.openxmlformats.org/officeDocument/2006/customXml" ds:itemID="{5CF14846-3E91-4BD7-80F9-59B428DA00A2}">
+<ds:datastoreItem xmlns:ds="http://schemas.openxmlformats.org/officeDocument/2006/customXml" ds:itemID="{EE90CFDE-5B8F-4E81-81BE-E9379D310618}">
   <ds:schemaRefs>
     <ds:schemaRef ds:uri="http://schemas.openxmlformats.org/officeDocument/2006/bibliography"/>
   </ds:schemaRefs>

</xml_diff>

<commit_message>
updating section of requirements
</commit_message>
<xml_diff>
--- a/DOCS/Prototype_Doc.docx
+++ b/DOCS/Prototype_Doc.docx
@@ -331,8 +331,9 @@
           <w:szCs w:val="28"/>
           <w:rtl/>
         </w:rPr>
-        <w:t xml:space="preserve"> אללוף</w:t>
-      </w:r>
+        <w:t xml:space="preserve"> </w:t>
+      </w:r>
+      <w:proofErr w:type="spellStart"/>
       <w:r>
         <w:rPr>
           <w:rFonts w:hint="cs"/>
@@ -342,10 +343,12 @@
           <w:szCs w:val="28"/>
           <w:rtl/>
         </w:rPr>
-        <w:tab/>
-      </w:r>
-      <w:r>
-        <w:rPr>
+        <w:t>אללוף</w:t>
+      </w:r>
+      <w:proofErr w:type="spellEnd"/>
+      <w:r>
+        <w:rPr>
+          <w:rFonts w:hint="cs"/>
           <w:b/>
           <w:bCs/>
           <w:sz w:val="28"/>
@@ -356,24 +359,24 @@
       </w:r>
       <w:r>
         <w:rPr>
-          <w:rFonts w:hint="cs"/>
           <w:b/>
           <w:bCs/>
           <w:sz w:val="28"/>
           <w:szCs w:val="28"/>
           <w:rtl/>
         </w:rPr>
-        <w:t>אישור:</w:t>
-      </w:r>
-      <w:r>
-        <w:rPr>
+        <w:tab/>
+      </w:r>
+      <w:r>
+        <w:rPr>
+          <w:rFonts w:hint="cs"/>
           <w:b/>
           <w:bCs/>
           <w:sz w:val="28"/>
           <w:szCs w:val="28"/>
           <w:rtl/>
         </w:rPr>
-        <w:tab/>
+        <w:t>אישור:</w:t>
       </w:r>
       <w:r>
         <w:rPr>
@@ -387,13 +390,23 @@
       </w:r>
       <w:r>
         <w:rPr>
-          <w:rFonts w:hint="cs"/>
           <w:b/>
           <w:bCs/>
           <w:sz w:val="28"/>
           <w:szCs w:val="28"/>
           <w:rtl/>
         </w:rPr>
+        <w:tab/>
+      </w:r>
+      <w:r>
+        <w:rPr>
+          <w:rFonts w:hint="cs"/>
+          <w:b/>
+          <w:bCs/>
+          <w:sz w:val="28"/>
+          <w:szCs w:val="28"/>
+          <w:rtl/>
+        </w:rPr>
         <w:t>תאריך:</w:t>
       </w:r>
     </w:p>
@@ -475,8 +488,21 @@
           <w:szCs w:val="28"/>
           <w:rtl/>
         </w:rPr>
-        <w:t xml:space="preserve"> אללוף</w:t>
-      </w:r>
+        <w:t xml:space="preserve"> </w:t>
+      </w:r>
+      <w:proofErr w:type="spellStart"/>
+      <w:r>
+        <w:rPr>
+          <w:rFonts w:hint="cs"/>
+          <w:b/>
+          <w:bCs/>
+          <w:sz w:val="28"/>
+          <w:szCs w:val="28"/>
+          <w:rtl/>
+        </w:rPr>
+        <w:t>אללוף</w:t>
+      </w:r>
+      <w:proofErr w:type="spellEnd"/>
       <w:r>
         <w:rPr>
           <w:b/>
@@ -1242,7 +1268,6 @@
       <w:pPr>
         <w:jc w:val="left"/>
         <w:rPr>
-          <w:rFonts w:hint="cs"/>
           <w:sz w:val="28"/>
           <w:szCs w:val="28"/>
           <w:rtl/>
@@ -1273,16 +1298,7 @@
           <w:szCs w:val="28"/>
           <w:rtl/>
         </w:rPr>
-        <w:t xml:space="preserve"> </w:t>
-      </w:r>
-      <w:r>
-        <w:rPr>
-          <w:rFonts w:hint="cs"/>
-          <w:sz w:val="28"/>
-          <w:szCs w:val="28"/>
-          <w:rtl/>
-        </w:rPr>
-        <w:t xml:space="preserve">החלטתי ליישם מוצר תוכנתי. </w:t>
+        <w:t xml:space="preserve"> החלטתי ליישם מוצר תוכנתי. </w:t>
       </w:r>
       <w:r>
         <w:rPr>
@@ -4324,7 +4340,6 @@
         </w:numPr>
         <w:spacing w:line="360" w:lineRule="auto"/>
         <w:rPr>
-          <w:rFonts w:hint="cs"/>
           <w:sz w:val="24"/>
           <w:rtl/>
         </w:rPr>
@@ -4344,23 +4359,7 @@
           <w:sz w:val="24"/>
           <w:rtl/>
         </w:rPr>
-        <w:t xml:space="preserve"> שאותה ארצה </w:t>
-      </w:r>
-      <w:r>
-        <w:rPr>
-          <w:rFonts w:hint="cs"/>
-          <w:sz w:val="24"/>
-          <w:rtl/>
-        </w:rPr>
-        <w:t>לענות ולפתור</w:t>
-      </w:r>
-      <w:r>
-        <w:rPr>
-          <w:rFonts w:hint="cs"/>
-          <w:sz w:val="24"/>
-          <w:rtl/>
-        </w:rPr>
-        <w:t xml:space="preserve"> בפרויקט.</w:t>
+        <w:t xml:space="preserve"> שאותה ארצה לענות ולפתור בפרויקט.</w:t>
       </w:r>
       <w:r>
         <w:rPr>
@@ -4495,7 +4494,6 @@
       <w:pPr>
         <w:spacing w:line="360" w:lineRule="auto"/>
         <w:rPr>
-          <w:rFonts w:hint="cs"/>
           <w:sz w:val="24"/>
           <w:rtl/>
         </w:rPr>
@@ -4741,20 +4739,721 @@
       <w:pPr>
         <w:jc w:val="both"/>
         <w:rPr>
-          <w:rtl/>
-        </w:rPr>
-      </w:pPr>
-      <w:r>
-        <w:rPr>
-          <w:rFonts w:hint="cs"/>
-          <w:rtl/>
-        </w:rPr>
-        <w:t xml:space="preserve">האפליקציה </w:t>
-      </w:r>
-    </w:p>
-    <w:p>
-      <w:pPr>
-        <w:rPr>
+          <w:u w:val="single"/>
+          <w:rtl/>
+        </w:rPr>
+      </w:pPr>
+      <w:r>
+        <w:rPr>
+          <w:rFonts w:hint="cs"/>
+          <w:u w:val="single"/>
+          <w:rtl/>
+        </w:rPr>
+        <w:t xml:space="preserve">אפליקציית הנתב תכיל 4 מסכים: </w:t>
+      </w:r>
+    </w:p>
+    <w:p>
+      <w:pPr>
+        <w:pStyle w:val="ListParagraph"/>
+        <w:numPr>
+          <w:ilvl w:val="0"/>
+          <w:numId w:val="20"/>
+        </w:numPr>
+        <w:jc w:val="both"/>
+        <w:rPr>
+          <w:rFonts w:hint="cs"/>
+        </w:rPr>
+      </w:pPr>
+      <w:r>
+        <w:rPr>
+          <w:rFonts w:hint="cs"/>
+          <w:rtl/>
+        </w:rPr>
+        <w:t>מסך ראשי</w:t>
+      </w:r>
+      <w:r>
+        <w:rPr>
+          <w:rFonts w:hint="cs"/>
+          <w:rtl/>
+        </w:rPr>
+        <w:t>,</w:t>
+      </w:r>
+      <w:r>
+        <w:rPr>
+          <w:rFonts w:hint="cs"/>
+          <w:rtl/>
+        </w:rPr>
+        <w:t xml:space="preserve"> שהוא גם המסך ההתחל</w:t>
+      </w:r>
+      <w:r>
+        <w:rPr>
+          <w:rFonts w:hint="cs"/>
+          <w:rtl/>
+        </w:rPr>
+        <w:t>תי והראשוני כאשר מפעילים את האפ</w:t>
+      </w:r>
+      <w:r>
+        <w:rPr>
+          <w:rFonts w:hint="cs"/>
+          <w:rtl/>
+        </w:rPr>
+        <w:t>ליקציה (</w:t>
+      </w:r>
+      <w:r>
+        <w:t>Launcher</w:t>
+      </w:r>
+      <w:r>
+        <w:rPr>
+          <w:rFonts w:hint="cs"/>
+          <w:rtl/>
+        </w:rPr>
+        <w:t>).</w:t>
+      </w:r>
+    </w:p>
+    <w:p>
+      <w:pPr>
+        <w:pStyle w:val="ListParagraph"/>
+        <w:numPr>
+          <w:ilvl w:val="0"/>
+          <w:numId w:val="20"/>
+        </w:numPr>
+        <w:jc w:val="both"/>
+        <w:rPr>
+          <w:rFonts w:hint="cs"/>
+        </w:rPr>
+      </w:pPr>
+      <w:r>
+        <w:rPr>
+          <w:rFonts w:hint="cs"/>
+          <w:rtl/>
+        </w:rPr>
+        <w:t xml:space="preserve">מסך </w:t>
+      </w:r>
+      <w:r>
+        <w:rPr>
+          <w:rFonts w:hint="cs"/>
+          <w:rtl/>
+        </w:rPr>
+        <w:t xml:space="preserve">נתונים, </w:t>
+      </w:r>
+      <w:r>
+        <w:rPr>
+          <w:rFonts w:hint="cs"/>
+          <w:rtl/>
+        </w:rPr>
+        <w:t xml:space="preserve">המציג את נתוני הנתב (לאחר חיבור </w:t>
+      </w:r>
+      <w:r>
+        <w:rPr>
+          <w:rFonts w:hint="cs"/>
+        </w:rPr>
+        <w:t>WIFI</w:t>
+      </w:r>
+      <w:r>
+        <w:rPr>
+          <w:rFonts w:hint="cs"/>
+          <w:rtl/>
+        </w:rPr>
+        <w:t xml:space="preserve"> עם המכשיר).</w:t>
+      </w:r>
+    </w:p>
+    <w:p>
+      <w:pPr>
+        <w:pStyle w:val="ListParagraph"/>
+        <w:numPr>
+          <w:ilvl w:val="0"/>
+          <w:numId w:val="20"/>
+        </w:numPr>
+        <w:jc w:val="both"/>
+      </w:pPr>
+      <w:r>
+        <w:rPr>
+          <w:rFonts w:hint="cs"/>
+          <w:rtl/>
+        </w:rPr>
+        <w:t xml:space="preserve">מסך </w:t>
+      </w:r>
+      <w:r>
+        <w:rPr>
+          <w:rFonts w:hint="cs"/>
+          <w:rtl/>
+        </w:rPr>
+        <w:t xml:space="preserve">טווח, </w:t>
+      </w:r>
+      <w:r>
+        <w:rPr>
+          <w:rFonts w:hint="cs"/>
+          <w:rtl/>
+        </w:rPr>
+        <w:t xml:space="preserve">המציג את חוזקת החיבור האלחוטי עם </w:t>
+      </w:r>
+      <w:r>
+        <w:rPr>
+          <w:rFonts w:hint="cs"/>
+          <w:rtl/>
+        </w:rPr>
+        <w:t>הנתב ו</w:t>
+      </w:r>
+      <w:r>
+        <w:rPr>
+          <w:rFonts w:hint="cs"/>
+          <w:rtl/>
+        </w:rPr>
+        <w:t>יוצג</w:t>
+      </w:r>
+      <w:r>
+        <w:rPr>
+          <w:rFonts w:hint="cs"/>
+          <w:rtl/>
+        </w:rPr>
+        <w:t xml:space="preserve"> מד המראה את </w:t>
+      </w:r>
+      <w:r>
+        <w:rPr>
+          <w:rFonts w:hint="cs"/>
+          <w:rtl/>
+        </w:rPr>
+        <w:t>חוזקת חיבור</w:t>
+      </w:r>
+      <w:r>
+        <w:rPr>
+          <w:rFonts w:hint="cs"/>
+          <w:rtl/>
+        </w:rPr>
+        <w:t xml:space="preserve"> בהתאם למרחב הפיזי מהנתב</w:t>
+      </w:r>
+      <w:r>
+        <w:rPr>
+          <w:rFonts w:hint="cs"/>
+          <w:rtl/>
+        </w:rPr>
+        <w:t>.</w:t>
+      </w:r>
+    </w:p>
+    <w:p>
+      <w:pPr>
+        <w:pStyle w:val="ListParagraph"/>
+        <w:numPr>
+          <w:ilvl w:val="0"/>
+          <w:numId w:val="20"/>
+        </w:numPr>
+        <w:jc w:val="both"/>
+        <w:rPr>
+          <w:rFonts w:hint="cs"/>
+        </w:rPr>
+      </w:pPr>
+      <w:r>
+        <w:rPr>
+          <w:rFonts w:hint="cs"/>
+          <w:rtl/>
+        </w:rPr>
+        <w:t xml:space="preserve">מסך </w:t>
+      </w:r>
+      <w:r>
+        <w:t>Login</w:t>
+      </w:r>
+      <w:r>
+        <w:rPr>
+          <w:rFonts w:hint="cs"/>
+          <w:rtl/>
+        </w:rPr>
+        <w:t>, מסך המציג שדות אימות הנועדות לספק אמצעי אימות מול הנתב הביתי, על מנת לקבל את דף הגדרות הנתב.</w:t>
+      </w:r>
+    </w:p>
+    <w:p>
+      <w:pPr>
+        <w:pStyle w:val="ListParagraph"/>
+        <w:numPr>
+          <w:ilvl w:val="0"/>
+          <w:numId w:val="20"/>
+        </w:numPr>
+        <w:jc w:val="both"/>
+        <w:rPr>
+          <w:rFonts w:hint="cs"/>
+          <w:rtl/>
+        </w:rPr>
+      </w:pPr>
+      <w:r>
+        <w:rPr>
+          <w:rFonts w:hint="cs"/>
+          <w:rtl/>
+        </w:rPr>
+        <w:t>מסך</w:t>
+      </w:r>
+      <w:r>
+        <w:rPr>
+          <w:rFonts w:hint="cs"/>
+          <w:rtl/>
+        </w:rPr>
+        <w:t xml:space="preserve"> קונפיגורציה,</w:t>
+      </w:r>
+      <w:r>
+        <w:rPr>
+          <w:rFonts w:hint="cs"/>
+          <w:rtl/>
+        </w:rPr>
+        <w:t xml:space="preserve"> המראה את אפשרויות ה</w:t>
+      </w:r>
+      <w:r>
+        <w:rPr>
+          <w:rFonts w:hint="cs"/>
+          <w:rtl/>
+        </w:rPr>
+        <w:t>תאמת הגדרות חדשות</w:t>
+      </w:r>
+      <w:r>
+        <w:rPr>
+          <w:rFonts w:hint="cs"/>
+          <w:rtl/>
+        </w:rPr>
+        <w:t xml:space="preserve"> לנתב הביתי.</w:t>
+      </w:r>
+    </w:p>
+    <w:p>
+      <w:pPr>
+        <w:jc w:val="both"/>
+        <w:rPr>
+          <w:b/>
+          <w:bCs/>
+          <w:u w:val="single"/>
+        </w:rPr>
+      </w:pPr>
+    </w:p>
+    <w:p>
+      <w:pPr>
+        <w:jc w:val="both"/>
+        <w:rPr>
+          <w:b/>
+          <w:bCs/>
+          <w:u w:val="single"/>
+          <w:rtl/>
+        </w:rPr>
+      </w:pPr>
+      <w:r>
+        <w:rPr>
+          <w:rFonts w:hint="cs"/>
+          <w:b/>
+          <w:bCs/>
+          <w:u w:val="single"/>
+          <w:rtl/>
+        </w:rPr>
+        <w:t>מסך ראשי:</w:t>
+      </w:r>
+    </w:p>
+    <w:p>
+      <w:pPr>
+        <w:jc w:val="both"/>
+        <w:rPr>
+          <w:rtl/>
+        </w:rPr>
+      </w:pPr>
+    </w:p>
+    <w:p>
+      <w:pPr>
+        <w:jc w:val="both"/>
+        <w:rPr>
+          <w:b/>
+          <w:bCs/>
+          <w:u w:val="single"/>
+          <w:rtl/>
+        </w:rPr>
+      </w:pPr>
+      <w:r>
+        <w:rPr>
+          <w:rFonts w:hint="cs"/>
+          <w:b/>
+          <w:bCs/>
+          <w:u w:val="single"/>
+          <w:rtl/>
+        </w:rPr>
+        <w:t>מסך נתונים:</w:t>
+      </w:r>
+    </w:p>
+    <w:p>
+      <w:pPr>
+        <w:jc w:val="both"/>
+        <w:rPr>
+          <w:rFonts w:hint="cs"/>
+          <w:rtl/>
+        </w:rPr>
+      </w:pPr>
+      <w:r>
+        <w:rPr>
+          <w:rFonts w:hint="cs"/>
+          <w:rtl/>
+        </w:rPr>
+        <w:t>אפליקציית הנתב</w:t>
+      </w:r>
+      <w:r>
+        <w:rPr>
+          <w:rFonts w:hint="cs"/>
+          <w:rtl/>
+        </w:rPr>
+        <w:t xml:space="preserve"> </w:t>
+      </w:r>
+      <w:r>
+        <w:rPr>
+          <w:rFonts w:hint="cs"/>
+          <w:rtl/>
+        </w:rPr>
+        <w:t>תהייה בעלת יכולת להציג את נתוני הנתב המחובר למכשיר ממנו פועלת האפליקציה.</w:t>
+      </w:r>
+    </w:p>
+    <w:p>
+      <w:pPr>
+        <w:jc w:val="both"/>
+        <w:rPr>
+          <w:rtl/>
+        </w:rPr>
+      </w:pPr>
+      <w:r>
+        <w:rPr>
+          <w:rFonts w:hint="cs"/>
+          <w:rtl/>
+        </w:rPr>
+        <w:t>על האפליקציה להציג את הנתונים האלו:</w:t>
+      </w:r>
+    </w:p>
+    <w:p>
+      <w:pPr>
+        <w:jc w:val="both"/>
+        <w:rPr>
+          <w:rtl/>
+        </w:rPr>
+      </w:pPr>
+      <w:r>
+        <w:t>SSID</w:t>
+      </w:r>
+      <w:r>
+        <w:rPr>
+          <w:rFonts w:hint="cs"/>
+          <w:rtl/>
+        </w:rPr>
+        <w:t xml:space="preserve"> </w:t>
+      </w:r>
+      <w:r>
+        <w:rPr>
+          <w:rtl/>
+        </w:rPr>
+        <w:t>–</w:t>
+      </w:r>
+      <w:r>
+        <w:rPr>
+          <w:rFonts w:hint="cs"/>
+          <w:rtl/>
+        </w:rPr>
+        <w:t xml:space="preserve"> שם הנתב המוצג למשתמשים ברשת ולאלו הרוצים ליצור חיבור אלחוטי עם הנתב.</w:t>
+      </w:r>
+    </w:p>
+    <w:p>
+      <w:pPr>
+        <w:jc w:val="both"/>
+        <w:rPr>
+          <w:rtl/>
+        </w:rPr>
+      </w:pPr>
+      <w:r>
+        <w:t>Frequency</w:t>
+      </w:r>
+      <w:r>
+        <w:rPr>
+          <w:rFonts w:hint="cs"/>
+          <w:rtl/>
+        </w:rPr>
+        <w:t xml:space="preserve"> </w:t>
+      </w:r>
+      <w:r>
+        <w:rPr>
+          <w:rtl/>
+        </w:rPr>
+        <w:t>–</w:t>
+      </w:r>
+      <w:r>
+        <w:rPr>
+          <w:rFonts w:hint="cs"/>
+          <w:rtl/>
+        </w:rPr>
+        <w:t xml:space="preserve"> התדר שבו עובד הנתב.</w:t>
+      </w:r>
+    </w:p>
+    <w:p>
+      <w:pPr>
+        <w:jc w:val="both"/>
+        <w:rPr>
+          <w:rtl/>
+        </w:rPr>
+      </w:pPr>
+      <w:proofErr w:type="spellStart"/>
+      <w:r>
+        <w:t>Ip</w:t>
+      </w:r>
+      <w:proofErr w:type="spellEnd"/>
+      <w:r>
+        <w:t xml:space="preserve"> Address</w:t>
+      </w:r>
+      <w:r>
+        <w:rPr>
+          <w:rFonts w:hint="cs"/>
+          <w:rtl/>
+        </w:rPr>
+        <w:t xml:space="preserve"> </w:t>
+      </w:r>
+      <w:r>
+        <w:rPr>
+          <w:rtl/>
+        </w:rPr>
+        <w:t>–</w:t>
+      </w:r>
+      <w:r>
+        <w:rPr>
+          <w:rFonts w:hint="cs"/>
+          <w:rtl/>
+        </w:rPr>
+        <w:t xml:space="preserve"> כתובת </w:t>
+      </w:r>
+      <w:r>
+        <w:rPr>
+          <w:rFonts w:hint="cs"/>
+        </w:rPr>
+        <w:t>IP</w:t>
+      </w:r>
+      <w:r>
+        <w:rPr>
+          <w:rFonts w:hint="cs"/>
+          <w:rtl/>
+        </w:rPr>
+        <w:t xml:space="preserve"> של הנתב אל מול הספק.</w:t>
+      </w:r>
+    </w:p>
+    <w:p>
+      <w:pPr>
+        <w:jc w:val="both"/>
+        <w:rPr>
+          <w:rFonts w:hint="cs"/>
+          <w:rtl/>
+        </w:rPr>
+      </w:pPr>
+      <w:r>
+        <w:t>Mac Address</w:t>
+      </w:r>
+      <w:r>
+        <w:rPr>
+          <w:rFonts w:hint="cs"/>
+          <w:rtl/>
+        </w:rPr>
+        <w:t xml:space="preserve"> </w:t>
+      </w:r>
+      <w:r>
+        <w:rPr>
+          <w:rtl/>
+        </w:rPr>
+        <w:t>–</w:t>
+      </w:r>
+      <w:r>
+        <w:rPr>
+          <w:rFonts w:hint="cs"/>
+          <w:rtl/>
+        </w:rPr>
+        <w:t xml:space="preserve"> כתובת הפיזית (</w:t>
+      </w:r>
+      <w:r>
+        <w:rPr>
+          <w:rFonts w:hint="cs"/>
+        </w:rPr>
+        <w:t>MAC</w:t>
+      </w:r>
+      <w:r>
+        <w:rPr>
+          <w:rFonts w:hint="cs"/>
+          <w:rtl/>
+        </w:rPr>
+        <w:t>) של הנתב.</w:t>
+      </w:r>
+    </w:p>
+    <w:p>
+      <w:pPr>
+        <w:jc w:val="both"/>
+        <w:rPr>
+          <w:rFonts w:hint="cs"/>
+          <w:rtl/>
+        </w:rPr>
+      </w:pPr>
+      <w:r>
+        <w:rPr>
+          <w:rFonts w:hint="cs"/>
+        </w:rPr>
+        <w:t>BSSID</w:t>
+      </w:r>
+      <w:r>
+        <w:rPr>
+          <w:rFonts w:hint="cs"/>
+          <w:rtl/>
+        </w:rPr>
+        <w:t xml:space="preserve"> </w:t>
+      </w:r>
+      <w:r>
+        <w:rPr>
+          <w:rtl/>
+        </w:rPr>
+        <w:t>–</w:t>
+      </w:r>
+      <w:r>
+        <w:rPr>
+          <w:rFonts w:hint="cs"/>
+          <w:rtl/>
+        </w:rPr>
+        <w:t xml:space="preserve"> </w:t>
+      </w:r>
+    </w:p>
+    <w:p>
+      <w:pPr>
+        <w:jc w:val="both"/>
+        <w:rPr>
+          <w:rFonts w:hint="cs"/>
+          <w:rtl/>
+        </w:rPr>
+      </w:pPr>
+      <w:r>
+        <w:t>Link Speed</w:t>
+      </w:r>
+      <w:r>
+        <w:rPr>
+          <w:rFonts w:hint="cs"/>
+          <w:rtl/>
+        </w:rPr>
+        <w:t xml:space="preserve"> </w:t>
+      </w:r>
+      <w:r>
+        <w:rPr>
+          <w:rtl/>
+        </w:rPr>
+        <w:t>–</w:t>
+      </w:r>
+      <w:r>
+        <w:rPr>
+          <w:rFonts w:hint="cs"/>
+          <w:rtl/>
+        </w:rPr>
+        <w:t xml:space="preserve"> מהירות החיבור אל הנתב.</w:t>
+      </w:r>
+    </w:p>
+    <w:p>
+      <w:pPr>
+        <w:jc w:val="both"/>
+        <w:rPr>
+          <w:rtl/>
+        </w:rPr>
+      </w:pPr>
+    </w:p>
+    <w:p>
+      <w:pPr>
+        <w:jc w:val="both"/>
+        <w:rPr>
+          <w:b/>
+          <w:bCs/>
+          <w:u w:val="single"/>
+        </w:rPr>
+      </w:pPr>
+      <w:r>
+        <w:rPr>
+          <w:rFonts w:hint="cs"/>
+          <w:b/>
+          <w:bCs/>
+          <w:u w:val="single"/>
+          <w:rtl/>
+        </w:rPr>
+        <w:t>מסך טווח:</w:t>
+      </w:r>
+      <w:bookmarkStart w:id="0" w:name="_GoBack"/>
+      <w:bookmarkEnd w:id="0"/>
+    </w:p>
+    <w:p>
+      <w:pPr>
+        <w:jc w:val="both"/>
+        <w:rPr>
+          <w:b/>
+          <w:bCs/>
+          <w:u w:val="single"/>
+          <w:rtl/>
+        </w:rPr>
+      </w:pPr>
+    </w:p>
+    <w:p>
+      <w:pPr>
+        <w:jc w:val="both"/>
+        <w:rPr>
+          <w:rFonts w:hint="cs"/>
+          <w:b/>
+          <w:bCs/>
+          <w:u w:val="single"/>
+          <w:rtl/>
+        </w:rPr>
+      </w:pPr>
+      <w:r>
+        <w:rPr>
+          <w:rFonts w:hint="cs"/>
+          <w:b/>
+          <w:bCs/>
+          <w:u w:val="single"/>
+          <w:rtl/>
+        </w:rPr>
+        <w:t xml:space="preserve">מסך </w:t>
+      </w:r>
+      <w:r>
+        <w:rPr>
+          <w:b/>
+          <w:bCs/>
+          <w:u w:val="single"/>
+        </w:rPr>
+        <w:t>Login</w:t>
+      </w:r>
+      <w:r>
+        <w:rPr>
+          <w:rFonts w:hint="cs"/>
+          <w:b/>
+          <w:bCs/>
+          <w:u w:val="single"/>
+          <w:rtl/>
+        </w:rPr>
+        <w:t>:</w:t>
+      </w:r>
+    </w:p>
+    <w:p>
+      <w:pPr>
+        <w:jc w:val="both"/>
+        <w:rPr>
+          <w:rtl/>
+        </w:rPr>
+      </w:pPr>
+    </w:p>
+    <w:p>
+      <w:pPr>
+        <w:jc w:val="both"/>
+        <w:rPr>
+          <w:b/>
+          <w:bCs/>
+          <w:u w:val="single"/>
+          <w:rtl/>
+        </w:rPr>
+      </w:pPr>
+      <w:r>
+        <w:rPr>
+          <w:rFonts w:hint="cs"/>
+          <w:b/>
+          <w:bCs/>
+          <w:u w:val="single"/>
+          <w:rtl/>
+        </w:rPr>
+        <w:t>מסך קונפיגורציה:</w:t>
+      </w:r>
+    </w:p>
+    <w:p>
+      <w:pPr>
+        <w:jc w:val="both"/>
+        <w:rPr>
+          <w:b/>
+          <w:bCs/>
+          <w:u w:val="single"/>
           <w:rtl/>
         </w:rPr>
       </w:pPr>
@@ -4950,6 +5649,7 @@
           <w:szCs w:val="24"/>
           <w:rtl/>
         </w:rPr>
+        <w:lastRenderedPageBreak/>
         <w:t xml:space="preserve">פרק זה יכיל </w:t>
       </w:r>
       <w:r>
@@ -5517,7 +6217,6 @@
           <w:rFonts w:cs="Times New Roman" w:hint="cs"/>
           <w:rtl/>
         </w:rPr>
-        <w:lastRenderedPageBreak/>
         <w:t>סקירת עבודות דומות בספרות ו</w:t>
       </w:r>
       <w:r>
@@ -5895,6 +6594,7 @@
           <w:rFonts w:hint="cs"/>
           <w:rtl/>
         </w:rPr>
+        <w:lastRenderedPageBreak/>
         <w:t>תכנון הפרויקט</w:t>
       </w:r>
     </w:p>
@@ -6185,16 +6885,7 @@
                 <w:szCs w:val="28"/>
                 <w:rtl/>
               </w:rPr>
-              <w:t xml:space="preserve"> פיתוח הרעיון</w:t>
-            </w:r>
-            <w:r>
-              <w:rPr>
-                <w:rFonts w:hint="cs"/>
-                <w:sz w:val="28"/>
-                <w:szCs w:val="28"/>
-                <w:rtl/>
-              </w:rPr>
-              <w:t xml:space="preserve"> הקודם</w:t>
+              <w:t xml:space="preserve"> פיתוח הרעיון הקודם</w:t>
             </w:r>
           </w:p>
         </w:tc>
@@ -6325,16 +7016,7 @@
                 <w:szCs w:val="28"/>
                 <w:rtl/>
               </w:rPr>
-              <w:t xml:space="preserve"> פיתוח הרעיון</w:t>
-            </w:r>
-            <w:r>
-              <w:rPr>
-                <w:rFonts w:hint="cs"/>
-                <w:sz w:val="28"/>
-                <w:szCs w:val="28"/>
-                <w:rtl/>
-              </w:rPr>
-              <w:t xml:space="preserve"> החדש</w:t>
+              <w:t xml:space="preserve"> פיתוח הרעיון החדש</w:t>
             </w:r>
           </w:p>
         </w:tc>
@@ -7319,7 +8001,6 @@
           <w:p>
             <w:pPr>
               <w:rPr>
-                <w:rFonts w:hint="cs"/>
                 <w:rtl/>
               </w:rPr>
             </w:pPr>
@@ -7410,7 +8091,6 @@
           <w:p>
             <w:pPr>
               <w:rPr>
-                <w:rFonts w:hint="cs"/>
                 <w:rtl/>
               </w:rPr>
             </w:pPr>
@@ -7430,7 +8110,6 @@
           <w:p>
             <w:pPr>
               <w:rPr>
-                <w:rFonts w:hint="cs"/>
                 <w:sz w:val="24"/>
                 <w:szCs w:val="24"/>
                 <w:rtl/>
@@ -7454,7 +8133,6 @@
           <w:p>
             <w:pPr>
               <w:rPr>
-                <w:rFonts w:hint="cs"/>
                 <w:sz w:val="24"/>
                 <w:szCs w:val="24"/>
                 <w:rtl/>
@@ -7478,7 +8156,6 @@
           <w:p>
             <w:pPr>
               <w:rPr>
-                <w:rFonts w:hint="cs"/>
                 <w:sz w:val="24"/>
                 <w:szCs w:val="24"/>
                 <w:rtl/>
@@ -7504,7 +8181,6 @@
           <w:p>
             <w:pPr>
               <w:rPr>
-                <w:rFonts w:hint="cs"/>
                 <w:rtl/>
               </w:rPr>
             </w:pPr>
@@ -7595,7 +8271,6 @@
           <w:p>
             <w:pPr>
               <w:rPr>
-                <w:rFonts w:hint="cs"/>
                 <w:rtl/>
               </w:rPr>
             </w:pPr>
@@ -7686,7 +8361,6 @@
           <w:p>
             <w:pPr>
               <w:rPr>
-                <w:rFonts w:hint="cs"/>
                 <w:rtl/>
               </w:rPr>
             </w:pPr>
@@ -7695,6 +8369,7 @@
                 <w:rFonts w:hint="cs"/>
                 <w:rtl/>
               </w:rPr>
+              <w:lastRenderedPageBreak/>
               <w:t>7</w:t>
             </w:r>
           </w:p>
@@ -7887,16 +8562,7 @@
                 <w:szCs w:val="24"/>
                 <w:rtl/>
               </w:rPr>
-              <w:t>מחקר על אפליקציות ששואבות נתונים משרתים</w:t>
-            </w:r>
-            <w:r>
-              <w:rPr>
-                <w:rFonts w:hint="cs"/>
-                <w:sz w:val="24"/>
-                <w:szCs w:val="24"/>
-                <w:rtl/>
-              </w:rPr>
-              <w:t>.</w:t>
+              <w:t>מחקר על אפליקציות ששואבות נתונים משרתים.</w:t>
             </w:r>
           </w:p>
         </w:tc>
@@ -7986,16 +8652,7 @@
                 <w:szCs w:val="24"/>
                 <w:rtl/>
               </w:rPr>
-              <w:t>ללמוד אנדרואיד בלי שום קשר לקורס במכללה</w:t>
-            </w:r>
-            <w:r>
-              <w:rPr>
-                <w:rFonts w:hint="cs"/>
-                <w:sz w:val="24"/>
-                <w:szCs w:val="24"/>
-                <w:rtl/>
-              </w:rPr>
-              <w:t>.</w:t>
+              <w:t>ללמוד אנדרואיד בלי שום קשר לקורס במכללה.</w:t>
             </w:r>
           </w:p>
         </w:tc>
@@ -8506,8 +9163,6 @@
               </w:rPr>
               <w:t>חיבור לנתב דרך השם משתמש והסיסמא של הנתב על מנת לדחוף נתונים לנתב.</w:t>
             </w:r>
-            <w:bookmarkStart w:id="0" w:name="_GoBack"/>
-            <w:bookmarkEnd w:id="0"/>
           </w:p>
         </w:tc>
       </w:tr>
@@ -11387,7 +12042,7 @@
 </file>
 
 <file path=customXml/itemProps1.xml><?xml version="1.0" encoding="utf-8"?>
-<ds:datastoreItem xmlns:ds="http://schemas.openxmlformats.org/officeDocument/2006/customXml" ds:itemID="{DF8BA898-DBF1-4EF4-BE84-8A7DCFEAFAF7}">
+<ds:datastoreItem xmlns:ds="http://schemas.openxmlformats.org/officeDocument/2006/customXml" ds:itemID="{994DC42B-F2AF-41F7-AD9E-CBBD39D96523}">
   <ds:schemaRefs>
     <ds:schemaRef ds:uri="http://schemas.openxmlformats.org/officeDocument/2006/bibliography"/>
   </ds:schemaRefs>

</xml_diff>

<commit_message>
updating solution section in doc
</commit_message>
<xml_diff>
--- a/DOCS/Prototype_Doc.docx
+++ b/DOCS/Prototype_Doc.docx
@@ -1266,6 +1266,601 @@
     </w:p>
     <w:p>
       <w:pPr>
+        <w:pStyle w:val="ListParagraph"/>
+        <w:numPr>
+          <w:ilvl w:val="0"/>
+          <w:numId w:val="20"/>
+        </w:numPr>
+        <w:rPr>
+          <w:sz w:val="28"/>
+          <w:szCs w:val="28"/>
+        </w:rPr>
+      </w:pPr>
+      <w:r>
+        <w:rPr>
+          <w:rFonts w:hint="cs"/>
+          <w:sz w:val="28"/>
+          <w:szCs w:val="28"/>
+          <w:rtl/>
+        </w:rPr>
+        <w:t>במסמך זה אתאר את פרויקט הגמר שלי בתואר הראשון להנדסת תוכנה</w:t>
+      </w:r>
+      <w:r>
+        <w:rPr>
+          <w:rFonts w:hint="cs"/>
+          <w:sz w:val="28"/>
+          <w:szCs w:val="28"/>
+          <w:rtl/>
+        </w:rPr>
+        <w:t>,</w:t>
+      </w:r>
+      <w:r>
+        <w:rPr>
+          <w:rFonts w:hint="cs"/>
+          <w:sz w:val="28"/>
+          <w:szCs w:val="28"/>
+          <w:rtl/>
+        </w:rPr>
+        <w:t xml:space="preserve"> ובמסגרת הפרויקט</w:t>
+      </w:r>
+      <w:r>
+        <w:rPr>
+          <w:rFonts w:hint="cs"/>
+          <w:sz w:val="28"/>
+          <w:szCs w:val="28"/>
+          <w:rtl/>
+        </w:rPr>
+        <w:t xml:space="preserve"> </w:t>
+      </w:r>
+      <w:r>
+        <w:rPr>
+          <w:rFonts w:hint="cs"/>
+          <w:sz w:val="28"/>
+          <w:szCs w:val="28"/>
+          <w:rtl/>
+        </w:rPr>
+        <w:t>אצור</w:t>
+      </w:r>
+      <w:r>
+        <w:rPr>
+          <w:rFonts w:hint="cs"/>
+          <w:sz w:val="28"/>
+          <w:szCs w:val="28"/>
+          <w:rtl/>
+        </w:rPr>
+        <w:t xml:space="preserve"> מוצר תוכנתי</w:t>
+      </w:r>
+      <w:r>
+        <w:rPr>
+          <w:rFonts w:hint="cs"/>
+          <w:sz w:val="28"/>
+          <w:szCs w:val="28"/>
+          <w:rtl/>
+        </w:rPr>
+        <w:t xml:space="preserve"> (אפליקציה) המספק מענה לניידות המידע והגרת הנתונים בתחום הנתבים (הסבר מהו נתב בהמשך) הביתיים</w:t>
+      </w:r>
+      <w:r>
+        <w:rPr>
+          <w:rFonts w:hint="cs"/>
+          <w:sz w:val="28"/>
+          <w:szCs w:val="28"/>
+          <w:rtl/>
+        </w:rPr>
+        <w:t>.</w:t>
+      </w:r>
+    </w:p>
+    <w:p>
+      <w:pPr>
+        <w:pStyle w:val="ListParagraph"/>
+        <w:rPr>
+          <w:sz w:val="28"/>
+          <w:szCs w:val="28"/>
+          <w:rtl/>
+        </w:rPr>
+      </w:pPr>
+    </w:p>
+    <w:p>
+      <w:pPr>
+        <w:pStyle w:val="ListParagraph"/>
+        <w:numPr>
+          <w:ilvl w:val="0"/>
+          <w:numId w:val="20"/>
+        </w:numPr>
+        <w:rPr>
+          <w:sz w:val="28"/>
+          <w:szCs w:val="28"/>
+        </w:rPr>
+      </w:pPr>
+      <w:r>
+        <w:rPr>
+          <w:rFonts w:hint="cs"/>
+          <w:sz w:val="28"/>
+          <w:szCs w:val="28"/>
+          <w:rtl/>
+        </w:rPr>
+        <w:t>המוצר המפותח</w:t>
+      </w:r>
+      <w:r>
+        <w:rPr>
+          <w:rFonts w:hint="cs"/>
+          <w:sz w:val="28"/>
+          <w:szCs w:val="28"/>
+          <w:rtl/>
+        </w:rPr>
+        <w:t xml:space="preserve"> בשלבי הפרויקט</w:t>
+      </w:r>
+      <w:r>
+        <w:rPr>
+          <w:rFonts w:hint="cs"/>
+          <w:sz w:val="28"/>
+          <w:szCs w:val="28"/>
+          <w:rtl/>
+        </w:rPr>
+        <w:t xml:space="preserve"> הוא אפליקציית</w:t>
+      </w:r>
+      <w:r>
+        <w:rPr>
+          <w:rFonts w:hint="cs"/>
+          <w:sz w:val="28"/>
+          <w:szCs w:val="28"/>
+          <w:rtl/>
+        </w:rPr>
+        <w:t xml:space="preserve"> (יישום תוכנתי)</w:t>
+      </w:r>
+      <w:r>
+        <w:rPr>
+          <w:rFonts w:hint="cs"/>
+          <w:sz w:val="28"/>
+          <w:szCs w:val="28"/>
+          <w:rtl/>
+        </w:rPr>
+        <w:t xml:space="preserve"> </w:t>
+      </w:r>
+      <w:r>
+        <w:rPr>
+          <w:rFonts w:hint="cs"/>
+          <w:sz w:val="28"/>
+          <w:szCs w:val="28"/>
+          <w:rtl/>
+        </w:rPr>
+        <w:t xml:space="preserve">היושבת על גבי מערכות הפעלה מבוססות גרסאות </w:t>
+      </w:r>
+      <w:r>
+        <w:rPr>
+          <w:rFonts w:hint="cs"/>
+          <w:sz w:val="28"/>
+          <w:szCs w:val="28"/>
+        </w:rPr>
+        <w:t>A</w:t>
+      </w:r>
+      <w:r>
+        <w:rPr>
+          <w:sz w:val="28"/>
+          <w:szCs w:val="28"/>
+        </w:rPr>
+        <w:t>ndroid</w:t>
+      </w:r>
+      <w:r>
+        <w:rPr>
+          <w:rFonts w:hint="cs"/>
+          <w:sz w:val="28"/>
+          <w:szCs w:val="28"/>
+          <w:rtl/>
+        </w:rPr>
+        <w:t xml:space="preserve">, </w:t>
+      </w:r>
+      <w:r>
+        <w:rPr>
+          <w:rFonts w:hint="cs"/>
+          <w:sz w:val="28"/>
+          <w:szCs w:val="28"/>
+          <w:rtl/>
+        </w:rPr>
+        <w:t xml:space="preserve">האפליקציה </w:t>
+      </w:r>
+      <w:r>
+        <w:rPr>
+          <w:rFonts w:hint="cs"/>
+          <w:sz w:val="28"/>
+          <w:szCs w:val="28"/>
+          <w:rtl/>
+        </w:rPr>
+        <w:t>מקודדת בשפת</w:t>
+      </w:r>
+      <w:r>
+        <w:rPr>
+          <w:sz w:val="28"/>
+          <w:szCs w:val="28"/>
+        </w:rPr>
+        <w:t xml:space="preserve"> </w:t>
+      </w:r>
+      <w:r>
+        <w:rPr>
+          <w:rFonts w:hint="cs"/>
+          <w:sz w:val="28"/>
+          <w:szCs w:val="28"/>
+          <w:rtl/>
+        </w:rPr>
+        <w:t xml:space="preserve"> התכנות</w:t>
+      </w:r>
+      <w:r>
+        <w:rPr>
+          <w:rFonts w:hint="cs"/>
+          <w:sz w:val="28"/>
+          <w:szCs w:val="28"/>
+          <w:rtl/>
+        </w:rPr>
+        <w:t xml:space="preserve"> </w:t>
+      </w:r>
+      <w:r>
+        <w:rPr>
+          <w:rFonts w:hint="cs"/>
+          <w:sz w:val="28"/>
+          <w:szCs w:val="28"/>
+        </w:rPr>
+        <w:t>JAVA</w:t>
+      </w:r>
+      <w:r>
+        <w:rPr>
+          <w:rFonts w:hint="cs"/>
+          <w:sz w:val="28"/>
+          <w:szCs w:val="28"/>
+          <w:rtl/>
+        </w:rPr>
+        <w:t xml:space="preserve"> ומפותחת בסביבת </w:t>
+      </w:r>
+      <w:r>
+        <w:rPr>
+          <w:sz w:val="28"/>
+          <w:szCs w:val="28"/>
+        </w:rPr>
+        <w:t>Windows 10</w:t>
+      </w:r>
+      <w:r>
+        <w:rPr>
+          <w:rFonts w:hint="cs"/>
+          <w:sz w:val="28"/>
+          <w:szCs w:val="28"/>
+          <w:rtl/>
+        </w:rPr>
+        <w:t xml:space="preserve">. האפליקציה (יישום) </w:t>
+      </w:r>
+      <w:r>
+        <w:rPr>
+          <w:rFonts w:hint="cs"/>
+          <w:sz w:val="28"/>
+          <w:szCs w:val="28"/>
+          <w:rtl/>
+        </w:rPr>
+        <w:t xml:space="preserve">המפותחת </w:t>
+      </w:r>
+      <w:r>
+        <w:rPr>
+          <w:rFonts w:hint="cs"/>
+          <w:sz w:val="28"/>
+          <w:szCs w:val="28"/>
+          <w:rtl/>
+        </w:rPr>
+        <w:t>בפלטפורמת</w:t>
+      </w:r>
+      <w:r>
+        <w:rPr>
+          <w:rFonts w:hint="cs"/>
+          <w:sz w:val="28"/>
+          <w:szCs w:val="28"/>
+          <w:rtl/>
+        </w:rPr>
+        <w:t xml:space="preserve"> </w:t>
+      </w:r>
+      <w:r>
+        <w:rPr>
+          <w:sz w:val="28"/>
+          <w:szCs w:val="28"/>
+        </w:rPr>
+        <w:t>Android Studio</w:t>
+      </w:r>
+      <w:r>
+        <w:rPr>
+          <w:rFonts w:hint="cs"/>
+          <w:sz w:val="28"/>
+          <w:szCs w:val="28"/>
+          <w:rtl/>
+        </w:rPr>
+        <w:t xml:space="preserve"> בגרסה האחרונה הזמינה באתר הראשי לפלטפורמה (לינקים יצורפו בהמשך)</w:t>
+      </w:r>
+      <w:r>
+        <w:rPr>
+          <w:rFonts w:hint="cs"/>
+          <w:sz w:val="28"/>
+          <w:szCs w:val="28"/>
+          <w:rtl/>
+        </w:rPr>
+        <w:t xml:space="preserve">. האפליקציה </w:t>
+      </w:r>
+      <w:r>
+        <w:rPr>
+          <w:rFonts w:hint="cs"/>
+          <w:sz w:val="28"/>
+          <w:szCs w:val="28"/>
+          <w:rtl/>
+        </w:rPr>
+        <w:t xml:space="preserve">הינה </w:t>
+      </w:r>
+      <w:r>
+        <w:rPr>
+          <w:rFonts w:hint="cs"/>
+          <w:sz w:val="28"/>
+          <w:szCs w:val="28"/>
+          <w:rtl/>
+        </w:rPr>
+        <w:t>(בשלבי פיתוח</w:t>
+      </w:r>
+      <w:r>
+        <w:rPr>
+          <w:rFonts w:hint="cs"/>
+          <w:sz w:val="28"/>
+          <w:szCs w:val="28"/>
+          <w:rtl/>
+        </w:rPr>
+        <w:t xml:space="preserve"> לכתיבת מסמך זה</w:t>
+      </w:r>
+      <w:r>
+        <w:rPr>
+          <w:rFonts w:hint="cs"/>
+          <w:sz w:val="28"/>
+          <w:szCs w:val="28"/>
+          <w:rtl/>
+        </w:rPr>
+        <w:t>)</w:t>
+      </w:r>
+      <w:r>
+        <w:rPr>
+          <w:rFonts w:hint="cs"/>
+          <w:sz w:val="28"/>
+          <w:szCs w:val="28"/>
+          <w:rtl/>
+        </w:rPr>
+        <w:t>,היא תהיה</w:t>
+      </w:r>
+      <w:r>
+        <w:rPr>
+          <w:rFonts w:hint="cs"/>
+          <w:sz w:val="28"/>
+          <w:szCs w:val="28"/>
+          <w:rtl/>
+        </w:rPr>
+        <w:t xml:space="preserve"> מסוגלת לבצע משיכת נתונים מרשת אלחוטית המחוברת לנתב</w:t>
+      </w:r>
+      <w:r>
+        <w:rPr>
+          <w:rFonts w:hint="cs"/>
+          <w:sz w:val="28"/>
+          <w:szCs w:val="28"/>
+          <w:rtl/>
+        </w:rPr>
+        <w:t xml:space="preserve"> בייתי ובהמשך תתאפיין ביכולת דחיפת נתונים וביצוע קונפיגורציה לנתב הביתי</w:t>
+      </w:r>
+      <w:r>
+        <w:rPr>
+          <w:rFonts w:hint="cs"/>
+          <w:sz w:val="28"/>
+          <w:szCs w:val="28"/>
+          <w:rtl/>
+        </w:rPr>
+        <w:t>.</w:t>
+      </w:r>
+    </w:p>
+    <w:p>
+      <w:pPr>
+        <w:pStyle w:val="ListParagraph"/>
+        <w:rPr>
+          <w:rFonts w:hint="cs"/>
+          <w:sz w:val="28"/>
+          <w:szCs w:val="28"/>
+          <w:rtl/>
+        </w:rPr>
+      </w:pPr>
+    </w:p>
+    <w:p>
+      <w:pPr>
+        <w:pStyle w:val="ListParagraph"/>
+        <w:numPr>
+          <w:ilvl w:val="0"/>
+          <w:numId w:val="20"/>
+        </w:numPr>
+        <w:rPr>
+          <w:sz w:val="28"/>
+          <w:szCs w:val="28"/>
+        </w:rPr>
+      </w:pPr>
+      <w:r>
+        <w:rPr>
+          <w:rFonts w:hint="cs"/>
+          <w:sz w:val="28"/>
+          <w:szCs w:val="28"/>
+          <w:rtl/>
+        </w:rPr>
+        <w:t xml:space="preserve">הפרויקט יתנהל תחת המנחה דר' מרים אללוף ואופי הפרויקט יהיה כמודל הדומה לפרויקטים מתוכננים היטב ואינם זריזים כדוגמת </w:t>
+      </w:r>
+      <w:r>
+        <w:rPr>
+          <w:sz w:val="28"/>
+          <w:szCs w:val="28"/>
+        </w:rPr>
+        <w:t>Agile</w:t>
+      </w:r>
+      <w:r>
+        <w:rPr>
+          <w:rFonts w:hint="cs"/>
+          <w:sz w:val="28"/>
+          <w:szCs w:val="28"/>
+          <w:rtl/>
+        </w:rPr>
+        <w:t xml:space="preserve">. בפרויקט ישתלבו שתי חלקי פיתוח לאפליקציה. בשלב הראשון אעבוד על שאיבת נתונים מן הנתב. בשלב השני אעבוד להצלחת ביצוע קונפיגורציה להגדרות הנתב. עבור הפרויקט הציוד הנדרש הינו מס' נתבים </w:t>
+      </w:r>
+      <w:r>
+        <w:rPr>
+          <w:rFonts w:hint="cs"/>
+          <w:sz w:val="28"/>
+          <w:szCs w:val="28"/>
+          <w:rtl/>
+        </w:rPr>
+        <w:t>ביתיי</w:t>
+      </w:r>
+      <w:r>
+        <w:rPr>
+          <w:rFonts w:hint="eastAsia"/>
+          <w:sz w:val="28"/>
+          <w:szCs w:val="28"/>
+          <w:rtl/>
+        </w:rPr>
+        <w:t>ם</w:t>
+      </w:r>
+      <w:r>
+        <w:rPr>
+          <w:rFonts w:hint="cs"/>
+          <w:sz w:val="28"/>
+          <w:szCs w:val="28"/>
+          <w:rtl/>
+        </w:rPr>
+        <w:t xml:space="preserve">, מחשב, תוכנת </w:t>
+      </w:r>
+      <w:r>
+        <w:rPr>
+          <w:sz w:val="28"/>
+          <w:szCs w:val="28"/>
+        </w:rPr>
+        <w:t>Android Studio</w:t>
+      </w:r>
+      <w:r>
+        <w:rPr>
+          <w:rFonts w:hint="cs"/>
+          <w:sz w:val="28"/>
+          <w:szCs w:val="28"/>
+          <w:rtl/>
+        </w:rPr>
+        <w:t xml:space="preserve">, כבל עם </w:t>
+      </w:r>
+      <w:r>
+        <w:rPr>
+          <w:rFonts w:hint="cs"/>
+          <w:sz w:val="28"/>
+          <w:szCs w:val="28"/>
+          <w:rtl/>
+        </w:rPr>
+        <w:t xml:space="preserve">מחבר </w:t>
+      </w:r>
+      <w:r>
+        <w:rPr>
+          <w:rFonts w:hint="cs"/>
+          <w:sz w:val="28"/>
+          <w:szCs w:val="28"/>
+          <w:rtl/>
+        </w:rPr>
+        <w:t>אנדרואיד</w:t>
+      </w:r>
+      <w:r>
+        <w:rPr>
+          <w:rFonts w:hint="cs"/>
+          <w:sz w:val="28"/>
+          <w:szCs w:val="28"/>
+          <w:rtl/>
+        </w:rPr>
+        <w:t xml:space="preserve"> וטלפון חכם מבוסס מערכת ההפעלה </w:t>
+      </w:r>
+      <w:r>
+        <w:rPr>
+          <w:sz w:val="28"/>
+          <w:szCs w:val="28"/>
+        </w:rPr>
+        <w:t>Android</w:t>
+      </w:r>
+      <w:r>
+        <w:rPr>
+          <w:rFonts w:hint="cs"/>
+          <w:sz w:val="28"/>
+          <w:szCs w:val="28"/>
+          <w:rtl/>
+        </w:rPr>
+        <w:t>.</w:t>
+      </w:r>
+    </w:p>
+    <w:p>
+      <w:pPr>
+        <w:pStyle w:val="ListParagraph"/>
+        <w:rPr>
+          <w:rFonts w:hint="cs"/>
+          <w:sz w:val="28"/>
+          <w:szCs w:val="28"/>
+          <w:rtl/>
+        </w:rPr>
+      </w:pPr>
+    </w:p>
+    <w:p>
+      <w:pPr>
+        <w:rPr>
+          <w:sz w:val="28"/>
+          <w:szCs w:val="28"/>
+          <w:rtl/>
+        </w:rPr>
+      </w:pPr>
+    </w:p>
+    <w:p>
+      <w:pPr>
+        <w:rPr>
+          <w:sz w:val="28"/>
+          <w:szCs w:val="28"/>
+          <w:rtl/>
+        </w:rPr>
+      </w:pPr>
+    </w:p>
+    <w:p>
+      <w:pPr>
+        <w:rPr>
+          <w:sz w:val="28"/>
+          <w:szCs w:val="28"/>
+          <w:rtl/>
+        </w:rPr>
+      </w:pPr>
+    </w:p>
+    <w:p>
+      <w:pPr>
+        <w:rPr>
+          <w:sz w:val="28"/>
+          <w:szCs w:val="28"/>
+          <w:rtl/>
+        </w:rPr>
+      </w:pPr>
+    </w:p>
+    <w:p>
+      <w:pPr>
+        <w:rPr>
+          <w:sz w:val="28"/>
+          <w:szCs w:val="28"/>
+          <w:rtl/>
+        </w:rPr>
+      </w:pPr>
+    </w:p>
+    <w:p>
+      <w:pPr>
+        <w:rPr>
+          <w:sz w:val="28"/>
+          <w:szCs w:val="28"/>
+          <w:rtl/>
+        </w:rPr>
+      </w:pPr>
+    </w:p>
+    <w:p>
+      <w:pPr>
+        <w:rPr>
+          <w:sz w:val="28"/>
+          <w:szCs w:val="28"/>
+          <w:rtl/>
+        </w:rPr>
+      </w:pPr>
+    </w:p>
+    <w:p>
+      <w:pPr>
         <w:jc w:val="left"/>
         <w:rPr>
           <w:sz w:val="28"/>
@@ -1273,422 +1868,6 @@
           <w:rtl/>
         </w:rPr>
       </w:pPr>
-      <w:r>
-        <w:rPr>
-          <w:rFonts w:hint="cs"/>
-          <w:sz w:val="28"/>
-          <w:szCs w:val="28"/>
-          <w:rtl/>
-        </w:rPr>
-        <w:t>במסגרת הפרויקט גמר</w:t>
-      </w:r>
-      <w:r>
-        <w:rPr>
-          <w:rFonts w:hint="cs"/>
-          <w:sz w:val="28"/>
-          <w:szCs w:val="28"/>
-          <w:rtl/>
-        </w:rPr>
-        <w:t>,</w:t>
-      </w:r>
-      <w:r>
-        <w:rPr>
-          <w:rFonts w:hint="cs"/>
-          <w:sz w:val="28"/>
-          <w:szCs w:val="28"/>
-          <w:rtl/>
-        </w:rPr>
-        <w:t xml:space="preserve"> החלטתי ליישם מוצר תוכנתי. </w:t>
-      </w:r>
-      <w:r>
-        <w:rPr>
-          <w:rFonts w:hint="cs"/>
-          <w:sz w:val="28"/>
-          <w:szCs w:val="28"/>
-          <w:rtl/>
-        </w:rPr>
-        <w:t>המוצר המפותח</w:t>
-      </w:r>
-      <w:r>
-        <w:rPr>
-          <w:rFonts w:hint="cs"/>
-          <w:sz w:val="28"/>
-          <w:szCs w:val="28"/>
-          <w:rtl/>
-        </w:rPr>
-        <w:t xml:space="preserve"> בשלבי הפרויקט</w:t>
-      </w:r>
-      <w:r>
-        <w:rPr>
-          <w:rFonts w:hint="cs"/>
-          <w:sz w:val="28"/>
-          <w:szCs w:val="28"/>
-          <w:rtl/>
-        </w:rPr>
-        <w:t xml:space="preserve"> הוא אפליקציית</w:t>
-      </w:r>
-      <w:r>
-        <w:rPr>
-          <w:rFonts w:hint="cs"/>
-          <w:sz w:val="28"/>
-          <w:szCs w:val="28"/>
-          <w:rtl/>
-        </w:rPr>
-        <w:t xml:space="preserve"> (יישום תוכנתי)</w:t>
-      </w:r>
-      <w:r>
-        <w:rPr>
-          <w:rFonts w:hint="cs"/>
-          <w:sz w:val="28"/>
-          <w:szCs w:val="28"/>
-          <w:rtl/>
-        </w:rPr>
-        <w:t xml:space="preserve"> </w:t>
-      </w:r>
-      <w:r>
-        <w:rPr>
-          <w:rFonts w:hint="cs"/>
-          <w:sz w:val="28"/>
-          <w:szCs w:val="28"/>
-          <w:rtl/>
-        </w:rPr>
-        <w:t xml:space="preserve">היושבת על גבי מערכות הפעלה מבוססות גרסאות </w:t>
-      </w:r>
-      <w:r>
-        <w:rPr>
-          <w:rFonts w:hint="cs"/>
-          <w:sz w:val="28"/>
-          <w:szCs w:val="28"/>
-        </w:rPr>
-        <w:t>A</w:t>
-      </w:r>
-      <w:r>
-        <w:rPr>
-          <w:sz w:val="28"/>
-          <w:szCs w:val="28"/>
-        </w:rPr>
-        <w:t>ndroid</w:t>
-      </w:r>
-      <w:r>
-        <w:rPr>
-          <w:rFonts w:hint="cs"/>
-          <w:sz w:val="28"/>
-          <w:szCs w:val="28"/>
-          <w:rtl/>
-        </w:rPr>
-        <w:t xml:space="preserve">, </w:t>
-      </w:r>
-      <w:r>
-        <w:rPr>
-          <w:rFonts w:hint="cs"/>
-          <w:sz w:val="28"/>
-          <w:szCs w:val="28"/>
-          <w:rtl/>
-        </w:rPr>
-        <w:t xml:space="preserve">האפליקציה </w:t>
-      </w:r>
-      <w:r>
-        <w:rPr>
-          <w:rFonts w:hint="cs"/>
-          <w:sz w:val="28"/>
-          <w:szCs w:val="28"/>
-          <w:rtl/>
-        </w:rPr>
-        <w:t>מקודדת בשפת</w:t>
-      </w:r>
-      <w:r>
-        <w:rPr>
-          <w:sz w:val="28"/>
-          <w:szCs w:val="28"/>
-        </w:rPr>
-        <w:t xml:space="preserve"> </w:t>
-      </w:r>
-      <w:r>
-        <w:rPr>
-          <w:rFonts w:hint="cs"/>
-          <w:sz w:val="28"/>
-          <w:szCs w:val="28"/>
-          <w:rtl/>
-        </w:rPr>
-        <w:t xml:space="preserve"> התכנות</w:t>
-      </w:r>
-      <w:r>
-        <w:rPr>
-          <w:rFonts w:hint="cs"/>
-          <w:sz w:val="28"/>
-          <w:szCs w:val="28"/>
-          <w:rtl/>
-        </w:rPr>
-        <w:t xml:space="preserve"> </w:t>
-      </w:r>
-      <w:r>
-        <w:rPr>
-          <w:rFonts w:hint="cs"/>
-          <w:sz w:val="28"/>
-          <w:szCs w:val="28"/>
-        </w:rPr>
-        <w:t>JAVA</w:t>
-      </w:r>
-      <w:r>
-        <w:rPr>
-          <w:rFonts w:hint="cs"/>
-          <w:sz w:val="28"/>
-          <w:szCs w:val="28"/>
-          <w:rtl/>
-        </w:rPr>
-        <w:t xml:space="preserve"> ומפותחת בסביבת </w:t>
-      </w:r>
-      <w:r>
-        <w:rPr>
-          <w:sz w:val="28"/>
-          <w:szCs w:val="28"/>
-        </w:rPr>
-        <w:t>Windows 10</w:t>
-      </w:r>
-      <w:r>
-        <w:rPr>
-          <w:rFonts w:hint="cs"/>
-          <w:sz w:val="28"/>
-          <w:szCs w:val="28"/>
-          <w:rtl/>
-        </w:rPr>
-        <w:t xml:space="preserve">. האפליקציה (יישום) </w:t>
-      </w:r>
-      <w:r>
-        <w:rPr>
-          <w:rFonts w:hint="cs"/>
-          <w:sz w:val="28"/>
-          <w:szCs w:val="28"/>
-          <w:rtl/>
-        </w:rPr>
-        <w:t xml:space="preserve">המפותחת </w:t>
-      </w:r>
-      <w:r>
-        <w:rPr>
-          <w:rFonts w:hint="cs"/>
-          <w:sz w:val="28"/>
-          <w:szCs w:val="28"/>
-          <w:rtl/>
-        </w:rPr>
-        <w:t>בפלטפורמת</w:t>
-      </w:r>
-      <w:r>
-        <w:rPr>
-          <w:rFonts w:hint="cs"/>
-          <w:sz w:val="28"/>
-          <w:szCs w:val="28"/>
-          <w:rtl/>
-        </w:rPr>
-        <w:t xml:space="preserve"> </w:t>
-      </w:r>
-      <w:r>
-        <w:rPr>
-          <w:sz w:val="28"/>
-          <w:szCs w:val="28"/>
-        </w:rPr>
-        <w:t>Android Studio</w:t>
-      </w:r>
-      <w:r>
-        <w:rPr>
-          <w:rFonts w:hint="cs"/>
-          <w:sz w:val="28"/>
-          <w:szCs w:val="28"/>
-          <w:rtl/>
-        </w:rPr>
-        <w:t xml:space="preserve"> בגרסה האחרונה הזמינה באתר הראשי לפלטפורמה (לינקים יצורפו בהמשך)</w:t>
-      </w:r>
-      <w:r>
-        <w:rPr>
-          <w:rFonts w:hint="cs"/>
-          <w:sz w:val="28"/>
-          <w:szCs w:val="28"/>
-          <w:rtl/>
-        </w:rPr>
-        <w:t xml:space="preserve">. האפליקציה </w:t>
-      </w:r>
-      <w:r>
-        <w:rPr>
-          <w:rFonts w:hint="cs"/>
-          <w:sz w:val="28"/>
-          <w:szCs w:val="28"/>
-          <w:rtl/>
-        </w:rPr>
-        <w:t xml:space="preserve">הינה </w:t>
-      </w:r>
-      <w:r>
-        <w:rPr>
-          <w:rFonts w:hint="cs"/>
-          <w:sz w:val="28"/>
-          <w:szCs w:val="28"/>
-          <w:rtl/>
-        </w:rPr>
-        <w:t>(בשלבי פיתוח</w:t>
-      </w:r>
-      <w:r>
-        <w:rPr>
-          <w:rFonts w:hint="cs"/>
-          <w:sz w:val="28"/>
-          <w:szCs w:val="28"/>
-          <w:rtl/>
-        </w:rPr>
-        <w:t xml:space="preserve"> לכתיבת מסמך זה</w:t>
-      </w:r>
-      <w:r>
-        <w:rPr>
-          <w:rFonts w:hint="cs"/>
-          <w:sz w:val="28"/>
-          <w:szCs w:val="28"/>
-          <w:rtl/>
-        </w:rPr>
-        <w:t>)</w:t>
-      </w:r>
-      <w:r>
-        <w:rPr>
-          <w:rFonts w:hint="cs"/>
-          <w:sz w:val="28"/>
-          <w:szCs w:val="28"/>
-          <w:rtl/>
-        </w:rPr>
-        <w:t>,היא תהיה</w:t>
-      </w:r>
-      <w:r>
-        <w:rPr>
-          <w:rFonts w:hint="cs"/>
-          <w:sz w:val="28"/>
-          <w:szCs w:val="28"/>
-          <w:rtl/>
-        </w:rPr>
-        <w:t xml:space="preserve"> מסוגלת לבצע משיכת נתונים מרשת אלחוטית המחוברת לנתב</w:t>
-      </w:r>
-      <w:r>
-        <w:rPr>
-          <w:rFonts w:hint="cs"/>
-          <w:sz w:val="28"/>
-          <w:szCs w:val="28"/>
-          <w:rtl/>
-        </w:rPr>
-        <w:t xml:space="preserve"> בייתי ובהמשך תתאפיין ביכולת דחיפת נתונים וביצוע קונפיגורציה לנתב הביתי</w:t>
-      </w:r>
-      <w:r>
-        <w:rPr>
-          <w:rFonts w:hint="cs"/>
-          <w:sz w:val="28"/>
-          <w:szCs w:val="28"/>
-          <w:rtl/>
-        </w:rPr>
-        <w:t xml:space="preserve">. </w:t>
-      </w:r>
-      <w:r>
-        <w:rPr>
-          <w:rFonts w:hint="cs"/>
-          <w:sz w:val="28"/>
-          <w:szCs w:val="28"/>
-          <w:rtl/>
-        </w:rPr>
-        <w:t xml:space="preserve">הפרויקט יתנהל תחת המנחה דר' מרים אללוף ואופי הפרויקט יהיה כמודל הדומה לפרויקטים מתוכננים היטב ואינם זריזים כדוגמת </w:t>
-      </w:r>
-      <w:r>
-        <w:rPr>
-          <w:sz w:val="28"/>
-          <w:szCs w:val="28"/>
-        </w:rPr>
-        <w:t>Agile</w:t>
-      </w:r>
-      <w:r>
-        <w:rPr>
-          <w:rFonts w:hint="cs"/>
-          <w:sz w:val="28"/>
-          <w:szCs w:val="28"/>
-          <w:rtl/>
-        </w:rPr>
-        <w:t xml:space="preserve">. בפרויקט ישתלבו שתי חלקי פיתוח לאפליקציה. בשלב הראשון אעבוד על שאיבת נתונים מן הנתב. בשלב השני אעבוד להצלחת ביצוע קונפיגורציה להגדרות הנתב. עבור הפרויקט הציוד הנדרש הינו מס' נתבים </w:t>
-      </w:r>
-      <w:r>
-        <w:rPr>
-          <w:rFonts w:hint="cs"/>
-          <w:sz w:val="28"/>
-          <w:szCs w:val="28"/>
-          <w:rtl/>
-        </w:rPr>
-        <w:t>ביתיי</w:t>
-      </w:r>
-      <w:r>
-        <w:rPr>
-          <w:rFonts w:hint="eastAsia"/>
-          <w:sz w:val="28"/>
-          <w:szCs w:val="28"/>
-          <w:rtl/>
-        </w:rPr>
-        <w:t>ם</w:t>
-      </w:r>
-      <w:r>
-        <w:rPr>
-          <w:rFonts w:hint="cs"/>
-          <w:sz w:val="28"/>
-          <w:szCs w:val="28"/>
-          <w:rtl/>
-        </w:rPr>
-        <w:t xml:space="preserve">, מחשב, תוכנת </w:t>
-      </w:r>
-      <w:r>
-        <w:rPr>
-          <w:sz w:val="28"/>
-          <w:szCs w:val="28"/>
-        </w:rPr>
-        <w:t>Android Studio</w:t>
-      </w:r>
-      <w:r>
-        <w:rPr>
-          <w:rFonts w:hint="cs"/>
-          <w:sz w:val="28"/>
-          <w:szCs w:val="28"/>
-          <w:rtl/>
-        </w:rPr>
-        <w:t xml:space="preserve">, כבל עם </w:t>
-      </w:r>
-      <w:r>
-        <w:rPr>
-          <w:rFonts w:hint="cs"/>
-          <w:sz w:val="28"/>
-          <w:szCs w:val="28"/>
-          <w:rtl/>
-        </w:rPr>
-        <w:t xml:space="preserve">מחבר </w:t>
-      </w:r>
-      <w:r>
-        <w:rPr>
-          <w:rFonts w:hint="cs"/>
-          <w:sz w:val="28"/>
-          <w:szCs w:val="28"/>
-          <w:rtl/>
-        </w:rPr>
-        <w:t>אנדרואיד</w:t>
-      </w:r>
-      <w:r>
-        <w:rPr>
-          <w:rFonts w:hint="cs"/>
-          <w:sz w:val="28"/>
-          <w:szCs w:val="28"/>
-          <w:rtl/>
-        </w:rPr>
-        <w:t xml:space="preserve"> וטלפון חכם מבוסס מערכת ההפעלה </w:t>
-      </w:r>
-      <w:r>
-        <w:rPr>
-          <w:sz w:val="28"/>
-          <w:szCs w:val="28"/>
-        </w:rPr>
-        <w:t>Android</w:t>
-      </w:r>
-      <w:r>
-        <w:rPr>
-          <w:rFonts w:hint="cs"/>
-          <w:sz w:val="28"/>
-          <w:szCs w:val="28"/>
-          <w:rtl/>
-        </w:rPr>
-        <w:t>.</w:t>
-      </w:r>
     </w:p>
     <w:p>
       <w:pPr>
@@ -1696,25 +1875,16 @@
         <w:rPr>
           <w:sz w:val="28"/>
           <w:szCs w:val="28"/>
-          <w:rtl/>
-        </w:rPr>
-      </w:pPr>
-    </w:p>
-    <w:p>
-      <w:pPr>
-        <w:jc w:val="left"/>
-        <w:rPr>
-          <w:sz w:val="28"/>
-          <w:szCs w:val="28"/>
-        </w:rPr>
-      </w:pPr>
-      <w:r>
-        <w:rPr>
-          <w:rFonts w:hint="cs"/>
-          <w:sz w:val="28"/>
-          <w:szCs w:val="28"/>
-          <w:rtl/>
-        </w:rPr>
+        </w:rPr>
+      </w:pPr>
+      <w:r>
+        <w:rPr>
+          <w:rFonts w:hint="cs"/>
+          <w:sz w:val="28"/>
+          <w:szCs w:val="28"/>
+          <w:rtl/>
+        </w:rPr>
+        <w:lastRenderedPageBreak/>
         <w:t>תוכן העניינים</w:t>
       </w:r>
     </w:p>
@@ -4760,9 +4930,6 @@
           <w:numId w:val="20"/>
         </w:numPr>
         <w:jc w:val="both"/>
-        <w:rPr>
-          <w:rFonts w:hint="cs"/>
-        </w:rPr>
       </w:pPr>
       <w:r>
         <w:rPr>
@@ -4818,9 +4985,6 @@
           <w:numId w:val="20"/>
         </w:numPr>
         <w:jc w:val="both"/>
-        <w:rPr>
-          <w:rFonts w:hint="cs"/>
-        </w:rPr>
       </w:pPr>
       <w:r>
         <w:rPr>
@@ -4938,9 +5102,6 @@
           <w:numId w:val="20"/>
         </w:numPr>
         <w:jc w:val="both"/>
-        <w:rPr>
-          <w:rFonts w:hint="cs"/>
-        </w:rPr>
       </w:pPr>
       <w:r>
         <w:rPr>
@@ -4969,7 +5130,6 @@
         </w:numPr>
         <w:jc w:val="both"/>
         <w:rPr>
-          <w:rFonts w:hint="cs"/>
           <w:rtl/>
         </w:rPr>
       </w:pPr>
@@ -5026,7 +5186,6 @@
           <w:b/>
           <w:bCs/>
           <w:u w:val="single"/>
-          <w:rtl/>
         </w:rPr>
       </w:pPr>
       <w:r>
@@ -5044,304 +5203,89 @@
       <w:pPr>
         <w:jc w:val="both"/>
         <w:rPr>
-          <w:rtl/>
-        </w:rPr>
-      </w:pPr>
-    </w:p>
-    <w:p>
-      <w:pPr>
-        <w:jc w:val="both"/>
-        <w:rPr>
           <w:b/>
           <w:bCs/>
           <w:u w:val="single"/>
-          <w:rtl/>
-        </w:rPr>
-      </w:pPr>
-      <w:r>
-        <w:rPr>
-          <w:rFonts w:hint="cs"/>
+        </w:rPr>
+      </w:pPr>
+      <w:r>
+        <w:rPr>
+          <w:b/>
+          <w:bCs/>
+          <w:noProof/>
+          <w:u w:val="single"/>
+        </w:rPr>
+        <w:drawing>
+          <wp:anchor distT="0" distB="0" distL="114300" distR="114300" simplePos="0" relativeHeight="251658240" behindDoc="0" locked="0" layoutInCell="1" allowOverlap="1" wp14:anchorId="1065F588" wp14:editId="328928FD">
+            <wp:simplePos x="0" y="0"/>
+            <wp:positionH relativeFrom="column">
+              <wp:posOffset>182972</wp:posOffset>
+            </wp:positionH>
+            <wp:positionV relativeFrom="paragraph">
+              <wp:posOffset>17332</wp:posOffset>
+            </wp:positionV>
+            <wp:extent cx="1100052" cy="1849942"/>
+            <wp:effectExtent l="0" t="0" r="5080" b="0"/>
+            <wp:wrapNone/>
+            <wp:docPr id="2" name="Picture 2"/>
+            <wp:cNvGraphicFramePr>
+              <a:graphicFrameLocks xmlns:a="http://schemas.openxmlformats.org/drawingml/2006/main" noChangeAspect="1"/>
+            </wp:cNvGraphicFramePr>
+            <a:graphic xmlns:a="http://schemas.openxmlformats.org/drawingml/2006/main">
+              <a:graphicData uri="http://schemas.openxmlformats.org/drawingml/2006/picture">
+                <pic:pic xmlns:pic="http://schemas.openxmlformats.org/drawingml/2006/picture">
+                  <pic:nvPicPr>
+                    <pic:cNvPr id="0" name="Picture 2"/>
+                    <pic:cNvPicPr>
+                      <a:picLocks noChangeAspect="1" noChangeArrowheads="1"/>
+                    </pic:cNvPicPr>
+                  </pic:nvPicPr>
+                  <pic:blipFill>
+                    <a:blip r:embed="rId8" cstate="print">
+                      <a:extLst>
+                        <a:ext uri="{28A0092B-C50C-407E-A947-70E740481C1C}">
+                          <a14:useLocalDpi xmlns:a14="http://schemas.microsoft.com/office/drawing/2010/main" val="0"/>
+                        </a:ext>
+                      </a:extLst>
+                    </a:blip>
+                    <a:srcRect/>
+                    <a:stretch>
+                      <a:fillRect/>
+                    </a:stretch>
+                  </pic:blipFill>
+                  <pic:spPr bwMode="auto">
+                    <a:xfrm>
+                      <a:off x="0" y="0"/>
+                      <a:ext cx="1100052" cy="1849942"/>
+                    </a:xfrm>
+                    <a:prstGeom prst="rect">
+                      <a:avLst/>
+                    </a:prstGeom>
+                    <a:noFill/>
+                    <a:ln>
+                      <a:noFill/>
+                    </a:ln>
+                  </pic:spPr>
+                </pic:pic>
+              </a:graphicData>
+            </a:graphic>
+            <wp14:sizeRelH relativeFrom="page">
+              <wp14:pctWidth>0</wp14:pctWidth>
+            </wp14:sizeRelH>
+            <wp14:sizeRelV relativeFrom="page">
+              <wp14:pctHeight>0</wp14:pctHeight>
+            </wp14:sizeRelV>
+          </wp:anchor>
+        </w:drawing>
+      </w:r>
+    </w:p>
+    <w:p>
+      <w:pPr>
+        <w:jc w:val="both"/>
+        <w:rPr>
           <w:b/>
           <w:bCs/>
           <w:u w:val="single"/>
-          <w:rtl/>
-        </w:rPr>
-        <w:t>מסך נתונים:</w:t>
-      </w:r>
-    </w:p>
-    <w:p>
-      <w:pPr>
-        <w:jc w:val="both"/>
-        <w:rPr>
-          <w:rFonts w:hint="cs"/>
-          <w:rtl/>
-        </w:rPr>
-      </w:pPr>
-      <w:r>
-        <w:rPr>
-          <w:rFonts w:hint="cs"/>
-          <w:rtl/>
-        </w:rPr>
-        <w:t>אפליקציית הנתב</w:t>
-      </w:r>
-      <w:r>
-        <w:rPr>
-          <w:rFonts w:hint="cs"/>
-          <w:rtl/>
-        </w:rPr>
-        <w:t xml:space="preserve"> </w:t>
-      </w:r>
-      <w:r>
-        <w:rPr>
-          <w:rFonts w:hint="cs"/>
-          <w:rtl/>
-        </w:rPr>
-        <w:t>תהייה בעלת יכולת להציג את נתוני הנתב המחובר למכשיר ממנו פועלת האפליקציה.</w:t>
-      </w:r>
-    </w:p>
-    <w:p>
-      <w:pPr>
-        <w:jc w:val="both"/>
-        <w:rPr>
-          <w:rtl/>
-        </w:rPr>
-      </w:pPr>
-      <w:r>
-        <w:rPr>
-          <w:rFonts w:hint="cs"/>
-          <w:rtl/>
-        </w:rPr>
-        <w:t>על האפליקציה להציג את הנתונים האלו:</w:t>
-      </w:r>
-    </w:p>
-    <w:p>
-      <w:pPr>
-        <w:jc w:val="both"/>
-        <w:rPr>
-          <w:rtl/>
-        </w:rPr>
-      </w:pPr>
-      <w:r>
-        <w:t>SSID</w:t>
-      </w:r>
-      <w:r>
-        <w:rPr>
-          <w:rFonts w:hint="cs"/>
-          <w:rtl/>
-        </w:rPr>
-        <w:t xml:space="preserve"> </w:t>
-      </w:r>
-      <w:r>
-        <w:rPr>
-          <w:rtl/>
-        </w:rPr>
-        <w:t>–</w:t>
-      </w:r>
-      <w:r>
-        <w:rPr>
-          <w:rFonts w:hint="cs"/>
-          <w:rtl/>
-        </w:rPr>
-        <w:t xml:space="preserve"> שם הנתב המוצג למשתמשים ברשת ולאלו הרוצים ליצור חיבור אלחוטי עם הנתב.</w:t>
-      </w:r>
-    </w:p>
-    <w:p>
-      <w:pPr>
-        <w:jc w:val="both"/>
-        <w:rPr>
-          <w:rtl/>
-        </w:rPr>
-      </w:pPr>
-      <w:r>
-        <w:t>Frequency</w:t>
-      </w:r>
-      <w:r>
-        <w:rPr>
-          <w:rFonts w:hint="cs"/>
-          <w:rtl/>
-        </w:rPr>
-        <w:t xml:space="preserve"> </w:t>
-      </w:r>
-      <w:r>
-        <w:rPr>
-          <w:rtl/>
-        </w:rPr>
-        <w:t>–</w:t>
-      </w:r>
-      <w:r>
-        <w:rPr>
-          <w:rFonts w:hint="cs"/>
-          <w:rtl/>
-        </w:rPr>
-        <w:t xml:space="preserve"> התדר שבו עובד הנתב.</w:t>
-      </w:r>
-    </w:p>
-    <w:p>
-      <w:pPr>
-        <w:jc w:val="both"/>
-        <w:rPr>
-          <w:rtl/>
-        </w:rPr>
-      </w:pPr>
-      <w:proofErr w:type="spellStart"/>
-      <w:r>
-        <w:t>Ip</w:t>
-      </w:r>
-      <w:proofErr w:type="spellEnd"/>
-      <w:r>
-        <w:t xml:space="preserve"> Address</w:t>
-      </w:r>
-      <w:r>
-        <w:rPr>
-          <w:rFonts w:hint="cs"/>
-          <w:rtl/>
-        </w:rPr>
-        <w:t xml:space="preserve"> </w:t>
-      </w:r>
-      <w:r>
-        <w:rPr>
-          <w:rtl/>
-        </w:rPr>
-        <w:t>–</w:t>
-      </w:r>
-      <w:r>
-        <w:rPr>
-          <w:rFonts w:hint="cs"/>
-          <w:rtl/>
-        </w:rPr>
-        <w:t xml:space="preserve"> כתובת </w:t>
-      </w:r>
-      <w:r>
-        <w:rPr>
-          <w:rFonts w:hint="cs"/>
-        </w:rPr>
-        <w:t>IP</w:t>
-      </w:r>
-      <w:r>
-        <w:rPr>
-          <w:rFonts w:hint="cs"/>
-          <w:rtl/>
-        </w:rPr>
-        <w:t xml:space="preserve"> של הנתב אל מול הספק.</w:t>
-      </w:r>
-    </w:p>
-    <w:p>
-      <w:pPr>
-        <w:jc w:val="both"/>
-        <w:rPr>
-          <w:rFonts w:hint="cs"/>
-          <w:rtl/>
-        </w:rPr>
-      </w:pPr>
-      <w:r>
-        <w:t>Mac Address</w:t>
-      </w:r>
-      <w:r>
-        <w:rPr>
-          <w:rFonts w:hint="cs"/>
-          <w:rtl/>
-        </w:rPr>
-        <w:t xml:space="preserve"> </w:t>
-      </w:r>
-      <w:r>
-        <w:rPr>
-          <w:rtl/>
-        </w:rPr>
-        <w:t>–</w:t>
-      </w:r>
-      <w:r>
-        <w:rPr>
-          <w:rFonts w:hint="cs"/>
-          <w:rtl/>
-        </w:rPr>
-        <w:t xml:space="preserve"> כתובת הפיזית (</w:t>
-      </w:r>
-      <w:r>
-        <w:rPr>
-          <w:rFonts w:hint="cs"/>
-        </w:rPr>
-        <w:t>MAC</w:t>
-      </w:r>
-      <w:r>
-        <w:rPr>
-          <w:rFonts w:hint="cs"/>
-          <w:rtl/>
-        </w:rPr>
-        <w:t>) של הנתב.</w:t>
-      </w:r>
-    </w:p>
-    <w:p>
-      <w:pPr>
-        <w:jc w:val="both"/>
-        <w:rPr>
-          <w:rFonts w:hint="cs"/>
-          <w:rtl/>
-        </w:rPr>
-      </w:pPr>
-      <w:r>
-        <w:rPr>
-          <w:rFonts w:hint="cs"/>
-        </w:rPr>
-        <w:t>BSSID</w:t>
-      </w:r>
-      <w:r>
-        <w:rPr>
-          <w:rFonts w:hint="cs"/>
-          <w:rtl/>
-        </w:rPr>
-        <w:t xml:space="preserve"> </w:t>
-      </w:r>
-      <w:r>
-        <w:rPr>
-          <w:rtl/>
-        </w:rPr>
-        <w:t>–</w:t>
-      </w:r>
-      <w:r>
-        <w:rPr>
-          <w:rFonts w:hint="cs"/>
-          <w:rtl/>
-        </w:rPr>
-        <w:t xml:space="preserve"> </w:t>
-      </w:r>
-    </w:p>
-    <w:p>
-      <w:pPr>
-        <w:jc w:val="both"/>
-        <w:rPr>
-          <w:rFonts w:hint="cs"/>
-          <w:rtl/>
-        </w:rPr>
-      </w:pPr>
-      <w:r>
-        <w:t>Link Speed</w:t>
-      </w:r>
-      <w:r>
-        <w:rPr>
-          <w:rFonts w:hint="cs"/>
-          <w:rtl/>
-        </w:rPr>
-        <w:t xml:space="preserve"> </w:t>
-      </w:r>
-      <w:r>
-        <w:rPr>
-          <w:rtl/>
-        </w:rPr>
-        <w:t>–</w:t>
-      </w:r>
-      <w:r>
-        <w:rPr>
-          <w:rFonts w:hint="cs"/>
-          <w:rtl/>
-        </w:rPr>
-        <w:t xml:space="preserve"> מהירות החיבור אל הנתב.</w:t>
-      </w:r>
-    </w:p>
-    <w:p>
-      <w:pPr>
-        <w:jc w:val="both"/>
-        <w:rPr>
-          <w:rtl/>
         </w:rPr>
       </w:pPr>
     </w:p>
@@ -5354,18 +5298,16 @@
           <w:u w:val="single"/>
         </w:rPr>
       </w:pPr>
-      <w:r>
-        <w:rPr>
-          <w:rFonts w:hint="cs"/>
+    </w:p>
+    <w:p>
+      <w:pPr>
+        <w:jc w:val="both"/>
+        <w:rPr>
           <w:b/>
           <w:bCs/>
           <w:u w:val="single"/>
-          <w:rtl/>
-        </w:rPr>
-        <w:t>מסך טווח:</w:t>
-      </w:r>
-      <w:bookmarkStart w:id="0" w:name="_GoBack"/>
-      <w:bookmarkEnd w:id="0"/>
+        </w:rPr>
+      </w:pPr>
     </w:p>
     <w:p>
       <w:pPr>
@@ -5374,7 +5316,6 @@
           <w:b/>
           <w:bCs/>
           <w:u w:val="single"/>
-          <w:rtl/>
         </w:rPr>
       </w:pPr>
     </w:p>
@@ -5382,47 +5323,39 @@
       <w:pPr>
         <w:jc w:val="both"/>
         <w:rPr>
-          <w:rFonts w:hint="cs"/>
           <w:b/>
           <w:bCs/>
           <w:u w:val="single"/>
-          <w:rtl/>
-        </w:rPr>
-      </w:pPr>
-      <w:r>
-        <w:rPr>
-          <w:rFonts w:hint="cs"/>
+        </w:rPr>
+      </w:pPr>
+    </w:p>
+    <w:p>
+      <w:pPr>
+        <w:jc w:val="both"/>
+        <w:rPr>
           <w:b/>
           <w:bCs/>
           <w:u w:val="single"/>
-          <w:rtl/>
-        </w:rPr>
-        <w:t xml:space="preserve">מסך </w:t>
-      </w:r>
-      <w:r>
+        </w:rPr>
+      </w:pPr>
+    </w:p>
+    <w:p>
+      <w:pPr>
+        <w:jc w:val="both"/>
         <w:rPr>
           <w:b/>
           <w:bCs/>
           <w:u w:val="single"/>
         </w:rPr>
-        <w:t>Login</w:t>
-      </w:r>
-      <w:r>
-        <w:rPr>
-          <w:rFonts w:hint="cs"/>
+      </w:pPr>
+    </w:p>
+    <w:p>
+      <w:pPr>
+        <w:jc w:val="both"/>
+        <w:rPr>
           <w:b/>
           <w:bCs/>
           <w:u w:val="single"/>
-          <w:rtl/>
-        </w:rPr>
-        <w:t>:</w:t>
-      </w:r>
-    </w:p>
-    <w:p>
-      <w:pPr>
-        <w:jc w:val="both"/>
-        <w:rPr>
-          <w:rtl/>
         </w:rPr>
       </w:pPr>
     </w:p>
@@ -5433,19 +5366,863 @@
           <w:b/>
           <w:bCs/>
           <w:u w:val="single"/>
-          <w:rtl/>
-        </w:rPr>
-      </w:pPr>
-      <w:r>
-        <w:rPr>
-          <w:rFonts w:hint="cs"/>
+        </w:rPr>
+      </w:pPr>
+    </w:p>
+    <w:p>
+      <w:pPr>
+        <w:jc w:val="both"/>
+        <w:rPr>
           <w:b/>
           <w:bCs/>
           <w:u w:val="single"/>
           <w:rtl/>
         </w:rPr>
+      </w:pPr>
+    </w:p>
+    <w:p>
+      <w:pPr>
+        <w:jc w:val="both"/>
+        <w:rPr>
+          <w:rtl/>
+        </w:rPr>
+      </w:pPr>
+    </w:p>
+    <w:p>
+      <w:pPr>
+        <w:jc w:val="both"/>
+        <w:rPr>
+          <w:b/>
+          <w:bCs/>
+          <w:u w:val="single"/>
+          <w:rtl/>
+        </w:rPr>
+      </w:pPr>
+      <w:r>
+        <w:rPr>
+          <w:rFonts w:hint="cs"/>
+          <w:b/>
+          <w:bCs/>
+          <w:u w:val="single"/>
+          <w:rtl/>
+        </w:rPr>
+        <w:t>מסך נתונים:</w:t>
+      </w:r>
+    </w:p>
+    <w:p>
+      <w:pPr>
+        <w:jc w:val="both"/>
+        <w:rPr>
+          <w:rtl/>
+        </w:rPr>
+      </w:pPr>
+      <w:r>
+        <w:rPr>
+          <w:rFonts w:hint="cs"/>
+          <w:rtl/>
+        </w:rPr>
+        <w:t>אפליקציית הנתב</w:t>
+      </w:r>
+      <w:r>
+        <w:rPr>
+          <w:rFonts w:hint="cs"/>
+          <w:rtl/>
+        </w:rPr>
+        <w:t xml:space="preserve"> </w:t>
+      </w:r>
+      <w:r>
+        <w:rPr>
+          <w:rFonts w:hint="cs"/>
+          <w:rtl/>
+        </w:rPr>
+        <w:t>תהייה בעלת יכולת להציג את נתוני הנתב המחובר למכשיר ממנו פועלת האפליקציה.</w:t>
+      </w:r>
+    </w:p>
+    <w:p>
+      <w:pPr>
+        <w:jc w:val="both"/>
+        <w:rPr>
+          <w:rtl/>
+        </w:rPr>
+      </w:pPr>
+      <w:r>
+        <w:rPr>
+          <w:rFonts w:hint="cs"/>
+          <w:rtl/>
+        </w:rPr>
+        <w:t>על האפליקציה להציג את הנתונים האלו:</w:t>
+      </w:r>
+    </w:p>
+    <w:p>
+      <w:pPr>
+        <w:jc w:val="both"/>
+      </w:pPr>
+      <w:r>
+        <w:rPr>
+          <w:noProof/>
+        </w:rPr>
+        <w:drawing>
+          <wp:anchor distT="0" distB="0" distL="114300" distR="114300" simplePos="0" relativeHeight="251659264" behindDoc="0" locked="0" layoutInCell="1" allowOverlap="1" wp14:anchorId="56D123FE" wp14:editId="305E9F8A">
+            <wp:simplePos x="0" y="0"/>
+            <wp:positionH relativeFrom="column">
+              <wp:posOffset>193682</wp:posOffset>
+            </wp:positionH>
+            <wp:positionV relativeFrom="paragraph">
+              <wp:posOffset>3965</wp:posOffset>
+            </wp:positionV>
+            <wp:extent cx="1120537" cy="1867754"/>
+            <wp:effectExtent l="0" t="0" r="3810" b="0"/>
+            <wp:wrapNone/>
+            <wp:docPr id="5" name="Picture 5"/>
+            <wp:cNvGraphicFramePr>
+              <a:graphicFrameLocks xmlns:a="http://schemas.openxmlformats.org/drawingml/2006/main" noChangeAspect="1"/>
+            </wp:cNvGraphicFramePr>
+            <a:graphic xmlns:a="http://schemas.openxmlformats.org/drawingml/2006/main">
+              <a:graphicData uri="http://schemas.openxmlformats.org/drawingml/2006/picture">
+                <pic:pic xmlns:pic="http://schemas.openxmlformats.org/drawingml/2006/picture">
+                  <pic:nvPicPr>
+                    <pic:cNvPr id="0" name="Picture 3"/>
+                    <pic:cNvPicPr>
+                      <a:picLocks noChangeAspect="1" noChangeArrowheads="1"/>
+                    </pic:cNvPicPr>
+                  </pic:nvPicPr>
+                  <pic:blipFill>
+                    <a:blip r:embed="rId9" cstate="print">
+                      <a:extLst>
+                        <a:ext uri="{28A0092B-C50C-407E-A947-70E740481C1C}">
+                          <a14:useLocalDpi xmlns:a14="http://schemas.microsoft.com/office/drawing/2010/main" val="0"/>
+                        </a:ext>
+                      </a:extLst>
+                    </a:blip>
+                    <a:srcRect/>
+                    <a:stretch>
+                      <a:fillRect/>
+                    </a:stretch>
+                  </pic:blipFill>
+                  <pic:spPr bwMode="auto">
+                    <a:xfrm>
+                      <a:off x="0" y="0"/>
+                      <a:ext cx="1130721" cy="1884728"/>
+                    </a:xfrm>
+                    <a:prstGeom prst="rect">
+                      <a:avLst/>
+                    </a:prstGeom>
+                    <a:noFill/>
+                    <a:ln>
+                      <a:noFill/>
+                    </a:ln>
+                  </pic:spPr>
+                </pic:pic>
+              </a:graphicData>
+            </a:graphic>
+            <wp14:sizeRelH relativeFrom="page">
+              <wp14:pctWidth>0</wp14:pctWidth>
+            </wp14:sizeRelH>
+            <wp14:sizeRelV relativeFrom="page">
+              <wp14:pctHeight>0</wp14:pctHeight>
+            </wp14:sizeRelV>
+          </wp:anchor>
+        </w:drawing>
+      </w:r>
+      <w:r>
+        <w:t>SSID</w:t>
+      </w:r>
+      <w:r>
+        <w:rPr>
+          <w:rFonts w:hint="cs"/>
+          <w:rtl/>
+        </w:rPr>
+        <w:t xml:space="preserve"> </w:t>
+      </w:r>
+      <w:r>
+        <w:rPr>
+          <w:rtl/>
+        </w:rPr>
+        <w:t>–</w:t>
+      </w:r>
+      <w:r>
+        <w:rPr>
+          <w:rFonts w:hint="cs"/>
+          <w:rtl/>
+        </w:rPr>
+        <w:t xml:space="preserve"> שם הנתב המוצג למשתמשים ברשת ולאלו הרוצים ליצור חיבור </w:t>
+      </w:r>
+    </w:p>
+    <w:p>
+      <w:pPr>
+        <w:jc w:val="both"/>
+        <w:rPr>
+          <w:rtl/>
+        </w:rPr>
+      </w:pPr>
+      <w:r>
+        <w:rPr>
+          <w:rFonts w:hint="cs"/>
+          <w:rtl/>
+        </w:rPr>
+        <w:t>אלחוטי עם הנתב.</w:t>
+      </w:r>
+    </w:p>
+    <w:p>
+      <w:pPr>
+        <w:jc w:val="both"/>
+        <w:rPr>
+          <w:rtl/>
+        </w:rPr>
+      </w:pPr>
+      <w:r>
+        <w:t>Frequency</w:t>
+      </w:r>
+      <w:r>
+        <w:rPr>
+          <w:rFonts w:hint="cs"/>
+          <w:rtl/>
+        </w:rPr>
+        <w:t xml:space="preserve"> </w:t>
+      </w:r>
+      <w:r>
+        <w:rPr>
+          <w:rtl/>
+        </w:rPr>
+        <w:t>–</w:t>
+      </w:r>
+      <w:r>
+        <w:rPr>
+          <w:rFonts w:hint="cs"/>
+          <w:rtl/>
+        </w:rPr>
+        <w:t xml:space="preserve"> התדר שבו עובד הנתב.</w:t>
+      </w:r>
+    </w:p>
+    <w:p>
+      <w:pPr>
+        <w:jc w:val="both"/>
+        <w:rPr>
+          <w:rtl/>
+        </w:rPr>
+      </w:pPr>
+      <w:proofErr w:type="spellStart"/>
+      <w:r>
+        <w:t>Ip</w:t>
+      </w:r>
+      <w:proofErr w:type="spellEnd"/>
+      <w:r>
+        <w:t xml:space="preserve"> Address</w:t>
+      </w:r>
+      <w:r>
+        <w:rPr>
+          <w:rFonts w:hint="cs"/>
+          <w:rtl/>
+        </w:rPr>
+        <w:t xml:space="preserve"> </w:t>
+      </w:r>
+      <w:r>
+        <w:rPr>
+          <w:rtl/>
+        </w:rPr>
+        <w:t>–</w:t>
+      </w:r>
+      <w:r>
+        <w:rPr>
+          <w:rFonts w:hint="cs"/>
+          <w:rtl/>
+        </w:rPr>
+        <w:t xml:space="preserve"> כתובת </w:t>
+      </w:r>
+      <w:r>
+        <w:rPr>
+          <w:rFonts w:hint="cs"/>
+        </w:rPr>
+        <w:t>IP</w:t>
+      </w:r>
+      <w:r>
+        <w:rPr>
+          <w:rFonts w:hint="cs"/>
+          <w:rtl/>
+        </w:rPr>
+        <w:t xml:space="preserve"> של הנתב אל מול הספק.</w:t>
+      </w:r>
+    </w:p>
+    <w:p>
+      <w:pPr>
+        <w:jc w:val="both"/>
+        <w:rPr>
+          <w:rtl/>
+        </w:rPr>
+      </w:pPr>
+      <w:r>
+        <w:t>Mac Address</w:t>
+      </w:r>
+      <w:r>
+        <w:rPr>
+          <w:rFonts w:hint="cs"/>
+          <w:rtl/>
+        </w:rPr>
+        <w:t xml:space="preserve"> </w:t>
+      </w:r>
+      <w:r>
+        <w:rPr>
+          <w:rtl/>
+        </w:rPr>
+        <w:t>–</w:t>
+      </w:r>
+      <w:r>
+        <w:rPr>
+          <w:rFonts w:hint="cs"/>
+          <w:rtl/>
+        </w:rPr>
+        <w:t xml:space="preserve"> כתובת הפיזית (</w:t>
+      </w:r>
+      <w:r>
+        <w:rPr>
+          <w:rFonts w:hint="cs"/>
+        </w:rPr>
+        <w:t>MAC</w:t>
+      </w:r>
+      <w:r>
+        <w:rPr>
+          <w:rFonts w:hint="cs"/>
+          <w:rtl/>
+        </w:rPr>
+        <w:t>) של הנתב.</w:t>
+      </w:r>
+    </w:p>
+    <w:p>
+      <w:pPr>
+        <w:jc w:val="both"/>
+        <w:rPr>
+          <w:rtl/>
+        </w:rPr>
+      </w:pPr>
+      <w:r>
+        <w:rPr>
+          <w:rFonts w:hint="cs"/>
+        </w:rPr>
+        <w:t>BSSID</w:t>
+      </w:r>
+      <w:r>
+        <w:rPr>
+          <w:rFonts w:hint="cs"/>
+          <w:rtl/>
+        </w:rPr>
+        <w:t xml:space="preserve"> </w:t>
+      </w:r>
+      <w:r>
+        <w:rPr>
+          <w:rtl/>
+        </w:rPr>
+        <w:t>–</w:t>
+      </w:r>
+      <w:r>
+        <w:rPr>
+          <w:rFonts w:hint="cs"/>
+          <w:rtl/>
+        </w:rPr>
+        <w:t xml:space="preserve"> </w:t>
+      </w:r>
+    </w:p>
+    <w:p>
+      <w:pPr>
+        <w:jc w:val="both"/>
+      </w:pPr>
+      <w:r>
+        <w:t>Link Speed</w:t>
+      </w:r>
+      <w:r>
+        <w:rPr>
+          <w:rFonts w:hint="cs"/>
+          <w:rtl/>
+        </w:rPr>
+        <w:t xml:space="preserve"> </w:t>
+      </w:r>
+      <w:r>
+        <w:rPr>
+          <w:rtl/>
+        </w:rPr>
+        <w:t>–</w:t>
+      </w:r>
+      <w:r>
+        <w:rPr>
+          <w:rFonts w:hint="cs"/>
+          <w:rtl/>
+        </w:rPr>
+        <w:t xml:space="preserve"> מהירות החיבור אל הנתב.</w:t>
+      </w:r>
+    </w:p>
+    <w:p>
+      <w:pPr>
+        <w:jc w:val="both"/>
+      </w:pPr>
+    </w:p>
+    <w:p>
+      <w:pPr>
+        <w:jc w:val="both"/>
+      </w:pPr>
+    </w:p>
+    <w:p>
+      <w:pPr>
+        <w:jc w:val="both"/>
+      </w:pPr>
+    </w:p>
+    <w:p>
+      <w:pPr>
+        <w:jc w:val="both"/>
+        <w:rPr>
+          <w:rtl/>
+        </w:rPr>
+      </w:pPr>
+    </w:p>
+    <w:p>
+      <w:pPr>
+        <w:jc w:val="both"/>
+        <w:rPr>
+          <w:b/>
+          <w:bCs/>
+          <w:u w:val="single"/>
+        </w:rPr>
+      </w:pPr>
+      <w:r>
+        <w:rPr>
+          <w:b/>
+          <w:bCs/>
+          <w:noProof/>
+          <w:u w:val="single"/>
+        </w:rPr>
+        <w:lastRenderedPageBreak/>
+        <w:drawing>
+          <wp:anchor distT="0" distB="0" distL="114300" distR="114300" simplePos="0" relativeHeight="251660288" behindDoc="0" locked="0" layoutInCell="1" allowOverlap="1" wp14:anchorId="39C82E4D" wp14:editId="4FA51BAF">
+            <wp:simplePos x="0" y="0"/>
+            <wp:positionH relativeFrom="column">
+              <wp:posOffset>441325</wp:posOffset>
+            </wp:positionH>
+            <wp:positionV relativeFrom="paragraph">
+              <wp:posOffset>-914</wp:posOffset>
+            </wp:positionV>
+            <wp:extent cx="1024626" cy="1717803"/>
+            <wp:effectExtent l="0" t="0" r="4445" b="0"/>
+            <wp:wrapNone/>
+            <wp:docPr id="6" name="Picture 6"/>
+            <wp:cNvGraphicFramePr>
+              <a:graphicFrameLocks xmlns:a="http://schemas.openxmlformats.org/drawingml/2006/main" noChangeAspect="1"/>
+            </wp:cNvGraphicFramePr>
+            <a:graphic xmlns:a="http://schemas.openxmlformats.org/drawingml/2006/main">
+              <a:graphicData uri="http://schemas.openxmlformats.org/drawingml/2006/picture">
+                <pic:pic xmlns:pic="http://schemas.openxmlformats.org/drawingml/2006/picture">
+                  <pic:nvPicPr>
+                    <pic:cNvPr id="0" name="Picture 4"/>
+                    <pic:cNvPicPr>
+                      <a:picLocks noChangeAspect="1" noChangeArrowheads="1"/>
+                    </pic:cNvPicPr>
+                  </pic:nvPicPr>
+                  <pic:blipFill>
+                    <a:blip r:embed="rId10" cstate="print">
+                      <a:extLst>
+                        <a:ext uri="{28A0092B-C50C-407E-A947-70E740481C1C}">
+                          <a14:useLocalDpi xmlns:a14="http://schemas.microsoft.com/office/drawing/2010/main" val="0"/>
+                        </a:ext>
+                      </a:extLst>
+                    </a:blip>
+                    <a:srcRect/>
+                    <a:stretch>
+                      <a:fillRect/>
+                    </a:stretch>
+                  </pic:blipFill>
+                  <pic:spPr bwMode="auto">
+                    <a:xfrm>
+                      <a:off x="0" y="0"/>
+                      <a:ext cx="1024626" cy="1717803"/>
+                    </a:xfrm>
+                    <a:prstGeom prst="rect">
+                      <a:avLst/>
+                    </a:prstGeom>
+                    <a:noFill/>
+                    <a:ln>
+                      <a:noFill/>
+                    </a:ln>
+                  </pic:spPr>
+                </pic:pic>
+              </a:graphicData>
+            </a:graphic>
+            <wp14:sizeRelH relativeFrom="page">
+              <wp14:pctWidth>0</wp14:pctWidth>
+            </wp14:sizeRelH>
+            <wp14:sizeRelV relativeFrom="page">
+              <wp14:pctHeight>0</wp14:pctHeight>
+            </wp14:sizeRelV>
+          </wp:anchor>
+        </w:drawing>
+      </w:r>
+      <w:r>
+        <w:rPr>
+          <w:rFonts w:hint="cs"/>
+          <w:b/>
+          <w:bCs/>
+          <w:u w:val="single"/>
+          <w:rtl/>
+        </w:rPr>
+        <w:t>מסך טווח:</w:t>
+      </w:r>
+    </w:p>
+    <w:p>
+      <w:pPr>
+        <w:jc w:val="both"/>
+        <w:rPr>
+          <w:b/>
+          <w:bCs/>
+          <w:u w:val="single"/>
+        </w:rPr>
+      </w:pPr>
+    </w:p>
+    <w:p>
+      <w:pPr>
+        <w:jc w:val="both"/>
+        <w:rPr>
+          <w:b/>
+          <w:bCs/>
+          <w:u w:val="single"/>
+        </w:rPr>
+      </w:pPr>
+    </w:p>
+    <w:p>
+      <w:pPr>
+        <w:jc w:val="both"/>
+        <w:rPr>
+          <w:b/>
+          <w:bCs/>
+          <w:u w:val="single"/>
+        </w:rPr>
+      </w:pPr>
+    </w:p>
+    <w:p>
+      <w:pPr>
+        <w:jc w:val="both"/>
+        <w:rPr>
+          <w:b/>
+          <w:bCs/>
+          <w:u w:val="single"/>
+        </w:rPr>
+      </w:pPr>
+    </w:p>
+    <w:p>
+      <w:pPr>
+        <w:jc w:val="both"/>
+        <w:rPr>
+          <w:b/>
+          <w:bCs/>
+          <w:u w:val="single"/>
+        </w:rPr>
+      </w:pPr>
+    </w:p>
+    <w:p>
+      <w:pPr>
+        <w:jc w:val="both"/>
+        <w:rPr>
+          <w:b/>
+          <w:bCs/>
+          <w:u w:val="single"/>
+        </w:rPr>
+      </w:pPr>
+    </w:p>
+    <w:p>
+      <w:pPr>
+        <w:jc w:val="both"/>
+        <w:rPr>
+          <w:b/>
+          <w:bCs/>
+          <w:u w:val="single"/>
+        </w:rPr>
+      </w:pPr>
+    </w:p>
+    <w:p>
+      <w:pPr>
+        <w:jc w:val="both"/>
+        <w:rPr>
+          <w:b/>
+          <w:bCs/>
+          <w:u w:val="single"/>
+        </w:rPr>
+      </w:pPr>
+    </w:p>
+    <w:p>
+      <w:pPr>
+        <w:jc w:val="both"/>
+        <w:rPr>
+          <w:b/>
+          <w:bCs/>
+          <w:u w:val="single"/>
+          <w:rtl/>
+        </w:rPr>
+      </w:pPr>
+    </w:p>
+    <w:p>
+      <w:pPr>
+        <w:jc w:val="both"/>
+        <w:rPr>
+          <w:b/>
+          <w:bCs/>
+          <w:u w:val="single"/>
+        </w:rPr>
+      </w:pPr>
+    </w:p>
+    <w:p>
+      <w:pPr>
+        <w:jc w:val="both"/>
+        <w:rPr>
+          <w:b/>
+          <w:bCs/>
+          <w:u w:val="single"/>
+        </w:rPr>
+      </w:pPr>
+    </w:p>
+    <w:p>
+      <w:pPr>
+        <w:jc w:val="both"/>
+        <w:rPr>
+          <w:b/>
+          <w:bCs/>
+          <w:u w:val="single"/>
+          <w:rtl/>
+        </w:rPr>
+      </w:pPr>
+      <w:r>
+        <w:rPr>
+          <w:rFonts w:hint="cs"/>
+          <w:b/>
+          <w:bCs/>
+          <w:u w:val="single"/>
+          <w:rtl/>
+        </w:rPr>
+        <w:t xml:space="preserve">מסך </w:t>
+      </w:r>
+      <w:r>
+        <w:rPr>
+          <w:b/>
+          <w:bCs/>
+          <w:u w:val="single"/>
+        </w:rPr>
+        <w:t>Login</w:t>
+      </w:r>
+      <w:r>
+        <w:rPr>
+          <w:rFonts w:hint="cs"/>
+          <w:b/>
+          <w:bCs/>
+          <w:u w:val="single"/>
+          <w:rtl/>
+        </w:rPr>
+        <w:t>:</w:t>
+      </w:r>
+    </w:p>
+    <w:p>
+      <w:pPr>
+        <w:jc w:val="both"/>
+      </w:pPr>
+    </w:p>
+    <w:p>
+      <w:pPr>
+        <w:jc w:val="both"/>
+      </w:pPr>
+    </w:p>
+    <w:p>
+      <w:pPr>
+        <w:jc w:val="both"/>
+        <w:rPr>
+          <w:b/>
+          <w:bCs/>
+          <w:u w:val="single"/>
+        </w:rPr>
+      </w:pPr>
+    </w:p>
+    <w:p>
+      <w:pPr>
+        <w:jc w:val="both"/>
+        <w:rPr>
+          <w:b/>
+          <w:bCs/>
+          <w:u w:val="single"/>
+        </w:rPr>
+      </w:pPr>
+      <w:r>
+        <w:rPr>
+          <w:b/>
+          <w:bCs/>
+          <w:noProof/>
+          <w:u w:val="single"/>
+        </w:rPr>
+        <w:drawing>
+          <wp:anchor distT="0" distB="0" distL="114300" distR="114300" simplePos="0" relativeHeight="251661312" behindDoc="0" locked="0" layoutInCell="1" allowOverlap="1" wp14:anchorId="084B2954" wp14:editId="467D239A">
+            <wp:simplePos x="0" y="0"/>
+            <wp:positionH relativeFrom="column">
+              <wp:posOffset>478735</wp:posOffset>
+            </wp:positionH>
+            <wp:positionV relativeFrom="paragraph">
+              <wp:posOffset>42545</wp:posOffset>
+            </wp:positionV>
+            <wp:extent cx="1018321" cy="1707233"/>
+            <wp:effectExtent l="0" t="0" r="0" b="7620"/>
+            <wp:wrapNone/>
+            <wp:docPr id="7" name="Picture 7"/>
+            <wp:cNvGraphicFramePr>
+              <a:graphicFrameLocks xmlns:a="http://schemas.openxmlformats.org/drawingml/2006/main" noChangeAspect="1"/>
+            </wp:cNvGraphicFramePr>
+            <a:graphic xmlns:a="http://schemas.openxmlformats.org/drawingml/2006/main">
+              <a:graphicData uri="http://schemas.openxmlformats.org/drawingml/2006/picture">
+                <pic:pic xmlns:pic="http://schemas.openxmlformats.org/drawingml/2006/picture">
+                  <pic:nvPicPr>
+                    <pic:cNvPr id="0" name="Picture 5"/>
+                    <pic:cNvPicPr>
+                      <a:picLocks noChangeAspect="1" noChangeArrowheads="1"/>
+                    </pic:cNvPicPr>
+                  </pic:nvPicPr>
+                  <pic:blipFill>
+                    <a:blip r:embed="rId11" cstate="print">
+                      <a:extLst>
+                        <a:ext uri="{28A0092B-C50C-407E-A947-70E740481C1C}">
+                          <a14:useLocalDpi xmlns:a14="http://schemas.microsoft.com/office/drawing/2010/main" val="0"/>
+                        </a:ext>
+                      </a:extLst>
+                    </a:blip>
+                    <a:srcRect/>
+                    <a:stretch>
+                      <a:fillRect/>
+                    </a:stretch>
+                  </pic:blipFill>
+                  <pic:spPr bwMode="auto">
+                    <a:xfrm>
+                      <a:off x="0" y="0"/>
+                      <a:ext cx="1018321" cy="1707233"/>
+                    </a:xfrm>
+                    <a:prstGeom prst="rect">
+                      <a:avLst/>
+                    </a:prstGeom>
+                    <a:noFill/>
+                    <a:ln>
+                      <a:noFill/>
+                    </a:ln>
+                  </pic:spPr>
+                </pic:pic>
+              </a:graphicData>
+            </a:graphic>
+            <wp14:sizeRelH relativeFrom="page">
+              <wp14:pctWidth>0</wp14:pctWidth>
+            </wp14:sizeRelH>
+            <wp14:sizeRelV relativeFrom="page">
+              <wp14:pctHeight>0</wp14:pctHeight>
+            </wp14:sizeRelV>
+          </wp:anchor>
+        </w:drawing>
+      </w:r>
+      <w:r>
+        <w:rPr>
+          <w:rFonts w:hint="cs"/>
+          <w:b/>
+          <w:bCs/>
+          <w:u w:val="single"/>
+          <w:rtl/>
+        </w:rPr>
         <w:t>מסך קונפיגורציה:</w:t>
       </w:r>
+    </w:p>
+    <w:p>
+      <w:pPr>
+        <w:jc w:val="both"/>
+        <w:rPr>
+          <w:b/>
+          <w:bCs/>
+          <w:u w:val="single"/>
+        </w:rPr>
+      </w:pPr>
+    </w:p>
+    <w:p>
+      <w:pPr>
+        <w:jc w:val="both"/>
+        <w:rPr>
+          <w:b/>
+          <w:bCs/>
+          <w:u w:val="single"/>
+          <w:rtl/>
+        </w:rPr>
+      </w:pPr>
+    </w:p>
+    <w:p>
+      <w:pPr>
+        <w:jc w:val="both"/>
+        <w:rPr>
+          <w:b/>
+          <w:bCs/>
+          <w:u w:val="single"/>
+        </w:rPr>
+      </w:pPr>
+    </w:p>
+    <w:p>
+      <w:pPr>
+        <w:jc w:val="both"/>
+        <w:rPr>
+          <w:b/>
+          <w:bCs/>
+          <w:u w:val="single"/>
+        </w:rPr>
+      </w:pPr>
+    </w:p>
+    <w:p>
+      <w:pPr>
+        <w:jc w:val="both"/>
+        <w:rPr>
+          <w:b/>
+          <w:bCs/>
+          <w:u w:val="single"/>
+        </w:rPr>
+      </w:pPr>
+    </w:p>
+    <w:p>
+      <w:pPr>
+        <w:jc w:val="both"/>
+        <w:rPr>
+          <w:b/>
+          <w:bCs/>
+          <w:u w:val="single"/>
+        </w:rPr>
+      </w:pPr>
+    </w:p>
+    <w:p>
+      <w:pPr>
+        <w:jc w:val="both"/>
+        <w:rPr>
+          <w:b/>
+          <w:bCs/>
+          <w:u w:val="single"/>
+        </w:rPr>
+      </w:pPr>
+    </w:p>
+    <w:p>
+      <w:pPr>
+        <w:jc w:val="both"/>
+        <w:rPr>
+          <w:b/>
+          <w:bCs/>
+          <w:u w:val="single"/>
+        </w:rPr>
+      </w:pPr>
+    </w:p>
+    <w:p>
+      <w:pPr>
+        <w:jc w:val="both"/>
+        <w:rPr>
+          <w:b/>
+          <w:bCs/>
+          <w:u w:val="single"/>
+        </w:rPr>
+      </w:pPr>
+    </w:p>
+    <w:p>
+      <w:pPr>
+        <w:jc w:val="both"/>
+        <w:rPr>
+          <w:b/>
+          <w:bCs/>
+          <w:u w:val="single"/>
+        </w:rPr>
+      </w:pPr>
     </w:p>
     <w:p>
       <w:pPr>
@@ -5649,7 +6426,6 @@
           <w:szCs w:val="24"/>
           <w:rtl/>
         </w:rPr>
-        <w:lastRenderedPageBreak/>
         <w:t xml:space="preserve">פרק זה יכיל </w:t>
       </w:r>
       <w:r>
@@ -5840,6 +6616,7 @@
           <w:rFonts w:hint="cs"/>
           <w:rtl/>
         </w:rPr>
+        <w:lastRenderedPageBreak/>
         <w:t xml:space="preserve">מהי </w:t>
       </w:r>
       <w:r>
@@ -5861,6 +6638,8 @@
           <w:rtl/>
         </w:rPr>
       </w:pPr>
+      <w:bookmarkStart w:id="0" w:name="_GoBack"/>
+      <w:bookmarkEnd w:id="0"/>
       <w:r>
         <w:rPr>
           <w:rFonts w:cs="David" w:hint="cs"/>
@@ -6594,7 +7373,6 @@
           <w:rFonts w:hint="cs"/>
           <w:rtl/>
         </w:rPr>
-        <w:lastRenderedPageBreak/>
         <w:t>תכנון הפרויקט</w:t>
       </w:r>
     </w:p>
@@ -6910,6 +7688,7 @@
                 <w:szCs w:val="28"/>
                 <w:rtl/>
               </w:rPr>
+              <w:lastRenderedPageBreak/>
               <w:t>4.12.16</w:t>
             </w:r>
           </w:p>
@@ -8369,7 +9148,6 @@
                 <w:rFonts w:hint="cs"/>
                 <w:rtl/>
               </w:rPr>
-              <w:lastRenderedPageBreak/>
               <w:t>7</w:t>
             </w:r>
           </w:p>
@@ -8689,6 +9467,7 @@
           <w:rFonts w:hint="cs"/>
           <w:rtl/>
         </w:rPr>
+        <w:lastRenderedPageBreak/>
         <w:t>רשימת\</w:t>
       </w:r>
       <w:r>
@@ -9294,8 +10073,8 @@
       </w:pPr>
     </w:p>
     <w:sectPr>
-      <w:headerReference w:type="default" r:id="rId8"/>
-      <w:footerReference w:type="default" r:id="rId9"/>
+      <w:headerReference w:type="default" r:id="rId12"/>
+      <w:footerReference w:type="default" r:id="rId13"/>
       <w:pgSz w:w="11906" w:h="16838"/>
       <w:pgMar w:top="2658" w:right="1700" w:bottom="1797" w:left="1701" w:header="426" w:footer="708" w:gutter="0"/>
       <w:cols w:space="708"/>
@@ -12042,7 +12821,7 @@
 </file>
 
 <file path=customXml/itemProps1.xml><?xml version="1.0" encoding="utf-8"?>
-<ds:datastoreItem xmlns:ds="http://schemas.openxmlformats.org/officeDocument/2006/customXml" ds:itemID="{994DC42B-F2AF-41F7-AD9E-CBBD39D96523}">
+<ds:datastoreItem xmlns:ds="http://schemas.openxmlformats.org/officeDocument/2006/customXml" ds:itemID="{32FEA7B0-B162-4EA7-86FA-D5973D51AD89}">
   <ds:schemaRefs>
     <ds:schemaRef ds:uri="http://schemas.openxmlformats.org/officeDocument/2006/bibliography"/>
   </ds:schemaRefs>

</xml_diff>

<commit_message>
working on prototype, section screens
</commit_message>
<xml_diff>
--- a/DOCS/Prototype_Doc.docx
+++ b/DOCS/Prototype_Doc.docx
@@ -1654,7 +1654,6 @@
       <w:pPr>
         <w:pStyle w:val="ListParagraph"/>
         <w:rPr>
-          <w:rFonts w:hint="cs"/>
           <w:sz w:val="28"/>
           <w:szCs w:val="28"/>
           <w:rtl/>
@@ -1789,7 +1788,6 @@
       <w:pPr>
         <w:pStyle w:val="ListParagraph"/>
         <w:rPr>
-          <w:rFonts w:hint="cs"/>
           <w:sz w:val="28"/>
           <w:szCs w:val="28"/>
           <w:rtl/>
@@ -2642,19 +2640,6 @@
     </w:p>
     <w:p>
       <w:pPr>
-        <w:jc w:val="left"/>
-        <w:rPr>
-          <w:rFonts w:asciiTheme="minorBidi" w:hAnsiTheme="minorBidi" w:cstheme="minorBidi"/>
-          <w:color w:val="000000"/>
-          <w:sz w:val="24"/>
-          <w:szCs w:val="24"/>
-          <w:shd w:val="clear" w:color="auto" w:fill="FFFFFF"/>
-          <w:rtl/>
-        </w:rPr>
-      </w:pPr>
-    </w:p>
-    <w:p>
-      <w:pPr>
         <w:pStyle w:val="ListParagraph"/>
         <w:numPr>
           <w:ilvl w:val="0"/>
@@ -2710,6 +2695,35 @@
           <w:rtl/>
         </w:rPr>
       </w:pPr>
+      <w:r>
+        <w:rPr>
+          <w:noProof/>
+        </w:rPr>
+        <w:pict>
+          <v:shapetype id="_x0000_t75" coordsize="21600,21600" o:spt="75" o:preferrelative="t" path="m@4@5l@4@11@9@11@9@5xe" filled="f" stroked="f">
+            <v:stroke joinstyle="miter"/>
+            <v:formulas>
+              <v:f eqn="if lineDrawn pixelLineWidth 0"/>
+              <v:f eqn="sum @0 1 0"/>
+              <v:f eqn="sum 0 0 @1"/>
+              <v:f eqn="prod @2 1 2"/>
+              <v:f eqn="prod @3 21600 pixelWidth"/>
+              <v:f eqn="prod @3 21600 pixelHeight"/>
+              <v:f eqn="sum @0 0 1"/>
+              <v:f eqn="prod @6 1 2"/>
+              <v:f eqn="prod @7 21600 pixelWidth"/>
+              <v:f eqn="sum @8 21600 0"/>
+              <v:f eqn="prod @7 21600 pixelHeight"/>
+              <v:f eqn="sum @10 21600 0"/>
+            </v:formulas>
+            <v:path o:extrusionok="f" gradientshapeok="t" o:connecttype="rect"/>
+            <o:lock v:ext="edit" aspectratio="t"/>
+          </v:shapetype>
+          <v:shape id="_x0000_s1027" type="#_x0000_t75" style="position:absolute;left:0;text-align:left;margin-left:-30.35pt;margin-top:12.5pt;width:63.3pt;height:45.3pt;z-index:251665408;mso-position-horizontal-relative:text;mso-position-vertical-relative:text">
+            <v:imagedata r:id="rId8" o:title="pic_for_proj"/>
+          </v:shape>
+        </w:pict>
+      </w:r>
     </w:p>
     <w:p>
       <w:pPr>
@@ -2721,7 +2735,19 @@
           <w:szCs w:val="24"/>
           <w:u w:val="single"/>
           <w:shd w:val="clear" w:color="auto" w:fill="FFFFFF"/>
-          <w:rtl/>
+        </w:rPr>
+      </w:pPr>
+    </w:p>
+    <w:p>
+      <w:pPr>
+        <w:jc w:val="left"/>
+        <w:rPr>
+          <w:rFonts w:asciiTheme="minorBidi" w:hAnsiTheme="minorBidi" w:cstheme="minorBidi"/>
+          <w:color w:val="000000"/>
+          <w:sz w:val="24"/>
+          <w:szCs w:val="24"/>
+          <w:u w:val="single"/>
+          <w:shd w:val="clear" w:color="auto" w:fill="FFFFFF"/>
         </w:rPr>
       </w:pPr>
       <w:r>
@@ -2735,9 +2761,12 @@
         </w:rPr>
         <w:t>WIFI</w:t>
       </w:r>
-      <w:r>
-        <w:rPr>
-          <w:rFonts w:asciiTheme="minorBidi" w:hAnsiTheme="minorBidi" w:cstheme="minorBidi" w:hint="cs"/>
+    </w:p>
+    <w:p>
+      <w:pPr>
+        <w:jc w:val="left"/>
+        <w:rPr>
+          <w:rFonts w:asciiTheme="minorBidi" w:hAnsiTheme="minorBidi" w:cstheme="minorBidi"/>
           <w:color w:val="000000"/>
           <w:sz w:val="24"/>
           <w:szCs w:val="24"/>
@@ -2745,32 +2774,7 @@
           <w:shd w:val="clear" w:color="auto" w:fill="FFFFFF"/>
           <w:rtl/>
         </w:rPr>
-        <w:t xml:space="preserve"> </w:t>
-      </w:r>
-      <w:r>
-        <w:rPr>
-          <w:rFonts w:asciiTheme="minorBidi" w:hAnsiTheme="minorBidi" w:cstheme="minorBidi"/>
-          <w:color w:val="000000"/>
-          <w:sz w:val="24"/>
-          <w:szCs w:val="24"/>
-          <w:u w:val="single"/>
-          <w:shd w:val="clear" w:color="auto" w:fill="FFFFFF"/>
-          <w:rtl/>
-        </w:rPr>
-        <w:t>–</w:t>
-      </w:r>
-      <w:r>
-        <w:rPr>
-          <w:rFonts w:asciiTheme="minorBidi" w:hAnsiTheme="minorBidi" w:cstheme="minorBidi" w:hint="cs"/>
-          <w:color w:val="000000"/>
-          <w:sz w:val="24"/>
-          <w:szCs w:val="24"/>
-          <w:u w:val="single"/>
-          <w:shd w:val="clear" w:color="auto" w:fill="FFFFFF"/>
-          <w:rtl/>
-        </w:rPr>
-        <w:t xml:space="preserve"> </w:t>
-      </w:r>
+      </w:pPr>
       <w:r>
         <w:rPr>
           <w:rFonts w:asciiTheme="minorBidi" w:hAnsiTheme="minorBidi" w:cstheme="minorBidi" w:hint="cs"/>
@@ -3382,9 +3386,18 @@
         <w:rPr>
           <w:sz w:val="24"/>
           <w:szCs w:val="24"/>
-          <w:rtl/>
-        </w:rPr>
-      </w:pPr>
+        </w:rPr>
+      </w:pPr>
+      <w:r>
+        <w:rPr>
+          <w:noProof/>
+        </w:rPr>
+        <w:pict>
+          <v:shape id="_x0000_s1026" type="#_x0000_t75" style="position:absolute;left:0;text-align:left;margin-left:11.55pt;margin-top:108.35pt;width:103.55pt;height:57.3pt;z-index:251663360;mso-position-horizontal-relative:text;mso-position-vertical-relative:text">
+            <v:imagedata r:id="rId9" o:title="pic"/>
+          </v:shape>
+        </w:pict>
+      </w:r>
       <w:r>
         <w:rPr>
           <w:rFonts w:hint="cs"/>
@@ -3626,7 +3639,25 @@
           <w:szCs w:val="24"/>
           <w:rtl/>
         </w:rPr>
-        <w:t xml:space="preserve">. פיתוח האנדרואיד וגרסאותיו לרוב נעשות על ידי עובדי </w:t>
+        <w:t xml:space="preserve">. </w:t>
+      </w:r>
+    </w:p>
+    <w:p>
+      <w:pPr>
+        <w:jc w:val="left"/>
+        <w:rPr>
+          <w:sz w:val="24"/>
+          <w:szCs w:val="24"/>
+        </w:rPr>
+      </w:pPr>
+      <w:r>
+        <w:rPr>
+          <w:rFonts w:hint="cs"/>
+          <w:sz w:val="24"/>
+          <w:szCs w:val="24"/>
+          <w:rtl/>
+        </w:rPr>
+        <w:t xml:space="preserve">פיתוח האנדרואיד וגרסאותיו לרוב נעשות על ידי עובדי </w:t>
       </w:r>
       <w:r>
         <w:rPr>
@@ -3642,26 +3673,99 @@
           <w:szCs w:val="24"/>
           <w:rtl/>
         </w:rPr>
-        <w:t xml:space="preserve"> ויצרני רכיבים העובדים עם אותה מערכת יכולים להוסיף מאפיינים משלהם לאותה גרסה.</w:t>
-      </w:r>
-      <w:r>
-        <w:rPr>
-          <w:rFonts w:hint="cs"/>
-          <w:sz w:val="24"/>
-          <w:szCs w:val="24"/>
-          <w:rtl/>
-        </w:rPr>
-        <w:t xml:space="preserve"> הפיתוח על גבי מערכת ההפעלה אנדרואיד נעשה על גבי הרבה אפשרויות ופלטפורמות רבות. בפרויקט זה כמו שהוזכר, פיתוח האפליקציה לטלפון חכם יעשה על גבי </w:t>
-      </w:r>
-      <w:r>
-        <w:rPr>
-          <w:rFonts w:hint="cs"/>
-          <w:sz w:val="24"/>
-          <w:szCs w:val="24"/>
-          <w:rtl/>
-        </w:rPr>
         <w:t xml:space="preserve"> </w:t>
       </w:r>
+    </w:p>
+    <w:p>
+      <w:pPr>
+        <w:jc w:val="left"/>
+        <w:rPr>
+          <w:sz w:val="24"/>
+          <w:szCs w:val="24"/>
+        </w:rPr>
+      </w:pPr>
+      <w:r>
+        <w:rPr>
+          <w:rFonts w:hint="cs"/>
+          <w:sz w:val="24"/>
+          <w:szCs w:val="24"/>
+          <w:rtl/>
+        </w:rPr>
+        <w:t xml:space="preserve">ויצרני רכיבים העובדים עם אותה מערכת יכולים להוסיף מאפיינים </w:t>
+      </w:r>
+    </w:p>
+    <w:p>
+      <w:pPr>
+        <w:jc w:val="left"/>
+        <w:rPr>
+          <w:sz w:val="24"/>
+          <w:szCs w:val="24"/>
+        </w:rPr>
+      </w:pPr>
+      <w:r>
+        <w:rPr>
+          <w:rFonts w:hint="cs"/>
+          <w:sz w:val="24"/>
+          <w:szCs w:val="24"/>
+          <w:rtl/>
+        </w:rPr>
+        <w:t>משלהם לאותה גרסה.</w:t>
+      </w:r>
+      <w:r>
+        <w:rPr>
+          <w:rFonts w:hint="cs"/>
+          <w:sz w:val="24"/>
+          <w:szCs w:val="24"/>
+          <w:rtl/>
+        </w:rPr>
+        <w:t xml:space="preserve"> הפיתוח על גבי מערכת ההפעלה אנדרואיד </w:t>
+      </w:r>
+    </w:p>
+    <w:p>
+      <w:pPr>
+        <w:jc w:val="left"/>
+        <w:rPr>
+          <w:sz w:val="24"/>
+          <w:szCs w:val="24"/>
+        </w:rPr>
+      </w:pPr>
+      <w:r>
+        <w:rPr>
+          <w:rFonts w:hint="cs"/>
+          <w:sz w:val="24"/>
+          <w:szCs w:val="24"/>
+          <w:rtl/>
+        </w:rPr>
+        <w:t xml:space="preserve">נעשה על גבי הרבה אפשרויות ופלטפורמות רבות. בפרויקט זה כמו </w:t>
+      </w:r>
+    </w:p>
+    <w:p>
+      <w:pPr>
+        <w:jc w:val="left"/>
+        <w:rPr>
+          <w:sz w:val="24"/>
+          <w:szCs w:val="24"/>
+          <w:rtl/>
+        </w:rPr>
+      </w:pPr>
+      <w:r>
+        <w:rPr>
+          <w:rFonts w:hint="cs"/>
+          <w:sz w:val="24"/>
+          <w:szCs w:val="24"/>
+          <w:rtl/>
+        </w:rPr>
+        <w:t xml:space="preserve">שהוזכר, פיתוח האפליקציה לטלפון חכם יעשה על גבי </w:t>
+      </w:r>
+      <w:r>
+        <w:rPr>
+          <w:rFonts w:hint="cs"/>
+          <w:sz w:val="24"/>
+          <w:szCs w:val="24"/>
+          <w:rtl/>
+        </w:rPr>
+        <w:t xml:space="preserve"> </w:t>
+      </w:r>
       <w:r>
         <w:rPr>
           <w:sz w:val="24"/>
@@ -4161,7 +4265,6 @@
         <w:rPr>
           <w:sz w:val="24"/>
           <w:szCs w:val="24"/>
-          <w:rtl/>
         </w:rPr>
       </w:pPr>
     </w:p>
@@ -4193,7 +4296,6 @@
           <w:sz w:val="24"/>
           <w:rtl/>
         </w:rPr>
-        <w:lastRenderedPageBreak/>
         <w:t>בשלב הראשון איישם את התכונה הבאה לאפליקציה:</w:t>
       </w:r>
     </w:p>
@@ -4206,6 +4308,16 @@
           <w:rtl/>
         </w:rPr>
       </w:pPr>
+      <w:r>
+        <w:rPr>
+          <w:noProof/>
+        </w:rPr>
+        <w:pict>
+          <v:shape id="_x0000_s1028" type="#_x0000_t75" style="position:absolute;left:0;text-align:left;margin-left:-37.2pt;margin-top:10.45pt;width:55pt;height:55pt;z-index:251667456;mso-position-horizontal-relative:text;mso-position-vertical-relative:text">
+            <v:imagedata r:id="rId10" o:title="pic_for_project"/>
+          </v:shape>
+        </w:pict>
+      </w:r>
       <w:r>
         <w:rPr>
           <w:rFonts w:hint="cs"/>
@@ -4442,9 +4554,46 @@
           <w:rFonts w:cs="David" w:hint="cs"/>
           <w:sz w:val="24"/>
           <w:szCs w:val="24"/>
-          <w:rtl/>
-        </w:rPr>
-        <w:t>הקדמה קצרה -&gt;  דרישות ואפיון הבעיה - &gt; הבעיה מבחינת הנדסת תוכנה {}</w:t>
+        </w:rPr>
+        <w:t>TODO</w:t>
+      </w:r>
+      <w:r>
+        <w:rPr>
+          <w:rFonts w:cs="David" w:hint="cs"/>
+          <w:sz w:val="24"/>
+          <w:szCs w:val="24"/>
+          <w:rtl/>
+        </w:rPr>
+        <w:t xml:space="preserve">: </w:t>
+      </w:r>
+      <w:r>
+        <w:rPr>
+          <w:rFonts w:cs="David" w:hint="cs"/>
+          <w:sz w:val="24"/>
+          <w:szCs w:val="24"/>
+          <w:rtl/>
+        </w:rPr>
+        <w:t>הקדמה קצרה -</w:t>
+      </w:r>
+      <w:proofErr w:type="gramStart"/>
+      <w:r>
+        <w:rPr>
+          <w:rFonts w:cs="David" w:hint="cs"/>
+          <w:sz w:val="24"/>
+          <w:szCs w:val="24"/>
+          <w:rtl/>
+        </w:rPr>
+        <w:t>&gt;  דרישות</w:t>
+      </w:r>
+      <w:proofErr w:type="gramEnd"/>
+      <w:r>
+        <w:rPr>
+          <w:rFonts w:cs="David" w:hint="cs"/>
+          <w:sz w:val="24"/>
+          <w:szCs w:val="24"/>
+          <w:rtl/>
+        </w:rPr>
+        <w:t xml:space="preserve"> ואפיון הבעיה - &gt; הבעיה מבחינת הנדסת תוכנה {}</w:t>
       </w:r>
     </w:p>
     <w:p>
@@ -4511,7 +4660,6 @@
         <w:spacing w:line="360" w:lineRule="auto"/>
         <w:rPr>
           <w:sz w:val="24"/>
-          <w:rtl/>
         </w:rPr>
       </w:pPr>
       <w:r>
@@ -4662,21 +4810,10 @@
     </w:p>
     <w:p>
       <w:pPr>
+        <w:pStyle w:val="ListParagraph"/>
         <w:spacing w:line="360" w:lineRule="auto"/>
         <w:rPr>
           <w:sz w:val="24"/>
-          <w:rtl/>
-        </w:rPr>
-      </w:pPr>
-    </w:p>
-    <w:p>
-      <w:pPr>
-        <w:spacing w:line="360" w:lineRule="auto"/>
-        <w:jc w:val="left"/>
-        <w:rPr>
-          <w:rFonts w:cs="David"/>
-          <w:sz w:val="24"/>
-          <w:szCs w:val="24"/>
           <w:rtl/>
         </w:rPr>
       </w:pPr>
@@ -5129,9 +5266,6 @@
           <w:numId w:val="20"/>
         </w:numPr>
         <w:jc w:val="both"/>
-        <w:rPr>
-          <w:rtl/>
-        </w:rPr>
       </w:pPr>
       <w:r>
         <w:rPr>
@@ -5167,6 +5301,21 @@
           <w:rtl/>
         </w:rPr>
         <w:t xml:space="preserve"> לנתב הביתי.</w:t>
+      </w:r>
+    </w:p>
+    <w:p>
+      <w:pPr>
+        <w:jc w:val="both"/>
+        <w:rPr>
+          <w:rtl/>
+        </w:rPr>
+      </w:pPr>
+      <w:r>
+        <w:rPr>
+          <w:rFonts w:hint="cs"/>
+          <w:rtl/>
+        </w:rPr>
+        <w:t>כעת לכתיבת מסמך האב טיפוס, יכולים להיות שינויים עתידיים בממשק המשתמש של האפליקציה.</w:t>
       </w:r>
     </w:p>
     <w:p>
@@ -5241,7 +5390,7 @@
                     </pic:cNvPicPr>
                   </pic:nvPicPr>
                   <pic:blipFill>
-                    <a:blip r:embed="rId8" cstate="print">
+                    <a:blip r:embed="rId11" cstate="print">
                       <a:extLst>
                         <a:ext uri="{28A0092B-C50C-407E-A947-70E740481C1C}">
                           <a14:useLocalDpi xmlns:a14="http://schemas.microsoft.com/office/drawing/2010/main" val="0"/>
@@ -5283,19 +5432,66 @@
       <w:pPr>
         <w:jc w:val="both"/>
         <w:rPr>
-          <w:b/>
-          <w:bCs/>
+          <w:rFonts w:hint="cs"/>
+          <w:rtl/>
+        </w:rPr>
+      </w:pPr>
+      <w:r>
+        <w:rPr>
+          <w:rFonts w:hint="cs"/>
+          <w:rtl/>
+        </w:rPr>
+        <w:t>במשך זה יופיעו נכון לעכשיו שלושה כפתורים בסיסיים שמטרתן</w:t>
+      </w:r>
+    </w:p>
+    <w:p>
+      <w:pPr>
+        <w:jc w:val="both"/>
+        <w:rPr>
+          <w:rtl/>
+        </w:rPr>
+      </w:pPr>
+      <w:r>
+        <w:rPr>
+          <w:rFonts w:hint="cs"/>
+          <w:rtl/>
+        </w:rPr>
+        <w:t>להעביר את המשתמש למסכים יעודים שם יקבל את השירות המופיע</w:t>
+      </w:r>
+    </w:p>
+    <w:p>
+      <w:pPr>
+        <w:jc w:val="both"/>
+      </w:pPr>
+      <w:r>
+        <w:rPr>
+          <w:rFonts w:hint="cs"/>
+          <w:rtl/>
+        </w:rPr>
+        <w:t>על הכפתור במסך הכניסה.</w:t>
+      </w:r>
+    </w:p>
+    <w:p>
+      <w:pPr>
+        <w:jc w:val="both"/>
+        <w:rPr>
           <w:u w:val="single"/>
         </w:rPr>
       </w:pPr>
+      <w:r>
+        <w:rPr>
+          <w:rFonts w:hint="cs"/>
+          <w:u w:val="single"/>
+          <w:rtl/>
+        </w:rPr>
+        <w:t>שלושת הכפתורים במסך הכניסה:</w:t>
+      </w:r>
     </w:p>
     <w:p>
       <w:pPr>
         <w:jc w:val="both"/>
         <w:rPr>
-          <w:b/>
-          <w:bCs/>
-          <w:u w:val="single"/>
+          <w:rtl/>
         </w:rPr>
       </w:pPr>
     </w:p>
@@ -5303,82 +5499,123 @@
       <w:pPr>
         <w:jc w:val="both"/>
         <w:rPr>
-          <w:b/>
-          <w:bCs/>
-          <w:u w:val="single"/>
-        </w:rPr>
-      </w:pPr>
+          <w:rFonts w:hint="cs"/>
+          <w:rtl/>
+        </w:rPr>
+      </w:pPr>
+      <w:r>
+        <w:t>Press for indices</w:t>
+      </w:r>
+      <w:r>
+        <w:rPr>
+          <w:rFonts w:hint="cs"/>
+          <w:rtl/>
+        </w:rPr>
+        <w:t xml:space="preserve"> </w:t>
+      </w:r>
+      <w:r>
+        <w:rPr>
+          <w:rtl/>
+        </w:rPr>
+        <w:t>–</w:t>
+      </w:r>
+      <w:r>
+        <w:rPr>
+          <w:rFonts w:hint="cs"/>
+          <w:rtl/>
+        </w:rPr>
+        <w:t xml:space="preserve"> קבלת מדדים על טווח קליטת הרשת.</w:t>
+      </w:r>
     </w:p>
     <w:p>
       <w:pPr>
         <w:jc w:val="both"/>
         <w:rPr>
-          <w:b/>
-          <w:bCs/>
-          <w:u w:val="single"/>
-        </w:rPr>
-      </w:pPr>
+          <w:rFonts w:hint="cs"/>
+          <w:rtl/>
+        </w:rPr>
+      </w:pPr>
+      <w:r>
+        <w:t>Press to get info</w:t>
+      </w:r>
+      <w:r>
+        <w:rPr>
+          <w:rFonts w:hint="cs"/>
+          <w:rtl/>
+        </w:rPr>
+        <w:t xml:space="preserve"> </w:t>
+      </w:r>
+      <w:r>
+        <w:rPr>
+          <w:rtl/>
+        </w:rPr>
+        <w:t>–</w:t>
+      </w:r>
+      <w:r>
+        <w:rPr>
+          <w:rFonts w:hint="cs"/>
+          <w:rtl/>
+        </w:rPr>
+        <w:t xml:space="preserve"> קבלת הנתונים על הנתב עצמו כפי שמפורט</w:t>
+      </w:r>
     </w:p>
     <w:p>
       <w:pPr>
         <w:jc w:val="both"/>
-        <w:rPr>
-          <w:b/>
-          <w:bCs/>
-          <w:u w:val="single"/>
-        </w:rPr>
-      </w:pPr>
+      </w:pPr>
+      <w:r>
+        <w:rPr>
+          <w:rFonts w:hint="cs"/>
+          <w:rtl/>
+        </w:rPr>
+        <w:t>במסך הנתונים.</w:t>
+      </w:r>
     </w:p>
     <w:p>
       <w:pPr>
         <w:jc w:val="both"/>
         <w:rPr>
-          <w:b/>
-          <w:bCs/>
-          <w:u w:val="single"/>
-        </w:rPr>
-      </w:pPr>
+          <w:rtl/>
+        </w:rPr>
+      </w:pPr>
+      <w:r>
+        <w:t>Configure Router</w:t>
+      </w:r>
+      <w:r>
+        <w:rPr>
+          <w:rFonts w:hint="cs"/>
+          <w:rtl/>
+        </w:rPr>
+        <w:t xml:space="preserve"> </w:t>
+      </w:r>
+      <w:r>
+        <w:rPr>
+          <w:rtl/>
+        </w:rPr>
+        <w:t>–</w:t>
+      </w:r>
+      <w:r>
+        <w:rPr>
+          <w:rFonts w:hint="cs"/>
+          <w:rtl/>
+        </w:rPr>
+        <w:t xml:space="preserve"> מעביר אותי למסך אימות מול הנתב הביתי </w:t>
+      </w:r>
     </w:p>
     <w:p>
       <w:pPr>
         <w:jc w:val="both"/>
         <w:rPr>
-          <w:b/>
-          <w:bCs/>
-          <w:u w:val="single"/>
-        </w:rPr>
-      </w:pPr>
-    </w:p>
-    <w:p>
-      <w:pPr>
-        <w:jc w:val="both"/>
-        <w:rPr>
-          <w:b/>
-          <w:bCs/>
-          <w:u w:val="single"/>
-        </w:rPr>
-      </w:pPr>
-    </w:p>
-    <w:p>
-      <w:pPr>
-        <w:jc w:val="both"/>
-        <w:rPr>
-          <w:b/>
-          <w:bCs/>
-          <w:u w:val="single"/>
-        </w:rPr>
-      </w:pPr>
-    </w:p>
-    <w:p>
-      <w:pPr>
-        <w:jc w:val="both"/>
-        <w:rPr>
-          <w:b/>
-          <w:bCs/>
-          <w:u w:val="single"/>
-          <w:rtl/>
-        </w:rPr>
-      </w:pPr>
+          <w:rtl/>
+        </w:rPr>
+      </w:pPr>
+      <w:r>
+        <w:rPr>
+          <w:rFonts w:hint="cs"/>
+          <w:rtl/>
+        </w:rPr>
+        <w:t>על מנת לגשת להגדרות של הנתב.</w:t>
+      </w:r>
     </w:p>
     <w:p>
       <w:pPr>
@@ -5487,7 +5724,7 @@
                     </pic:cNvPicPr>
                   </pic:nvPicPr>
                   <pic:blipFill>
-                    <a:blip r:embed="rId9" cstate="print">
+                    <a:blip r:embed="rId12" cstate="print">
                       <a:extLst>
                         <a:ext uri="{28A0092B-C50C-407E-A947-70E740481C1C}">
                           <a14:useLocalDpi xmlns:a14="http://schemas.microsoft.com/office/drawing/2010/main" val="0"/>
@@ -5684,41 +5921,75 @@
           <w:rFonts w:hint="cs"/>
           <w:rtl/>
         </w:rPr>
+        <w:t>) של ה</w:t>
+      </w:r>
+      <w:r>
+        <w:rPr>
+          <w:rFonts w:hint="cs"/>
+          <w:rtl/>
+        </w:rPr>
+        <w:t>מכשיר המחובר לנתב</w:t>
+      </w:r>
+      <w:r>
+        <w:rPr>
+          <w:rFonts w:hint="cs"/>
+          <w:rtl/>
+        </w:rPr>
+        <w:t>.</w:t>
+      </w:r>
+    </w:p>
+    <w:p>
+      <w:pPr>
+        <w:jc w:val="both"/>
+        <w:rPr>
+          <w:rtl/>
+        </w:rPr>
+      </w:pPr>
+      <w:r>
+        <w:rPr>
+          <w:rFonts w:hint="cs"/>
+        </w:rPr>
+        <w:t>BSSID</w:t>
+      </w:r>
+      <w:r>
+        <w:rPr>
+          <w:rFonts w:hint="cs"/>
+          <w:rtl/>
+        </w:rPr>
+        <w:t xml:space="preserve"> </w:t>
+      </w:r>
+      <w:r>
+        <w:rPr>
+          <w:rtl/>
+        </w:rPr>
+        <w:t>–</w:t>
+      </w:r>
+      <w:r>
+        <w:rPr>
+          <w:rFonts w:hint="cs"/>
+          <w:rtl/>
+        </w:rPr>
+        <w:t xml:space="preserve"> </w:t>
+      </w:r>
+      <w:r>
+        <w:rPr>
+          <w:rFonts w:hint="cs"/>
+          <w:rtl/>
+        </w:rPr>
+        <w:t>כתובת הפיזית (</w:t>
+      </w:r>
+      <w:r>
+        <w:rPr>
+          <w:rFonts w:hint="cs"/>
+        </w:rPr>
+        <w:t>MAC</w:t>
+      </w:r>
+      <w:r>
+        <w:rPr>
+          <w:rFonts w:hint="cs"/>
+          <w:rtl/>
+        </w:rPr>
         <w:t>) של הנתב.</w:t>
-      </w:r>
-    </w:p>
-    <w:p>
-      <w:pPr>
-        <w:jc w:val="both"/>
-        <w:rPr>
-          <w:rtl/>
-        </w:rPr>
-      </w:pPr>
-      <w:r>
-        <w:rPr>
-          <w:rFonts w:hint="cs"/>
-        </w:rPr>
-        <w:t>BSSID</w:t>
-      </w:r>
-      <w:r>
-        <w:rPr>
-          <w:rFonts w:hint="cs"/>
-          <w:rtl/>
-        </w:rPr>
-        <w:t xml:space="preserve"> </w:t>
-      </w:r>
-      <w:r>
-        <w:rPr>
-          <w:rtl/>
-        </w:rPr>
-        <w:t>–</w:t>
-      </w:r>
-      <w:r>
-        <w:rPr>
-          <w:rFonts w:hint="cs"/>
-          <w:rtl/>
-        </w:rPr>
-        <w:t xml:space="preserve"> </w:t>
       </w:r>
     </w:p>
     <w:p>
@@ -5815,7 +6086,7 @@
                     </pic:cNvPicPr>
                   </pic:nvPicPr>
                   <pic:blipFill>
-                    <a:blip r:embed="rId10" cstate="print">
+                    <a:blip r:embed="rId13" cstate="print">
                       <a:extLst>
                         <a:ext uri="{28A0092B-C50C-407E-A947-70E740481C1C}">
                           <a14:useLocalDpi xmlns:a14="http://schemas.microsoft.com/office/drawing/2010/main" val="0"/>
@@ -5877,6 +6148,80 @@
       <w:pPr>
         <w:jc w:val="both"/>
         <w:rPr>
+          <w:rFonts w:hint="cs"/>
+          <w:rtl/>
+        </w:rPr>
+      </w:pPr>
+      <w:r>
+        <w:rPr>
+          <w:rFonts w:hint="cs"/>
+          <w:rtl/>
+        </w:rPr>
+        <w:t>במסך זה יוצג בהמשך מד, אשר מראה את טווח חוזקת</w:t>
+      </w:r>
+    </w:p>
+    <w:p>
+      <w:pPr>
+        <w:jc w:val="both"/>
+        <w:rPr>
+          <w:rtl/>
+        </w:rPr>
+      </w:pPr>
+      <w:r>
+        <w:rPr>
+          <w:rFonts w:hint="cs"/>
+          <w:rtl/>
+        </w:rPr>
+        <w:t>הקליטה של הנתב אל מול המכשיר המחובר.</w:t>
+      </w:r>
+    </w:p>
+    <w:p>
+      <w:pPr>
+        <w:jc w:val="both"/>
+        <w:rPr>
+          <w:rFonts w:hint="cs"/>
+          <w:rtl/>
+        </w:rPr>
+      </w:pPr>
+      <w:r>
+        <w:rPr>
+          <w:rFonts w:hint="cs"/>
+          <w:rtl/>
+        </w:rPr>
+        <w:t>המטרה ליישם מסך כזה באפליקציה היא לנתח את חוזקת הקליטה</w:t>
+      </w:r>
+    </w:p>
+    <w:p>
+      <w:pPr>
+        <w:jc w:val="both"/>
+        <w:rPr>
+          <w:rtl/>
+        </w:rPr>
+      </w:pPr>
+      <w:r>
+        <w:rPr>
+          <w:rFonts w:hint="cs"/>
+          <w:rtl/>
+        </w:rPr>
+        <w:t>של הנתב ברחבי הבית או המשרד. כתוצאה מהמידע אפשרי להסיק</w:t>
+      </w:r>
+    </w:p>
+    <w:p>
+      <w:pPr>
+        <w:jc w:val="both"/>
+      </w:pPr>
+      <w:r>
+        <w:rPr>
+          <w:rFonts w:hint="cs"/>
+          <w:rtl/>
+        </w:rPr>
+        <w:t>מהו המקום הטוב ביותר לשים את הנתב בהתחשב בטווח הקליטה.</w:t>
+      </w:r>
+    </w:p>
+    <w:p>
+      <w:pPr>
+        <w:jc w:val="both"/>
+        <w:rPr>
           <w:b/>
           <w:bCs/>
           <w:u w:val="single"/>
@@ -5890,6 +6235,7 @@
           <w:b/>
           <w:bCs/>
           <w:u w:val="single"/>
+          <w:rtl/>
         </w:rPr>
       </w:pPr>
     </w:p>
@@ -5920,108 +6266,53 @@
           <w:b/>
           <w:bCs/>
           <w:u w:val="single"/>
-        </w:rPr>
-      </w:pPr>
-    </w:p>
-    <w:p>
-      <w:pPr>
-        <w:jc w:val="both"/>
-        <w:rPr>
+          <w:rtl/>
+        </w:rPr>
+      </w:pPr>
+      <w:r>
+        <w:rPr>
+          <w:rFonts w:hint="cs"/>
           <w:b/>
           <w:bCs/>
           <w:u w:val="single"/>
-        </w:rPr>
-      </w:pPr>
-    </w:p>
-    <w:p>
-      <w:pPr>
-        <w:jc w:val="both"/>
+          <w:rtl/>
+        </w:rPr>
+        <w:t xml:space="preserve">מסך </w:t>
+      </w:r>
+      <w:r>
         <w:rPr>
           <w:b/>
           <w:bCs/>
           <w:u w:val="single"/>
         </w:rPr>
-      </w:pPr>
-    </w:p>
-    <w:p>
-      <w:pPr>
-        <w:jc w:val="both"/>
-        <w:rPr>
+        <w:t>Login</w:t>
+      </w:r>
+      <w:r>
+        <w:rPr>
+          <w:rFonts w:hint="cs"/>
           <w:b/>
           <w:bCs/>
           <w:u w:val="single"/>
           <w:rtl/>
         </w:rPr>
-      </w:pPr>
+        <w:t>:</w:t>
+      </w:r>
     </w:p>
     <w:p>
       <w:pPr>
         <w:jc w:val="both"/>
         <w:rPr>
-          <w:b/>
-          <w:bCs/>
-          <w:u w:val="single"/>
-        </w:rPr>
-      </w:pPr>
-    </w:p>
-    <w:p>
-      <w:pPr>
-        <w:jc w:val="both"/>
-        <w:rPr>
-          <w:b/>
-          <w:bCs/>
-          <w:u w:val="single"/>
-        </w:rPr>
-      </w:pPr>
-    </w:p>
-    <w:p>
-      <w:pPr>
-        <w:jc w:val="both"/>
-        <w:rPr>
-          <w:b/>
-          <w:bCs/>
-          <w:u w:val="single"/>
-          <w:rtl/>
-        </w:rPr>
-      </w:pPr>
-      <w:r>
-        <w:rPr>
-          <w:rFonts w:hint="cs"/>
-          <w:b/>
-          <w:bCs/>
-          <w:u w:val="single"/>
-          <w:rtl/>
-        </w:rPr>
-        <w:t xml:space="preserve">מסך </w:t>
-      </w:r>
-      <w:r>
-        <w:rPr>
-          <w:b/>
-          <w:bCs/>
-          <w:u w:val="single"/>
-        </w:rPr>
-        <w:t>Login</w:t>
-      </w:r>
-      <w:r>
-        <w:rPr>
-          <w:rFonts w:hint="cs"/>
-          <w:b/>
-          <w:bCs/>
-          <w:u w:val="single"/>
-          <w:rtl/>
-        </w:rPr>
-        <w:t>:</w:t>
-      </w:r>
-    </w:p>
-    <w:p>
-      <w:pPr>
-        <w:jc w:val="both"/>
-      </w:pPr>
-    </w:p>
-    <w:p>
-      <w:pPr>
-        <w:jc w:val="both"/>
-      </w:pPr>
+          <w:rFonts w:hint="cs"/>
+          <w:rtl/>
+        </w:rPr>
+      </w:pPr>
+      <w:r>
+        <w:rPr>
+          <w:rFonts w:hint="cs"/>
+          <w:rtl/>
+        </w:rPr>
+        <w:t>מסך זה עוד לא מוכן בשלב זה. התכנון העתידי עבור המסך הוא לאפשר אימות והזדהות מול הנתב על מנת לקבל את כל הנתונים הניתנים להגדיר מחדש בנתב.</w:t>
+      </w:r>
     </w:p>
     <w:p>
       <w:pPr>
@@ -6075,7 +6366,7 @@
                     </pic:cNvPicPr>
                   </pic:nvPicPr>
                   <pic:blipFill>
-                    <a:blip r:embed="rId11" cstate="print">
+                    <a:blip r:embed="rId14" cstate="print">
                       <a:extLst>
                         <a:ext uri="{28A0092B-C50C-407E-A947-70E740481C1C}">
                           <a14:useLocalDpi xmlns:a14="http://schemas.microsoft.com/office/drawing/2010/main" val="0"/>
@@ -6137,52 +6428,48 @@
       <w:pPr>
         <w:jc w:val="both"/>
         <w:rPr>
-          <w:b/>
-          <w:bCs/>
-          <w:u w:val="single"/>
-          <w:rtl/>
-        </w:rPr>
-      </w:pPr>
+          <w:rFonts w:hint="cs"/>
+          <w:rtl/>
+        </w:rPr>
+      </w:pPr>
+      <w:r>
+        <w:rPr>
+          <w:rFonts w:hint="cs"/>
+          <w:rtl/>
+        </w:rPr>
+        <w:t xml:space="preserve">בדף זה תפתח רשימה של כל האופציות והמאפיינים הניתנים </w:t>
+      </w:r>
     </w:p>
     <w:p>
       <w:pPr>
         <w:jc w:val="both"/>
         <w:rPr>
-          <w:b/>
-          <w:bCs/>
-          <w:u w:val="single"/>
-        </w:rPr>
-      </w:pPr>
+          <w:rFonts w:hint="cs"/>
+          <w:rtl/>
+        </w:rPr>
+      </w:pPr>
+      <w:r>
+        <w:rPr>
+          <w:rFonts w:hint="cs"/>
+          <w:rtl/>
+        </w:rPr>
+        <w:t>להגדרה מחדש על ידי האפליקציה. לאחר סיום ההגדרות,</w:t>
+      </w:r>
     </w:p>
     <w:p>
       <w:pPr>
         <w:jc w:val="both"/>
         <w:rPr>
-          <w:b/>
-          <w:bCs/>
-          <w:u w:val="single"/>
-        </w:rPr>
-      </w:pPr>
-    </w:p>
-    <w:p>
-      <w:pPr>
-        <w:jc w:val="both"/>
-        <w:rPr>
-          <w:b/>
-          <w:bCs/>
-          <w:u w:val="single"/>
-        </w:rPr>
-      </w:pPr>
-    </w:p>
-    <w:p>
-      <w:pPr>
-        <w:jc w:val="both"/>
-        <w:rPr>
-          <w:b/>
-          <w:bCs/>
-          <w:u w:val="single"/>
-        </w:rPr>
-      </w:pPr>
+          <w:rtl/>
+        </w:rPr>
+      </w:pPr>
+      <w:r>
+        <w:rPr>
+          <w:rFonts w:hint="cs"/>
+          <w:rtl/>
+        </w:rPr>
+        <w:t>יופיע חלון המאשר כי ההגדרות אכן התבצעו ונטמעו בהצלחה.</w:t>
+      </w:r>
     </w:p>
     <w:p>
       <w:pPr>
@@ -6616,7 +6903,6 @@
           <w:rFonts w:hint="cs"/>
           <w:rtl/>
         </w:rPr>
-        <w:lastRenderedPageBreak/>
         <w:t xml:space="preserve">מהי </w:t>
       </w:r>
       <w:r>
@@ -6638,8 +6924,6 @@
           <w:rtl/>
         </w:rPr>
       </w:pPr>
-      <w:bookmarkStart w:id="0" w:name="_GoBack"/>
-      <w:bookmarkEnd w:id="0"/>
       <w:r>
         <w:rPr>
           <w:rFonts w:cs="David" w:hint="cs"/>
@@ -6689,6 +6973,7 @@
           <w:rFonts w:hint="cs"/>
           <w:rtl/>
         </w:rPr>
+        <w:lastRenderedPageBreak/>
         <w:t>תהליכים</w:t>
       </w:r>
       <w:r>
@@ -7688,7 +7973,6 @@
                 <w:szCs w:val="28"/>
                 <w:rtl/>
               </w:rPr>
-              <w:lastRenderedPageBreak/>
               <w:t>4.12.16</w:t>
             </w:r>
           </w:p>
@@ -7868,6 +8152,7 @@
                 <w:szCs w:val="28"/>
                 <w:rtl/>
               </w:rPr>
+              <w:lastRenderedPageBreak/>
               <w:t>12.12.16</w:t>
             </w:r>
           </w:p>
@@ -9467,7 +9752,6 @@
           <w:rFonts w:hint="cs"/>
           <w:rtl/>
         </w:rPr>
-        <w:lastRenderedPageBreak/>
         <w:t>רשימת\</w:t>
       </w:r>
       <w:r>
@@ -9766,6 +10050,7 @@
           <w:u w:val="single"/>
           <w:rtl/>
         </w:rPr>
+        <w:lastRenderedPageBreak/>
         <w:t>טבלת דרישות (</w:t>
       </w:r>
       <w:r>
@@ -9895,7 +10180,35 @@
                 <w:rFonts w:hint="cs"/>
                 <w:rtl/>
               </w:rPr>
-              <w:t>הצגת נתוני הנתב בצורה מחולקת לקטגוריות.</w:t>
+              <w:t xml:space="preserve">הצגת נתוני הנתב בצורה </w:t>
+            </w:r>
+            <w:r>
+              <w:rPr>
+                <w:rFonts w:hint="cs"/>
+                <w:rtl/>
+              </w:rPr>
+              <w:t>ה</w:t>
+            </w:r>
+            <w:r>
+              <w:rPr>
+                <w:rFonts w:hint="cs"/>
+                <w:rtl/>
+              </w:rPr>
+              <w:t>מחולקת לקטגוריות</w:t>
+            </w:r>
+            <w:r>
+              <w:rPr>
+                <w:rFonts w:hint="cs"/>
+                <w:rtl/>
+              </w:rPr>
+              <w:t xml:space="preserve"> ומסכים שונים</w:t>
+            </w:r>
+            <w:r>
+              <w:rPr>
+                <w:rFonts w:hint="cs"/>
+                <w:rtl/>
+              </w:rPr>
+              <w:t>.</w:t>
             </w:r>
           </w:p>
         </w:tc>
@@ -9980,6 +10293,8 @@
                 <w:rtl/>
               </w:rPr>
             </w:pPr>
+            <w:bookmarkStart w:id="0" w:name="_GoBack"/>
+            <w:bookmarkEnd w:id="0"/>
           </w:p>
         </w:tc>
       </w:tr>
@@ -10073,8 +10388,8 @@
       </w:pPr>
     </w:p>
     <w:sectPr>
-      <w:headerReference w:type="default" r:id="rId12"/>
-      <w:footerReference w:type="default" r:id="rId13"/>
+      <w:headerReference w:type="default" r:id="rId15"/>
+      <w:footerReference w:type="default" r:id="rId16"/>
       <w:pgSz w:w="11906" w:h="16838"/>
       <w:pgMar w:top="2658" w:right="1700" w:bottom="1797" w:left="1701" w:header="426" w:footer="708" w:gutter="0"/>
       <w:cols w:space="708"/>
@@ -10107,6 +10422,52 @@
 
 <file path=word/footer1.xml><?xml version="1.0" encoding="utf-8"?>
 <w:ftr xmlns:wpc="http://schemas.microsoft.com/office/word/2010/wordprocessingCanvas" xmlns:cx="http://schemas.microsoft.com/office/drawing/2014/chartex" xmlns:cx1="http://schemas.microsoft.com/office/drawing/2015/9/8/chartex" xmlns:cx2="http://schemas.microsoft.com/office/drawing/2015/10/21/chartex" xmlns:mc="http://schemas.openxmlformats.org/markup-compatibility/2006" xmlns:o="urn:schemas-microsoft-com:office:office" xmlns:r="http://schemas.openxmlformats.org/officeDocument/2006/relationships" xmlns:m="http://schemas.openxmlformats.org/officeDocument/2006/math" xmlns:v="urn:schemas-microsoft-com:vml" xmlns:wp14="http://schemas.microsoft.com/office/word/2010/wordprocessingDrawing" xmlns:wp="http://schemas.openxmlformats.org/drawingml/2006/wordprocessingDrawing" xmlns:w10="urn:schemas-microsoft-com:office:word" xmlns:w="http://schemas.openxmlformats.org/wordprocessingml/2006/main" xmlns:w14="http://schemas.microsoft.com/office/word/2010/wordml" xmlns:w15="http://schemas.microsoft.com/office/word/2012/wordml" xmlns:w16se="http://schemas.microsoft.com/office/word/2015/wordml/symex" xmlns:wpg="http://schemas.microsoft.com/office/word/2010/wordprocessingGroup" xmlns:wpi="http://schemas.microsoft.com/office/word/2010/wordprocessingInk" xmlns:wne="http://schemas.microsoft.com/office/word/2006/wordml" xmlns:wps="http://schemas.microsoft.com/office/word/2010/wordprocessingShape" mc:Ignorable="w14 w15 w16se wp14">
+  <w:sdt>
+    <w:sdtPr>
+      <w:rPr>
+        <w:rtl/>
+      </w:rPr>
+      <w:id w:val="1672064993"/>
+      <w:docPartObj>
+        <w:docPartGallery w:val="Page Numbers (Bottom of Page)"/>
+        <w:docPartUnique/>
+      </w:docPartObj>
+    </w:sdtPr>
+    <w:sdtEndPr>
+      <w:rPr>
+        <w:noProof/>
+      </w:rPr>
+    </w:sdtEndPr>
+    <w:sdtContent>
+      <w:p>
+        <w:pPr>
+          <w:pStyle w:val="Footer"/>
+        </w:pPr>
+        <w:r>
+          <w:fldChar w:fldCharType="begin"/>
+        </w:r>
+        <w:r>
+          <w:instrText xml:space="preserve"> PAGE   \* MERGEFORMAT </w:instrText>
+        </w:r>
+        <w:r>
+          <w:fldChar w:fldCharType="separate"/>
+        </w:r>
+        <w:r>
+          <w:rPr>
+            <w:noProof/>
+            <w:rtl/>
+          </w:rPr>
+          <w:t>10</w:t>
+        </w:r>
+        <w:r>
+          <w:rPr>
+            <w:noProof/>
+          </w:rPr>
+          <w:fldChar w:fldCharType="end"/>
+        </w:r>
+      </w:p>
+    </w:sdtContent>
+  </w:sdt>
   <w:p>
     <w:pPr>
       <w:bidi w:val="0"/>
@@ -10117,73 +10478,6 @@
         <w:bCs/>
       </w:rPr>
     </w:pPr>
-    <w:r>
-      <w:rPr>
-        <w:noProof/>
-      </w:rPr>
-      <w:drawing>
-        <wp:anchor distT="0" distB="0" distL="114300" distR="114300" simplePos="0" relativeHeight="251658240" behindDoc="1" locked="0" layoutInCell="1" allowOverlap="1">
-          <wp:simplePos x="0" y="0"/>
-          <wp:positionH relativeFrom="column">
-            <wp:align>center</wp:align>
-          </wp:positionH>
-          <wp:positionV relativeFrom="paragraph">
-            <wp:posOffset>-285750</wp:posOffset>
-          </wp:positionV>
-          <wp:extent cx="6248400" cy="657225"/>
-          <wp:effectExtent l="0" t="0" r="0" b="9525"/>
-          <wp:wrapNone/>
-          <wp:docPr id="4" name="תמונה 4" descr="335993_meshulav_down"/>
-          <wp:cNvGraphicFramePr>
-            <a:graphicFrameLocks xmlns:a="http://schemas.openxmlformats.org/drawingml/2006/main" noChangeAspect="1"/>
-          </wp:cNvGraphicFramePr>
-          <a:graphic xmlns:a="http://schemas.openxmlformats.org/drawingml/2006/main">
-            <a:graphicData uri="http://schemas.openxmlformats.org/drawingml/2006/picture">
-              <pic:pic xmlns:pic="http://schemas.openxmlformats.org/drawingml/2006/picture">
-                <pic:nvPicPr>
-                  <pic:cNvPr id="0" name="Picture 4" descr="335993_meshulav_down"/>
-                  <pic:cNvPicPr>
-                    <a:picLocks noChangeAspect="1" noChangeArrowheads="1"/>
-                  </pic:cNvPicPr>
-                </pic:nvPicPr>
-                <pic:blipFill>
-                  <a:blip r:embed="rId1">
-                    <a:extLst>
-                      <a:ext uri="{28A0092B-C50C-407E-A947-70E740481C1C}">
-                        <a14:useLocalDpi xmlns:a14="http://schemas.microsoft.com/office/drawing/2010/main" val="0"/>
-                      </a:ext>
-                    </a:extLst>
-                  </a:blip>
-                  <a:srcRect/>
-                  <a:stretch>
-                    <a:fillRect/>
-                  </a:stretch>
-                </pic:blipFill>
-                <pic:spPr bwMode="auto">
-                  <a:xfrm>
-                    <a:off x="0" y="0"/>
-                    <a:ext cx="6248400" cy="657225"/>
-                  </a:xfrm>
-                  <a:prstGeom prst="rect">
-                    <a:avLst/>
-                  </a:prstGeom>
-                  <a:noFill/>
-                  <a:ln>
-                    <a:noFill/>
-                  </a:ln>
-                </pic:spPr>
-              </pic:pic>
-            </a:graphicData>
-          </a:graphic>
-          <wp14:sizeRelH relativeFrom="page">
-            <wp14:pctWidth>0</wp14:pctWidth>
-          </wp14:sizeRelH>
-          <wp14:sizeRelV relativeFrom="page">
-            <wp14:pctHeight>0</wp14:pctHeight>
-          </wp14:sizeRelV>
-        </wp:anchor>
-      </w:drawing>
-    </w:r>
   </w:p>
 </w:ftr>
 </file>
@@ -12821,7 +13115,7 @@
 </file>
 
 <file path=customXml/itemProps1.xml><?xml version="1.0" encoding="utf-8"?>
-<ds:datastoreItem xmlns:ds="http://schemas.openxmlformats.org/officeDocument/2006/customXml" ds:itemID="{32FEA7B0-B162-4EA7-86FA-D5973D51AD89}">
+<ds:datastoreItem xmlns:ds="http://schemas.openxmlformats.org/officeDocument/2006/customXml" ds:itemID="{0BB026E0-5DDB-49FB-86B3-DD0178A132B5}">
   <ds:schemaRefs>
     <ds:schemaRef ds:uri="http://schemas.openxmlformats.org/officeDocument/2006/bibliography"/>
   </ds:schemaRefs>

</xml_diff>

<commit_message>
Adding th detatild router page
</commit_message>
<xml_diff>
--- a/DOCS/Prototype_Doc.docx
+++ b/DOCS/Prototype_Doc.docx
@@ -786,17 +786,10 @@
                 <w:sz w:val="28"/>
                 <w:szCs w:val="28"/>
               </w:rPr>
-              <w:t>https://www.targetprocess.com</w:t>
+              <w:t>https://trello.com/b/OKHMXYKT/lior-project</w:t>
             </w:r>
-            <w:r>
-              <w:rPr>
-                <w:rFonts w:cs="Arial"/>
-                <w:sz w:val="28"/>
-                <w:szCs w:val="28"/>
-                <w:rtl/>
-              </w:rPr>
-              <w:t>/</w:t>
-            </w:r>
+            <w:bookmarkStart w:id="4" w:name="_GoBack"/>
+            <w:bookmarkEnd w:id="4"/>
           </w:p>
         </w:tc>
       </w:tr>
@@ -1442,13 +1435,13 @@
           <w:szCs w:val="44"/>
           <w:u w:val="single"/>
           <w:rtl/>
-          <w:rPrChange w:id="4" w:author="and" w:date="2017-02-06T19:20:00Z">
+          <w:rPrChange w:id="5" w:author="and" w:date="2017-02-06T19:20:00Z">
             <w:rPr>
               <w:rtl/>
             </w:rPr>
           </w:rPrChange>
         </w:rPr>
-        <w:pPrChange w:id="5" w:author="and" w:date="2017-02-06T19:19:00Z">
+        <w:pPrChange w:id="6" w:author="and" w:date="2017-02-06T19:19:00Z">
           <w:pPr>
             <w:pStyle w:val="Heading1"/>
             <w:numPr>
@@ -1468,7 +1461,7 @@
           <w:szCs w:val="44"/>
           <w:u w:val="single"/>
           <w:rtl/>
-          <w:rPrChange w:id="6" w:author="and" w:date="2017-02-06T19:20:00Z">
+          <w:rPrChange w:id="7" w:author="and" w:date="2017-02-06T19:20:00Z">
             <w:rPr>
               <w:rFonts w:cs="Times New Roman" w:hint="eastAsia"/>
               <w:rtl/>
@@ -1482,11 +1475,11 @@
       <w:pPr>
         <w:jc w:val="left"/>
         <w:rPr>
-          <w:ins w:id="7" w:author="and" w:date="2017-02-06T19:19:00Z"/>
+          <w:ins w:id="8" w:author="and" w:date="2017-02-06T19:19:00Z"/>
           <w:highlight w:val="cyan"/>
           <w:rtl/>
         </w:rPr>
-        <w:pPrChange w:id="8" w:author="and" w:date="2017-02-06T19:19:00Z">
+        <w:pPrChange w:id="9" w:author="and" w:date="2017-02-06T19:19:00Z">
           <w:pPr>
             <w:jc w:val="left"/>
           </w:pPr>
@@ -1497,11 +1490,11 @@
       <w:pPr>
         <w:jc w:val="left"/>
         <w:rPr>
-          <w:del w:id="9" w:author="and" w:date="2017-02-06T19:19:00Z"/>
-          <w:rtl/>
-        </w:rPr>
-      </w:pPr>
-      <w:del w:id="10" w:author="and" w:date="2017-02-06T19:19:00Z">
+          <w:del w:id="10" w:author="and" w:date="2017-02-06T19:19:00Z"/>
+          <w:rtl/>
+        </w:rPr>
+      </w:pPr>
+      <w:del w:id="11" w:author="and" w:date="2017-02-06T19:19:00Z">
         <w:r>
           <w:rPr>
             <w:rFonts w:hint="cs"/>
@@ -1531,7 +1524,7 @@
       <w:pPr>
         <w:jc w:val="left"/>
         <w:rPr>
-          <w:del w:id="11" w:author="and" w:date="2017-02-06T19:19:00Z"/>
+          <w:del w:id="12" w:author="and" w:date="2017-02-06T19:19:00Z"/>
           <w:rtl/>
         </w:rPr>
       </w:pPr>
@@ -1540,11 +1533,11 @@
       <w:pPr>
         <w:jc w:val="left"/>
         <w:rPr>
-          <w:del w:id="12" w:author="and" w:date="2017-02-06T19:19:00Z"/>
-          <w:rtl/>
-        </w:rPr>
-      </w:pPr>
-      <w:del w:id="13" w:author="and" w:date="2017-02-06T19:19:00Z">
+          <w:del w:id="13" w:author="and" w:date="2017-02-06T19:19:00Z"/>
+          <w:rtl/>
+        </w:rPr>
+      </w:pPr>
+      <w:del w:id="14" w:author="and" w:date="2017-02-06T19:19:00Z">
         <w:r>
           <w:rPr>
             <w:rFonts w:hint="cs"/>
@@ -1565,7 +1558,7 @@
       <w:pPr>
         <w:jc w:val="left"/>
         <w:rPr>
-          <w:del w:id="14" w:author="and" w:date="2017-02-06T19:19:00Z"/>
+          <w:del w:id="15" w:author="and" w:date="2017-02-06T19:19:00Z"/>
           <w:rtl/>
         </w:rPr>
       </w:pPr>
@@ -1574,11 +1567,11 @@
       <w:pPr>
         <w:jc w:val="left"/>
         <w:rPr>
-          <w:del w:id="15" w:author="and" w:date="2017-02-06T19:19:00Z"/>
-          <w:rtl/>
-        </w:rPr>
-      </w:pPr>
-      <w:del w:id="16" w:author="and" w:date="2017-02-06T19:19:00Z">
+          <w:del w:id="16" w:author="and" w:date="2017-02-06T19:19:00Z"/>
+          <w:rtl/>
+        </w:rPr>
+      </w:pPr>
+      <w:del w:id="17" w:author="and" w:date="2017-02-06T19:19:00Z">
         <w:r>
           <w:rPr>
             <w:rFonts w:hint="cs"/>
@@ -1591,11 +1584,11 @@
       <w:pPr>
         <w:jc w:val="left"/>
         <w:rPr>
-          <w:del w:id="17" w:author="and" w:date="2017-02-06T19:19:00Z"/>
-          <w:rtl/>
-        </w:rPr>
-      </w:pPr>
-      <w:del w:id="18" w:author="and" w:date="2017-02-06T19:19:00Z">
+          <w:del w:id="18" w:author="and" w:date="2017-02-06T19:19:00Z"/>
+          <w:rtl/>
+        </w:rPr>
+      </w:pPr>
+      <w:del w:id="19" w:author="and" w:date="2017-02-06T19:19:00Z">
         <w:r>
           <w:rPr>
             <w:rFonts w:hint="cs"/>
@@ -1689,7 +1682,7 @@
       <w:pPr>
         <w:jc w:val="left"/>
         <w:rPr>
-          <w:del w:id="19" w:author="Miriam" w:date="2017-01-31T15:23:00Z"/>
+          <w:del w:id="20" w:author="Miriam" w:date="2017-01-31T15:23:00Z"/>
         </w:rPr>
       </w:pPr>
     </w:p>
@@ -1697,7 +1690,7 @@
       <w:pPr>
         <w:jc w:val="left"/>
         <w:rPr>
-          <w:ins w:id="20" w:author="and" w:date="2017-02-06T19:20:00Z"/>
+          <w:ins w:id="21" w:author="and" w:date="2017-02-06T19:20:00Z"/>
           <w:rFonts w:asciiTheme="minorBidi" w:hAnsiTheme="minorBidi" w:cstheme="minorBidi"/>
           <w:color w:val="000000"/>
           <w:sz w:val="24"/>
@@ -1705,13 +1698,13 @@
           <w:shd w:val="clear" w:color="auto" w:fill="FFFFFF"/>
           <w:rtl/>
         </w:rPr>
-        <w:pPrChange w:id="21" w:author="and" w:date="2017-02-06T19:19:00Z">
+        <w:pPrChange w:id="22" w:author="and" w:date="2017-02-06T19:19:00Z">
           <w:pPr>
             <w:jc w:val="left"/>
           </w:pPr>
         </w:pPrChange>
       </w:pPr>
-      <w:del w:id="22" w:author="Miriam" w:date="2017-01-31T15:23:00Z">
+      <w:del w:id="23" w:author="Miriam" w:date="2017-01-31T15:23:00Z">
         <w:r>
           <w:rPr>
             <w:rFonts w:hint="cs"/>
@@ -1731,7 +1724,7 @@
           <w:delText xml:space="preserve">האינטרנט היא רשת תקשורת נתונים הכי גדולה בעולם. תכני אינטרנט, תמונות, קבצי קול, וכל מידע דיגיטלי אחר מועברים ברשת האינטרנט. </w:delText>
         </w:r>
       </w:del>
-      <w:ins w:id="23" w:author="Miriam" w:date="2017-01-31T15:24:00Z">
+      <w:ins w:id="24" w:author="Miriam" w:date="2017-01-31T15:24:00Z">
         <w:r>
           <w:rPr>
             <w:rFonts w:hint="cs"/>
@@ -1830,7 +1823,7 @@
         </w:rPr>
         <w:t xml:space="preserve"> בתעבורת </w:t>
       </w:r>
-      <w:ins w:id="24" w:author="Miriam" w:date="2017-01-31T15:24:00Z">
+      <w:ins w:id="25" w:author="Miriam" w:date="2017-01-31T15:24:00Z">
         <w:r>
           <w:rPr>
             <w:rFonts w:hint="cs"/>
@@ -1850,7 +1843,7 @@
         </w:rPr>
         <w:t xml:space="preserve">מידע </w:t>
       </w:r>
-      <w:ins w:id="25" w:author="Miriam" w:date="2017-01-31T15:24:00Z">
+      <w:ins w:id="26" w:author="Miriam" w:date="2017-01-31T15:24:00Z">
         <w:r>
           <w:rPr>
             <w:rFonts w:hint="cs"/>
@@ -1861,7 +1854,7 @@
           <w:t xml:space="preserve">באינטרנט </w:t>
         </w:r>
       </w:ins>
-      <w:del w:id="26" w:author="Miriam" w:date="2017-01-31T15:24:00Z">
+      <w:del w:id="27" w:author="Miriam" w:date="2017-01-31T15:24:00Z">
         <w:r>
           <w:rPr>
             <w:rFonts w:hint="cs"/>
@@ -2121,7 +2114,7 @@
         </w:rPr>
         <w:t>.</w:t>
       </w:r>
-      <w:del w:id="27" w:author="and" w:date="2017-02-06T19:19:00Z">
+      <w:del w:id="28" w:author="and" w:date="2017-02-06T19:19:00Z">
         <w:r>
           <w:rPr>
             <w:rFonts w:asciiTheme="minorBidi" w:hAnsiTheme="minorBidi" w:cstheme="minorBidi" w:hint="cs"/>
@@ -2133,8 +2126,8 @@
           </w:rPr>
           <w:delText xml:space="preserve"> </w:delText>
         </w:r>
-        <w:commentRangeStart w:id="28"/>
         <w:commentRangeStart w:id="29"/>
+        <w:commentRangeStart w:id="30"/>
         <w:r>
           <w:rPr>
             <w:rFonts w:asciiTheme="minorBidi" w:hAnsiTheme="minorBidi" w:cstheme="minorBidi" w:hint="cs"/>
@@ -2147,20 +2140,20 @@
           <w:delText>אם נעשה אנלוגיה בין הרשת לנתיבי תנועה כמו כבישים, הנתבים משמשים בתפקיד של שוטרי התנועה של רשת האינטרנט.</w:delText>
         </w:r>
       </w:del>
-      <w:commentRangeEnd w:id="28"/>
+      <w:commentRangeEnd w:id="29"/>
       <w:r>
         <w:rPr>
           <w:rStyle w:val="CommentReference"/>
           <w:rtl/>
         </w:rPr>
-        <w:commentReference w:id="28"/>
-      </w:r>
-      <w:commentRangeEnd w:id="29"/>
+        <w:commentReference w:id="29"/>
+      </w:r>
+      <w:commentRangeEnd w:id="30"/>
       <w:r>
         <w:rPr>
           <w:rStyle w:val="CommentReference"/>
         </w:rPr>
-        <w:commentReference w:id="29"/>
+        <w:commentReference w:id="30"/>
       </w:r>
       <w:r>
         <w:rPr>
@@ -2173,7 +2166,7 @@
         </w:rPr>
         <w:t xml:space="preserve"> משימת הניתוב מתבצעת בשכבה השלישית של מודל </w:t>
       </w:r>
-      <w:del w:id="30" w:author="Miriam" w:date="2017-01-31T15:29:00Z">
+      <w:del w:id="31" w:author="Miriam" w:date="2017-01-31T15:29:00Z">
         <w:r>
           <w:rPr>
             <w:rFonts w:asciiTheme="minorBidi" w:hAnsiTheme="minorBidi" w:cstheme="minorBidi" w:hint="cs"/>
@@ -2218,7 +2211,7 @@
         </w:rPr>
         <w:t>)</w:t>
       </w:r>
-      <w:ins w:id="31" w:author="Miriam" w:date="2017-01-31T15:30:00Z">
+      <w:ins w:id="32" w:author="Miriam" w:date="2017-01-31T15:30:00Z">
         <w:r>
           <w:rPr>
             <w:rFonts w:asciiTheme="minorBidi" w:hAnsiTheme="minorBidi" w:cstheme="minorBidi" w:hint="cs"/>
@@ -2257,7 +2250,7 @@
       <w:pPr>
         <w:jc w:val="left"/>
         <w:rPr>
-          <w:ins w:id="32" w:author="and" w:date="2017-02-06T19:22:00Z"/>
+          <w:ins w:id="33" w:author="and" w:date="2017-02-06T19:22:00Z"/>
           <w:rFonts w:asciiTheme="minorBidi" w:hAnsiTheme="minorBidi" w:cstheme="minorBidi"/>
           <w:color w:val="000000"/>
           <w:sz w:val="24"/>
@@ -2265,7 +2258,7 @@
           <w:shd w:val="clear" w:color="auto" w:fill="FFFFFF"/>
           <w:rtl/>
         </w:rPr>
-        <w:pPrChange w:id="33" w:author="and" w:date="2017-02-06T19:19:00Z">
+        <w:pPrChange w:id="34" w:author="and" w:date="2017-02-06T19:19:00Z">
           <w:pPr>
             <w:jc w:val="left"/>
           </w:pPr>
@@ -2276,7 +2269,7 @@
       <w:pPr>
         <w:jc w:val="left"/>
         <w:rPr>
-          <w:ins w:id="34" w:author="Miriam" w:date="2017-01-31T15:28:00Z"/>
+          <w:ins w:id="35" w:author="Miriam" w:date="2017-01-31T15:28:00Z"/>
           <w:rFonts w:asciiTheme="minorBidi" w:hAnsiTheme="minorBidi" w:cstheme="minorBidi"/>
           <w:color w:val="000000"/>
           <w:sz w:val="24"/>
@@ -2284,13 +2277,13 @@
           <w:shd w:val="clear" w:color="auto" w:fill="FFFFFF"/>
           <w:rtl/>
         </w:rPr>
-        <w:pPrChange w:id="35" w:author="and" w:date="2017-02-06T19:22:00Z">
+        <w:pPrChange w:id="36" w:author="and" w:date="2017-02-06T19:22:00Z">
           <w:pPr>
             <w:jc w:val="left"/>
           </w:pPr>
         </w:pPrChange>
       </w:pPr>
-      <w:ins w:id="36" w:author="and" w:date="2017-02-06T19:21:00Z">
+      <w:ins w:id="37" w:author="and" w:date="2017-02-06T19:21:00Z">
         <w:r>
           <w:rPr>
             <w:rFonts w:asciiTheme="minorBidi" w:hAnsiTheme="minorBidi" w:cstheme="minorBidi" w:hint="cs"/>
@@ -2303,7 +2296,7 @@
           <w:t xml:space="preserve">נבין </w:t>
         </w:r>
       </w:ins>
-      <w:ins w:id="37" w:author="and" w:date="2017-02-06T19:22:00Z">
+      <w:ins w:id="38" w:author="and" w:date="2017-02-06T19:22:00Z">
         <w:r>
           <w:rPr>
             <w:rFonts w:asciiTheme="minorBidi" w:hAnsiTheme="minorBidi" w:cstheme="minorBidi" w:hint="cs"/>
@@ -2316,7 +2309,7 @@
           <w:t>בקצרה להעשרה</w:t>
         </w:r>
       </w:ins>
-      <w:ins w:id="38" w:author="and" w:date="2017-02-06T19:23:00Z">
+      <w:ins w:id="39" w:author="and" w:date="2017-02-06T19:23:00Z">
         <w:r>
           <w:rPr>
             <w:rFonts w:asciiTheme="minorBidi" w:hAnsiTheme="minorBidi" w:cstheme="minorBidi" w:hint="cs"/>
@@ -2329,7 +2322,7 @@
           <w:t>,</w:t>
         </w:r>
       </w:ins>
-      <w:ins w:id="39" w:author="and" w:date="2017-02-06T19:20:00Z">
+      <w:ins w:id="40" w:author="and" w:date="2017-02-06T19:20:00Z">
         <w:r>
           <w:rPr>
             <w:rFonts w:asciiTheme="minorBidi" w:hAnsiTheme="minorBidi" w:cstheme="minorBidi" w:hint="cs"/>
@@ -2342,7 +2335,7 @@
           <w:t xml:space="preserve"> את </w:t>
         </w:r>
       </w:ins>
-      <w:ins w:id="40" w:author="and" w:date="2017-02-06T19:23:00Z">
+      <w:ins w:id="41" w:author="and" w:date="2017-02-06T19:23:00Z">
         <w:r>
           <w:rPr>
             <w:rFonts w:asciiTheme="minorBidi" w:hAnsiTheme="minorBidi" w:cstheme="minorBidi" w:hint="cs"/>
@@ -2355,7 +2348,7 @@
           <w:t xml:space="preserve">עיקר </w:t>
         </w:r>
       </w:ins>
-      <w:ins w:id="41" w:author="and" w:date="2017-02-06T19:20:00Z">
+      <w:ins w:id="42" w:author="and" w:date="2017-02-06T19:20:00Z">
         <w:r>
           <w:rPr>
             <w:rFonts w:asciiTheme="minorBidi" w:hAnsiTheme="minorBidi" w:cstheme="minorBidi" w:hint="cs"/>
@@ -2368,7 +2361,7 @@
           <w:t>פעולת הנתב</w:t>
         </w:r>
       </w:ins>
-      <w:ins w:id="42" w:author="and" w:date="2017-02-06T19:23:00Z">
+      <w:ins w:id="43" w:author="and" w:date="2017-02-06T19:23:00Z">
         <w:r>
           <w:rPr>
             <w:rFonts w:asciiTheme="minorBidi" w:hAnsiTheme="minorBidi" w:cstheme="minorBidi" w:hint="cs"/>
@@ -2381,7 +2374,7 @@
           <w:t>, צעד לפני שנרצה לגשת אל נתוניו</w:t>
         </w:r>
       </w:ins>
-      <w:ins w:id="43" w:author="and" w:date="2017-02-06T19:24:00Z">
+      <w:ins w:id="44" w:author="and" w:date="2017-02-06T19:24:00Z">
         <w:r>
           <w:rPr>
             <w:rFonts w:asciiTheme="minorBidi" w:hAnsiTheme="minorBidi" w:cstheme="minorBidi" w:hint="cs"/>
@@ -2394,7 +2387,7 @@
           <w:t xml:space="preserve"> </w:t>
         </w:r>
       </w:ins>
-      <w:ins w:id="44" w:author="and" w:date="2017-02-06T19:21:00Z">
+      <w:ins w:id="45" w:author="and" w:date="2017-02-06T19:21:00Z">
         <w:r>
           <w:rPr>
             <w:rFonts w:asciiTheme="minorBidi" w:hAnsiTheme="minorBidi" w:cstheme="minorBidi" w:hint="cs"/>
@@ -2407,7 +2400,7 @@
           <w:t>-</w:t>
         </w:r>
       </w:ins>
-      <w:ins w:id="45" w:author="and" w:date="2017-02-06T19:20:00Z">
+      <w:ins w:id="46" w:author="and" w:date="2017-02-06T19:20:00Z">
         <w:r>
           <w:rPr>
             <w:rFonts w:asciiTheme="minorBidi" w:hAnsiTheme="minorBidi" w:cstheme="minorBidi" w:hint="cs"/>
@@ -2420,8 +2413,8 @@
           <w:t xml:space="preserve"> </w:t>
         </w:r>
       </w:ins>
-      <w:commentRangeStart w:id="46"/>
       <w:commentRangeStart w:id="47"/>
+      <w:commentRangeStart w:id="48"/>
       <w:r>
         <w:rPr>
           <w:rFonts w:asciiTheme="minorBidi" w:hAnsiTheme="minorBidi" w:cstheme="minorBidi" w:hint="cs"/>
@@ -2433,7 +2426,7 @@
         </w:rPr>
         <w:t>הנתב מקבל חבילת מידע</w:t>
       </w:r>
-      <w:ins w:id="48" w:author="and" w:date="2017-02-06T19:22:00Z">
+      <w:ins w:id="49" w:author="and" w:date="2017-02-06T19:22:00Z">
         <w:r>
           <w:rPr>
             <w:rFonts w:asciiTheme="minorBidi" w:hAnsiTheme="minorBidi" w:cstheme="minorBidi" w:hint="cs"/>
@@ -2489,27 +2482,27 @@
         </w:rPr>
         <w:t xml:space="preserve"> </w:t>
       </w:r>
-      <w:commentRangeEnd w:id="46"/>
+      <w:commentRangeEnd w:id="47"/>
       <w:r>
         <w:rPr>
           <w:rStyle w:val="CommentReference"/>
           <w:rtl/>
         </w:rPr>
-        <w:commentReference w:id="46"/>
-      </w:r>
-      <w:commentRangeEnd w:id="47"/>
+        <w:commentReference w:id="47"/>
+      </w:r>
+      <w:commentRangeEnd w:id="48"/>
       <w:r>
         <w:rPr>
           <w:rStyle w:val="CommentReference"/>
         </w:rPr>
-        <w:commentReference w:id="47"/>
+        <w:commentReference w:id="48"/>
       </w:r>
     </w:p>
     <w:p>
       <w:pPr>
         <w:jc w:val="left"/>
         <w:rPr>
-          <w:ins w:id="49" w:author="Miriam" w:date="2017-01-31T15:28:00Z"/>
+          <w:ins w:id="50" w:author="Miriam" w:date="2017-01-31T15:28:00Z"/>
           <w:rFonts w:asciiTheme="minorBidi" w:hAnsiTheme="minorBidi" w:cstheme="minorBidi"/>
           <w:color w:val="000000"/>
           <w:sz w:val="24"/>
@@ -2523,7 +2516,7 @@
       <w:pPr>
         <w:jc w:val="left"/>
         <w:rPr>
-          <w:ins w:id="50" w:author="Miriam" w:date="2017-01-31T15:33:00Z"/>
+          <w:ins w:id="51" w:author="Miriam" w:date="2017-01-31T15:33:00Z"/>
           <w:rFonts w:asciiTheme="minorBidi" w:hAnsiTheme="minorBidi" w:cstheme="minorBidi"/>
           <w:color w:val="000000"/>
           <w:sz w:val="24"/>
@@ -2554,7 +2547,7 @@
         </w:rPr>
         <w:t xml:space="preserve"> הנתב מ</w:t>
       </w:r>
-      <w:ins w:id="51" w:author="Miriam" w:date="2017-01-31T15:32:00Z">
+      <w:ins w:id="52" w:author="Miriam" w:date="2017-01-31T15:32:00Z">
         <w:r>
           <w:rPr>
             <w:rFonts w:asciiTheme="minorBidi" w:hAnsiTheme="minorBidi" w:cstheme="minorBidi" w:hint="cs"/>
@@ -2567,7 +2560,7 @@
           <w:t xml:space="preserve">משמש כדלת כניסה ויציאה </w:t>
         </w:r>
       </w:ins>
-      <w:del w:id="52" w:author="Miriam" w:date="2017-01-31T15:32:00Z">
+      <w:del w:id="53" w:author="Miriam" w:date="2017-01-31T15:32:00Z">
         <w:r>
           <w:rPr>
             <w:rFonts w:asciiTheme="minorBidi" w:hAnsiTheme="minorBidi" w:cstheme="minorBidi" w:hint="cs"/>
@@ -2580,7 +2573,7 @@
           <w:delText xml:space="preserve">אפשר יצירת </w:delText>
         </w:r>
       </w:del>
-      <w:ins w:id="53" w:author="Miriam" w:date="2017-01-31T15:35:00Z">
+      <w:ins w:id="54" w:author="Miriam" w:date="2017-01-31T15:35:00Z">
         <w:r>
           <w:rPr>
             <w:rFonts w:asciiTheme="minorBidi" w:hAnsiTheme="minorBidi" w:cstheme="minorBidi" w:hint="cs"/>
@@ -2604,7 +2597,7 @@
         </w:rPr>
         <w:t xml:space="preserve">רשת </w:t>
       </w:r>
-      <w:del w:id="54" w:author="Miriam" w:date="2017-01-31T15:35:00Z">
+      <w:del w:id="55" w:author="Miriam" w:date="2017-01-31T15:35:00Z">
         <w:r>
           <w:rPr>
             <w:rFonts w:asciiTheme="minorBidi" w:hAnsiTheme="minorBidi" w:cstheme="minorBidi" w:hint="cs"/>
@@ -2617,7 +2610,7 @@
           <w:delText xml:space="preserve">פנימית </w:delText>
         </w:r>
       </w:del>
-      <w:ins w:id="55" w:author="Miriam" w:date="2017-01-31T15:35:00Z">
+      <w:ins w:id="56" w:author="Miriam" w:date="2017-01-31T15:35:00Z">
         <w:r>
           <w:rPr>
             <w:rFonts w:asciiTheme="minorBidi" w:hAnsiTheme="minorBidi" w:cstheme="minorBidi" w:hint="cs"/>
@@ -2652,7 +2645,7 @@
         </w:rPr>
         <w:t xml:space="preserve"> ביתית</w:t>
       </w:r>
-      <w:ins w:id="56" w:author="Miriam" w:date="2017-01-31T15:32:00Z">
+      <w:ins w:id="57" w:author="Miriam" w:date="2017-01-31T15:32:00Z">
         <w:r>
           <w:rPr>
             <w:rFonts w:asciiTheme="minorBidi" w:hAnsiTheme="minorBidi" w:cstheme="minorBidi" w:hint="cs"/>
@@ -2665,7 +2658,7 @@
           <w:t xml:space="preserve"> לאינטרנט.</w:t>
         </w:r>
       </w:ins>
-      <w:del w:id="57" w:author="Miriam" w:date="2017-01-31T15:32:00Z">
+      <w:del w:id="58" w:author="Miriam" w:date="2017-01-31T15:32:00Z">
         <w:r>
           <w:rPr>
             <w:rFonts w:asciiTheme="minorBidi" w:hAnsiTheme="minorBidi" w:cstheme="minorBidi" w:hint="cs"/>
@@ -2689,7 +2682,7 @@
         </w:rPr>
         <w:t xml:space="preserve"> </w:t>
       </w:r>
-      <w:ins w:id="58" w:author="Miriam" w:date="2017-01-31T15:32:00Z">
+      <w:ins w:id="59" w:author="Miriam" w:date="2017-01-31T15:32:00Z">
         <w:r>
           <w:rPr>
             <w:rFonts w:asciiTheme="minorBidi" w:hAnsiTheme="minorBidi" w:cstheme="minorBidi" w:hint="cs"/>
@@ -2714,7 +2707,7 @@
           <w:t xml:space="preserve">המחוברים לרשת זו יכולים לתקשר בינם לבין עצמם ובינם ובין הנתב </w:t>
         </w:r>
       </w:ins>
-      <w:del w:id="59" w:author="Miriam" w:date="2017-01-31T15:33:00Z">
+      <w:del w:id="60" w:author="Miriam" w:date="2017-01-31T15:33:00Z">
         <w:r>
           <w:rPr>
             <w:rFonts w:asciiTheme="minorBidi" w:hAnsiTheme="minorBidi" w:cstheme="minorBidi" w:hint="cs"/>
@@ -2727,7 +2720,7 @@
           <w:delText>כזאת שאין לה</w:delText>
         </w:r>
       </w:del>
-      <w:ins w:id="60" w:author="Miriam" w:date="2017-01-31T15:33:00Z">
+      <w:ins w:id="61" w:author="Miriam" w:date="2017-01-31T15:33:00Z">
         <w:r>
           <w:rPr>
             <w:rFonts w:asciiTheme="minorBidi" w:hAnsiTheme="minorBidi" w:cstheme="minorBidi" w:hint="cs"/>
@@ -2751,7 +2744,7 @@
         </w:rPr>
         <w:t xml:space="preserve"> כל צורך </w:t>
       </w:r>
-      <w:del w:id="61" w:author="Miriam" w:date="2017-01-31T15:33:00Z">
+      <w:del w:id="62" w:author="Miriam" w:date="2017-01-31T15:33:00Z">
         <w:r>
           <w:rPr>
             <w:rFonts w:asciiTheme="minorBidi" w:hAnsiTheme="minorBidi" w:cstheme="minorBidi" w:hint="cs"/>
@@ -2764,7 +2757,7 @@
           <w:delText>בחיבור חיצוני</w:delText>
         </w:r>
       </w:del>
-      <w:ins w:id="62" w:author="Miriam" w:date="2017-01-31T15:33:00Z">
+      <w:ins w:id="63" w:author="Miriam" w:date="2017-01-31T15:33:00Z">
         <w:r>
           <w:rPr>
             <w:rFonts w:asciiTheme="minorBidi" w:hAnsiTheme="minorBidi" w:cstheme="minorBidi" w:hint="cs"/>
@@ -2788,7 +2781,7 @@
         </w:rPr>
         <w:t xml:space="preserve"> לאינטרנט. עדי</w:t>
       </w:r>
-      <w:ins w:id="63" w:author="Miriam" w:date="2017-01-31T15:33:00Z">
+      <w:ins w:id="64" w:author="Miriam" w:date="2017-01-31T15:33:00Z">
         <w:r>
           <w:rPr>
             <w:rFonts w:asciiTheme="minorBidi" w:hAnsiTheme="minorBidi" w:cstheme="minorBidi" w:hint="cs"/>
@@ -2817,7 +2810,7 @@
       <w:pPr>
         <w:jc w:val="left"/>
         <w:rPr>
-          <w:ins w:id="64" w:author="Miriam" w:date="2017-01-31T15:38:00Z"/>
+          <w:ins w:id="65" w:author="Miriam" w:date="2017-01-31T15:38:00Z"/>
           <w:rFonts w:asciiTheme="minorBidi" w:hAnsiTheme="minorBidi" w:cstheme="minorBidi"/>
           <w:color w:val="000000"/>
           <w:sz w:val="24"/>
@@ -2825,7 +2818,7 @@
           <w:shd w:val="clear" w:color="auto" w:fill="FFFFFF"/>
           <w:rtl/>
         </w:rPr>
-        <w:pPrChange w:id="65" w:author="and" w:date="2017-02-06T19:24:00Z">
+        <w:pPrChange w:id="66" w:author="and" w:date="2017-02-06T19:24:00Z">
           <w:pPr>
             <w:jc w:val="left"/>
           </w:pPr>
@@ -2842,8 +2835,8 @@
         </w:rPr>
         <w:t xml:space="preserve">שירות נוסף אותו מספק הנתב הוא בתחום אבטחת המחשבים המחוברים לרשת </w:t>
       </w:r>
-      <w:commentRangeStart w:id="66"/>
-      <w:del w:id="67" w:author="and" w:date="2017-02-06T19:24:00Z">
+      <w:commentRangeStart w:id="67"/>
+      <w:del w:id="68" w:author="and" w:date="2017-02-06T19:24:00Z">
         <w:r>
           <w:rPr>
             <w:rFonts w:asciiTheme="minorBidi" w:hAnsiTheme="minorBidi" w:cstheme="minorBidi" w:hint="cs"/>
@@ -2855,16 +2848,16 @@
           </w:rPr>
           <w:delText>הנתב</w:delText>
         </w:r>
-        <w:commentRangeEnd w:id="66"/>
+        <w:commentRangeEnd w:id="67"/>
         <w:r>
           <w:rPr>
             <w:rStyle w:val="CommentReference"/>
             <w:rtl/>
           </w:rPr>
-          <w:commentReference w:id="66"/>
+          <w:commentReference w:id="67"/>
         </w:r>
       </w:del>
-      <w:ins w:id="68" w:author="and" w:date="2017-02-06T19:24:00Z">
+      <w:ins w:id="69" w:author="and" w:date="2017-02-06T19:24:00Z">
         <w:r>
           <w:rPr>
             <w:rFonts w:asciiTheme="minorBidi" w:hAnsiTheme="minorBidi" w:cstheme="minorBidi" w:hint="cs"/>
@@ -2888,7 +2881,7 @@
         </w:rPr>
         <w:t>. כאשר מגיע</w:t>
       </w:r>
-      <w:ins w:id="69" w:author="Miriam" w:date="2017-01-31T15:34:00Z">
+      <w:ins w:id="70" w:author="Miriam" w:date="2017-01-31T15:34:00Z">
         <w:r>
           <w:rPr>
             <w:rFonts w:asciiTheme="minorBidi" w:hAnsiTheme="minorBidi" w:cstheme="minorBidi" w:hint="cs"/>
@@ -2912,7 +2905,7 @@
         </w:rPr>
         <w:t xml:space="preserve"> לנתב חבילת מידע מ</w:t>
       </w:r>
-      <w:ins w:id="70" w:author="Miriam" w:date="2017-01-31T15:34:00Z">
+      <w:ins w:id="71" w:author="Miriam" w:date="2017-01-31T15:34:00Z">
         <w:r>
           <w:rPr>
             <w:rFonts w:asciiTheme="minorBidi" w:hAnsiTheme="minorBidi" w:cstheme="minorBidi" w:hint="cs"/>
@@ -2925,7 +2918,7 @@
           <w:t xml:space="preserve">כוון האינטרנט </w:t>
         </w:r>
       </w:ins>
-      <w:del w:id="71" w:author="Miriam" w:date="2017-01-31T15:34:00Z">
+      <w:del w:id="72" w:author="Miriam" w:date="2017-01-31T15:34:00Z">
         <w:r>
           <w:rPr>
             <w:rFonts w:asciiTheme="minorBidi" w:hAnsiTheme="minorBidi" w:cstheme="minorBidi" w:hint="cs"/>
@@ -2949,7 +2942,7 @@
         </w:rPr>
         <w:t xml:space="preserve">לרשת </w:t>
       </w:r>
-      <w:del w:id="72" w:author="Miriam" w:date="2017-01-31T15:34:00Z">
+      <w:del w:id="73" w:author="Miriam" w:date="2017-01-31T15:34:00Z">
         <w:r>
           <w:rPr>
             <w:rFonts w:asciiTheme="minorBidi" w:hAnsiTheme="minorBidi" w:cstheme="minorBidi" w:hint="cs"/>
@@ -2962,7 +2955,7 @@
           <w:delText>הפנימית</w:delText>
         </w:r>
       </w:del>
-      <w:ins w:id="73" w:author="Miriam" w:date="2017-01-31T15:36:00Z">
+      <w:ins w:id="74" w:author="Miriam" w:date="2017-01-31T15:36:00Z">
         <w:r>
           <w:rPr>
             <w:rFonts w:asciiTheme="minorBidi" w:hAnsiTheme="minorBidi" w:cstheme="minorBidi" w:hint="cs"/>
@@ -2986,7 +2979,7 @@
         </w:rPr>
         <w:t xml:space="preserve">, הנתב בודק </w:t>
       </w:r>
-      <w:del w:id="74" w:author="Miriam" w:date="2017-01-31T15:34:00Z">
+      <w:del w:id="75" w:author="Miriam" w:date="2017-01-31T15:34:00Z">
         <w:r>
           <w:rPr>
             <w:rFonts w:asciiTheme="minorBidi" w:hAnsiTheme="minorBidi" w:cstheme="minorBidi" w:hint="cs"/>
@@ -2999,7 +2992,7 @@
           <w:delText xml:space="preserve">ברשימותיו </w:delText>
         </w:r>
       </w:del>
-      <w:ins w:id="75" w:author="Miriam" w:date="2017-01-31T15:34:00Z">
+      <w:ins w:id="76" w:author="Miriam" w:date="2017-01-31T15:34:00Z">
         <w:r>
           <w:rPr>
             <w:rFonts w:asciiTheme="minorBidi" w:hAnsiTheme="minorBidi" w:cstheme="minorBidi" w:hint="cs"/>
@@ -3055,7 +3048,7 @@
         </w:rPr>
         <w:t xml:space="preserve"> </w:t>
       </w:r>
-      <w:commentRangeStart w:id="76"/>
+      <w:commentRangeStart w:id="77"/>
       <w:r>
         <w:rPr>
           <w:rFonts w:asciiTheme="minorBidi" w:hAnsiTheme="minorBidi" w:cstheme="minorBidi" w:hint="cs"/>
@@ -3067,7 +3060,7 @@
         </w:rPr>
         <w:t xml:space="preserve">יש </w:t>
       </w:r>
-      <w:ins w:id="77" w:author="and" w:date="2017-02-06T19:24:00Z">
+      <w:ins w:id="78" w:author="and" w:date="2017-02-06T19:24:00Z">
         <w:r>
           <w:rPr>
             <w:rFonts w:asciiTheme="minorBidi" w:hAnsiTheme="minorBidi" w:cstheme="minorBidi" w:hint="cs"/>
@@ -3080,7 +3073,7 @@
           <w:t>הרבה סוגי נתבים, בפרויקט שלי, אתעסק בעיקר</w:t>
         </w:r>
       </w:ins>
-      <w:del w:id="78" w:author="and" w:date="2017-02-06T19:24:00Z">
+      <w:del w:id="79" w:author="and" w:date="2017-02-06T19:24:00Z">
         <w:r>
           <w:rPr>
             <w:rFonts w:asciiTheme="minorBidi" w:hAnsiTheme="minorBidi" w:cstheme="minorBidi" w:hint="cs"/>
@@ -3104,7 +3097,7 @@
         </w:rPr>
         <w:t xml:space="preserve"> </w:t>
       </w:r>
-      <w:ins w:id="79" w:author="and" w:date="2017-02-06T19:25:00Z">
+      <w:ins w:id="80" w:author="and" w:date="2017-02-06T19:25:00Z">
         <w:r>
           <w:rPr>
             <w:rFonts w:asciiTheme="minorBidi" w:hAnsiTheme="minorBidi" w:cstheme="minorBidi" w:hint="cs"/>
@@ -3128,7 +3121,7 @@
         </w:rPr>
         <w:t xml:space="preserve">שני סוגי נתבים: ביתיים </w:t>
       </w:r>
-      <w:del w:id="80" w:author="Miriam" w:date="2017-01-31T15:36:00Z">
+      <w:del w:id="81" w:author="Miriam" w:date="2017-01-31T15:36:00Z">
         <w:r>
           <w:rPr>
             <w:rFonts w:asciiTheme="minorBidi" w:hAnsiTheme="minorBidi" w:cstheme="minorBidi" w:hint="cs"/>
@@ -3152,7 +3145,7 @@
           <w:delText>ם</w:delText>
         </w:r>
       </w:del>
-      <w:ins w:id="81" w:author="Miriam" w:date="2017-01-31T15:36:00Z">
+      <w:ins w:id="82" w:author="Miriam" w:date="2017-01-31T15:36:00Z">
         <w:r>
           <w:rPr>
             <w:rFonts w:asciiTheme="minorBidi" w:hAnsiTheme="minorBidi" w:cstheme="minorBidi" w:hint="cs"/>
@@ -3165,14 +3158,14 @@
           <w:t>וארגוניים</w:t>
         </w:r>
       </w:ins>
-      <w:commentRangeEnd w:id="76"/>
-      <w:ins w:id="82" w:author="Miriam" w:date="2017-01-31T15:37:00Z">
+      <w:commentRangeEnd w:id="77"/>
+      <w:ins w:id="83" w:author="Miriam" w:date="2017-01-31T15:37:00Z">
         <w:r>
           <w:rPr>
             <w:rStyle w:val="CommentReference"/>
             <w:rtl/>
           </w:rPr>
-          <w:commentReference w:id="76"/>
+          <w:commentReference w:id="77"/>
         </w:r>
       </w:ins>
       <w:r>
@@ -3191,8 +3184,8 @@
       <w:pPr>
         <w:jc w:val="left"/>
         <w:rPr>
-          <w:ins w:id="83" w:author="Miriam" w:date="2017-01-31T15:38:00Z"/>
-          <w:del w:id="84" w:author="and" w:date="2017-02-06T19:25:00Z"/>
+          <w:ins w:id="84" w:author="Miriam" w:date="2017-01-31T15:38:00Z"/>
+          <w:del w:id="85" w:author="and" w:date="2017-02-06T19:25:00Z"/>
           <w:rFonts w:asciiTheme="minorBidi" w:hAnsiTheme="minorBidi" w:cstheme="minorBidi"/>
           <w:color w:val="000000"/>
           <w:sz w:val="24"/>
@@ -3271,8 +3264,8 @@
       <w:pPr>
         <w:jc w:val="left"/>
         <w:rPr>
-          <w:ins w:id="85" w:author="Miriam" w:date="2017-01-31T15:38:00Z"/>
-          <w:del w:id="86" w:author="and" w:date="2017-02-06T19:25:00Z"/>
+          <w:ins w:id="86" w:author="Miriam" w:date="2017-01-31T15:38:00Z"/>
+          <w:del w:id="87" w:author="and" w:date="2017-02-06T19:25:00Z"/>
           <w:rFonts w:asciiTheme="minorBidi" w:hAnsiTheme="minorBidi" w:cstheme="minorBidi"/>
           <w:color w:val="000000"/>
           <w:sz w:val="24"/>
@@ -3286,8 +3279,8 @@
       <w:pPr>
         <w:jc w:val="left"/>
         <w:rPr>
-          <w:ins w:id="87" w:author="Miriam" w:date="2017-01-31T15:38:00Z"/>
-          <w:del w:id="88" w:author="and" w:date="2017-02-06T19:25:00Z"/>
+          <w:ins w:id="88" w:author="Miriam" w:date="2017-01-31T15:38:00Z"/>
+          <w:del w:id="89" w:author="and" w:date="2017-02-06T19:25:00Z"/>
           <w:rFonts w:asciiTheme="minorBidi" w:hAnsiTheme="minorBidi" w:cstheme="minorBidi"/>
           <w:color w:val="000000"/>
           <w:sz w:val="24"/>
@@ -3296,8 +3289,8 @@
           <w:rtl/>
         </w:rPr>
       </w:pPr>
-      <w:ins w:id="89" w:author="Miriam" w:date="2017-01-31T15:38:00Z">
-        <w:del w:id="90" w:author="and" w:date="2017-02-06T19:25:00Z">
+      <w:ins w:id="90" w:author="Miriam" w:date="2017-01-31T15:38:00Z">
+        <w:del w:id="91" w:author="and" w:date="2017-02-06T19:25:00Z">
           <w:r>
             <w:rPr>
               <w:rFonts w:asciiTheme="minorBidi" w:hAnsiTheme="minorBidi" w:cstheme="minorBidi" w:hint="cs"/>
@@ -3316,7 +3309,7 @@
       <w:pPr>
         <w:jc w:val="left"/>
         <w:rPr>
-          <w:moveFrom w:id="91" w:author="and" w:date="2017-02-06T19:27:00Z"/>
+          <w:moveFrom w:id="92" w:author="and" w:date="2017-02-06T19:27:00Z"/>
           <w:rFonts w:asciiTheme="minorBidi" w:hAnsiTheme="minorBidi" w:cstheme="minorBidi"/>
           <w:color w:val="000000"/>
           <w:sz w:val="24"/>
@@ -3325,9 +3318,9 @@
           <w:rtl/>
         </w:rPr>
       </w:pPr>
-      <w:moveFromRangeStart w:id="92" w:author="and" w:date="2017-02-06T19:27:00Z" w:name="move474172573"/>
-      <w:commentRangeStart w:id="93"/>
-      <w:moveFrom w:id="94" w:author="and" w:date="2017-02-06T19:27:00Z">
+      <w:moveFromRangeStart w:id="93" w:author="and" w:date="2017-02-06T19:27:00Z" w:name="move474172573"/>
+      <w:commentRangeStart w:id="94"/>
+      <w:moveFrom w:id="95" w:author="and" w:date="2017-02-06T19:27:00Z">
         <w:r>
           <w:rPr>
             <w:rFonts w:asciiTheme="minorBidi" w:hAnsiTheme="minorBidi" w:cstheme="minorBidi" w:hint="cs"/>
@@ -3361,13 +3354,13 @@
           </w:rPr>
           <w:t xml:space="preserve"> </w:t>
         </w:r>
-        <w:commentRangeEnd w:id="93"/>
+        <w:commentRangeEnd w:id="94"/>
         <w:r>
           <w:rPr>
             <w:rStyle w:val="CommentReference"/>
             <w:rtl/>
           </w:rPr>
-          <w:commentReference w:id="93"/>
+          <w:commentReference w:id="94"/>
         </w:r>
       </w:moveFrom>
     </w:p>
@@ -3379,7 +3372,7 @@
           <w:numId w:val="20"/>
         </w:numPr>
         <w:rPr>
-          <w:moveFrom w:id="95" w:author="and" w:date="2017-02-06T19:27:00Z"/>
+          <w:moveFrom w:id="96" w:author="and" w:date="2017-02-06T19:27:00Z"/>
           <w:rFonts w:asciiTheme="minorBidi" w:hAnsiTheme="minorBidi" w:cstheme="minorBidi"/>
           <w:color w:val="000000"/>
           <w:sz w:val="24"/>
@@ -3387,7 +3380,7 @@
           <w:rtl/>
         </w:rPr>
       </w:pPr>
-      <w:moveFrom w:id="96" w:author="and" w:date="2017-02-06T19:27:00Z">
+      <w:moveFrom w:id="97" w:author="and" w:date="2017-02-06T19:27:00Z">
         <w:r>
           <w:rPr>
             <w:rFonts w:asciiTheme="minorBidi" w:hAnsiTheme="minorBidi" w:cstheme="minorBidi" w:hint="cs"/>
@@ -3419,7 +3412,7 @@
         </w:r>
       </w:moveFrom>
     </w:p>
-    <w:moveFromRangeEnd w:id="92"/>
+    <w:moveFromRangeEnd w:id="93"/>
     <w:p>
       <w:pPr>
         <w:jc w:val="left"/>
@@ -4678,7 +4671,7 @@
       <w:pPr>
         <w:jc w:val="left"/>
         <w:rPr>
-          <w:ins w:id="97" w:author="and" w:date="2017-02-06T19:26:00Z"/>
+          <w:ins w:id="98" w:author="and" w:date="2017-02-06T19:26:00Z"/>
           <w:sz w:val="24"/>
           <w:szCs w:val="24"/>
           <w:rtl/>
@@ -4839,7 +4832,7 @@
       <w:pPr>
         <w:jc w:val="left"/>
         <w:rPr>
-          <w:ins w:id="98" w:author="and" w:date="2017-02-06T19:26:00Z"/>
+          <w:ins w:id="99" w:author="and" w:date="2017-02-06T19:26:00Z"/>
           <w:sz w:val="24"/>
           <w:szCs w:val="24"/>
           <w:rtl/>
@@ -4850,7 +4843,7 @@
       <w:pPr>
         <w:jc w:val="left"/>
         <w:rPr>
-          <w:ins w:id="99" w:author="and" w:date="2017-02-06T21:28:00Z"/>
+          <w:ins w:id="100" w:author="and" w:date="2017-02-06T21:28:00Z"/>
           <w:rFonts w:asciiTheme="minorBidi" w:hAnsiTheme="minorBidi" w:cstheme="minorBidi"/>
           <w:color w:val="000000"/>
           <w:sz w:val="24"/>
@@ -4858,14 +4851,14 @@
           <w:shd w:val="clear" w:color="auto" w:fill="FFFFFF"/>
           <w:rtl/>
         </w:rPr>
-        <w:pPrChange w:id="100" w:author="and" w:date="2017-02-06T21:27:00Z">
+        <w:pPrChange w:id="101" w:author="and" w:date="2017-02-06T21:27:00Z">
           <w:pPr>
             <w:jc w:val="left"/>
           </w:pPr>
         </w:pPrChange>
       </w:pPr>
-      <w:commentRangeStart w:id="101"/>
-      <w:ins w:id="102" w:author="and" w:date="2017-02-06T21:28:00Z">
+      <w:commentRangeStart w:id="102"/>
+      <w:ins w:id="103" w:author="and" w:date="2017-02-06T21:28:00Z">
         <w:r>
           <w:rPr>
             <w:rFonts w:asciiTheme="minorBidi" w:hAnsiTheme="minorBidi" w:cstheme="minorBidi" w:hint="cs"/>
@@ -4877,13 +4870,13 @@
           </w:rPr>
           <w:t xml:space="preserve">בפרויקט זה אתמקד בניתוח והתעסקות של מידע עבור נתבים ביתיים דרך אפליקציה. </w:t>
         </w:r>
-        <w:commentRangeEnd w:id="101"/>
+        <w:commentRangeEnd w:id="102"/>
         <w:r>
           <w:rPr>
             <w:rStyle w:val="CommentReference"/>
             <w:rtl/>
           </w:rPr>
-          <w:commentReference w:id="101"/>
+          <w:commentReference w:id="102"/>
         </w:r>
       </w:ins>
     </w:p>
@@ -4895,14 +4888,14 @@
           <w:numId w:val="20"/>
         </w:numPr>
         <w:rPr>
-          <w:ins w:id="103" w:author="and" w:date="2017-02-06T21:28:00Z"/>
+          <w:ins w:id="104" w:author="and" w:date="2017-02-06T21:28:00Z"/>
           <w:rFonts w:asciiTheme="minorBidi" w:hAnsiTheme="minorBidi" w:cstheme="minorBidi"/>
           <w:color w:val="000000"/>
           <w:sz w:val="24"/>
           <w:shd w:val="clear" w:color="auto" w:fill="FFFFFF"/>
           <w:rtl/>
         </w:rPr>
-        <w:pPrChange w:id="104" w:author="and" w:date="2017-02-06T21:27:00Z">
+        <w:pPrChange w:id="105" w:author="and" w:date="2017-02-06T21:27:00Z">
           <w:pPr>
             <w:pStyle w:val="ListParagraph"/>
             <w:numPr>
@@ -4912,7 +4905,7 @@
           </w:pPr>
         </w:pPrChange>
       </w:pPr>
-      <w:ins w:id="105" w:author="and" w:date="2017-02-06T21:28:00Z">
+      <w:ins w:id="106" w:author="and" w:date="2017-02-06T21:28:00Z">
         <w:r>
           <w:rPr>
             <w:rFonts w:asciiTheme="minorBidi" w:hAnsiTheme="minorBidi" w:cstheme="minorBidi" w:hint="cs"/>
@@ -4962,7 +4955,7 @@
           </w:rPr>
           <w:t>בה משדר הנתב</w:t>
         </w:r>
-        <w:del w:id="106" w:author="and" w:date="2017-02-06T21:26:00Z">
+        <w:del w:id="107" w:author="and" w:date="2017-02-06T21:26:00Z">
           <w:r>
             <w:rPr>
               <w:rFonts w:asciiTheme="minorBidi" w:hAnsiTheme="minorBidi" w:cstheme="minorBidi" w:hint="cs"/>
@@ -4974,7 +4967,7 @@
             <w:delText>, יש שם שרובנו מכירים והוא</w:delText>
           </w:r>
         </w:del>
-        <w:del w:id="107" w:author="and" w:date="2017-02-06T21:27:00Z">
+        <w:del w:id="108" w:author="and" w:date="2017-02-06T21:27:00Z">
           <w:r>
             <w:rPr>
               <w:rFonts w:asciiTheme="minorBidi" w:hAnsiTheme="minorBidi" w:cstheme="minorBidi" w:hint="cs"/>
@@ -5011,7 +5004,7 @@
       <w:pPr>
         <w:jc w:val="left"/>
         <w:rPr>
-          <w:ins w:id="108" w:author="and" w:date="2017-02-06T19:26:00Z"/>
+          <w:ins w:id="109" w:author="and" w:date="2017-02-06T19:26:00Z"/>
           <w:sz w:val="24"/>
           <w:szCs w:val="24"/>
           <w:rtl/>
@@ -5065,20 +5058,20 @@
         <w:spacing w:line="360" w:lineRule="auto"/>
         <w:jc w:val="left"/>
         <w:rPr>
-          <w:ins w:id="109" w:author="and" w:date="2017-02-06T21:38:00Z"/>
+          <w:ins w:id="110" w:author="and" w:date="2017-02-06T21:38:00Z"/>
           <w:rFonts w:cs="David"/>
           <w:sz w:val="24"/>
           <w:szCs w:val="24"/>
           <w:rtl/>
         </w:rPr>
-        <w:pPrChange w:id="110" w:author="and" w:date="2017-02-06T21:38:00Z">
+        <w:pPrChange w:id="111" w:author="and" w:date="2017-02-06T21:38:00Z">
           <w:pPr>
             <w:spacing w:line="360" w:lineRule="auto"/>
             <w:jc w:val="left"/>
           </w:pPr>
         </w:pPrChange>
       </w:pPr>
-      <w:ins w:id="111" w:author="and" w:date="2017-02-06T21:38:00Z">
+      <w:ins w:id="112" w:author="and" w:date="2017-02-06T21:38:00Z">
         <w:r>
           <w:rPr>
             <w:rFonts w:cs="David" w:hint="cs"/>
@@ -5089,7 +5082,7 @@
           <w:t>אפ</w:t>
         </w:r>
       </w:ins>
-      <w:ins w:id="112" w:author="and" w:date="2017-02-06T21:36:00Z">
+      <w:ins w:id="113" w:author="and" w:date="2017-02-06T21:36:00Z">
         <w:r>
           <w:rPr>
             <w:rFonts w:cs="David" w:hint="cs"/>
@@ -5109,7 +5102,7 @@
         </w:rPr>
         <w:t>המסוגלת</w:t>
       </w:r>
-      <w:ins w:id="113" w:author="and" w:date="2017-02-06T21:36:00Z">
+      <w:ins w:id="114" w:author="and" w:date="2017-02-06T21:36:00Z">
         <w:r>
           <w:rPr>
             <w:rFonts w:cs="David" w:hint="cs"/>
@@ -5129,7 +5122,7 @@
         </w:rPr>
         <w:t xml:space="preserve"> הנתב</w:t>
       </w:r>
-      <w:ins w:id="114" w:author="and" w:date="2017-02-06T21:36:00Z">
+      <w:ins w:id="115" w:author="and" w:date="2017-02-06T21:36:00Z">
         <w:r>
           <w:rPr>
             <w:rFonts w:cs="David" w:hint="cs"/>
@@ -5146,7 +5139,7 @@
         <w:spacing w:line="360" w:lineRule="auto"/>
         <w:jc w:val="left"/>
         <w:rPr>
-          <w:ins w:id="115" w:author="and" w:date="2017-02-06T21:36:00Z"/>
+          <w:ins w:id="116" w:author="and" w:date="2017-02-06T21:36:00Z"/>
           <w:rFonts w:cs="David"/>
           <w:sz w:val="24"/>
           <w:szCs w:val="24"/>
@@ -5162,7 +5155,7 @@
         </w:rPr>
         <w:t xml:space="preserve">מה אני מצפה מהאפליקציה? </w:t>
       </w:r>
-      <w:ins w:id="116" w:author="and" w:date="2017-02-06T21:36:00Z">
+      <w:ins w:id="117" w:author="and" w:date="2017-02-06T21:36:00Z">
         <w:r>
           <w:rPr>
             <w:rFonts w:cs="David" w:hint="cs"/>
@@ -5179,7 +5172,7 @@
         <w:spacing w:line="360" w:lineRule="auto"/>
         <w:jc w:val="left"/>
         <w:rPr>
-          <w:ins w:id="117" w:author="and" w:date="2017-02-06T21:39:00Z"/>
+          <w:ins w:id="118" w:author="and" w:date="2017-02-06T21:39:00Z"/>
           <w:rFonts w:cs="David"/>
           <w:sz w:val="24"/>
           <w:szCs w:val="24"/>
@@ -5192,7 +5185,7 @@
         <w:spacing w:line="360" w:lineRule="auto"/>
         <w:jc w:val="left"/>
         <w:rPr>
-          <w:ins w:id="118" w:author="and" w:date="2017-02-06T21:39:00Z"/>
+          <w:ins w:id="119" w:author="and" w:date="2017-02-06T21:39:00Z"/>
           <w:rFonts w:cs="David"/>
           <w:b/>
           <w:bCs/>
@@ -5220,14 +5213,14 @@
         <w:spacing w:line="360" w:lineRule="auto"/>
         <w:jc w:val="left"/>
         <w:rPr>
-          <w:ins w:id="119" w:author="and" w:date="2017-02-06T21:39:00Z"/>
+          <w:ins w:id="120" w:author="and" w:date="2017-02-06T21:39:00Z"/>
           <w:rFonts w:cs="David"/>
           <w:sz w:val="24"/>
           <w:szCs w:val="24"/>
           <w:rtl/>
         </w:rPr>
       </w:pPr>
-      <w:ins w:id="120" w:author="and" w:date="2017-02-06T21:36:00Z">
+      <w:ins w:id="121" w:author="and" w:date="2017-02-06T21:36:00Z">
         <w:r>
           <w:rPr>
             <w:rFonts w:cs="David" w:hint="cs"/>
@@ -5244,20 +5237,20 @@
         <w:spacing w:line="360" w:lineRule="auto"/>
         <w:jc w:val="left"/>
         <w:rPr>
-          <w:ins w:id="121" w:author="and" w:date="2017-02-06T21:36:00Z"/>
+          <w:ins w:id="122" w:author="and" w:date="2017-02-06T21:36:00Z"/>
           <w:rFonts w:cs="David"/>
           <w:sz w:val="24"/>
           <w:szCs w:val="24"/>
           <w:rtl/>
         </w:rPr>
-        <w:pPrChange w:id="122" w:author="and" w:date="2017-02-06T21:39:00Z">
+        <w:pPrChange w:id="123" w:author="and" w:date="2017-02-06T21:39:00Z">
           <w:pPr>
             <w:spacing w:line="360" w:lineRule="auto"/>
             <w:jc w:val="left"/>
           </w:pPr>
         </w:pPrChange>
       </w:pPr>
-      <w:ins w:id="123" w:author="and" w:date="2017-02-06T21:37:00Z">
+      <w:ins w:id="124" w:author="and" w:date="2017-02-06T21:37:00Z">
         <w:r>
           <w:rPr>
             <w:noProof/>
@@ -5324,7 +5317,7 @@
           </w:drawing>
         </w:r>
       </w:ins>
-      <w:ins w:id="124" w:author="and" w:date="2017-02-06T21:36:00Z">
+      <w:ins w:id="125" w:author="and" w:date="2017-02-06T21:36:00Z">
         <w:r>
           <w:rPr>
             <w:rFonts w:cs="David" w:hint="cs"/>
@@ -5350,7 +5343,7 @@
       <w:pPr>
         <w:jc w:val="left"/>
         <w:rPr>
-          <w:ins w:id="125" w:author="and" w:date="2017-02-06T19:26:00Z"/>
+          <w:ins w:id="126" w:author="and" w:date="2017-02-06T19:26:00Z"/>
           <w:sz w:val="24"/>
           <w:szCs w:val="24"/>
           <w:rtl/>
@@ -5362,7 +5355,7 @@
         <w:spacing w:line="360" w:lineRule="auto"/>
         <w:jc w:val="left"/>
         <w:rPr>
-          <w:ins w:id="126" w:author="and" w:date="2017-02-06T21:39:00Z"/>
+          <w:ins w:id="127" w:author="and" w:date="2017-02-06T21:39:00Z"/>
           <w:rFonts w:cs="David"/>
           <w:sz w:val="24"/>
           <w:szCs w:val="24"/>
@@ -5375,14 +5368,14 @@
         <w:spacing w:line="360" w:lineRule="auto"/>
         <w:jc w:val="left"/>
         <w:rPr>
-          <w:ins w:id="127" w:author="and" w:date="2017-02-06T21:37:00Z"/>
+          <w:ins w:id="128" w:author="and" w:date="2017-02-06T21:37:00Z"/>
           <w:rFonts w:cs="David"/>
           <w:sz w:val="24"/>
           <w:szCs w:val="24"/>
           <w:rtl/>
         </w:rPr>
       </w:pPr>
-      <w:ins w:id="128" w:author="and" w:date="2017-02-06T21:37:00Z">
+      <w:ins w:id="129" w:author="and" w:date="2017-02-06T21:37:00Z">
         <w:r>
           <w:rPr>
             <w:rFonts w:cs="David" w:hint="cs"/>
@@ -5398,7 +5391,7 @@
       <w:pPr>
         <w:jc w:val="left"/>
         <w:rPr>
-          <w:del w:id="129" w:author="and" w:date="2017-02-06T21:37:00Z"/>
+          <w:del w:id="130" w:author="and" w:date="2017-02-06T21:37:00Z"/>
           <w:sz w:val="24"/>
           <w:szCs w:val="24"/>
           <w:rtl/>
@@ -5409,8 +5402,8 @@
       <w:pPr>
         <w:jc w:val="left"/>
         <w:rPr>
-          <w:del w:id="130" w:author="and" w:date="2017-02-06T21:28:00Z"/>
-          <w:moveTo w:id="131" w:author="and" w:date="2017-02-06T19:27:00Z"/>
+          <w:del w:id="131" w:author="and" w:date="2017-02-06T21:28:00Z"/>
+          <w:moveTo w:id="132" w:author="and" w:date="2017-02-06T19:27:00Z"/>
           <w:rFonts w:asciiTheme="minorBidi" w:hAnsiTheme="minorBidi" w:cstheme="minorBidi"/>
           <w:color w:val="000000"/>
           <w:sz w:val="24"/>
@@ -5418,16 +5411,16 @@
           <w:shd w:val="clear" w:color="auto" w:fill="FFFFFF"/>
           <w:rtl/>
         </w:rPr>
-        <w:pPrChange w:id="132" w:author="and" w:date="2017-02-06T21:27:00Z">
+        <w:pPrChange w:id="133" w:author="and" w:date="2017-02-06T21:27:00Z">
           <w:pPr>
             <w:jc w:val="left"/>
           </w:pPr>
         </w:pPrChange>
       </w:pPr>
-      <w:moveToRangeStart w:id="133" w:author="and" w:date="2017-02-06T19:27:00Z" w:name="move474172573"/>
-      <w:commentRangeStart w:id="134"/>
-      <w:moveTo w:id="135" w:author="and" w:date="2017-02-06T19:27:00Z">
-        <w:del w:id="136" w:author="and" w:date="2017-02-06T21:28:00Z">
+      <w:moveToRangeStart w:id="134" w:author="and" w:date="2017-02-06T19:27:00Z" w:name="move474172573"/>
+      <w:commentRangeStart w:id="135"/>
+      <w:moveTo w:id="136" w:author="and" w:date="2017-02-06T19:27:00Z">
+        <w:del w:id="137" w:author="and" w:date="2017-02-06T21:28:00Z">
           <w:r>
             <w:rPr>
               <w:rFonts w:asciiTheme="minorBidi" w:hAnsiTheme="minorBidi" w:cstheme="minorBidi" w:hint="cs"/>
@@ -5439,13 +5432,13 @@
             </w:rPr>
             <w:delText xml:space="preserve">בפרויקט זה אתמקד בניתוח והתעסקות של מידע עבור נתבים ביתיים. </w:delText>
           </w:r>
-          <w:commentRangeEnd w:id="134"/>
+          <w:commentRangeEnd w:id="135"/>
           <w:r>
             <w:rPr>
               <w:rStyle w:val="CommentReference"/>
               <w:rtl/>
             </w:rPr>
-            <w:commentReference w:id="134"/>
+            <w:commentReference w:id="135"/>
           </w:r>
         </w:del>
       </w:moveTo>
@@ -5458,15 +5451,15 @@
           <w:numId w:val="20"/>
         </w:numPr>
         <w:rPr>
-          <w:del w:id="137" w:author="and" w:date="2017-02-06T21:28:00Z"/>
-          <w:moveTo w:id="138" w:author="and" w:date="2017-02-06T19:27:00Z"/>
+          <w:del w:id="138" w:author="and" w:date="2017-02-06T21:28:00Z"/>
+          <w:moveTo w:id="139" w:author="and" w:date="2017-02-06T19:27:00Z"/>
           <w:rFonts w:asciiTheme="minorBidi" w:hAnsiTheme="minorBidi" w:cstheme="minorBidi"/>
           <w:color w:val="000000"/>
           <w:sz w:val="24"/>
           <w:shd w:val="clear" w:color="auto" w:fill="FFFFFF"/>
           <w:rtl/>
         </w:rPr>
-        <w:pPrChange w:id="139" w:author="and" w:date="2017-02-06T21:27:00Z">
+        <w:pPrChange w:id="140" w:author="and" w:date="2017-02-06T21:27:00Z">
           <w:pPr>
             <w:pStyle w:val="ListParagraph"/>
             <w:numPr>
@@ -5476,8 +5469,8 @@
           </w:pPr>
         </w:pPrChange>
       </w:pPr>
-      <w:moveTo w:id="140" w:author="and" w:date="2017-02-06T19:27:00Z">
-        <w:del w:id="141" w:author="and" w:date="2017-02-06T21:28:00Z">
+      <w:moveTo w:id="141" w:author="and" w:date="2017-02-06T19:27:00Z">
+        <w:del w:id="142" w:author="and" w:date="2017-02-06T21:28:00Z">
           <w:r>
             <w:rPr>
               <w:rFonts w:asciiTheme="minorBidi" w:hAnsiTheme="minorBidi" w:cstheme="minorBidi" w:hint="cs"/>
@@ -5489,7 +5482,7 @@
             <w:delText>הכוח החזק הטמון בנתב הוא היכולת לשדר חבילות מידע אל רשת אלחוטית. לאותה רשת אלחוטית בה משדר הנתב</w:delText>
           </w:r>
         </w:del>
-        <w:del w:id="142" w:author="and" w:date="2017-02-06T21:26:00Z">
+        <w:del w:id="143" w:author="and" w:date="2017-02-06T21:26:00Z">
           <w:r>
             <w:rPr>
               <w:rFonts w:asciiTheme="minorBidi" w:hAnsiTheme="minorBidi" w:cstheme="minorBidi" w:hint="cs"/>
@@ -5501,7 +5494,7 @@
             <w:delText>, יש שם שרובנו מכירים והוא</w:delText>
           </w:r>
         </w:del>
-        <w:del w:id="143" w:author="and" w:date="2017-02-06T21:27:00Z">
+        <w:del w:id="144" w:author="and" w:date="2017-02-06T21:27:00Z">
           <w:r>
             <w:rPr>
               <w:rFonts w:asciiTheme="minorBidi" w:hAnsiTheme="minorBidi" w:cstheme="minorBidi" w:hint="cs"/>
@@ -5522,7 +5515,7 @@
             <w:delText>WIFI</w:delText>
           </w:r>
         </w:del>
-        <w:del w:id="144" w:author="and" w:date="2017-02-06T21:28:00Z">
+        <w:del w:id="145" w:author="and" w:date="2017-02-06T21:28:00Z">
           <w:r>
             <w:rPr>
               <w:rFonts w:asciiTheme="minorBidi" w:hAnsiTheme="minorBidi" w:cstheme="minorBidi" w:hint="cs"/>
@@ -5540,27 +5533,27 @@
       <w:pPr>
         <w:jc w:val="left"/>
         <w:rPr>
-          <w:moveFrom w:id="145" w:author="and" w:date="2017-02-06T21:37:00Z"/>
-          <w:sz w:val="24"/>
-          <w:szCs w:val="24"/>
-          <w:rtl/>
-        </w:rPr>
-      </w:pPr>
-      <w:moveFromRangeStart w:id="146" w:author="and" w:date="2017-02-06T21:37:00Z" w:name="move474180376"/>
-      <w:moveToRangeEnd w:id="133"/>
+          <w:moveFrom w:id="146" w:author="and" w:date="2017-02-06T21:37:00Z"/>
+          <w:sz w:val="24"/>
+          <w:szCs w:val="24"/>
+          <w:rtl/>
+        </w:rPr>
+      </w:pPr>
+      <w:moveFromRangeStart w:id="147" w:author="and" w:date="2017-02-06T21:37:00Z" w:name="move474180376"/>
+      <w:moveToRangeEnd w:id="134"/>
     </w:p>
     <w:p>
       <w:pPr>
         <w:jc w:val="left"/>
         <w:rPr>
-          <w:moveFrom w:id="147" w:author="and" w:date="2017-02-06T21:37:00Z"/>
-          <w:sz w:val="24"/>
-          <w:szCs w:val="24"/>
-          <w:rtl/>
-        </w:rPr>
-      </w:pPr>
-      <w:commentRangeStart w:id="148"/>
-      <w:moveFrom w:id="149" w:author="and" w:date="2017-02-06T21:37:00Z">
+          <w:moveFrom w:id="148" w:author="and" w:date="2017-02-06T21:37:00Z"/>
+          <w:sz w:val="24"/>
+          <w:szCs w:val="24"/>
+          <w:rtl/>
+        </w:rPr>
+      </w:pPr>
+      <w:commentRangeStart w:id="149"/>
+      <w:moveFrom w:id="150" w:author="and" w:date="2017-02-06T21:37:00Z">
         <w:r>
           <w:rPr>
             <w:rFonts w:hint="cs"/>
@@ -5704,7 +5697,7 @@
       <w:pPr>
         <w:jc w:val="left"/>
         <w:rPr>
-          <w:moveFrom w:id="150" w:author="and" w:date="2017-02-06T21:37:00Z"/>
+          <w:moveFrom w:id="151" w:author="and" w:date="2017-02-06T21:37:00Z"/>
           <w:sz w:val="24"/>
           <w:szCs w:val="24"/>
           <w:rtl/>
@@ -5715,7 +5708,7 @@
       <w:pPr>
         <w:jc w:val="left"/>
         <w:rPr>
-          <w:moveFrom w:id="151" w:author="and" w:date="2017-02-06T21:37:00Z"/>
+          <w:moveFrom w:id="152" w:author="and" w:date="2017-02-06T21:37:00Z"/>
           <w:sz w:val="24"/>
           <w:szCs w:val="24"/>
           <w:rtl/>
@@ -5726,7 +5719,7 @@
       <w:pPr>
         <w:jc w:val="left"/>
         <w:rPr>
-          <w:moveFrom w:id="152" w:author="and" w:date="2017-02-06T21:37:00Z"/>
+          <w:moveFrom w:id="153" w:author="and" w:date="2017-02-06T21:37:00Z"/>
           <w:sz w:val="24"/>
           <w:szCs w:val="24"/>
           <w:rtl/>
@@ -5737,7 +5730,7 @@
       <w:pPr>
         <w:jc w:val="left"/>
         <w:rPr>
-          <w:moveFrom w:id="153" w:author="and" w:date="2017-02-06T21:37:00Z"/>
+          <w:moveFrom w:id="154" w:author="and" w:date="2017-02-06T21:37:00Z"/>
           <w:sz w:val="24"/>
           <w:szCs w:val="24"/>
         </w:rPr>
@@ -5748,12 +5741,12 @@
         <w:ind w:firstLine="720"/>
         <w:jc w:val="left"/>
         <w:rPr>
-          <w:moveFrom w:id="154" w:author="and" w:date="2017-02-06T21:37:00Z"/>
-          <w:sz w:val="24"/>
-          <w:szCs w:val="24"/>
-          <w:rtl/>
-        </w:rPr>
-        <w:pPrChange w:id="155" w:author="Miriam" w:date="2017-01-31T15:46:00Z">
+          <w:moveFrom w:id="155" w:author="and" w:date="2017-02-06T21:37:00Z"/>
+          <w:sz w:val="24"/>
+          <w:szCs w:val="24"/>
+          <w:rtl/>
+        </w:rPr>
+        <w:pPrChange w:id="156" w:author="Miriam" w:date="2017-01-31T15:46:00Z">
           <w:pPr>
             <w:jc w:val="left"/>
           </w:pPr>
@@ -5768,13 +5761,13 @@
           <w:numId w:val="20"/>
         </w:numPr>
         <w:rPr>
-          <w:moveFrom w:id="156" w:author="and" w:date="2017-02-06T21:37:00Z"/>
-          <w:sz w:val="24"/>
-          <w:rtl/>
-        </w:rPr>
-      </w:pPr>
-      <w:commentRangeStart w:id="157"/>
-      <w:moveFrom w:id="158" w:author="and" w:date="2017-02-06T21:37:00Z">
+          <w:moveFrom w:id="157" w:author="and" w:date="2017-02-06T21:37:00Z"/>
+          <w:sz w:val="24"/>
+          <w:rtl/>
+        </w:rPr>
+      </w:pPr>
+      <w:commentRangeStart w:id="158"/>
+      <w:moveFrom w:id="159" w:author="and" w:date="2017-02-06T21:37:00Z">
         <w:r>
           <w:rPr>
             <w:rFonts w:hint="cs"/>
@@ -5783,7 +5776,7 @@
           </w:rPr>
           <w:t>בשלב</w:t>
         </w:r>
-        <w:commentRangeEnd w:id="157"/>
+        <w:commentRangeEnd w:id="158"/>
         <w:r>
           <w:rPr>
             <w:rStyle w:val="CommentReference"/>
@@ -5791,7 +5784,7 @@
             <w:rtl/>
             <w:lang w:eastAsia="en-US"/>
           </w:rPr>
-          <w:commentReference w:id="157"/>
+          <w:commentReference w:id="158"/>
         </w:r>
         <w:r>
           <w:rPr>
@@ -5807,13 +5800,13 @@
       <w:pPr>
         <w:jc w:val="left"/>
         <w:rPr>
-          <w:moveFrom w:id="159" w:author="and" w:date="2017-02-06T21:37:00Z"/>
-          <w:sz w:val="24"/>
-          <w:szCs w:val="24"/>
-          <w:rtl/>
-        </w:rPr>
-      </w:pPr>
-      <w:moveFrom w:id="160" w:author="and" w:date="2017-02-06T21:37:00Z">
+          <w:moveFrom w:id="160" w:author="and" w:date="2017-02-06T21:37:00Z"/>
+          <w:sz w:val="24"/>
+          <w:szCs w:val="24"/>
+          <w:rtl/>
+        </w:rPr>
+      </w:pPr>
+      <w:moveFrom w:id="161" w:author="and" w:date="2017-02-06T21:37:00Z">
         <w:r>
           <w:rPr>
             <w:noProof/>
@@ -5894,7 +5887,7 @@
       <w:pPr>
         <w:jc w:val="left"/>
         <w:rPr>
-          <w:moveFrom w:id="161" w:author="and" w:date="2017-02-06T21:37:00Z"/>
+          <w:moveFrom w:id="162" w:author="and" w:date="2017-02-06T21:37:00Z"/>
           <w:sz w:val="24"/>
           <w:szCs w:val="24"/>
           <w:rtl/>
@@ -5909,12 +5902,12 @@
           <w:numId w:val="20"/>
         </w:numPr>
         <w:rPr>
-          <w:moveFrom w:id="162" w:author="and" w:date="2017-02-06T21:37:00Z"/>
-          <w:sz w:val="24"/>
-          <w:rtl/>
-        </w:rPr>
-      </w:pPr>
-      <w:moveFrom w:id="163" w:author="and" w:date="2017-02-06T21:37:00Z">
+          <w:moveFrom w:id="163" w:author="and" w:date="2017-02-06T21:37:00Z"/>
+          <w:sz w:val="24"/>
+          <w:rtl/>
+        </w:rPr>
+      </w:pPr>
+      <w:moveFrom w:id="164" w:author="and" w:date="2017-02-06T21:37:00Z">
         <w:r>
           <w:rPr>
             <w:rFonts w:hint="cs"/>
@@ -5929,13 +5922,13 @@
       <w:pPr>
         <w:jc w:val="left"/>
         <w:rPr>
-          <w:moveFrom w:id="164" w:author="and" w:date="2017-02-06T21:37:00Z"/>
-          <w:sz w:val="24"/>
-          <w:szCs w:val="24"/>
-          <w:rtl/>
-        </w:rPr>
-      </w:pPr>
-      <w:moveFrom w:id="165" w:author="and" w:date="2017-02-06T21:37:00Z">
+          <w:moveFrom w:id="165" w:author="and" w:date="2017-02-06T21:37:00Z"/>
+          <w:sz w:val="24"/>
+          <w:szCs w:val="24"/>
+          <w:rtl/>
+        </w:rPr>
+      </w:pPr>
+      <w:moveFrom w:id="166" w:author="and" w:date="2017-02-06T21:37:00Z">
         <w:r>
           <w:rPr>
             <w:rFonts w:hint="cs"/>
@@ -5981,7 +5974,7 @@
         </w:r>
       </w:moveFrom>
     </w:p>
-    <w:commentRangeEnd w:id="148"/>
+    <w:commentRangeEnd w:id="149"/>
     <w:p>
       <w:pPr>
         <w:jc w:val="left"/>
@@ -5992,16 +5985,16 @@
           <w:rtl/>
         </w:rPr>
       </w:pPr>
-      <w:moveFrom w:id="166" w:author="and" w:date="2017-02-06T21:37:00Z">
+      <w:moveFrom w:id="167" w:author="and" w:date="2017-02-06T21:37:00Z">
         <w:r>
           <w:rPr>
             <w:rStyle w:val="CommentReference"/>
             <w:rtl/>
           </w:rPr>
-          <w:commentReference w:id="148"/>
+          <w:commentReference w:id="149"/>
         </w:r>
       </w:moveFrom>
-      <w:moveFromRangeEnd w:id="146"/>
+      <w:moveFromRangeEnd w:id="147"/>
     </w:p>
     <w:p>
       <w:pPr>
@@ -6073,10 +6066,10 @@
       <w:pPr>
         <w:jc w:val="left"/>
         <w:rPr>
-          <w:del w:id="167" w:author="and" w:date="2017-02-06T21:40:00Z"/>
-        </w:rPr>
-      </w:pPr>
-      <w:del w:id="168" w:author="and" w:date="2017-02-06T21:40:00Z">
+          <w:del w:id="168" w:author="and" w:date="2017-02-06T21:40:00Z"/>
+        </w:rPr>
+      </w:pPr>
+      <w:del w:id="169" w:author="and" w:date="2017-02-06T21:40:00Z">
         <w:r>
           <w:rPr>
             <w:rFonts w:hint="cs"/>
@@ -6091,7 +6084,7 @@
       <w:pPr>
         <w:jc w:val="left"/>
         <w:rPr>
-          <w:del w:id="169" w:author="and" w:date="2017-02-06T21:40:00Z"/>
+          <w:del w:id="170" w:author="and" w:date="2017-02-06T21:40:00Z"/>
         </w:rPr>
       </w:pPr>
     </w:p>
@@ -6100,14 +6093,14 @@
         <w:spacing w:line="360" w:lineRule="auto"/>
         <w:jc w:val="left"/>
         <w:rPr>
-          <w:del w:id="170" w:author="and" w:date="2017-02-06T21:40:00Z"/>
+          <w:del w:id="171" w:author="and" w:date="2017-02-06T21:40:00Z"/>
           <w:rFonts w:cs="David"/>
           <w:sz w:val="24"/>
           <w:szCs w:val="24"/>
           <w:rtl/>
         </w:rPr>
       </w:pPr>
-      <w:del w:id="171" w:author="and" w:date="2017-02-06T21:40:00Z">
+      <w:del w:id="172" w:author="and" w:date="2017-02-06T21:40:00Z">
         <w:r>
           <w:rPr>
             <w:rFonts w:cs="David" w:hint="cs"/>
@@ -6151,7 +6144,7 @@
         <w:spacing w:line="360" w:lineRule="auto"/>
         <w:jc w:val="left"/>
         <w:rPr>
-          <w:del w:id="172" w:author="and" w:date="2017-02-06T21:40:00Z"/>
+          <w:del w:id="173" w:author="and" w:date="2017-02-06T21:40:00Z"/>
           <w:rFonts w:cs="David"/>
           <w:sz w:val="24"/>
           <w:szCs w:val="24"/>
@@ -6164,14 +6157,14 @@
         <w:spacing w:line="360" w:lineRule="auto"/>
         <w:jc w:val="left"/>
         <w:rPr>
-          <w:del w:id="173" w:author="and" w:date="2017-02-06T21:40:00Z"/>
+          <w:del w:id="174" w:author="and" w:date="2017-02-06T21:40:00Z"/>
           <w:rFonts w:cs="David"/>
           <w:sz w:val="24"/>
           <w:szCs w:val="24"/>
           <w:rtl/>
         </w:rPr>
       </w:pPr>
-      <w:del w:id="174" w:author="and" w:date="2017-02-06T21:40:00Z">
+      <w:del w:id="175" w:author="and" w:date="2017-02-06T21:40:00Z">
         <w:r>
           <w:rPr>
             <w:rFonts w:cs="David" w:hint="cs"/>
@@ -6204,31 +6197,31 @@
       <w:pPr>
         <w:jc w:val="left"/>
         <w:rPr>
-          <w:moveTo w:id="175" w:author="and" w:date="2017-02-06T21:37:00Z"/>
-          <w:sz w:val="24"/>
-          <w:szCs w:val="24"/>
-          <w:rtl/>
-        </w:rPr>
-      </w:pPr>
-      <w:moveToRangeStart w:id="176" w:author="and" w:date="2017-02-06T21:37:00Z" w:name="move474180376"/>
+          <w:moveTo w:id="176" w:author="and" w:date="2017-02-06T21:37:00Z"/>
+          <w:sz w:val="24"/>
+          <w:szCs w:val="24"/>
+          <w:rtl/>
+        </w:rPr>
+      </w:pPr>
+      <w:moveToRangeStart w:id="177" w:author="and" w:date="2017-02-06T21:37:00Z" w:name="move474180376"/>
     </w:p>
     <w:p>
       <w:pPr>
         <w:jc w:val="left"/>
         <w:rPr>
-          <w:moveTo w:id="177" w:author="and" w:date="2017-02-06T21:37:00Z"/>
-          <w:sz w:val="24"/>
-          <w:szCs w:val="24"/>
-          <w:rtl/>
-        </w:rPr>
-        <w:pPrChange w:id="178" w:author="and" w:date="2017-02-06T22:48:00Z">
+          <w:moveTo w:id="178" w:author="and" w:date="2017-02-06T21:37:00Z"/>
+          <w:sz w:val="24"/>
+          <w:szCs w:val="24"/>
+          <w:rtl/>
+        </w:rPr>
+        <w:pPrChange w:id="179" w:author="and" w:date="2017-02-06T22:48:00Z">
           <w:pPr>
             <w:jc w:val="left"/>
           </w:pPr>
         </w:pPrChange>
       </w:pPr>
-      <w:commentRangeStart w:id="179"/>
-      <w:moveTo w:id="180" w:author="and" w:date="2017-02-06T21:37:00Z">
+      <w:commentRangeStart w:id="180"/>
+      <w:moveTo w:id="181" w:author="and" w:date="2017-02-06T21:37:00Z">
         <w:r>
           <w:rPr>
             <w:rFonts w:hint="cs"/>
@@ -6238,7 +6231,7 @@
           </w:rPr>
           <w:t>- במסגרת הפרויקט גמר, אתכנת אפליקציית אנדרואיד</w:t>
         </w:r>
-        <w:del w:id="181" w:author="and" w:date="2017-02-06T22:45:00Z">
+        <w:del w:id="182" w:author="and" w:date="2017-02-06T22:45:00Z">
           <w:r>
             <w:rPr>
               <w:rFonts w:hint="cs"/>
@@ -6266,7 +6259,7 @@
             <w:delText xml:space="preserve"> </w:delText>
           </w:r>
         </w:del>
-        <w:del w:id="182" w:author="and" w:date="2017-02-06T21:40:00Z">
+        <w:del w:id="183" w:author="and" w:date="2017-02-06T21:40:00Z">
           <w:r>
             <w:rPr>
               <w:rFonts w:hint="cs"/>
@@ -6277,7 +6270,7 @@
             <w:delText xml:space="preserve">דיפולטיבי </w:delText>
           </w:r>
         </w:del>
-        <w:del w:id="183" w:author="and" w:date="2017-02-06T22:45:00Z">
+        <w:del w:id="184" w:author="and" w:date="2017-02-06T22:45:00Z">
           <w:r>
             <w:rPr>
               <w:rFonts w:hint="cs"/>
@@ -6338,7 +6331,7 @@
           </w:r>
         </w:del>
       </w:moveTo>
-      <w:ins w:id="184" w:author="and" w:date="2017-02-06T22:45:00Z">
+      <w:ins w:id="185" w:author="and" w:date="2017-02-06T22:45:00Z">
         <w:r>
           <w:rPr>
             <w:rFonts w:hint="cs"/>
@@ -6349,7 +6342,7 @@
           <w:t>.</w:t>
         </w:r>
       </w:ins>
-      <w:moveTo w:id="185" w:author="and" w:date="2017-02-06T21:37:00Z">
+      <w:moveTo w:id="186" w:author="and" w:date="2017-02-06T21:37:00Z">
         <w:r>
           <w:rPr>
             <w:rFonts w:hint="cs"/>
@@ -6360,7 +6353,7 @@
           <w:t xml:space="preserve"> האפליקציה תשב על </w:t>
         </w:r>
       </w:moveTo>
-      <w:ins w:id="186" w:author="and" w:date="2017-02-06T21:42:00Z">
+      <w:ins w:id="187" w:author="and" w:date="2017-02-06T21:42:00Z">
         <w:r>
           <w:rPr>
             <w:rFonts w:hint="cs"/>
@@ -6371,7 +6364,7 @@
           <w:t>מחשבי לוח (</w:t>
         </w:r>
       </w:ins>
-      <w:moveTo w:id="187" w:author="and" w:date="2017-02-06T21:37:00Z">
+      <w:moveTo w:id="188" w:author="and" w:date="2017-02-06T21:37:00Z">
         <w:r>
           <w:rPr>
             <w:rFonts w:hint="cs"/>
@@ -6382,7 +6375,7 @@
           <w:t>טאבלטים</w:t>
         </w:r>
       </w:moveTo>
-      <w:ins w:id="188" w:author="and" w:date="2017-02-06T21:42:00Z">
+      <w:ins w:id="189" w:author="and" w:date="2017-02-06T21:42:00Z">
         <w:r>
           <w:rPr>
             <w:rFonts w:hint="cs"/>
@@ -6393,7 +6386,7 @@
           <w:t>)</w:t>
         </w:r>
       </w:ins>
-      <w:moveTo w:id="189" w:author="and" w:date="2017-02-06T21:37:00Z">
+      <w:moveTo w:id="190" w:author="and" w:date="2017-02-06T21:37:00Z">
         <w:r>
           <w:rPr>
             <w:rFonts w:hint="cs"/>
@@ -6421,7 +6414,7 @@
           <w:t xml:space="preserve"> לרשת אלחוטית. </w:t>
         </w:r>
       </w:moveTo>
-      <w:ins w:id="190" w:author="and" w:date="2017-02-06T22:46:00Z">
+      <w:ins w:id="191" w:author="and" w:date="2017-02-06T22:46:00Z">
         <w:r>
           <w:rPr>
             <w:rFonts w:hint="cs"/>
@@ -6432,7 +6425,7 @@
           <w:t>במהלך העשייה, הבנתי כי</w:t>
         </w:r>
       </w:ins>
-      <w:ins w:id="191" w:author="and" w:date="2017-02-06T22:47:00Z">
+      <w:ins w:id="192" w:author="and" w:date="2017-02-06T22:47:00Z">
         <w:r>
           <w:rPr>
             <w:rFonts w:hint="cs"/>
@@ -6443,7 +6436,7 @@
           <w:t xml:space="preserve"> נכון לבצע</w:t>
         </w:r>
       </w:ins>
-      <w:ins w:id="192" w:author="and" w:date="2017-02-06T22:46:00Z">
+      <w:ins w:id="193" w:author="and" w:date="2017-02-06T22:46:00Z">
         <w:r>
           <w:rPr>
             <w:rFonts w:hint="cs"/>
@@ -6454,7 +6447,7 @@
           <w:t xml:space="preserve"> הפרדה </w:t>
         </w:r>
       </w:ins>
-      <w:ins w:id="193" w:author="and" w:date="2017-02-06T22:47:00Z">
+      <w:ins w:id="194" w:author="and" w:date="2017-02-06T22:47:00Z">
         <w:r>
           <w:rPr>
             <w:rFonts w:hint="cs"/>
@@ -6465,7 +6458,7 @@
           <w:t>לשלבים</w:t>
         </w:r>
       </w:ins>
-      <w:ins w:id="194" w:author="and" w:date="2017-02-06T22:48:00Z">
+      <w:ins w:id="195" w:author="and" w:date="2017-02-06T22:48:00Z">
         <w:r>
           <w:rPr>
             <w:rFonts w:hint="cs"/>
@@ -6476,7 +6469,7 @@
           <w:t xml:space="preserve"> בביצוע העבודה (הטכנית)</w:t>
         </w:r>
       </w:ins>
-      <w:ins w:id="195" w:author="and" w:date="2017-02-06T22:46:00Z">
+      <w:ins w:id="196" w:author="and" w:date="2017-02-06T22:46:00Z">
         <w:r>
           <w:rPr>
             <w:rFonts w:hint="cs"/>
@@ -6487,7 +6480,7 @@
           <w:t xml:space="preserve">. </w:t>
         </w:r>
       </w:ins>
-      <w:moveTo w:id="196" w:author="and" w:date="2017-02-06T21:37:00Z">
+      <w:moveTo w:id="197" w:author="and" w:date="2017-02-06T21:37:00Z">
         <w:r>
           <w:rPr>
             <w:rFonts w:hint="cs"/>
@@ -6497,7 +6490,7 @@
           </w:rPr>
           <w:t xml:space="preserve">על השלבים אפרט </w:t>
         </w:r>
-        <w:del w:id="197" w:author="and" w:date="2017-02-06T22:48:00Z">
+        <w:del w:id="198" w:author="and" w:date="2017-02-06T22:48:00Z">
           <w:r>
             <w:rPr>
               <w:rFonts w:hint="cs"/>
@@ -6509,7 +6502,7 @@
           </w:r>
         </w:del>
       </w:moveTo>
-      <w:ins w:id="198" w:author="and" w:date="2017-02-06T22:48:00Z">
+      <w:ins w:id="199" w:author="and" w:date="2017-02-06T22:48:00Z">
         <w:r>
           <w:rPr>
             <w:rFonts w:hint="cs"/>
@@ -6520,7 +6513,7 @@
           <w:t>כאן</w:t>
         </w:r>
       </w:ins>
-      <w:ins w:id="199" w:author="and" w:date="2017-02-06T22:49:00Z">
+      <w:ins w:id="200" w:author="and" w:date="2017-02-06T22:49:00Z">
         <w:r>
           <w:rPr>
             <w:rFonts w:hint="cs"/>
@@ -6536,8 +6529,8 @@
       <w:pPr>
         <w:jc w:val="left"/>
         <w:rPr>
-          <w:del w:id="200" w:author="and" w:date="2017-02-06T21:37:00Z"/>
-          <w:moveTo w:id="201" w:author="and" w:date="2017-02-06T21:37:00Z"/>
+          <w:del w:id="201" w:author="and" w:date="2017-02-06T21:37:00Z"/>
+          <w:moveTo w:id="202" w:author="and" w:date="2017-02-06T21:37:00Z"/>
           <w:sz w:val="24"/>
           <w:szCs w:val="24"/>
           <w:rtl/>
@@ -6548,8 +6541,8 @@
       <w:pPr>
         <w:jc w:val="left"/>
         <w:rPr>
-          <w:del w:id="202" w:author="and" w:date="2017-02-06T21:37:00Z"/>
-          <w:moveTo w:id="203" w:author="and" w:date="2017-02-06T21:37:00Z"/>
+          <w:del w:id="203" w:author="and" w:date="2017-02-06T21:37:00Z"/>
+          <w:moveTo w:id="204" w:author="and" w:date="2017-02-06T21:37:00Z"/>
           <w:sz w:val="24"/>
           <w:szCs w:val="24"/>
           <w:rtl/>
@@ -6560,8 +6553,8 @@
       <w:pPr>
         <w:jc w:val="left"/>
         <w:rPr>
-          <w:del w:id="204" w:author="and" w:date="2017-02-06T21:37:00Z"/>
-          <w:moveTo w:id="205" w:author="and" w:date="2017-02-06T21:37:00Z"/>
+          <w:del w:id="205" w:author="and" w:date="2017-02-06T21:37:00Z"/>
+          <w:moveTo w:id="206" w:author="and" w:date="2017-02-06T21:37:00Z"/>
           <w:sz w:val="24"/>
           <w:szCs w:val="24"/>
           <w:rtl/>
@@ -6572,8 +6565,8 @@
       <w:pPr>
         <w:jc w:val="left"/>
         <w:rPr>
-          <w:del w:id="206" w:author="and" w:date="2017-02-06T21:37:00Z"/>
-          <w:moveTo w:id="207" w:author="and" w:date="2017-02-06T21:37:00Z"/>
+          <w:del w:id="207" w:author="and" w:date="2017-02-06T21:37:00Z"/>
+          <w:moveTo w:id="208" w:author="and" w:date="2017-02-06T21:37:00Z"/>
           <w:sz w:val="24"/>
           <w:szCs w:val="24"/>
         </w:rPr>
@@ -6583,12 +6576,12 @@
       <w:pPr>
         <w:jc w:val="left"/>
         <w:rPr>
-          <w:moveTo w:id="208" w:author="and" w:date="2017-02-06T21:37:00Z"/>
-          <w:sz w:val="24"/>
-          <w:szCs w:val="24"/>
-          <w:rtl/>
-        </w:rPr>
-        <w:pPrChange w:id="209" w:author="and" w:date="2017-02-06T21:37:00Z">
+          <w:moveTo w:id="209" w:author="and" w:date="2017-02-06T21:37:00Z"/>
+          <w:sz w:val="24"/>
+          <w:szCs w:val="24"/>
+          <w:rtl/>
+        </w:rPr>
+        <w:pPrChange w:id="210" w:author="and" w:date="2017-02-06T21:37:00Z">
           <w:pPr>
             <w:ind w:firstLine="720"/>
             <w:jc w:val="left"/>
@@ -6604,13 +6597,13 @@
           <w:numId w:val="20"/>
         </w:numPr>
         <w:rPr>
-          <w:moveTo w:id="210" w:author="and" w:date="2017-02-06T21:37:00Z"/>
-          <w:sz w:val="24"/>
-          <w:rtl/>
-        </w:rPr>
-      </w:pPr>
-      <w:commentRangeStart w:id="211"/>
-      <w:moveTo w:id="212" w:author="and" w:date="2017-02-06T21:37:00Z">
+          <w:moveTo w:id="211" w:author="and" w:date="2017-02-06T21:37:00Z"/>
+          <w:sz w:val="24"/>
+          <w:rtl/>
+        </w:rPr>
+      </w:pPr>
+      <w:commentRangeStart w:id="212"/>
+      <w:moveTo w:id="213" w:author="and" w:date="2017-02-06T21:37:00Z">
         <w:r>
           <w:rPr>
             <w:rFonts w:hint="cs"/>
@@ -6619,7 +6612,7 @@
           </w:rPr>
           <w:t>בשלב</w:t>
         </w:r>
-        <w:commentRangeEnd w:id="211"/>
+        <w:commentRangeEnd w:id="212"/>
         <w:r>
           <w:rPr>
             <w:rStyle w:val="CommentReference"/>
@@ -6627,7 +6620,7 @@
             <w:rtl/>
             <w:lang w:eastAsia="en-US"/>
           </w:rPr>
-          <w:commentReference w:id="211"/>
+          <w:commentReference w:id="212"/>
         </w:r>
         <w:r>
           <w:rPr>
@@ -6643,13 +6636,13 @@
       <w:pPr>
         <w:jc w:val="left"/>
         <w:rPr>
-          <w:moveTo w:id="213" w:author="and" w:date="2017-02-06T21:37:00Z"/>
-          <w:sz w:val="24"/>
-          <w:szCs w:val="24"/>
-          <w:rtl/>
-        </w:rPr>
-      </w:pPr>
-      <w:moveTo w:id="214" w:author="and" w:date="2017-02-06T21:37:00Z">
+          <w:moveTo w:id="214" w:author="and" w:date="2017-02-06T21:37:00Z"/>
+          <w:sz w:val="24"/>
+          <w:szCs w:val="24"/>
+          <w:rtl/>
+        </w:rPr>
+      </w:pPr>
+      <w:moveTo w:id="215" w:author="and" w:date="2017-02-06T21:37:00Z">
         <w:r>
           <w:rPr>
             <w:rFonts w:hint="cs"/>
@@ -6665,7 +6658,7 @@
       <w:pPr>
         <w:jc w:val="left"/>
         <w:rPr>
-          <w:moveTo w:id="215" w:author="and" w:date="2017-02-06T21:37:00Z"/>
+          <w:moveTo w:id="216" w:author="and" w:date="2017-02-06T21:37:00Z"/>
           <w:sz w:val="24"/>
           <w:szCs w:val="24"/>
           <w:rtl/>
@@ -6680,12 +6673,12 @@
           <w:numId w:val="20"/>
         </w:numPr>
         <w:rPr>
-          <w:moveTo w:id="216" w:author="and" w:date="2017-02-06T21:37:00Z"/>
-          <w:sz w:val="24"/>
-          <w:rtl/>
-        </w:rPr>
-      </w:pPr>
-      <w:moveTo w:id="217" w:author="and" w:date="2017-02-06T21:37:00Z">
+          <w:moveTo w:id="217" w:author="and" w:date="2017-02-06T21:37:00Z"/>
+          <w:sz w:val="24"/>
+          <w:rtl/>
+        </w:rPr>
+      </w:pPr>
+      <w:moveTo w:id="218" w:author="and" w:date="2017-02-06T21:37:00Z">
         <w:r>
           <w:rPr>
             <w:rFonts w:hint="cs"/>
@@ -6700,13 +6693,13 @@
       <w:pPr>
         <w:jc w:val="left"/>
         <w:rPr>
-          <w:ins w:id="218" w:author="and" w:date="2017-02-06T21:42:00Z"/>
-          <w:sz w:val="24"/>
-          <w:szCs w:val="24"/>
-          <w:rtl/>
-        </w:rPr>
-      </w:pPr>
-      <w:moveTo w:id="219" w:author="and" w:date="2017-02-06T21:37:00Z">
+          <w:ins w:id="219" w:author="and" w:date="2017-02-06T21:42:00Z"/>
+          <w:sz w:val="24"/>
+          <w:szCs w:val="24"/>
+          <w:rtl/>
+        </w:rPr>
+      </w:pPr>
+      <w:moveTo w:id="220" w:author="and" w:date="2017-02-06T21:37:00Z">
         <w:r>
           <w:rPr>
             <w:rFonts w:hint="cs"/>
@@ -6756,7 +6749,7 @@
       <w:pPr>
         <w:jc w:val="left"/>
         <w:rPr>
-          <w:ins w:id="220" w:author="and" w:date="2017-02-06T21:42:00Z"/>
+          <w:ins w:id="221" w:author="and" w:date="2017-02-06T21:42:00Z"/>
           <w:sz w:val="24"/>
           <w:szCs w:val="24"/>
           <w:rtl/>
@@ -6767,18 +6760,18 @@
       <w:pPr>
         <w:jc w:val="left"/>
         <w:rPr>
-          <w:moveTo w:id="221" w:author="and" w:date="2017-02-06T21:37:00Z"/>
-          <w:sz w:val="24"/>
-          <w:szCs w:val="24"/>
-          <w:rtl/>
-        </w:rPr>
-        <w:pPrChange w:id="222" w:author="and" w:date="2017-02-06T22:49:00Z">
+          <w:moveTo w:id="222" w:author="and" w:date="2017-02-06T21:37:00Z"/>
+          <w:sz w:val="24"/>
+          <w:szCs w:val="24"/>
+          <w:rtl/>
+        </w:rPr>
+        <w:pPrChange w:id="223" w:author="and" w:date="2017-02-06T22:49:00Z">
           <w:pPr>
             <w:jc w:val="left"/>
           </w:pPr>
         </w:pPrChange>
       </w:pPr>
-      <w:ins w:id="223" w:author="and" w:date="2017-02-06T21:42:00Z">
+      <w:ins w:id="224" w:author="and" w:date="2017-02-06T21:42:00Z">
         <w:r>
           <w:rPr>
             <w:rFonts w:hint="cs"/>
@@ -6789,7 +6782,7 @@
           <w:t>בעקבות השלבים</w:t>
         </w:r>
       </w:ins>
-      <w:ins w:id="224" w:author="and" w:date="2017-02-06T21:43:00Z">
+      <w:ins w:id="225" w:author="and" w:date="2017-02-06T21:43:00Z">
         <w:r>
           <w:rPr>
             <w:rFonts w:hint="cs"/>
@@ -6800,7 +6793,7 @@
           <w:t xml:space="preserve"> המתוכננים</w:t>
         </w:r>
       </w:ins>
-      <w:ins w:id="225" w:author="and" w:date="2017-02-06T21:42:00Z">
+      <w:ins w:id="226" w:author="and" w:date="2017-02-06T21:42:00Z">
         <w:r>
           <w:rPr>
             <w:rFonts w:hint="cs"/>
@@ -6811,7 +6804,7 @@
           <w:t>, עולות בעיות בכמה תחומים: הנדסת תוכנה, הנדסת אנוש</w:t>
         </w:r>
       </w:ins>
-      <w:ins w:id="226" w:author="and" w:date="2017-02-06T21:43:00Z">
+      <w:ins w:id="227" w:author="and" w:date="2017-02-06T21:43:00Z">
         <w:r>
           <w:rPr>
             <w:rFonts w:hint="cs"/>
@@ -6823,7 +6816,7 @@
         </w:r>
       </w:ins>
     </w:p>
-    <w:commentRangeEnd w:id="179"/>
+    <w:commentRangeEnd w:id="180"/>
     <w:p>
       <w:pPr>
         <w:spacing w:line="360" w:lineRule="auto"/>
@@ -6835,37 +6828,37 @@
           <w:rtl/>
         </w:rPr>
       </w:pPr>
-      <w:moveTo w:id="227" w:author="and" w:date="2017-02-06T21:37:00Z">
+      <w:moveTo w:id="228" w:author="and" w:date="2017-02-06T21:37:00Z">
         <w:r>
           <w:rPr>
             <w:rStyle w:val="CommentReference"/>
             <w:rtl/>
           </w:rPr>
-          <w:commentReference w:id="179"/>
+          <w:commentReference w:id="180"/>
         </w:r>
       </w:moveTo>
-      <w:moveToRangeEnd w:id="176"/>
+      <w:moveToRangeEnd w:id="177"/>
     </w:p>
     <w:p>
       <w:pPr>
         <w:spacing w:line="360" w:lineRule="auto"/>
         <w:jc w:val="left"/>
         <w:rPr>
-          <w:del w:id="228" w:author="and" w:date="2017-02-06T21:36:00Z"/>
+          <w:del w:id="229" w:author="and" w:date="2017-02-06T21:36:00Z"/>
           <w:rFonts w:cs="David"/>
           <w:sz w:val="24"/>
           <w:szCs w:val="24"/>
           <w:rtl/>
         </w:rPr>
-        <w:pPrChange w:id="229" w:author="and" w:date="2017-02-06T21:35:00Z">
+        <w:pPrChange w:id="230" w:author="and" w:date="2017-02-06T21:35:00Z">
           <w:pPr>
             <w:spacing w:line="360" w:lineRule="auto"/>
             <w:jc w:val="left"/>
           </w:pPr>
         </w:pPrChange>
       </w:pPr>
-      <w:commentRangeStart w:id="230"/>
-      <w:del w:id="231" w:author="and" w:date="2017-02-06T21:36:00Z">
+      <w:commentRangeStart w:id="231"/>
+      <w:del w:id="232" w:author="and" w:date="2017-02-06T21:36:00Z">
         <w:r>
           <w:rPr>
             <w:rFonts w:cs="David" w:hint="cs"/>
@@ -6875,13 +6868,13 @@
           </w:rPr>
           <w:delText>בפרויקט</w:delText>
         </w:r>
-        <w:commentRangeEnd w:id="230"/>
+        <w:commentRangeEnd w:id="231"/>
         <w:r>
           <w:rPr>
             <w:rStyle w:val="CommentReference"/>
             <w:rtl/>
           </w:rPr>
-          <w:commentReference w:id="230"/>
+          <w:commentReference w:id="231"/>
         </w:r>
         <w:r>
           <w:rPr>
@@ -6893,8 +6886,8 @@
           <w:delText xml:space="preserve">, תפותח </w:delText>
         </w:r>
       </w:del>
-      <w:ins w:id="232" w:author="Miriam" w:date="2017-01-31T15:48:00Z">
-        <w:del w:id="233" w:author="and" w:date="2017-02-06T21:36:00Z">
+      <w:ins w:id="233" w:author="Miriam" w:date="2017-01-31T15:48:00Z">
+        <w:del w:id="234" w:author="and" w:date="2017-02-06T21:36:00Z">
           <w:r>
             <w:rPr>
               <w:rFonts w:cs="David" w:hint="cs"/>
@@ -6905,7 +6898,7 @@
             <w:delText xml:space="preserve">אני מפתח </w:delText>
           </w:r>
         </w:del>
-        <w:del w:id="234" w:author="and" w:date="2017-02-06T21:34:00Z">
+        <w:del w:id="235" w:author="and" w:date="2017-02-06T21:34:00Z">
           <w:r>
             <w:rPr>
               <w:rFonts w:cs="David" w:hint="cs"/>
@@ -6917,7 +6910,7 @@
           </w:r>
         </w:del>
       </w:ins>
-      <w:del w:id="235" w:author="and" w:date="2017-02-06T21:36:00Z">
+      <w:del w:id="236" w:author="and" w:date="2017-02-06T21:36:00Z">
         <w:r>
           <w:rPr>
             <w:rFonts w:cs="David" w:hint="cs"/>
@@ -6928,8 +6921,8 @@
           <w:delText xml:space="preserve">אפליקציה </w:delText>
         </w:r>
       </w:del>
-      <w:ins w:id="236" w:author="Miriam" w:date="2017-01-31T15:48:00Z">
-        <w:del w:id="237" w:author="and" w:date="2017-02-06T21:36:00Z">
+      <w:ins w:id="237" w:author="Miriam" w:date="2017-01-31T15:48:00Z">
+        <w:del w:id="238" w:author="and" w:date="2017-02-06T21:36:00Z">
           <w:r>
             <w:rPr>
               <w:rFonts w:cs="David" w:hint="cs"/>
@@ -6941,8 +6934,8 @@
           </w:r>
         </w:del>
       </w:ins>
-      <w:ins w:id="238" w:author="Miriam" w:date="2017-01-31T15:49:00Z">
-        <w:del w:id="239" w:author="and" w:date="2017-02-06T21:33:00Z">
+      <w:ins w:id="239" w:author="Miriam" w:date="2017-01-31T15:49:00Z">
+        <w:del w:id="240" w:author="and" w:date="2017-02-06T21:33:00Z">
           <w:r>
             <w:rPr>
               <w:rFonts w:cs="David" w:hint="cs"/>
@@ -6953,7 +6946,7 @@
             <w:delText>????</w:delText>
           </w:r>
         </w:del>
-        <w:del w:id="240" w:author="and" w:date="2017-02-06T21:36:00Z">
+        <w:del w:id="241" w:author="and" w:date="2017-02-06T21:36:00Z">
           <w:r>
             <w:rPr>
               <w:rFonts w:cs="David" w:hint="cs"/>
@@ -6965,7 +6958,7 @@
           </w:r>
         </w:del>
       </w:ins>
-      <w:del w:id="241" w:author="and" w:date="2017-02-06T21:34:00Z">
+      <w:del w:id="242" w:author="and" w:date="2017-02-06T21:34:00Z">
         <w:r>
           <w:rPr>
             <w:rFonts w:cs="David" w:hint="cs"/>
@@ -6976,7 +6969,7 @@
           <w:delText>המביאה</w:delText>
         </w:r>
       </w:del>
-      <w:del w:id="242" w:author="and" w:date="2017-02-06T21:36:00Z">
+      <w:del w:id="243" w:author="and" w:date="2017-02-06T21:36:00Z">
         <w:r>
           <w:rPr>
             <w:rFonts w:cs="David" w:hint="cs"/>
@@ -6987,7 +6980,7 @@
           <w:delText xml:space="preserve"> שינוי ראשוני בניידות יכולת שאיבת והגדרת נתוני הנתב מרחוק. הרי </w:delText>
         </w:r>
       </w:del>
-      <w:del w:id="243" w:author="and" w:date="2017-02-06T21:35:00Z">
+      <w:del w:id="244" w:author="and" w:date="2017-02-06T21:35:00Z">
         <w:r>
           <w:rPr>
             <w:rFonts w:cs="David" w:hint="cs"/>
@@ -6998,7 +6991,7 @@
           <w:delText>כ</w:delText>
         </w:r>
       </w:del>
-      <w:del w:id="244" w:author="and" w:date="2017-02-06T21:36:00Z">
+      <w:del w:id="245" w:author="and" w:date="2017-02-06T21:36:00Z">
         <w:r>
           <w:rPr>
             <w:rFonts w:cs="David" w:hint="cs"/>
@@ -7009,7 +7002,7 @@
           <w:delText>יום ניתן להתחבר לנתב גם</w:delText>
         </w:r>
       </w:del>
-      <w:del w:id="245" w:author="and" w:date="2017-02-06T21:34:00Z">
+      <w:del w:id="246" w:author="and" w:date="2017-02-06T21:34:00Z">
         <w:r>
           <w:rPr>
             <w:rFonts w:cs="David" w:hint="cs"/>
@@ -7020,7 +7013,7 @@
           <w:delText xml:space="preserve"> </w:delText>
         </w:r>
       </w:del>
-      <w:del w:id="246" w:author="and" w:date="2017-02-06T21:36:00Z">
+      <w:del w:id="247" w:author="and" w:date="2017-02-06T21:36:00Z">
         <w:r>
           <w:rPr>
             <w:rFonts w:cs="David" w:hint="cs"/>
@@ -7031,7 +7024,7 @@
           <w:delText>דרך דף אינטרנט המחובר לנתב</w:delText>
         </w:r>
       </w:del>
-      <w:del w:id="247" w:author="and" w:date="2017-02-06T21:35:00Z">
+      <w:del w:id="248" w:author="and" w:date="2017-02-06T21:35:00Z">
         <w:r>
           <w:rPr>
             <w:rFonts w:cs="David" w:hint="cs"/>
@@ -7041,7 +7034,7 @@
           </w:rPr>
           <w:delText xml:space="preserve"> בצורה </w:delText>
         </w:r>
-        <w:commentRangeStart w:id="248"/>
+        <w:commentRangeStart w:id="249"/>
         <w:r>
           <w:rPr>
             <w:rFonts w:cs="David" w:hint="cs"/>
@@ -7051,16 +7044,16 @@
           </w:rPr>
           <w:delText>אלחוטית</w:delText>
         </w:r>
-        <w:commentRangeEnd w:id="248"/>
+        <w:commentRangeEnd w:id="249"/>
         <w:r>
           <w:rPr>
             <w:rStyle w:val="CommentReference"/>
             <w:rtl/>
           </w:rPr>
-          <w:commentReference w:id="248"/>
+          <w:commentReference w:id="249"/>
         </w:r>
       </w:del>
-      <w:del w:id="249" w:author="and" w:date="2017-02-06T21:36:00Z">
+      <w:del w:id="250" w:author="and" w:date="2017-02-06T21:36:00Z">
         <w:r>
           <w:rPr>
             <w:rFonts w:cs="David" w:hint="cs"/>
@@ -7077,20 +7070,20 @@
         <w:spacing w:line="360" w:lineRule="auto"/>
         <w:jc w:val="left"/>
         <w:rPr>
-          <w:del w:id="250" w:author="and" w:date="2017-02-06T21:36:00Z"/>
+          <w:del w:id="251" w:author="and" w:date="2017-02-06T21:36:00Z"/>
           <w:rFonts w:cs="David"/>
           <w:sz w:val="24"/>
           <w:szCs w:val="24"/>
           <w:rtl/>
         </w:rPr>
-        <w:pPrChange w:id="251" w:author="and" w:date="2017-02-06T19:29:00Z">
+        <w:pPrChange w:id="252" w:author="and" w:date="2017-02-06T19:29:00Z">
           <w:pPr>
             <w:spacing w:line="360" w:lineRule="auto"/>
             <w:jc w:val="left"/>
           </w:pPr>
         </w:pPrChange>
       </w:pPr>
-      <w:del w:id="252" w:author="and" w:date="2017-02-06T21:36:00Z">
+      <w:del w:id="253" w:author="and" w:date="2017-02-06T21:36:00Z">
         <w:r>
           <w:rPr>
             <w:rFonts w:cs="David" w:hint="cs"/>
@@ -7101,8 +7094,8 @@
           <w:delText xml:space="preserve">לאחר פיתוח האפליקציה, על </w:delText>
         </w:r>
       </w:del>
-      <w:ins w:id="253" w:author="Miriam" w:date="2017-01-31T15:49:00Z">
-        <w:del w:id="254" w:author="and" w:date="2017-02-06T21:36:00Z">
+      <w:ins w:id="254" w:author="Miriam" w:date="2017-01-31T15:49:00Z">
+        <w:del w:id="255" w:author="and" w:date="2017-02-06T21:36:00Z">
           <w:r>
             <w:rPr>
               <w:rFonts w:cs="David" w:hint="cs"/>
@@ -7114,7 +7107,7 @@
           </w:r>
         </w:del>
       </w:ins>
-      <w:del w:id="255" w:author="and" w:date="2017-02-06T21:36:00Z">
+      <w:del w:id="256" w:author="and" w:date="2017-02-06T21:36:00Z">
         <w:r>
           <w:rPr>
             <w:rFonts w:cs="David" w:hint="cs"/>
@@ -7125,7 +7118,7 @@
           <w:delText>שיהיה על המשתמש לעשות הוא לפתוח את אותה אפליקציה ולהזדהות רק בפעם הראשונה מול הנתב. כיום רוב האנשים בעולם משתמשים בדגמי הטלפון הסלולרי החכמים שיכולים להריץ אפליקציה כזאת שאני מתאר בפרויקט הנ"ל</w:delText>
         </w:r>
       </w:del>
-      <w:del w:id="256" w:author="and" w:date="2017-02-06T19:29:00Z">
+      <w:del w:id="257" w:author="and" w:date="2017-02-06T19:29:00Z">
         <w:r>
           <w:rPr>
             <w:rFonts w:cs="David" w:hint="cs"/>
@@ -7135,7 +7128,7 @@
           </w:rPr>
           <w:delText xml:space="preserve">. </w:delText>
         </w:r>
-        <w:commentRangeStart w:id="257"/>
+        <w:commentRangeStart w:id="258"/>
         <w:r>
           <w:rPr>
             <w:rFonts w:cs="David" w:hint="cs"/>
@@ -7145,13 +7138,13 @@
           </w:rPr>
           <w:delText>האפליקציה מביאה את המשתמשים לניידות שיא בכל הנודע לניתוח ושינוי נתוני הנתב הביתי.</w:delText>
         </w:r>
-        <w:commentRangeEnd w:id="257"/>
+        <w:commentRangeEnd w:id="258"/>
         <w:r>
           <w:rPr>
             <w:rStyle w:val="CommentReference"/>
             <w:rtl/>
           </w:rPr>
-          <w:commentReference w:id="257"/>
+          <w:commentReference w:id="258"/>
         </w:r>
       </w:del>
     </w:p>
@@ -7164,15 +7157,15 @@
         </w:numPr>
         <w:spacing w:line="360" w:lineRule="auto"/>
         <w:rPr>
-          <w:ins w:id="258" w:author="and" w:date="2017-02-06T21:45:00Z"/>
-          <w:sz w:val="24"/>
-          <w:rPrChange w:id="259" w:author="and" w:date="2017-02-06T22:52:00Z">
+          <w:ins w:id="259" w:author="and" w:date="2017-02-06T21:45:00Z"/>
+          <w:sz w:val="24"/>
+          <w:rPrChange w:id="260" w:author="and" w:date="2017-02-06T22:52:00Z">
             <w:rPr>
-              <w:ins w:id="260" w:author="and" w:date="2017-02-06T21:45:00Z"/>
+              <w:ins w:id="261" w:author="and" w:date="2017-02-06T21:45:00Z"/>
             </w:rPr>
           </w:rPrChange>
         </w:rPr>
-        <w:pPrChange w:id="261" w:author="and" w:date="2017-02-06T22:53:00Z">
+        <w:pPrChange w:id="262" w:author="and" w:date="2017-02-06T22:53:00Z">
           <w:pPr>
             <w:pStyle w:val="ListParagraph"/>
             <w:numPr>
@@ -7192,7 +7185,7 @@
         </w:rPr>
         <w:t xml:space="preserve">בעיית </w:t>
       </w:r>
-      <w:commentRangeStart w:id="262"/>
+      <w:commentRangeStart w:id="263"/>
       <w:r>
         <w:rPr>
           <w:rFonts w:hint="cs"/>
@@ -7202,7 +7195,7 @@
         </w:rPr>
         <w:t xml:space="preserve">הניידות </w:t>
       </w:r>
-      <w:commentRangeEnd w:id="262"/>
+      <w:commentRangeEnd w:id="263"/>
       <w:r>
         <w:rPr>
           <w:rStyle w:val="CommentReference"/>
@@ -7210,9 +7203,9 @@
           <w:rtl/>
           <w:lang w:eastAsia="en-US"/>
         </w:rPr>
-        <w:commentReference w:id="262"/>
-      </w:r>
-      <w:ins w:id="263" w:author="and" w:date="2017-02-06T21:44:00Z">
+        <w:commentReference w:id="263"/>
+      </w:r>
+      <w:ins w:id="264" w:author="and" w:date="2017-02-06T21:44:00Z">
         <w:r>
           <w:rPr>
             <w:rFonts w:hint="cs"/>
@@ -7232,7 +7225,7 @@
         </w:rPr>
         <w:t>לנתב המוצגת</w:t>
       </w:r>
-      <w:ins w:id="264" w:author="and" w:date="2017-02-06T22:49:00Z">
+      <w:ins w:id="265" w:author="and" w:date="2017-02-06T22:49:00Z">
         <w:r>
           <w:rPr>
             <w:rFonts w:hint="cs"/>
@@ -7243,7 +7236,7 @@
           <w:t xml:space="preserve"> בתחילת המאמר</w:t>
         </w:r>
       </w:ins>
-      <w:ins w:id="265" w:author="and" w:date="2017-02-06T21:45:00Z">
+      <w:ins w:id="266" w:author="and" w:date="2017-02-06T21:45:00Z">
         <w:r>
           <w:rPr>
             <w:rFonts w:hint="cs"/>
@@ -7254,7 +7247,7 @@
           <w:t>,</w:t>
         </w:r>
       </w:ins>
-      <w:del w:id="266" w:author="and" w:date="2017-02-06T21:45:00Z">
+      <w:del w:id="267" w:author="and" w:date="2017-02-06T21:45:00Z">
         <w:r>
           <w:rPr>
             <w:rFonts w:hint="cs"/>
@@ -7274,7 +7267,7 @@
         </w:rPr>
         <w:t xml:space="preserve"> מעוררת את בעיה המרכזית הבאה</w:t>
       </w:r>
-      <w:ins w:id="267" w:author="and" w:date="2017-02-06T21:44:00Z">
+      <w:ins w:id="268" w:author="and" w:date="2017-02-06T21:44:00Z">
         <w:r>
           <w:rPr>
             <w:rFonts w:hint="cs"/>
@@ -7285,7 +7278,7 @@
           <w:t>:</w:t>
         </w:r>
       </w:ins>
-      <w:del w:id="268" w:author="and" w:date="2017-02-06T22:53:00Z">
+      <w:del w:id="269" w:author="and" w:date="2017-02-06T22:53:00Z">
         <w:r>
           <w:rPr>
             <w:rFonts w:hint="cs"/>
@@ -7295,7 +7288,7 @@
           <w:delText xml:space="preserve"> </w:delText>
         </w:r>
       </w:del>
-      <w:del w:id="269" w:author="and" w:date="2017-02-06T21:44:00Z">
+      <w:del w:id="270" w:author="and" w:date="2017-02-06T21:44:00Z">
         <w:r>
           <w:rPr>
             <w:rFonts w:hint="cs"/>
@@ -7313,7 +7306,7 @@
           <w:delText>אותה</w:delText>
         </w:r>
       </w:del>
-      <w:del w:id="270" w:author="and" w:date="2017-02-06T22:53:00Z">
+      <w:del w:id="271" w:author="and" w:date="2017-02-06T22:53:00Z">
         <w:r>
           <w:rPr>
             <w:rFonts w:hint="cs"/>
@@ -7323,7 +7316,7 @@
           <w:delText xml:space="preserve"> ארצה לענות ולפתור בפרויקט</w:delText>
         </w:r>
       </w:del>
-      <w:del w:id="271" w:author="and" w:date="2017-02-06T21:44:00Z">
+      <w:del w:id="272" w:author="and" w:date="2017-02-06T21:44:00Z">
         <w:r>
           <w:rPr>
             <w:rFonts w:hint="cs"/>
@@ -7461,7 +7454,7 @@
         </w:rPr>
         <w:t>.</w:t>
       </w:r>
-      <w:ins w:id="272" w:author="and" w:date="2017-02-06T22:50:00Z">
+      <w:ins w:id="273" w:author="and" w:date="2017-02-06T22:50:00Z">
         <w:r>
           <w:rPr>
             <w:rFonts w:hint="cs"/>
@@ -7471,7 +7464,7 @@
           <w:t xml:space="preserve"> כאן אצטרך לחשוב על דרכים יצירתיות</w:t>
         </w:r>
       </w:ins>
-      <w:ins w:id="273" w:author="and" w:date="2017-02-06T22:52:00Z">
+      <w:ins w:id="274" w:author="and" w:date="2017-02-06T22:52:00Z">
         <w:r>
           <w:rPr>
             <w:rFonts w:hint="cs"/>
@@ -7481,7 +7474,7 @@
           <w:t xml:space="preserve"> וחכמות</w:t>
         </w:r>
       </w:ins>
-      <w:ins w:id="274" w:author="and" w:date="2017-02-06T22:50:00Z">
+      <w:ins w:id="275" w:author="and" w:date="2017-02-06T22:50:00Z">
         <w:r>
           <w:rPr>
             <w:rFonts w:hint="cs"/>
@@ -7491,7 +7484,7 @@
           <w:t xml:space="preserve"> להתמודד עם הגדרת תכני הנתב</w:t>
         </w:r>
       </w:ins>
-      <w:ins w:id="275" w:author="and" w:date="2017-02-06T22:52:00Z">
+      <w:ins w:id="276" w:author="and" w:date="2017-02-06T22:52:00Z">
         <w:r>
           <w:rPr>
             <w:rFonts w:hint="cs"/>
@@ -7501,7 +7494,7 @@
           <w:t xml:space="preserve">, </w:t>
         </w:r>
       </w:ins>
-      <w:ins w:id="276" w:author="and" w:date="2017-02-06T22:50:00Z">
+      <w:ins w:id="277" w:author="and" w:date="2017-02-06T22:50:00Z">
         <w:r>
           <w:rPr>
             <w:rFonts w:hint="cs"/>
@@ -7511,7 +7504,7 @@
           <w:t>ביצוע קוד נכון מבחינת הנדסית</w:t>
         </w:r>
       </w:ins>
-      <w:ins w:id="277" w:author="and" w:date="2017-02-06T22:53:00Z">
+      <w:ins w:id="278" w:author="and" w:date="2017-02-06T22:53:00Z">
         <w:r>
           <w:rPr>
             <w:rFonts w:hint="cs"/>
@@ -7521,7 +7514,7 @@
           <w:t xml:space="preserve"> ואנושית</w:t>
         </w:r>
       </w:ins>
-      <w:ins w:id="278" w:author="and" w:date="2017-02-06T22:50:00Z">
+      <w:ins w:id="279" w:author="and" w:date="2017-02-06T22:50:00Z">
         <w:r>
           <w:rPr>
             <w:rFonts w:hint="cs"/>
@@ -7538,11 +7531,11 @@
         <w:ind w:left="360"/>
         <w:rPr>
           <w:sz w:val="24"/>
-          <w:rPrChange w:id="279" w:author="and" w:date="2017-02-06T22:51:00Z">
+          <w:rPrChange w:id="280" w:author="and" w:date="2017-02-06T22:51:00Z">
             <w:rPr/>
           </w:rPrChange>
         </w:rPr>
-        <w:pPrChange w:id="280" w:author="and" w:date="2017-02-06T22:51:00Z">
+        <w:pPrChange w:id="281" w:author="and" w:date="2017-02-06T22:51:00Z">
           <w:pPr>
             <w:pStyle w:val="ListParagraph"/>
             <w:numPr>
@@ -7553,12 +7546,12 @@
           </w:pPr>
         </w:pPrChange>
       </w:pPr>
-      <w:del w:id="281" w:author="and" w:date="2017-02-06T21:45:00Z">
-        <w:r>
-          <w:rPr>
-            <w:sz w:val="24"/>
-            <w:rtl/>
-            <w:rPrChange w:id="282" w:author="and" w:date="2017-02-06T22:51:00Z">
+      <w:del w:id="282" w:author="and" w:date="2017-02-06T21:45:00Z">
+        <w:r>
+          <w:rPr>
+            <w:sz w:val="24"/>
+            <w:rtl/>
+            <w:rPrChange w:id="283" w:author="and" w:date="2017-02-06T22:51:00Z">
               <w:rPr>
                 <w:rtl/>
               </w:rPr>
@@ -7614,7 +7607,7 @@
       <w:pPr>
         <w:jc w:val="both"/>
         <w:rPr>
-          <w:ins w:id="283" w:author="and" w:date="2017-02-06T23:06:00Z"/>
+          <w:ins w:id="284" w:author="and" w:date="2017-02-06T23:06:00Z"/>
           <w:rFonts w:cs="David"/>
           <w:sz w:val="24"/>
           <w:szCs w:val="24"/>
@@ -7627,14 +7620,14 @@
         <w:spacing w:line="360" w:lineRule="auto"/>
         <w:jc w:val="left"/>
         <w:rPr>
-          <w:del w:id="284" w:author="and" w:date="2017-02-06T22:53:00Z"/>
+          <w:del w:id="285" w:author="and" w:date="2017-02-06T22:53:00Z"/>
           <w:rFonts w:cs="David"/>
           <w:sz w:val="24"/>
           <w:szCs w:val="24"/>
           <w:rtl/>
         </w:rPr>
       </w:pPr>
-      <w:ins w:id="285" w:author="and" w:date="2017-02-06T23:06:00Z">
+      <w:ins w:id="286" w:author="and" w:date="2017-02-06T23:06:00Z">
         <w:r>
           <w:rPr>
             <w:rFonts w:cs="David" w:hint="cs"/>
@@ -7645,7 +7638,7 @@
           <w:t>לאחר חשיבה על אופי האפליקציה וכיצד אמקסם את הנוחות המקסימלית למשתמש</w:t>
         </w:r>
       </w:ins>
-      <w:ins w:id="286" w:author="and" w:date="2017-02-06T23:08:00Z">
+      <w:ins w:id="287" w:author="and" w:date="2017-02-06T23:08:00Z">
         <w:r>
           <w:rPr>
             <w:rFonts w:cs="David" w:hint="cs"/>
@@ -7656,7 +7649,7 @@
           <w:t>,</w:t>
         </w:r>
       </w:ins>
-      <w:ins w:id="287" w:author="and" w:date="2017-02-06T23:06:00Z">
+      <w:ins w:id="288" w:author="and" w:date="2017-02-06T23:06:00Z">
         <w:r>
           <w:rPr>
             <w:rFonts w:cs="David" w:hint="cs"/>
@@ -7667,7 +7660,7 @@
           <w:t xml:space="preserve"> על מנת ש</w:t>
         </w:r>
       </w:ins>
-      <w:del w:id="288" w:author="and" w:date="2017-02-06T22:53:00Z">
+      <w:del w:id="289" w:author="and" w:date="2017-02-06T22:53:00Z">
         <w:r>
           <w:rPr>
             <w:rFonts w:cs="David" w:hint="cs"/>
@@ -7746,19 +7739,19 @@
       <w:pPr>
         <w:jc w:val="both"/>
         <w:rPr>
-          <w:ins w:id="289" w:author="and" w:date="2017-02-06T23:06:00Z"/>
+          <w:ins w:id="290" w:author="and" w:date="2017-02-06T23:06:00Z"/>
           <w:rFonts w:cs="David"/>
           <w:sz w:val="24"/>
           <w:szCs w:val="24"/>
           <w:rtl/>
         </w:rPr>
-        <w:pPrChange w:id="290" w:author="and" w:date="2017-02-06T23:09:00Z">
+        <w:pPrChange w:id="291" w:author="and" w:date="2017-02-06T23:09:00Z">
           <w:pPr>
             <w:jc w:val="both"/>
           </w:pPr>
         </w:pPrChange>
       </w:pPr>
-      <w:ins w:id="291" w:author="and" w:date="2017-02-06T23:07:00Z">
+      <w:ins w:id="292" w:author="and" w:date="2017-02-06T23:07:00Z">
         <w:r>
           <w:rPr>
             <w:rFonts w:cs="David" w:hint="cs"/>
@@ -7769,7 +7762,7 @@
           <w:t xml:space="preserve">יוכל לקבל את כל נתוני הנתב מופרדים ומוצגים בצורה קלה להבנה ולחולל שינויים בהגדרות הנתב, </w:t>
         </w:r>
       </w:ins>
-      <w:ins w:id="292" w:author="and" w:date="2017-02-06T23:08:00Z">
+      <w:ins w:id="293" w:author="and" w:date="2017-02-06T23:08:00Z">
         <w:r>
           <w:rPr>
             <w:rFonts w:cs="David" w:hint="cs"/>
@@ -7780,7 +7773,7 @@
           <w:t>הגעתי להחלטה כי אלו המסכים העיקריים שבהם האפליקציה ת</w:t>
         </w:r>
       </w:ins>
-      <w:ins w:id="293" w:author="and" w:date="2017-02-06T23:09:00Z">
+      <w:ins w:id="294" w:author="and" w:date="2017-02-06T23:09:00Z">
         <w:r>
           <w:rPr>
             <w:rFonts w:cs="David" w:hint="cs"/>
@@ -7791,7 +7784,7 @@
           <w:t>ציג</w:t>
         </w:r>
       </w:ins>
-      <w:ins w:id="294" w:author="and" w:date="2017-02-06T23:08:00Z">
+      <w:ins w:id="295" w:author="and" w:date="2017-02-06T23:08:00Z">
         <w:r>
           <w:rPr>
             <w:rFonts w:cs="David" w:hint="cs"/>
@@ -7802,7 +7795,7 @@
           <w:t xml:space="preserve"> את </w:t>
         </w:r>
       </w:ins>
-      <w:ins w:id="295" w:author="and" w:date="2017-02-06T23:09:00Z">
+      <w:ins w:id="296" w:author="and" w:date="2017-02-06T23:09:00Z">
         <w:r>
           <w:rPr>
             <w:rFonts w:cs="David" w:hint="cs"/>
@@ -7813,7 +7806,7 @@
           <w:t>ממשקה</w:t>
         </w:r>
       </w:ins>
-      <w:ins w:id="296" w:author="and" w:date="2017-02-06T23:08:00Z">
+      <w:ins w:id="297" w:author="and" w:date="2017-02-06T23:08:00Z">
         <w:r>
           <w:rPr>
             <w:rFonts w:cs="David" w:hint="cs"/>
@@ -7829,7 +7822,7 @@
       <w:pPr>
         <w:jc w:val="both"/>
         <w:rPr>
-          <w:ins w:id="297" w:author="and" w:date="2017-02-06T23:06:00Z"/>
+          <w:ins w:id="298" w:author="and" w:date="2017-02-06T23:06:00Z"/>
           <w:rFonts w:cs="David"/>
           <w:sz w:val="24"/>
           <w:szCs w:val="24"/>
@@ -7930,14 +7923,14 @@
         <w:spacing w:line="360" w:lineRule="auto"/>
         <w:jc w:val="left"/>
         <w:rPr>
-          <w:del w:id="298" w:author="and" w:date="2017-02-06T22:53:00Z"/>
+          <w:del w:id="299" w:author="and" w:date="2017-02-06T22:53:00Z"/>
           <w:rFonts w:cs="David"/>
           <w:sz w:val="24"/>
           <w:szCs w:val="24"/>
           <w:rtl/>
         </w:rPr>
       </w:pPr>
-      <w:del w:id="299" w:author="and" w:date="2017-02-06T23:06:00Z">
+      <w:del w:id="300" w:author="and" w:date="2017-02-06T23:06:00Z">
         <w:r>
           <w:rPr>
             <w:rFonts w:cs="David" w:hint="cs"/>
@@ -7966,7 +7959,7 @@
           </w:rPr>
           <w:delText xml:space="preserve">ח יכיל את רשימות הדרישות </w:delText>
         </w:r>
-        <w:commentRangeStart w:id="300"/>
+        <w:commentRangeStart w:id="301"/>
         <w:r>
           <w:rPr>
             <w:rFonts w:cs="David" w:hint="cs"/>
@@ -7985,13 +7978,13 @@
           </w:rPr>
           <w:delText>קט</w:delText>
         </w:r>
-        <w:commentRangeEnd w:id="300"/>
+        <w:commentRangeEnd w:id="301"/>
         <w:r>
           <w:rPr>
             <w:rStyle w:val="CommentReference"/>
             <w:rtl/>
           </w:rPr>
-          <w:commentReference w:id="300"/>
+          <w:commentReference w:id="301"/>
         </w:r>
         <w:r>
           <w:rPr>
@@ -8009,7 +8002,7 @@
         <w:pStyle w:val="Heading2"/>
         <w:jc w:val="left"/>
         <w:rPr>
-          <w:del w:id="301" w:author="and" w:date="2017-02-06T22:53:00Z"/>
+          <w:del w:id="302" w:author="and" w:date="2017-02-06T22:53:00Z"/>
           <w:rtl/>
         </w:rPr>
       </w:pPr>
@@ -8018,11 +8011,11 @@
       <w:pPr>
         <w:jc w:val="both"/>
         <w:rPr>
-          <w:del w:id="302" w:author="and" w:date="2017-02-06T22:53:00Z"/>
-          <w:rtl/>
-        </w:rPr>
-      </w:pPr>
-      <w:del w:id="303" w:author="and" w:date="2017-02-06T22:53:00Z">
+          <w:del w:id="303" w:author="and" w:date="2017-02-06T22:53:00Z"/>
+          <w:rtl/>
+        </w:rPr>
+      </w:pPr>
+      <w:del w:id="304" w:author="and" w:date="2017-02-06T22:53:00Z">
         <w:r>
           <w:rPr>
             <w:rFonts w:hint="cs"/>
@@ -8065,10 +8058,10 @@
         <w:spacing w:line="360" w:lineRule="auto"/>
         <w:jc w:val="left"/>
         <w:rPr>
-          <w:del w:id="304" w:author="and" w:date="2017-02-06T23:06:00Z"/>
-          <w:rtl/>
-        </w:rPr>
-        <w:pPrChange w:id="305" w:author="and" w:date="2017-02-06T22:53:00Z">
+          <w:del w:id="305" w:author="and" w:date="2017-02-06T23:06:00Z"/>
+          <w:rtl/>
+        </w:rPr>
+        <w:pPrChange w:id="306" w:author="and" w:date="2017-02-06T22:53:00Z">
           <w:pPr>
             <w:jc w:val="both"/>
           </w:pPr>
@@ -8509,7 +8502,7 @@
         </w:rPr>
         <w:t xml:space="preserve">להעביר את המשתמש </w:t>
       </w:r>
-      <w:commentRangeStart w:id="306"/>
+      <w:commentRangeStart w:id="307"/>
       <w:r>
         <w:rPr>
           <w:rFonts w:hint="cs"/>
@@ -8517,13 +8510,13 @@
         </w:rPr>
         <w:t xml:space="preserve">למסכים יעודים </w:t>
       </w:r>
-      <w:commentRangeEnd w:id="306"/>
+      <w:commentRangeEnd w:id="307"/>
       <w:r>
         <w:rPr>
           <w:rStyle w:val="CommentReference"/>
           <w:rtl/>
         </w:rPr>
-        <w:commentReference w:id="306"/>
+        <w:commentReference w:id="307"/>
       </w:r>
       <w:r>
         <w:rPr>
@@ -9669,14 +9662,14 @@
         <w:spacing w:line="360" w:lineRule="auto"/>
         <w:jc w:val="left"/>
         <w:rPr>
-          <w:ins w:id="307" w:author="and" w:date="2017-02-06T23:10:00Z"/>
+          <w:ins w:id="308" w:author="and" w:date="2017-02-06T23:10:00Z"/>
           <w:rFonts w:cs="David"/>
           <w:sz w:val="24"/>
           <w:szCs w:val="24"/>
           <w:rtl/>
         </w:rPr>
       </w:pPr>
-      <w:del w:id="308" w:author="and" w:date="2017-02-07T20:20:00Z">
+      <w:del w:id="309" w:author="and" w:date="2017-02-07T20:20:00Z">
         <w:r>
           <w:rPr>
             <w:rFonts w:cs="David" w:hint="cs"/>
@@ -9734,14 +9727,14 @@
           <w:szCs w:val="24"/>
           <w:rtl/>
         </w:rPr>
-        <w:pPrChange w:id="309" w:author="and" w:date="2017-02-07T20:20:00Z">
+        <w:pPrChange w:id="310" w:author="and" w:date="2017-02-07T20:20:00Z">
           <w:pPr>
             <w:spacing w:line="360" w:lineRule="auto"/>
             <w:jc w:val="left"/>
           </w:pPr>
         </w:pPrChange>
       </w:pPr>
-      <w:ins w:id="310" w:author="and" w:date="2017-02-06T23:10:00Z">
+      <w:ins w:id="311" w:author="and" w:date="2017-02-06T23:10:00Z">
         <w:r>
           <w:rPr>
             <w:rFonts w:cs="David" w:hint="cs"/>
@@ -9752,7 +9745,7 @@
           <w:t xml:space="preserve">בכל מסך של האפליקציה אדרש להציג את נתוני הנתב הקיימים ובחלק מהמסכים אצטרך לממש ייצוג ויזואלי לנתונים כמו למשל מד </w:t>
         </w:r>
       </w:ins>
-      <w:ins w:id="311" w:author="and" w:date="2017-02-06T23:11:00Z">
+      <w:ins w:id="312" w:author="and" w:date="2017-02-06T23:11:00Z">
         <w:r>
           <w:rPr>
             <w:rFonts w:cs="David" w:hint="cs"/>
@@ -9763,7 +9756,7 @@
           <w:t>טווח שידור הנתב</w:t>
         </w:r>
       </w:ins>
-      <w:ins w:id="312" w:author="and" w:date="2017-02-06T23:12:00Z">
+      <w:ins w:id="313" w:author="and" w:date="2017-02-06T23:12:00Z">
         <w:r>
           <w:rPr>
             <w:rFonts w:cs="David" w:hint="cs"/>
@@ -9809,7 +9802,7 @@
           <w:t>) שיתעדכן בזמן אמת כאשר המכשיר ישנה מי</w:t>
         </w:r>
       </w:ins>
-      <w:ins w:id="313" w:author="and" w:date="2017-02-06T23:13:00Z">
+      <w:ins w:id="314" w:author="and" w:date="2017-02-06T23:13:00Z">
         <w:r>
           <w:rPr>
             <w:rFonts w:cs="David" w:hint="cs"/>
@@ -9820,7 +9813,7 @@
           <w:t>קום</w:t>
         </w:r>
       </w:ins>
-      <w:ins w:id="314" w:author="and" w:date="2017-02-06T23:11:00Z">
+      <w:ins w:id="315" w:author="and" w:date="2017-02-06T23:11:00Z">
         <w:r>
           <w:rPr>
             <w:rFonts w:cs="David" w:hint="cs"/>
@@ -9831,7 +9824,7 @@
           <w:t>.</w:t>
         </w:r>
       </w:ins>
-      <w:ins w:id="315" w:author="and" w:date="2017-02-06T23:13:00Z">
+      <w:ins w:id="316" w:author="and" w:date="2017-02-06T23:13:00Z">
         <w:r>
           <w:rPr>
             <w:rFonts w:cs="David" w:hint="cs"/>
@@ -9868,7 +9861,7 @@
           <w:t>ב דורש גם כן הבנה מעמיקה בנושא</w:t>
         </w:r>
       </w:ins>
-      <w:ins w:id="316" w:author="and" w:date="2017-02-06T23:14:00Z">
+      <w:ins w:id="317" w:author="and" w:date="2017-02-06T23:14:00Z">
         <w:r>
           <w:rPr>
             <w:rFonts w:cs="David" w:hint="cs"/>
@@ -9879,7 +9872,7 @@
           <w:t xml:space="preserve"> תהליכים ברקע שירותי האפליקציה. </w:t>
         </w:r>
       </w:ins>
-      <w:ins w:id="317" w:author="and" w:date="2017-02-06T23:15:00Z">
+      <w:ins w:id="318" w:author="and" w:date="2017-02-06T23:15:00Z">
         <w:r>
           <w:rPr>
             <w:rFonts w:cs="David" w:hint="cs"/>
@@ -9890,7 +9883,7 @@
           <w:t>גישה לנתוני הנתב על מנת להגדיר את הנתב מחדש</w:t>
         </w:r>
       </w:ins>
-      <w:ins w:id="318" w:author="and" w:date="2017-02-06T23:17:00Z">
+      <w:ins w:id="319" w:author="and" w:date="2017-02-06T23:17:00Z">
         <w:r>
           <w:rPr>
             <w:rFonts w:cs="David" w:hint="cs"/>
@@ -9901,7 +9894,7 @@
           <w:t>,</w:t>
         </w:r>
       </w:ins>
-      <w:ins w:id="319" w:author="and" w:date="2017-02-06T23:15:00Z">
+      <w:ins w:id="320" w:author="and" w:date="2017-02-06T23:15:00Z">
         <w:r>
           <w:rPr>
             <w:rFonts w:cs="David" w:hint="cs"/>
@@ -9912,7 +9905,7 @@
           <w:t xml:space="preserve"> היא פעולה מסובכת שמצריכה מחקר מעמיק ב</w:t>
         </w:r>
       </w:ins>
-      <w:ins w:id="320" w:author="and" w:date="2017-02-06T23:16:00Z">
+      <w:ins w:id="321" w:author="and" w:date="2017-02-06T23:16:00Z">
         <w:r>
           <w:rPr>
             <w:rFonts w:cs="David" w:hint="cs"/>
@@ -9923,7 +9916,7 @@
           <w:t>דרכי התק</w:t>
         </w:r>
       </w:ins>
-      <w:ins w:id="321" w:author="and" w:date="2017-02-06T23:17:00Z">
+      <w:ins w:id="322" w:author="and" w:date="2017-02-06T23:17:00Z">
         <w:r>
           <w:rPr>
             <w:rFonts w:cs="David" w:hint="cs"/>
@@ -9943,7 +9936,7 @@
           <w:t xml:space="preserve"> </w:t>
         </w:r>
       </w:ins>
-      <w:ins w:id="322" w:author="and" w:date="2017-02-07T08:02:00Z">
+      <w:ins w:id="323" w:author="and" w:date="2017-02-07T08:02:00Z">
         <w:r>
           <w:rPr>
             <w:rFonts w:cs="David" w:hint="cs"/>
@@ -9954,7 +9947,7 @@
           <w:t>מציאת</w:t>
         </w:r>
       </w:ins>
-      <w:ins w:id="323" w:author="and" w:date="2017-02-06T23:17:00Z">
+      <w:ins w:id="324" w:author="and" w:date="2017-02-06T23:17:00Z">
         <w:r>
           <w:rPr>
             <w:rFonts w:cs="David" w:hint="cs"/>
@@ -9965,7 +9958,7 @@
           <w:t xml:space="preserve"> הכלים ה</w:t>
         </w:r>
       </w:ins>
-      <w:ins w:id="324" w:author="and" w:date="2017-02-07T08:02:00Z">
+      <w:ins w:id="325" w:author="and" w:date="2017-02-07T08:02:00Z">
         <w:r>
           <w:rPr>
             <w:rFonts w:cs="David" w:hint="cs"/>
@@ -9976,7 +9969,7 @@
           <w:t>נחוצים</w:t>
         </w:r>
       </w:ins>
-      <w:ins w:id="325" w:author="and" w:date="2017-02-06T23:17:00Z">
+      <w:ins w:id="326" w:author="and" w:date="2017-02-06T23:17:00Z">
         <w:r>
           <w:rPr>
             <w:rFonts w:cs="David" w:hint="cs"/>
@@ -9987,7 +9980,7 @@
           <w:t xml:space="preserve"> </w:t>
         </w:r>
       </w:ins>
-      <w:ins w:id="326" w:author="and" w:date="2017-02-06T23:18:00Z">
+      <w:ins w:id="327" w:author="and" w:date="2017-02-06T23:18:00Z">
         <w:r>
           <w:rPr>
             <w:rFonts w:cs="David" w:hint="cs"/>
@@ -10024,7 +10017,7 @@
           <w:t xml:space="preserve"> כד</w:t>
         </w:r>
       </w:ins>
-      <w:ins w:id="327" w:author="and" w:date="2017-02-07T08:03:00Z">
+      <w:ins w:id="328" w:author="and" w:date="2017-02-07T08:03:00Z">
         <w:r>
           <w:rPr>
             <w:rFonts w:cs="David" w:hint="cs"/>
@@ -10035,7 +10028,7 @@
           <w:t>י להשיג את המידע הדרוש למלא את נתוני מסך "מסך נתונים"</w:t>
         </w:r>
       </w:ins>
-      <w:ins w:id="328" w:author="and" w:date="2017-02-07T08:04:00Z">
+      <w:ins w:id="329" w:author="and" w:date="2017-02-07T08:04:00Z">
         <w:r>
           <w:rPr>
             <w:rFonts w:cs="David" w:hint="cs"/>
@@ -10046,7 +10039,7 @@
           <w:t>. התאמת פלאג</w:t>
         </w:r>
       </w:ins>
-      <w:ins w:id="329" w:author="and" w:date="2017-02-07T08:08:00Z">
+      <w:ins w:id="330" w:author="and" w:date="2017-02-07T08:08:00Z">
         <w:r>
           <w:rPr>
             <w:rFonts w:cs="David" w:hint="cs"/>
@@ -10057,7 +10050,7 @@
           <w:t>-א</w:t>
         </w:r>
       </w:ins>
-      <w:ins w:id="330" w:author="and" w:date="2017-02-07T08:04:00Z">
+      <w:ins w:id="331" w:author="and" w:date="2017-02-07T08:04:00Z">
         <w:r>
           <w:rPr>
             <w:rFonts w:cs="David" w:hint="cs"/>
@@ -10068,7 +10061,7 @@
           <w:t>ין גרפי לקוד ה"מסך טווח"</w:t>
         </w:r>
       </w:ins>
-      <w:ins w:id="331" w:author="and" w:date="2017-02-07T08:06:00Z">
+      <w:ins w:id="332" w:author="and" w:date="2017-02-07T08:06:00Z">
         <w:r>
           <w:rPr>
             <w:rFonts w:cs="David" w:hint="cs"/>
@@ -10079,7 +10072,7 @@
           <w:t xml:space="preserve"> כך שהנתונים יתקבלו בזמן אמת ומחזורי.</w:t>
         </w:r>
       </w:ins>
-      <w:ins w:id="332" w:author="and" w:date="2017-02-07T20:20:00Z">
+      <w:ins w:id="333" w:author="and" w:date="2017-02-07T20:20:00Z">
         <w:r>
           <w:rPr>
             <w:rFonts w:cs="David"/>
@@ -10089,7 +10082,7 @@
           <w:t xml:space="preserve"> </w:t>
         </w:r>
       </w:ins>
-      <w:ins w:id="333" w:author="and" w:date="2017-02-07T08:06:00Z">
+      <w:ins w:id="334" w:author="and" w:date="2017-02-07T08:06:00Z">
         <w:r>
           <w:rPr>
             <w:rFonts w:cs="David" w:hint="cs"/>
@@ -10100,7 +10093,7 @@
           <w:t xml:space="preserve">התחברות ואימות בדרך כלשהי (עדין לא נעשה בשלבים אלה) לנתב. </w:t>
         </w:r>
       </w:ins>
-      <w:ins w:id="334" w:author="and" w:date="2017-02-07T08:07:00Z">
+      <w:ins w:id="335" w:author="and" w:date="2017-02-07T08:07:00Z">
         <w:r>
           <w:rPr>
             <w:rFonts w:cs="David" w:hint="cs"/>
@@ -10128,7 +10121,7 @@
           <w:t xml:space="preserve"> </w:t>
         </w:r>
       </w:ins>
-      <w:ins w:id="335" w:author="and" w:date="2017-02-07T08:08:00Z">
+      <w:ins w:id="336" w:author="and" w:date="2017-02-07T08:08:00Z">
         <w:r>
           <w:rPr>
             <w:rFonts w:cs="David" w:hint="cs"/>
@@ -10225,7 +10218,7 @@
         <w:pStyle w:val="Heading2"/>
         <w:jc w:val="left"/>
         <w:rPr>
-          <w:del w:id="336" w:author="and" w:date="2017-02-07T20:31:00Z"/>
+          <w:del w:id="337" w:author="and" w:date="2017-02-07T20:31:00Z"/>
           <w:rFonts w:ascii="Calibri" w:eastAsia="Calibri" w:hAnsi="Calibri" w:cs="David"/>
           <w:b/>
           <w:bCs/>
@@ -10263,13 +10256,13 @@
         <w:spacing w:line="360" w:lineRule="auto"/>
         <w:jc w:val="left"/>
         <w:rPr>
-          <w:del w:id="337" w:author="and" w:date="2017-02-07T20:36:00Z"/>
+          <w:del w:id="338" w:author="and" w:date="2017-02-07T20:36:00Z"/>
           <w:rFonts w:cs="David"/>
           <w:sz w:val="24"/>
           <w:szCs w:val="24"/>
         </w:rPr>
       </w:pPr>
-      <w:del w:id="338" w:author="and" w:date="2017-02-07T20:36:00Z">
+      <w:del w:id="339" w:author="and" w:date="2017-02-07T20:36:00Z">
         <w:r>
           <w:rPr>
             <w:rFonts w:cs="David" w:hint="cs"/>
@@ -10304,14 +10297,14 @@
         <w:spacing w:line="360" w:lineRule="auto"/>
         <w:jc w:val="left"/>
         <w:rPr>
-          <w:ins w:id="339" w:author="and" w:date="2017-02-07T20:36:00Z"/>
+          <w:ins w:id="340" w:author="and" w:date="2017-02-07T20:36:00Z"/>
           <w:rFonts w:cs="David"/>
           <w:sz w:val="24"/>
           <w:szCs w:val="24"/>
           <w:rtl/>
         </w:rPr>
       </w:pPr>
-      <w:del w:id="340" w:author="and" w:date="2017-02-07T20:36:00Z">
+      <w:del w:id="341" w:author="and" w:date="2017-02-07T20:36:00Z">
         <w:r>
           <w:rPr>
             <w:rFonts w:cs="David" w:hint="cs"/>
@@ -10322,7 +10315,7 @@
           <w:delText xml:space="preserve">המערכת </w:delText>
         </w:r>
       </w:del>
-      <w:ins w:id="341" w:author="and" w:date="2017-02-07T20:36:00Z">
+      <w:ins w:id="342" w:author="and" w:date="2017-02-07T20:36:00Z">
         <w:r>
           <w:rPr>
             <w:rFonts w:cs="David" w:hint="cs"/>
@@ -10339,14 +10332,14 @@
         <w:spacing w:line="360" w:lineRule="auto"/>
         <w:jc w:val="left"/>
         <w:rPr>
-          <w:ins w:id="342" w:author="and" w:date="2017-02-07T20:38:00Z"/>
+          <w:ins w:id="343" w:author="and" w:date="2017-02-07T20:38:00Z"/>
           <w:rFonts w:cs="David"/>
           <w:sz w:val="24"/>
           <w:szCs w:val="24"/>
           <w:rtl/>
         </w:rPr>
       </w:pPr>
-      <w:ins w:id="343" w:author="and" w:date="2017-02-07T20:37:00Z">
+      <w:ins w:id="344" w:author="and" w:date="2017-02-07T20:37:00Z">
         <w:r>
           <w:rPr>
             <w:rFonts w:cs="David" w:hint="cs"/>
@@ -10357,7 +10350,7 @@
           <w:t>אם כך נבין קודם, מהם תרחישי השימוש באפליקציה</w:t>
         </w:r>
       </w:ins>
-      <w:ins w:id="344" w:author="and" w:date="2017-02-07T20:38:00Z">
+      <w:ins w:id="345" w:author="and" w:date="2017-02-07T20:38:00Z">
         <w:r>
           <w:rPr>
             <w:rFonts w:cs="David" w:hint="cs"/>
@@ -10378,17 +10371,17 @@
         </w:numPr>
         <w:spacing w:line="360" w:lineRule="auto"/>
         <w:rPr>
-          <w:ins w:id="345" w:author="and" w:date="2017-02-07T20:38:00Z"/>
-          <w:sz w:val="24"/>
-        </w:rPr>
-        <w:pPrChange w:id="346" w:author="and" w:date="2017-02-07T20:38:00Z">
+          <w:ins w:id="346" w:author="and" w:date="2017-02-07T20:38:00Z"/>
+          <w:sz w:val="24"/>
+        </w:rPr>
+        <w:pPrChange w:id="347" w:author="and" w:date="2017-02-07T20:38:00Z">
           <w:pPr>
             <w:spacing w:line="360" w:lineRule="auto"/>
             <w:jc w:val="left"/>
           </w:pPr>
         </w:pPrChange>
       </w:pPr>
-      <w:ins w:id="347" w:author="and" w:date="2017-02-07T20:38:00Z">
+      <w:ins w:id="348" w:author="and" w:date="2017-02-07T20:38:00Z">
         <w:r>
           <w:rPr>
             <w:rFonts w:hint="cs"/>
@@ -10408,17 +10401,17 @@
         </w:numPr>
         <w:spacing w:line="360" w:lineRule="auto"/>
         <w:rPr>
-          <w:ins w:id="348" w:author="and" w:date="2017-02-07T20:38:00Z"/>
-          <w:sz w:val="24"/>
-        </w:rPr>
-        <w:pPrChange w:id="349" w:author="and" w:date="2017-02-07T20:38:00Z">
+          <w:ins w:id="349" w:author="and" w:date="2017-02-07T20:38:00Z"/>
+          <w:sz w:val="24"/>
+        </w:rPr>
+        <w:pPrChange w:id="350" w:author="and" w:date="2017-02-07T20:38:00Z">
           <w:pPr>
             <w:spacing w:line="360" w:lineRule="auto"/>
             <w:jc w:val="left"/>
           </w:pPr>
         </w:pPrChange>
       </w:pPr>
-      <w:ins w:id="350" w:author="and" w:date="2017-02-07T20:38:00Z">
+      <w:ins w:id="351" w:author="and" w:date="2017-02-07T20:38:00Z">
         <w:r>
           <w:rPr>
             <w:rFonts w:hint="cs"/>
@@ -10438,17 +10431,17 @@
         </w:numPr>
         <w:spacing w:line="360" w:lineRule="auto"/>
         <w:rPr>
-          <w:ins w:id="351" w:author="and" w:date="2017-02-07T20:39:00Z"/>
-          <w:sz w:val="24"/>
-        </w:rPr>
-        <w:pPrChange w:id="352" w:author="and" w:date="2017-02-07T20:38:00Z">
+          <w:ins w:id="352" w:author="and" w:date="2017-02-07T20:39:00Z"/>
+          <w:sz w:val="24"/>
+        </w:rPr>
+        <w:pPrChange w:id="353" w:author="and" w:date="2017-02-07T20:38:00Z">
           <w:pPr>
             <w:spacing w:line="360" w:lineRule="auto"/>
             <w:jc w:val="left"/>
           </w:pPr>
         </w:pPrChange>
       </w:pPr>
-      <w:ins w:id="353" w:author="and" w:date="2017-02-07T20:39:00Z">
+      <w:ins w:id="354" w:author="and" w:date="2017-02-07T20:39:00Z">
         <w:r>
           <w:rPr>
             <w:rFonts w:hint="cs"/>
@@ -10468,17 +10461,17 @@
         </w:numPr>
         <w:spacing w:line="360" w:lineRule="auto"/>
         <w:rPr>
-          <w:ins w:id="354" w:author="and" w:date="2017-02-07T20:39:00Z"/>
-          <w:sz w:val="24"/>
-        </w:rPr>
-        <w:pPrChange w:id="355" w:author="and" w:date="2017-02-07T20:38:00Z">
+          <w:ins w:id="355" w:author="and" w:date="2017-02-07T20:39:00Z"/>
+          <w:sz w:val="24"/>
+        </w:rPr>
+        <w:pPrChange w:id="356" w:author="and" w:date="2017-02-07T20:38:00Z">
           <w:pPr>
             <w:spacing w:line="360" w:lineRule="auto"/>
             <w:jc w:val="left"/>
           </w:pPr>
         </w:pPrChange>
       </w:pPr>
-      <w:ins w:id="356" w:author="and" w:date="2017-02-07T20:39:00Z">
+      <w:ins w:id="357" w:author="and" w:date="2017-02-07T20:39:00Z">
         <w:r>
           <w:rPr>
             <w:rFonts w:hint="cs"/>
@@ -10496,20 +10489,20 @@
         <w:rPr>
           <w:sz w:val="24"/>
           <w:rtl/>
-          <w:rPrChange w:id="357" w:author="and" w:date="2017-02-07T20:39:00Z">
+          <w:rPrChange w:id="358" w:author="and" w:date="2017-02-07T20:39:00Z">
             <w:rPr>
               <w:rtl/>
             </w:rPr>
           </w:rPrChange>
         </w:rPr>
-        <w:pPrChange w:id="358" w:author="and" w:date="2017-02-07T20:39:00Z">
+        <w:pPrChange w:id="359" w:author="and" w:date="2017-02-07T20:39:00Z">
           <w:pPr>
             <w:spacing w:line="360" w:lineRule="auto"/>
             <w:jc w:val="left"/>
           </w:pPr>
         </w:pPrChange>
       </w:pPr>
-      <w:ins w:id="359" w:author="and" w:date="2017-02-07T20:39:00Z">
+      <w:ins w:id="360" w:author="and" w:date="2017-02-07T20:39:00Z">
         <w:r>
           <w:rPr>
             <w:rFonts w:hint="cs"/>
@@ -10519,7 +10512,7 @@
           <w:t>ניתן לראות באיור המוצג את התרחישים</w:t>
         </w:r>
       </w:ins>
-      <w:ins w:id="360" w:author="and" w:date="2017-02-07T20:40:00Z">
+      <w:ins w:id="361" w:author="and" w:date="2017-02-07T20:40:00Z">
         <w:r>
           <w:rPr>
             <w:rFonts w:hint="cs"/>
@@ -10529,7 +10522,7 @@
           <w:t xml:space="preserve"> מול המשתמש</w:t>
         </w:r>
       </w:ins>
-      <w:ins w:id="361" w:author="and" w:date="2017-02-07T20:39:00Z">
+      <w:ins w:id="362" w:author="and" w:date="2017-02-07T20:39:00Z">
         <w:r>
           <w:rPr>
             <w:rFonts w:hint="cs"/>
@@ -10550,7 +10543,7 @@
     <w:p>
       <w:pPr>
         <w:rPr>
-          <w:ins w:id="362" w:author="and" w:date="2017-02-07T20:30:00Z"/>
+          <w:ins w:id="363" w:author="and" w:date="2017-02-07T20:30:00Z"/>
         </w:rPr>
       </w:pPr>
       <w:r>
@@ -10575,7 +10568,7 @@
       <w:pPr>
         <w:jc w:val="left"/>
         <w:rPr>
-          <w:ins w:id="363" w:author="and" w:date="2017-02-07T20:32:00Z"/>
+          <w:ins w:id="364" w:author="and" w:date="2017-02-07T20:32:00Z"/>
         </w:rPr>
       </w:pPr>
     </w:p>
@@ -10583,7 +10576,7 @@
       <w:pPr>
         <w:jc w:val="left"/>
         <w:rPr>
-          <w:ins w:id="364" w:author="and" w:date="2017-02-07T20:32:00Z"/>
+          <w:ins w:id="365" w:author="and" w:date="2017-02-07T20:32:00Z"/>
         </w:rPr>
       </w:pPr>
     </w:p>
@@ -10591,10 +10584,10 @@
       <w:pPr>
         <w:jc w:val="left"/>
         <w:rPr>
-          <w:ins w:id="365" w:author="and" w:date="2017-02-07T20:32:00Z"/>
-        </w:rPr>
-      </w:pPr>
-      <w:ins w:id="366" w:author="and" w:date="2017-02-07T08:42:00Z">
+          <w:ins w:id="366" w:author="and" w:date="2017-02-07T20:32:00Z"/>
+        </w:rPr>
+      </w:pPr>
+      <w:ins w:id="367" w:author="and" w:date="2017-02-07T08:42:00Z">
         <w:r>
           <w:rPr>
             <w:rFonts w:cs="David"/>
@@ -10671,7 +10664,7 @@
       <w:pPr>
         <w:jc w:val="left"/>
         <w:rPr>
-          <w:ins w:id="367" w:author="and" w:date="2017-02-07T20:32:00Z"/>
+          <w:ins w:id="368" w:author="and" w:date="2017-02-07T20:32:00Z"/>
         </w:rPr>
       </w:pPr>
     </w:p>
@@ -10679,7 +10672,7 @@
       <w:pPr>
         <w:jc w:val="left"/>
         <w:rPr>
-          <w:ins w:id="368" w:author="and" w:date="2017-02-07T20:32:00Z"/>
+          <w:ins w:id="369" w:author="and" w:date="2017-02-07T20:32:00Z"/>
         </w:rPr>
       </w:pPr>
     </w:p>
@@ -10687,7 +10680,7 @@
       <w:pPr>
         <w:jc w:val="left"/>
         <w:rPr>
-          <w:ins w:id="369" w:author="and" w:date="2017-02-07T20:32:00Z"/>
+          <w:ins w:id="370" w:author="and" w:date="2017-02-07T20:32:00Z"/>
         </w:rPr>
       </w:pPr>
     </w:p>
@@ -10695,7 +10688,7 @@
       <w:pPr>
         <w:jc w:val="left"/>
         <w:rPr>
-          <w:ins w:id="370" w:author="and" w:date="2017-02-07T20:32:00Z"/>
+          <w:ins w:id="371" w:author="and" w:date="2017-02-07T20:32:00Z"/>
         </w:rPr>
       </w:pPr>
     </w:p>
@@ -10703,7 +10696,7 @@
       <w:pPr>
         <w:jc w:val="left"/>
         <w:rPr>
-          <w:ins w:id="371" w:author="and" w:date="2017-02-07T20:32:00Z"/>
+          <w:ins w:id="372" w:author="and" w:date="2017-02-07T20:32:00Z"/>
         </w:rPr>
       </w:pPr>
     </w:p>
@@ -10711,7 +10704,7 @@
       <w:pPr>
         <w:jc w:val="left"/>
         <w:rPr>
-          <w:ins w:id="372" w:author="and" w:date="2017-02-07T20:32:00Z"/>
+          <w:ins w:id="373" w:author="and" w:date="2017-02-07T20:32:00Z"/>
         </w:rPr>
       </w:pPr>
     </w:p>
@@ -10719,7 +10712,7 @@
       <w:pPr>
         <w:jc w:val="left"/>
         <w:rPr>
-          <w:ins w:id="373" w:author="and" w:date="2017-02-07T20:32:00Z"/>
+          <w:ins w:id="374" w:author="and" w:date="2017-02-07T20:32:00Z"/>
         </w:rPr>
       </w:pPr>
     </w:p>
@@ -10727,7 +10720,7 @@
       <w:pPr>
         <w:jc w:val="left"/>
         <w:rPr>
-          <w:ins w:id="374" w:author="and" w:date="2017-02-07T20:32:00Z"/>
+          <w:ins w:id="375" w:author="and" w:date="2017-02-07T20:32:00Z"/>
         </w:rPr>
       </w:pPr>
     </w:p>
@@ -10735,7 +10728,7 @@
       <w:pPr>
         <w:jc w:val="left"/>
         <w:rPr>
-          <w:ins w:id="375" w:author="and" w:date="2017-02-07T20:32:00Z"/>
+          <w:ins w:id="376" w:author="and" w:date="2017-02-07T20:32:00Z"/>
         </w:rPr>
       </w:pPr>
     </w:p>
@@ -10743,7 +10736,7 @@
       <w:pPr>
         <w:jc w:val="left"/>
         <w:rPr>
-          <w:ins w:id="376" w:author="and" w:date="2017-02-07T20:32:00Z"/>
+          <w:ins w:id="377" w:author="and" w:date="2017-02-07T20:32:00Z"/>
         </w:rPr>
       </w:pPr>
     </w:p>
@@ -10751,7 +10744,7 @@
       <w:pPr>
         <w:jc w:val="left"/>
         <w:rPr>
-          <w:ins w:id="377" w:author="and" w:date="2017-02-07T20:32:00Z"/>
+          <w:ins w:id="378" w:author="and" w:date="2017-02-07T20:32:00Z"/>
         </w:rPr>
       </w:pPr>
     </w:p>
@@ -10759,7 +10752,7 @@
       <w:pPr>
         <w:jc w:val="left"/>
         <w:rPr>
-          <w:ins w:id="378" w:author="and" w:date="2017-02-07T20:32:00Z"/>
+          <w:ins w:id="379" w:author="and" w:date="2017-02-07T20:32:00Z"/>
         </w:rPr>
       </w:pPr>
     </w:p>
@@ -10767,7 +10760,7 @@
       <w:pPr>
         <w:jc w:val="left"/>
         <w:rPr>
-          <w:ins w:id="379" w:author="and" w:date="2017-02-07T20:32:00Z"/>
+          <w:ins w:id="380" w:author="and" w:date="2017-02-07T20:32:00Z"/>
         </w:rPr>
       </w:pPr>
     </w:p>
@@ -10775,7 +10768,7 @@
       <w:pPr>
         <w:jc w:val="left"/>
         <w:rPr>
-          <w:ins w:id="380" w:author="and" w:date="2017-02-07T20:32:00Z"/>
+          <w:ins w:id="381" w:author="and" w:date="2017-02-07T20:32:00Z"/>
         </w:rPr>
       </w:pPr>
     </w:p>
@@ -10783,7 +10776,7 @@
       <w:pPr>
         <w:jc w:val="left"/>
         <w:rPr>
-          <w:ins w:id="381" w:author="and" w:date="2017-02-07T20:32:00Z"/>
+          <w:ins w:id="382" w:author="and" w:date="2017-02-07T20:32:00Z"/>
         </w:rPr>
       </w:pPr>
     </w:p>
@@ -10871,7 +10864,7 @@
       <w:pPr>
         <w:jc w:val="left"/>
         <w:rPr>
-          <w:ins w:id="382" w:author="and" w:date="2017-02-07T20:32:00Z"/>
+          <w:ins w:id="383" w:author="and" w:date="2017-02-07T20:32:00Z"/>
         </w:rPr>
       </w:pPr>
     </w:p>
@@ -10880,7 +10873,7 @@
         <w:pStyle w:val="Heading2"/>
         <w:jc w:val="left"/>
         <w:rPr>
-          <w:del w:id="383" w:author="and" w:date="2017-02-07T20:44:00Z"/>
+          <w:del w:id="384" w:author="and" w:date="2017-02-07T20:44:00Z"/>
           <w:rtl/>
         </w:rPr>
       </w:pPr>
@@ -10924,13 +10917,13 @@
         <w:pStyle w:val="Heading2"/>
         <w:jc w:val="left"/>
         <w:rPr>
-          <w:ins w:id="384" w:author="and" w:date="2017-02-07T20:44:00Z"/>
+          <w:ins w:id="385" w:author="and" w:date="2017-02-07T20:44:00Z"/>
           <w:rFonts w:cs="David"/>
           <w:sz w:val="24"/>
           <w:szCs w:val="24"/>
           <w:rtl/>
         </w:rPr>
-        <w:pPrChange w:id="385" w:author="and" w:date="2017-02-07T20:44:00Z">
+        <w:pPrChange w:id="386" w:author="and" w:date="2017-02-07T20:44:00Z">
           <w:pPr>
             <w:pStyle w:val="Heading2"/>
             <w:jc w:val="left"/>
@@ -10953,13 +10946,13 @@
       <w:pPr>
         <w:jc w:val="left"/>
         <w:rPr>
-          <w:ins w:id="386" w:author="and" w:date="2017-02-07T20:30:00Z"/>
+          <w:ins w:id="387" w:author="and" w:date="2017-02-07T20:30:00Z"/>
           <w:b/>
           <w:bCs/>
           <w:u w:val="single"/>
         </w:rPr>
       </w:pPr>
-      <w:ins w:id="387" w:author="and" w:date="2017-02-07T20:40:00Z">
+      <w:ins w:id="388" w:author="and" w:date="2017-02-07T20:40:00Z">
         <w:r>
           <w:rPr>
             <w:rFonts w:hint="cs"/>
@@ -11271,21 +11264,7 @@
         <w:rPr>
           <w:color w:val="E6DB74"/>
         </w:rPr>
-        <w:t>"</w:t>
-      </w:r>
-      <w:proofErr w:type="gramStart"/>
-      <w:r>
-        <w:rPr>
-          <w:color w:val="E6DB74"/>
-        </w:rPr>
-        <w:t>android.permission</w:t>
-      </w:r>
-      <w:proofErr w:type="gramEnd"/>
-      <w:r>
-        <w:rPr>
-          <w:color w:val="E6DB74"/>
-        </w:rPr>
-        <w:t>.ACCESS_WIFI_STATE"</w:t>
+        <w:t>"android.permission.ACCESS_WIFI_STATE"</w:t>
       </w:r>
       <w:r>
         <w:rPr>
@@ -11299,14 +11278,14 @@
         <w:spacing w:line="360" w:lineRule="auto"/>
         <w:jc w:val="left"/>
         <w:rPr>
-          <w:del w:id="388" w:author="and" w:date="2017-02-07T20:43:00Z"/>
+          <w:del w:id="389" w:author="and" w:date="2017-02-07T20:43:00Z"/>
           <w:rFonts w:cs="David"/>
           <w:sz w:val="24"/>
           <w:szCs w:val="24"/>
           <w:rtl/>
         </w:rPr>
       </w:pPr>
-      <w:del w:id="389" w:author="and" w:date="2017-02-07T20:43:00Z">
+      <w:del w:id="390" w:author="and" w:date="2017-02-07T20:43:00Z">
         <w:r>
           <w:rPr>
             <w:rFonts w:cs="David" w:hint="cs"/>
@@ -11816,7 +11795,6 @@
           <w:color w:val="F8F8F2"/>
         </w:rPr>
       </w:pPr>
-      <w:proofErr w:type="gramStart"/>
       <w:r>
         <w:rPr>
           <w:color w:val="F8F8F2"/>
@@ -11836,7 +11814,6 @@
         </w:rPr>
         <w:t>getConnectionInfo</w:t>
       </w:r>
-      <w:proofErr w:type="gramEnd"/>
       <w:r>
         <w:rPr>
           <w:color w:val="F9FAF4"/>
@@ -11867,7 +11844,6 @@
           <w:color w:val="F8F8F2"/>
         </w:rPr>
       </w:pPr>
-      <w:proofErr w:type="gramStart"/>
       <w:r>
         <w:rPr>
           <w:color w:val="F8F8F2"/>
@@ -11880,7 +11856,6 @@
         </w:rPr>
         <w:t>[</w:t>
       </w:r>
-      <w:proofErr w:type="gramEnd"/>
       <w:r>
         <w:rPr>
           <w:color w:val="AE81FF"/>
@@ -11967,13 +11942,8 @@
           <w:rtl/>
         </w:rPr>
       </w:pPr>
-      <w:proofErr w:type="gramStart"/>
-      <w:r>
-        <w:t>wifi.getConnectionInfo</w:t>
-      </w:r>
-      <w:proofErr w:type="gramEnd"/>
-      <w:r>
-        <w:t>().getSSID();</w:t>
+      <w:r>
+        <w:t>wifi.getConnectionInfo().getSSID();</w:t>
       </w:r>
       <w:r>
         <w:rPr>
@@ -12026,7 +11996,7 @@
         <w:rPr>
           <w:rtl/>
         </w:rPr>
-        <w:pPrChange w:id="390" w:author="and" w:date="2017-02-07T20:31:00Z">
+        <w:pPrChange w:id="391" w:author="and" w:date="2017-02-07T20:31:00Z">
           <w:pPr>
             <w:pStyle w:val="Heading2"/>
             <w:jc w:val="left"/>
@@ -12086,7 +12056,7 @@
       <w:pPr>
         <w:jc w:val="both"/>
       </w:pPr>
-      <w:ins w:id="391" w:author="and" w:date="2017-02-07T20:18:00Z">
+      <w:ins w:id="392" w:author="and" w:date="2017-02-07T20:18:00Z">
         <w:r>
           <w:rPr>
             <w:rFonts w:cs="David"/>
@@ -12494,16 +12464,16 @@
       <w:pPr>
         <w:jc w:val="both"/>
         <w:rPr>
-          <w:ins w:id="392" w:author="and" w:date="2017-02-07T20:31:00Z"/>
-        </w:rPr>
-      </w:pPr>
-    </w:p>
-    <w:p>
-      <w:pPr>
-        <w:rPr>
           <w:ins w:id="393" w:author="and" w:date="2017-02-07T20:31:00Z"/>
         </w:rPr>
-        <w:pPrChange w:id="394" w:author="and" w:date="2017-02-07T20:31:00Z">
+      </w:pPr>
+    </w:p>
+    <w:p>
+      <w:pPr>
+        <w:rPr>
+          <w:ins w:id="394" w:author="and" w:date="2017-02-07T20:31:00Z"/>
+        </w:rPr>
+        <w:pPrChange w:id="395" w:author="and" w:date="2017-02-07T20:31:00Z">
           <w:pPr>
             <w:pStyle w:val="Heading2"/>
             <w:jc w:val="left"/>
@@ -12514,9 +12484,9 @@
     <w:p>
       <w:pPr>
         <w:rPr>
-          <w:ins w:id="395" w:author="and" w:date="2017-02-07T20:31:00Z"/>
-        </w:rPr>
-        <w:pPrChange w:id="396" w:author="and" w:date="2017-02-07T20:31:00Z">
+          <w:ins w:id="396" w:author="and" w:date="2017-02-07T20:31:00Z"/>
+        </w:rPr>
+        <w:pPrChange w:id="397" w:author="and" w:date="2017-02-07T20:31:00Z">
           <w:pPr>
             <w:pStyle w:val="Heading2"/>
             <w:jc w:val="left"/>
@@ -12527,17 +12497,17 @@
     <w:p>
       <w:pPr>
         <w:rPr>
-          <w:ins w:id="397" w:author="and" w:date="2017-02-07T20:31:00Z"/>
+          <w:ins w:id="398" w:author="and" w:date="2017-02-07T20:31:00Z"/>
           <w:rFonts w:ascii="David" w:hAnsi="David" w:cs="David"/>
           <w:sz w:val="20"/>
           <w:szCs w:val="20"/>
-          <w:rPrChange w:id="398" w:author="and" w:date="2017-02-07T20:31:00Z">
+          <w:rPrChange w:id="399" w:author="and" w:date="2017-02-07T20:31:00Z">
             <w:rPr>
-              <w:ins w:id="399" w:author="and" w:date="2017-02-07T20:31:00Z"/>
+              <w:ins w:id="400" w:author="and" w:date="2017-02-07T20:31:00Z"/>
             </w:rPr>
           </w:rPrChange>
         </w:rPr>
-        <w:pPrChange w:id="400" w:author="and" w:date="2017-02-07T20:31:00Z">
+        <w:pPrChange w:id="401" w:author="and" w:date="2017-02-07T20:31:00Z">
           <w:pPr>
             <w:pStyle w:val="Heading2"/>
             <w:jc w:val="left"/>
@@ -12637,7 +12607,6 @@
         </w:rPr>
         <w:t xml:space="preserve">String </w:t>
       </w:r>
-      <w:proofErr w:type="gramStart"/>
       <w:r>
         <w:rPr>
           <w:color w:val="A7EC21"/>
@@ -12650,7 +12619,6 @@
         </w:rPr>
         <w:t>(</w:t>
       </w:r>
-      <w:proofErr w:type="gramEnd"/>
       <w:r>
         <w:rPr>
           <w:i/>
@@ -12707,17 +12675,16 @@
         <w:pStyle w:val="HTMLPreformatted"/>
         <w:shd w:val="clear" w:color="auto" w:fill="272822"/>
         <w:rPr>
-          <w:ins w:id="401" w:author="and" w:date="2017-02-07T20:32:00Z"/>
+          <w:ins w:id="402" w:author="and" w:date="2017-02-07T20:32:00Z"/>
           <w:color w:val="F8F8F2"/>
         </w:rPr>
-        <w:pPrChange w:id="402" w:author="and" w:date="2017-02-07T20:32:00Z">
+        <w:pPrChange w:id="403" w:author="and" w:date="2017-02-07T20:32:00Z">
           <w:pPr>
             <w:pStyle w:val="Heading2"/>
             <w:jc w:val="left"/>
           </w:pPr>
         </w:pPrChange>
       </w:pPr>
-      <w:proofErr w:type="gramStart"/>
       <w:r>
         <w:rPr>
           <w:color w:val="F8F8F2"/>
@@ -12731,7 +12698,6 @@
         </w:rPr>
         <w:t>[</w:t>
       </w:r>
-      <w:proofErr w:type="gramEnd"/>
       <w:r>
         <w:rPr>
           <w:color w:val="AE81FF"/>
@@ -12843,7 +12809,7 @@
         </w:numPr>
         <w:jc w:val="both"/>
         <w:rPr>
-          <w:ins w:id="403" w:author="and" w:date="2017-02-07T20:32:00Z"/>
+          <w:ins w:id="404" w:author="and" w:date="2017-02-07T20:32:00Z"/>
           <w:rtl/>
         </w:rPr>
       </w:pPr>
@@ -12943,16 +12909,16 @@
     <w:p>
       <w:pPr>
         <w:rPr>
-          <w:ins w:id="404" w:author="and" w:date="2017-02-07T20:32:00Z"/>
-        </w:rPr>
-        <w:pPrChange w:id="405" w:author="and" w:date="2017-02-07T20:32:00Z">
+          <w:ins w:id="405" w:author="and" w:date="2017-02-07T20:32:00Z"/>
+        </w:rPr>
+        <w:pPrChange w:id="406" w:author="and" w:date="2017-02-07T20:32:00Z">
           <w:pPr>
             <w:pStyle w:val="Heading2"/>
             <w:jc w:val="left"/>
           </w:pPr>
         </w:pPrChange>
       </w:pPr>
-      <w:ins w:id="406" w:author="and" w:date="2017-02-07T20:29:00Z">
+      <w:ins w:id="407" w:author="and" w:date="2017-02-07T20:29:00Z">
         <w:r>
           <w:rPr>
             <w:rFonts w:cs="David"/>
@@ -13028,9 +12994,9 @@
     <w:p>
       <w:pPr>
         <w:rPr>
-          <w:ins w:id="407" w:author="and" w:date="2017-02-07T20:32:00Z"/>
-        </w:rPr>
-        <w:pPrChange w:id="408" w:author="and" w:date="2017-02-07T20:32:00Z">
+          <w:ins w:id="408" w:author="and" w:date="2017-02-07T20:32:00Z"/>
+        </w:rPr>
+        <w:pPrChange w:id="409" w:author="and" w:date="2017-02-07T20:32:00Z">
           <w:pPr>
             <w:pStyle w:val="Heading2"/>
             <w:jc w:val="left"/>
@@ -13041,9 +13007,9 @@
     <w:p>
       <w:pPr>
         <w:rPr>
-          <w:ins w:id="409" w:author="and" w:date="2017-02-07T20:32:00Z"/>
-        </w:rPr>
-        <w:pPrChange w:id="410" w:author="and" w:date="2017-02-07T20:32:00Z">
+          <w:ins w:id="410" w:author="and" w:date="2017-02-07T20:32:00Z"/>
+        </w:rPr>
+        <w:pPrChange w:id="411" w:author="and" w:date="2017-02-07T20:32:00Z">
           <w:pPr>
             <w:pStyle w:val="Heading2"/>
             <w:jc w:val="left"/>
@@ -13054,9 +13020,9 @@
     <w:p>
       <w:pPr>
         <w:rPr>
-          <w:ins w:id="411" w:author="and" w:date="2017-02-07T20:32:00Z"/>
-        </w:rPr>
-        <w:pPrChange w:id="412" w:author="and" w:date="2017-02-07T20:32:00Z">
+          <w:ins w:id="412" w:author="and" w:date="2017-02-07T20:32:00Z"/>
+        </w:rPr>
+        <w:pPrChange w:id="413" w:author="and" w:date="2017-02-07T20:32:00Z">
           <w:pPr>
             <w:pStyle w:val="Heading2"/>
             <w:jc w:val="left"/>
@@ -13067,9 +13033,9 @@
     <w:p>
       <w:pPr>
         <w:rPr>
-          <w:ins w:id="413" w:author="and" w:date="2017-02-07T20:33:00Z"/>
-        </w:rPr>
-        <w:pPrChange w:id="414" w:author="and" w:date="2017-02-07T20:32:00Z">
+          <w:ins w:id="414" w:author="and" w:date="2017-02-07T20:33:00Z"/>
+        </w:rPr>
+        <w:pPrChange w:id="415" w:author="and" w:date="2017-02-07T20:32:00Z">
           <w:pPr>
             <w:pStyle w:val="Heading2"/>
             <w:jc w:val="left"/>
@@ -13080,9 +13046,9 @@
     <w:p>
       <w:pPr>
         <w:rPr>
-          <w:ins w:id="415" w:author="and" w:date="2017-02-07T20:33:00Z"/>
-        </w:rPr>
-        <w:pPrChange w:id="416" w:author="and" w:date="2017-02-07T20:32:00Z">
+          <w:ins w:id="416" w:author="and" w:date="2017-02-07T20:33:00Z"/>
+        </w:rPr>
+        <w:pPrChange w:id="417" w:author="and" w:date="2017-02-07T20:32:00Z">
           <w:pPr>
             <w:pStyle w:val="Heading2"/>
             <w:jc w:val="left"/>
@@ -13093,9 +13059,9 @@
     <w:p>
       <w:pPr>
         <w:rPr>
-          <w:ins w:id="417" w:author="and" w:date="2017-02-07T20:33:00Z"/>
-        </w:rPr>
-        <w:pPrChange w:id="418" w:author="and" w:date="2017-02-07T20:32:00Z">
+          <w:ins w:id="418" w:author="and" w:date="2017-02-07T20:33:00Z"/>
+        </w:rPr>
+        <w:pPrChange w:id="419" w:author="and" w:date="2017-02-07T20:32:00Z">
           <w:pPr>
             <w:pStyle w:val="Heading2"/>
             <w:jc w:val="left"/>
@@ -13109,7 +13075,7 @@
         <w:rPr>
           <w:rtl/>
         </w:rPr>
-        <w:pPrChange w:id="419" w:author="and" w:date="2017-02-07T20:32:00Z">
+        <w:pPrChange w:id="420" w:author="and" w:date="2017-02-07T20:32:00Z">
           <w:pPr>
             <w:pStyle w:val="Heading2"/>
             <w:jc w:val="left"/>
@@ -13507,7 +13473,6 @@
         </w:rPr>
         <w:t xml:space="preserve">public void </w:t>
       </w:r>
-      <w:proofErr w:type="gramStart"/>
       <w:r>
         <w:rPr>
           <w:color w:val="A7EC21"/>
@@ -13520,7 +13485,6 @@
         </w:rPr>
         <w:t>(</w:t>
       </w:r>
-      <w:proofErr w:type="gramEnd"/>
       <w:r>
         <w:rPr>
           <w:i/>
@@ -13759,7 +13723,7 @@
         <w:rPr>
           <w:rtl/>
         </w:rPr>
-        <w:pPrChange w:id="420" w:author="and" w:date="2017-02-07T20:32:00Z">
+        <w:pPrChange w:id="421" w:author="and" w:date="2017-02-07T20:32:00Z">
           <w:pPr>
             <w:pStyle w:val="Heading2"/>
             <w:jc w:val="left"/>
@@ -13799,7 +13763,7 @@
       <w:pPr>
         <w:jc w:val="both"/>
         <w:rPr>
-          <w:ins w:id="421" w:author="and" w:date="2017-02-07T20:31:00Z"/>
+          <w:ins w:id="422" w:author="and" w:date="2017-02-07T20:31:00Z"/>
         </w:rPr>
       </w:pPr>
       <w:r>
@@ -13850,7 +13814,7 @@
     <w:p>
       <w:pPr>
         <w:rPr>
-          <w:ins w:id="422" w:author="and" w:date="2017-02-07T20:31:00Z"/>
+          <w:ins w:id="423" w:author="and" w:date="2017-02-07T20:31:00Z"/>
         </w:rPr>
       </w:pPr>
     </w:p>
@@ -14723,7 +14687,7 @@
           <w:highlight w:val="cyan"/>
         </w:rPr>
       </w:pPr>
-      <w:ins w:id="423" w:author="and" w:date="2017-02-07T20:18:00Z">
+      <w:ins w:id="424" w:author="and" w:date="2017-02-07T20:18:00Z">
         <w:r>
           <w:rPr>
             <w:rFonts w:cs="David"/>
@@ -14795,7 +14759,7 @@
           </w:drawing>
         </w:r>
       </w:ins>
-      <w:ins w:id="424" w:author="and" w:date="2017-02-07T20:29:00Z">
+      <w:ins w:id="425" w:author="and" w:date="2017-02-07T20:29:00Z">
         <w:r>
           <w:rPr>
             <w:rFonts w:cs="David"/>
@@ -14953,8 +14917,6 @@
           <w:rtl/>
         </w:rPr>
       </w:pPr>
-      <w:bookmarkStart w:id="425" w:name="_GoBack"/>
-      <w:bookmarkEnd w:id="425"/>
     </w:p>
     <w:p>
       <w:pPr>
@@ -15018,85 +14980,6 @@
           </w:tcPr>
           <w:p>
             <w:pPr>
-              <w:spacing w:line="360" w:lineRule="auto"/>
-              <w:rPr>
-                <w:rFonts w:cs="David"/>
-                <w:sz w:val="28"/>
-                <w:szCs w:val="28"/>
-                <w:rtl/>
-              </w:rPr>
-            </w:pPr>
-            <w:r>
-              <w:rPr>
-                <w:rFonts w:cs="David" w:hint="cs"/>
-                <w:sz w:val="28"/>
-                <w:szCs w:val="28"/>
-                <w:rtl/>
-              </w:rPr>
-              <w:t>4.10.</w:t>
-            </w:r>
-          </w:p>
-        </w:tc>
-        <w:tc>
-          <w:tcPr>
-            <w:tcW w:w="5716" w:type="dxa"/>
-          </w:tcPr>
-          <w:p>
-            <w:pPr>
-              <w:spacing w:line="360" w:lineRule="auto"/>
-              <w:rPr>
-                <w:rFonts w:cs="David"/>
-                <w:sz w:val="28"/>
-                <w:szCs w:val="28"/>
-                <w:rtl/>
-              </w:rPr>
-            </w:pPr>
-            <w:r>
-              <w:rPr>
-                <w:rFonts w:cs="David" w:hint="cs"/>
-                <w:sz w:val="28"/>
-                <w:szCs w:val="28"/>
-                <w:rtl/>
-              </w:rPr>
-              <w:t>&lt;&lt;</w:t>
-            </w:r>
-            <w:r>
-              <w:rPr>
-                <w:rFonts w:cs="David" w:hint="cs"/>
-                <w:sz w:val="28"/>
-                <w:szCs w:val="28"/>
-                <w:rtl/>
-              </w:rPr>
-              <w:t>פגישת הכרות עם הלקוח</w:t>
-            </w:r>
-            <w:r>
-              <w:rPr>
-                <w:rFonts w:cs="David" w:hint="cs"/>
-                <w:sz w:val="28"/>
-                <w:szCs w:val="28"/>
-                <w:rtl/>
-              </w:rPr>
-              <w:t xml:space="preserve"> </w:t>
-            </w:r>
-            <w:r>
-              <w:rPr>
-                <w:rFonts w:cs="David" w:hint="cs"/>
-                <w:sz w:val="28"/>
-                <w:szCs w:val="28"/>
-                <w:rtl/>
-              </w:rPr>
-              <w:t>&gt;&gt;</w:t>
-            </w:r>
-          </w:p>
-        </w:tc>
-      </w:tr>
-      <w:tr>
-        <w:tc>
-          <w:tcPr>
-            <w:tcW w:w="2840" w:type="dxa"/>
-          </w:tcPr>
-          <w:p>
-            <w:pPr>
               <w:rPr>
                 <w:sz w:val="28"/>
                 <w:szCs w:val="28"/>
@@ -15110,7 +14993,16 @@
                 <w:szCs w:val="28"/>
                 <w:rtl/>
               </w:rPr>
-              <w:t>8.8</w:t>
+              <w:t>8.</w:t>
+            </w:r>
+            <w:r>
+              <w:rPr>
+                <w:rFonts w:hint="cs"/>
+                <w:sz w:val="28"/>
+                <w:szCs w:val="28"/>
+                <w:rtl/>
+              </w:rPr>
+              <w:t>11</w:t>
             </w:r>
             <w:r>
               <w:rPr>
@@ -16705,7 +16597,6 @@
                 <w:rFonts w:hint="cs"/>
                 <w:rtl/>
               </w:rPr>
-              <w:lastRenderedPageBreak/>
               <w:t>8</w:t>
             </w:r>
           </w:p>
@@ -16796,6 +16687,7 @@
                 <w:rFonts w:hint="cs"/>
                 <w:rtl/>
               </w:rPr>
+              <w:lastRenderedPageBreak/>
               <w:t>9</w:t>
             </w:r>
           </w:p>
@@ -17299,7 +17191,7 @@
 
 <file path=word/comments.xml><?xml version="1.0" encoding="utf-8"?>
 <w:comments xmlns:wpc="http://schemas.microsoft.com/office/word/2010/wordprocessingCanvas" xmlns:cx="http://schemas.microsoft.com/office/drawing/2014/chartex" xmlns:cx1="http://schemas.microsoft.com/office/drawing/2015/9/8/chartex" xmlns:cx2="http://schemas.microsoft.com/office/drawing/2015/10/21/chartex" xmlns:mc="http://schemas.openxmlformats.org/markup-compatibility/2006" xmlns:o="urn:schemas-microsoft-com:office:office" xmlns:r="http://schemas.openxmlformats.org/officeDocument/2006/relationships" xmlns:m="http://schemas.openxmlformats.org/officeDocument/2006/math" xmlns:v="urn:schemas-microsoft-com:vml" xmlns:wp14="http://schemas.microsoft.com/office/word/2010/wordprocessingDrawing" xmlns:wp="http://schemas.openxmlformats.org/drawingml/2006/wordprocessingDrawing" xmlns:w10="urn:schemas-microsoft-com:office:word" xmlns:w="http://schemas.openxmlformats.org/wordprocessingml/2006/main" xmlns:w14="http://schemas.microsoft.com/office/word/2010/wordml" xmlns:w15="http://schemas.microsoft.com/office/word/2012/wordml" xmlns:w16se="http://schemas.microsoft.com/office/word/2015/wordml/symex" xmlns:wpg="http://schemas.microsoft.com/office/word/2010/wordprocessingGroup" xmlns:wpi="http://schemas.microsoft.com/office/word/2010/wordprocessingInk" xmlns:wne="http://schemas.microsoft.com/office/word/2006/wordml" xmlns:wps="http://schemas.microsoft.com/office/word/2010/wordprocessingShape" mc:Ignorable="w14 w15 w16se wp14">
-  <w:comment w:id="28" w:author="Miriam" w:date="2017-01-31T15:56:00Z" w:initials="MA">
+  <w:comment w:id="29" w:author="Miriam" w:date="2017-01-31T15:56:00Z" w:initials="MA">
     <w:p>
       <w:pPr>
         <w:pStyle w:val="CommentText"/>
@@ -17319,7 +17211,7 @@
       </w:r>
     </w:p>
   </w:comment>
-  <w:comment w:id="29" w:author="and" w:date="2017-02-06T19:09:00Z" w:initials="a">
+  <w:comment w:id="30" w:author="and" w:date="2017-02-06T19:09:00Z" w:initials="a">
     <w:p>
       <w:pPr>
         <w:pStyle w:val="CommentText"/>
@@ -17332,7 +17224,7 @@
       </w:r>
     </w:p>
   </w:comment>
-  <w:comment w:id="46" w:author="Miriam" w:date="2017-01-31T15:56:00Z" w:initials="MA">
+  <w:comment w:id="47" w:author="Miriam" w:date="2017-01-31T15:56:00Z" w:initials="MA">
     <w:p>
       <w:pPr>
         <w:pStyle w:val="CommentText"/>
@@ -17365,7 +17257,7 @@
       </w:r>
     </w:p>
   </w:comment>
-  <w:comment w:id="47" w:author="and" w:date="2017-02-06T19:10:00Z" w:initials="a">
+  <w:comment w:id="48" w:author="and" w:date="2017-02-06T19:10:00Z" w:initials="a">
     <w:p>
       <w:pPr>
         <w:pStyle w:val="CommentText"/>
@@ -17378,7 +17270,7 @@
       </w:r>
     </w:p>
   </w:comment>
-  <w:comment w:id="66" w:author="Miriam" w:date="2017-01-31T15:56:00Z" w:initials="MA">
+  <w:comment w:id="67" w:author="Miriam" w:date="2017-01-31T15:56:00Z" w:initials="MA">
     <w:p>
       <w:pPr>
         <w:pStyle w:val="CommentText"/>
@@ -17398,7 +17290,7 @@
       </w:r>
     </w:p>
   </w:comment>
-  <w:comment w:id="76" w:author="Miriam" w:date="2017-01-31T15:56:00Z" w:initials="MA">
+  <w:comment w:id="77" w:author="Miriam" w:date="2017-01-31T15:56:00Z" w:initials="MA">
     <w:p>
       <w:pPr>
         <w:pStyle w:val="CommentText"/>
@@ -17418,7 +17310,7 @@
       </w:r>
     </w:p>
   </w:comment>
-  <w:comment w:id="93" w:author="Miriam" w:date="2017-01-31T15:56:00Z" w:initials="MA">
+  <w:comment w:id="94" w:author="Miriam" w:date="2017-01-31T15:56:00Z" w:initials="MA">
     <w:p>
       <w:pPr>
         <w:pStyle w:val="CommentText"/>
@@ -17438,7 +17330,7 @@
       </w:r>
     </w:p>
   </w:comment>
-  <w:comment w:id="101" w:author="Miriam" w:date="2017-01-31T15:56:00Z" w:initials="MA">
+  <w:comment w:id="102" w:author="Miriam" w:date="2017-01-31T15:56:00Z" w:initials="MA">
     <w:p>
       <w:pPr>
         <w:pStyle w:val="CommentText"/>
@@ -17458,7 +17350,7 @@
       </w:r>
     </w:p>
   </w:comment>
-  <w:comment w:id="134" w:author="Miriam" w:date="2017-01-31T15:56:00Z" w:initials="MA">
+  <w:comment w:id="135" w:author="Miriam" w:date="2017-01-31T15:56:00Z" w:initials="MA">
     <w:p>
       <w:pPr>
         <w:pStyle w:val="CommentText"/>
@@ -17478,7 +17370,7 @@
       </w:r>
     </w:p>
   </w:comment>
-  <w:comment w:id="157" w:author="Miriam" w:date="2017-01-31T15:56:00Z" w:initials="MA">
+  <w:comment w:id="158" w:author="Miriam" w:date="2017-01-31T15:56:00Z" w:initials="MA">
     <w:p>
       <w:pPr>
         <w:pStyle w:val="CommentText"/>
@@ -17491,7 +17383,7 @@
       </w:r>
     </w:p>
   </w:comment>
-  <w:comment w:id="148" w:author="Miriam" w:date="2017-01-31T15:56:00Z" w:initials="MA">
+  <w:comment w:id="149" w:author="Miriam" w:date="2017-01-31T15:56:00Z" w:initials="MA">
     <w:p>
       <w:pPr>
         <w:pStyle w:val="CommentText"/>
@@ -17526,7 +17418,7 @@
       </w:r>
     </w:p>
   </w:comment>
-  <w:comment w:id="211" w:author="Miriam" w:date="2017-01-31T15:56:00Z" w:initials="MA">
+  <w:comment w:id="212" w:author="Miriam" w:date="2017-01-31T15:56:00Z" w:initials="MA">
     <w:p>
       <w:pPr>
         <w:pStyle w:val="CommentText"/>
@@ -17539,7 +17431,7 @@
       </w:r>
     </w:p>
   </w:comment>
-  <w:comment w:id="179" w:author="Miriam" w:date="2017-01-31T15:56:00Z" w:initials="MA">
+  <w:comment w:id="180" w:author="Miriam" w:date="2017-01-31T15:56:00Z" w:initials="MA">
     <w:p>
       <w:pPr>
         <w:pStyle w:val="CommentText"/>
@@ -17574,7 +17466,7 @@
       </w:r>
     </w:p>
   </w:comment>
-  <w:comment w:id="230" w:author="Miriam" w:date="2017-01-31T15:56:00Z" w:initials="MA">
+  <w:comment w:id="231" w:author="Miriam" w:date="2017-01-31T15:56:00Z" w:initials="MA">
     <w:p>
       <w:pPr>
         <w:pStyle w:val="CommentText"/>
@@ -17594,7 +17486,7 @@
       </w:r>
     </w:p>
   </w:comment>
-  <w:comment w:id="248" w:author="Miriam" w:date="2017-01-31T15:56:00Z" w:initials="MA">
+  <w:comment w:id="249" w:author="Miriam" w:date="2017-01-31T15:56:00Z" w:initials="MA">
     <w:p>
       <w:pPr>
         <w:pStyle w:val="CommentText"/>
@@ -17614,7 +17506,7 @@
       </w:r>
     </w:p>
   </w:comment>
-  <w:comment w:id="257" w:author="Miriam" w:date="2017-01-31T15:56:00Z" w:initials="MA">
+  <w:comment w:id="258" w:author="Miriam" w:date="2017-01-31T15:56:00Z" w:initials="MA">
     <w:p>
       <w:pPr>
         <w:pStyle w:val="CommentText"/>
@@ -17634,7 +17526,7 @@
       </w:r>
     </w:p>
   </w:comment>
-  <w:comment w:id="262" w:author="Miriam" w:date="2017-01-31T15:56:00Z" w:initials="MA">
+  <w:comment w:id="263" w:author="Miriam" w:date="2017-01-31T15:56:00Z" w:initials="MA">
     <w:p>
       <w:pPr>
         <w:pStyle w:val="CommentText"/>
@@ -17654,7 +17546,7 @@
       </w:r>
     </w:p>
   </w:comment>
-  <w:comment w:id="300" w:author="Miriam" w:date="2017-01-31T15:56:00Z" w:initials="MA">
+  <w:comment w:id="301" w:author="Miriam" w:date="2017-01-31T15:56:00Z" w:initials="MA">
     <w:p>
       <w:pPr>
         <w:pStyle w:val="CommentText"/>
@@ -18098,7 +17990,7 @@
       </w:r>
     </w:p>
   </w:comment>
-  <w:comment w:id="306" w:author="Miriam" w:date="2017-01-31T15:56:00Z" w:initials="MA">
+  <w:comment w:id="307" w:author="Miriam" w:date="2017-01-31T15:56:00Z" w:initials="MA">
     <w:p>
       <w:pPr>
         <w:pStyle w:val="CommentText"/>
@@ -21080,7 +20972,7 @@
 </file>
 
 <file path=customXml/itemProps1.xml><?xml version="1.0" encoding="utf-8"?>
-<ds:datastoreItem xmlns:ds="http://schemas.openxmlformats.org/officeDocument/2006/customXml" ds:itemID="{097D9651-14E4-4F54-8629-CC3DF039054B}">
+<ds:datastoreItem xmlns:ds="http://schemas.openxmlformats.org/officeDocument/2006/customXml" ds:itemID="{FC1B40ED-0CE7-47EA-9970-8A4881942A47}">
   <ds:schemaRefs>
     <ds:schemaRef ds:uri="http://schemas.openxmlformats.org/officeDocument/2006/bibliography"/>
   </ds:schemaRefs>

</xml_diff>

<commit_message>
adding map to app
</commit_message>
<xml_diff>
--- a/DOCS/Prototype_Doc.docx
+++ b/DOCS/Prototype_Doc.docx
@@ -1,6 +1,6 @@
 
 <file path=word/document.xml><?xml version="1.0" encoding="utf-8"?>
-<w:document xmlns:wpc="http://schemas.microsoft.com/office/word/2010/wordprocessingCanvas" xmlns:cx="http://schemas.microsoft.com/office/drawing/2014/chartex" xmlns:cx1="http://schemas.microsoft.com/office/drawing/2015/9/8/chartex" xmlns:cx2="http://schemas.microsoft.com/office/drawing/2015/10/21/chartex" xmlns:mc="http://schemas.openxmlformats.org/markup-compatibility/2006" xmlns:o="urn:schemas-microsoft-com:office:office" xmlns:r="http://schemas.openxmlformats.org/officeDocument/2006/relationships" xmlns:m="http://schemas.openxmlformats.org/officeDocument/2006/math" xmlns:v="urn:schemas-microsoft-com:vml" xmlns:wp14="http://schemas.microsoft.com/office/word/2010/wordprocessingDrawing" xmlns:wp="http://schemas.openxmlformats.org/drawingml/2006/wordprocessingDrawing" xmlns:w10="urn:schemas-microsoft-com:office:word" xmlns:w="http://schemas.openxmlformats.org/wordprocessingml/2006/main" xmlns:w14="http://schemas.microsoft.com/office/word/2010/wordml" xmlns:w15="http://schemas.microsoft.com/office/word/2012/wordml" xmlns:w16se="http://schemas.microsoft.com/office/word/2015/wordml/symex" xmlns:wpg="http://schemas.microsoft.com/office/word/2010/wordprocessingGroup" xmlns:wpi="http://schemas.microsoft.com/office/word/2010/wordprocessingInk" xmlns:wne="http://schemas.microsoft.com/office/word/2006/wordml" xmlns:wps="http://schemas.microsoft.com/office/word/2010/wordprocessingShape" mc:Ignorable="w14 w15 w16se wp14">
+<w:document xmlns:wpc="http://schemas.microsoft.com/office/word/2010/wordprocessingCanvas" xmlns:cx="http://schemas.microsoft.com/office/drawing/2014/chartex" xmlns:cx1="http://schemas.microsoft.com/office/drawing/2015/9/8/chartex" xmlns:cx2="http://schemas.microsoft.com/office/drawing/2015/10/21/chartex" xmlns:cx3="http://schemas.microsoft.com/office/drawing/2016/5/9/chartex" xmlns:cx4="http://schemas.microsoft.com/office/drawing/2016/5/10/chartex" xmlns:cx5="http://schemas.microsoft.com/office/drawing/2016/5/11/chartex" xmlns:mc="http://schemas.openxmlformats.org/markup-compatibility/2006" xmlns:o="urn:schemas-microsoft-com:office:office" xmlns:r="http://schemas.openxmlformats.org/officeDocument/2006/relationships" xmlns:m="http://schemas.openxmlformats.org/officeDocument/2006/math" xmlns:v="urn:schemas-microsoft-com:vml" xmlns:wp14="http://schemas.microsoft.com/office/word/2010/wordprocessingDrawing" xmlns:wp="http://schemas.openxmlformats.org/drawingml/2006/wordprocessingDrawing" xmlns:w10="urn:schemas-microsoft-com:office:word" xmlns:w="http://schemas.openxmlformats.org/wordprocessingml/2006/main" xmlns:w14="http://schemas.microsoft.com/office/word/2010/wordml" xmlns:w15="http://schemas.microsoft.com/office/word/2012/wordml" xmlns:w16se="http://schemas.microsoft.com/office/word/2015/wordml/symex" xmlns:wpg="http://schemas.microsoft.com/office/word/2010/wordprocessingGroup" xmlns:wpi="http://schemas.microsoft.com/office/word/2010/wordprocessingInk" xmlns:wne="http://schemas.microsoft.com/office/word/2006/wordml" xmlns:wps="http://schemas.microsoft.com/office/word/2010/wordprocessingShape" mc:Ignorable="w14 w15 w16se wp14">
   <w:body>
     <w:p>
       <w:pPr>
@@ -12,6 +12,16 @@
           <w:rtl/>
         </w:rPr>
       </w:pPr>
+      <w:r>
+        <w:rPr>
+          <w:rFonts w:hint="cs"/>
+          <w:b/>
+          <w:bCs/>
+          <w:szCs w:val="48"/>
+          <w:rtl/>
+        </w:rPr>
+        <w:t xml:space="preserve"> </w:t>
+      </w:r>
       <w:r>
         <w:rPr>
           <w:b/>
@@ -250,8 +260,9 @@
           <w:szCs w:val="28"/>
           <w:rtl/>
         </w:rPr>
-        <w:t xml:space="preserve"> מרים אללוף</w:t>
-      </w:r>
+        <w:t xml:space="preserve"> מרים </w:t>
+      </w:r>
+      <w:proofErr w:type="spellStart"/>
       <w:r>
         <w:rPr>
           <w:rFonts w:hint="cs"/>
@@ -261,18 +272,9 @@
           <w:szCs w:val="28"/>
           <w:rtl/>
         </w:rPr>
-        <w:tab/>
-      </w:r>
-      <w:r>
-        <w:rPr>
-          <w:b/>
-          <w:bCs/>
-          <w:sz w:val="28"/>
-          <w:szCs w:val="28"/>
-          <w:rtl/>
-        </w:rPr>
-        <w:tab/>
-      </w:r>
+        <w:t>אללוף</w:t>
+      </w:r>
+      <w:proofErr w:type="spellEnd"/>
       <w:r>
         <w:rPr>
           <w:rFonts w:hint="cs"/>
@@ -282,16 +284,6 @@
           <w:szCs w:val="28"/>
           <w:rtl/>
         </w:rPr>
-        <w:t>אישור:</w:t>
-      </w:r>
-      <w:r>
-        <w:rPr>
-          <w:b/>
-          <w:bCs/>
-          <w:sz w:val="28"/>
-          <w:szCs w:val="28"/>
-          <w:rtl/>
-        </w:rPr>
         <w:tab/>
       </w:r>
       <w:r>
@@ -313,13 +305,9 @@
           <w:szCs w:val="28"/>
           <w:rtl/>
         </w:rPr>
-        <w:t>תאריך:</w:t>
-      </w:r>
-    </w:p>
-    <w:p>
-      <w:pPr>
-        <w:spacing w:line="360" w:lineRule="auto"/>
-        <w:jc w:val="left"/>
+        <w:t>אישור:</w:t>
+      </w:r>
+      <w:r>
         <w:rPr>
           <w:b/>
           <w:bCs/>
@@ -327,7 +315,18 @@
           <w:szCs w:val="28"/>
           <w:rtl/>
         </w:rPr>
-      </w:pPr>
+        <w:tab/>
+      </w:r>
+      <w:r>
+        <w:rPr>
+          <w:b/>
+          <w:bCs/>
+          <w:sz w:val="28"/>
+          <w:szCs w:val="28"/>
+          <w:rtl/>
+        </w:rPr>
+        <w:tab/>
+      </w:r>
       <w:r>
         <w:rPr>
           <w:rFonts w:hint="cs"/>
@@ -337,8 +336,21 @@
           <w:szCs w:val="28"/>
           <w:rtl/>
         </w:rPr>
-        <w:t>רכז</w:t>
-      </w:r>
+        <w:t>תאריך:</w:t>
+      </w:r>
+    </w:p>
+    <w:p>
+      <w:pPr>
+        <w:spacing w:line="360" w:lineRule="auto"/>
+        <w:jc w:val="left"/>
+        <w:rPr>
+          <w:b/>
+          <w:bCs/>
+          <w:sz w:val="28"/>
+          <w:szCs w:val="28"/>
+          <w:rtl/>
+        </w:rPr>
+      </w:pPr>
       <w:r>
         <w:rPr>
           <w:rFonts w:hint="cs"/>
@@ -348,7 +360,7 @@
           <w:szCs w:val="28"/>
           <w:rtl/>
         </w:rPr>
-        <w:t xml:space="preserve"> </w:t>
+        <w:t>רכז</w:t>
       </w:r>
       <w:r>
         <w:rPr>
@@ -359,7 +371,7 @@
           <w:szCs w:val="28"/>
           <w:rtl/>
         </w:rPr>
-        <w:t xml:space="preserve">הפרויקטים: </w:t>
+        <w:t xml:space="preserve"> </w:t>
       </w:r>
       <w:r>
         <w:rPr>
@@ -370,7 +382,7 @@
           <w:szCs w:val="28"/>
           <w:rtl/>
         </w:rPr>
-        <w:t>ד</w:t>
+        <w:t xml:space="preserve">הפרויקטים: </w:t>
       </w:r>
       <w:r>
         <w:rPr>
@@ -381,8 +393,32 @@
           <w:szCs w:val="28"/>
           <w:rtl/>
         </w:rPr>
-        <w:t>ר ראובן יגל</w:t>
-      </w:r>
+        <w:t>ד</w:t>
+      </w:r>
+      <w:r>
+        <w:rPr>
+          <w:rFonts w:hint="cs"/>
+          <w:b/>
+          <w:bCs/>
+          <w:sz w:val="28"/>
+          <w:szCs w:val="28"/>
+          <w:rtl/>
+        </w:rPr>
+        <w:t xml:space="preserve">ר ראובן </w:t>
+      </w:r>
+      <w:proofErr w:type="spellStart"/>
+      <w:r>
+        <w:rPr>
+          <w:rFonts w:hint="cs"/>
+          <w:b/>
+          <w:bCs/>
+          <w:sz w:val="28"/>
+          <w:szCs w:val="28"/>
+          <w:rtl/>
+        </w:rPr>
+        <w:t>יגל</w:t>
+      </w:r>
+      <w:proofErr w:type="spellEnd"/>
       <w:r>
         <w:rPr>
           <w:b/>
@@ -884,8 +920,6 @@
               </w:rPr>
               <w:t>5</w:t>
             </w:r>
-            <w:bookmarkStart w:id="0" w:name="_GoBack"/>
-            <w:bookmarkEnd w:id="0"/>
           </w:p>
         </w:tc>
         <w:tc>
@@ -3559,7 +3593,7 @@
           <w:rtl/>
         </w:rPr>
       </w:pPr>
-      <w:bookmarkStart w:id="1" w:name="_Toc474697537"/>
+      <w:bookmarkStart w:id="0" w:name="_Toc474697537"/>
       <w:r>
         <w:rPr>
           <w:rFonts w:asciiTheme="minorBidi" w:hAnsiTheme="minorBidi" w:cstheme="minorBidi"/>
@@ -3573,7 +3607,7 @@
         <w:lastRenderedPageBreak/>
         <w:t>תקציר</w:t>
       </w:r>
-      <w:bookmarkEnd w:id="1"/>
+      <w:bookmarkEnd w:id="0"/>
     </w:p>
     <w:p>
       <w:pPr>
@@ -4048,7 +4082,27 @@
           <w:szCs w:val="28"/>
           <w:rtl/>
         </w:rPr>
-        <w:t xml:space="preserve">יתנהל תחת המנחה דר' מרים אללוף. </w:t>
+        <w:t xml:space="preserve">יתנהל תחת המנחה דר' מרים </w:t>
+      </w:r>
+      <w:proofErr w:type="spellStart"/>
+      <w:r>
+        <w:rPr>
+          <w:rFonts w:asciiTheme="minorBidi" w:hAnsiTheme="minorBidi" w:cstheme="minorBidi"/>
+          <w:sz w:val="28"/>
+          <w:szCs w:val="28"/>
+          <w:rtl/>
+        </w:rPr>
+        <w:t>אללוף</w:t>
+      </w:r>
+      <w:proofErr w:type="spellEnd"/>
+      <w:r>
+        <w:rPr>
+          <w:rFonts w:asciiTheme="minorBidi" w:hAnsiTheme="minorBidi" w:cstheme="minorBidi"/>
+          <w:sz w:val="28"/>
+          <w:szCs w:val="28"/>
+          <w:rtl/>
+        </w:rPr>
+        <w:t xml:space="preserve">. </w:t>
       </w:r>
       <w:r>
         <w:rPr>
@@ -4216,7 +4270,7 @@
           <w:u w:val="single"/>
         </w:rPr>
       </w:pPr>
-      <w:bookmarkStart w:id="2" w:name="_Toc474697538"/>
+      <w:bookmarkStart w:id="1" w:name="_Toc474697538"/>
       <w:r>
         <w:rPr>
           <w:rFonts w:asciiTheme="minorBidi" w:hAnsiTheme="minorBidi" w:cstheme="minorBidi"/>
@@ -4243,7 +4297,7 @@
         </w:rPr>
         <w:t xml:space="preserve"> וקיצורים</w:t>
       </w:r>
-      <w:bookmarkEnd w:id="2"/>
+      <w:bookmarkEnd w:id="1"/>
     </w:p>
     <w:p>
       <w:pPr>
@@ -6170,7 +6224,27 @@
           <w:szCs w:val="28"/>
           <w:rtl/>
         </w:rPr>
-        <w:t xml:space="preserve"> חכמות, טאבלטים, שעונים, מחשבים </w:t>
+        <w:t xml:space="preserve"> חכמות, </w:t>
+      </w:r>
+      <w:proofErr w:type="spellStart"/>
+      <w:r>
+        <w:rPr>
+          <w:rFonts w:asciiTheme="minorBidi" w:hAnsiTheme="minorBidi" w:cstheme="minorBidi"/>
+          <w:sz w:val="28"/>
+          <w:szCs w:val="28"/>
+          <w:rtl/>
+        </w:rPr>
+        <w:t>טאבלטים</w:t>
+      </w:r>
+      <w:proofErr w:type="spellEnd"/>
+      <w:r>
+        <w:rPr>
+          <w:rFonts w:asciiTheme="minorBidi" w:hAnsiTheme="minorBidi" w:cstheme="minorBidi"/>
+          <w:sz w:val="28"/>
+          <w:szCs w:val="28"/>
+          <w:rtl/>
+        </w:rPr>
+        <w:t xml:space="preserve">, שעונים, מחשבים </w:t>
       </w:r>
       <w:r>
         <w:rPr>
@@ -6299,7 +6373,17 @@
           <w:szCs w:val="28"/>
           <w:rtl/>
         </w:rPr>
-        <w:t xml:space="preserve"> ועוד. כיום לכתיבת הפרויקט, הג</w:t>
+        <w:t xml:space="preserve"> ועוד. כיום לכתיבת הפרויקט, </w:t>
+      </w:r>
+      <w:proofErr w:type="spellStart"/>
+      <w:r>
+        <w:rPr>
+          <w:rFonts w:asciiTheme="minorBidi" w:hAnsiTheme="minorBidi" w:cstheme="minorBidi"/>
+          <w:sz w:val="28"/>
+          <w:szCs w:val="28"/>
+          <w:rtl/>
+        </w:rPr>
+        <w:t>הג</w:t>
       </w:r>
       <w:r>
         <w:rPr>
@@ -6310,6 +6394,7 @@
         </w:rPr>
         <w:t>ירסה</w:t>
       </w:r>
+      <w:proofErr w:type="spellEnd"/>
       <w:r>
         <w:rPr>
           <w:rFonts w:asciiTheme="minorBidi" w:hAnsiTheme="minorBidi" w:cstheme="minorBidi"/>
@@ -6966,7 +7051,7 @@
           <w:rtl/>
         </w:rPr>
       </w:pPr>
-      <w:bookmarkStart w:id="3" w:name="_Toc474697539"/>
+      <w:bookmarkStart w:id="2" w:name="_Toc474697539"/>
       <w:r>
         <w:rPr>
           <w:rFonts w:asciiTheme="minorBidi" w:hAnsiTheme="minorBidi" w:cstheme="minorBidi"/>
@@ -6980,7 +7065,7 @@
         </w:rPr>
         <w:t>מבוא</w:t>
       </w:r>
-      <w:bookmarkEnd w:id="3"/>
+      <w:bookmarkEnd w:id="2"/>
     </w:p>
     <w:p>
       <w:pPr>
@@ -7754,7 +7839,27 @@
           <w:szCs w:val="28"/>
           <w:rtl/>
         </w:rPr>
-        <w:t xml:space="preserve"> האפליקציה תשב על מחשבי לוח (טאבלטים) וטלפונים חכמים</w:t>
+        <w:t xml:space="preserve"> האפליקציה תשב על מחשבי לוח (</w:t>
+      </w:r>
+      <w:proofErr w:type="spellStart"/>
+      <w:r>
+        <w:rPr>
+          <w:rFonts w:asciiTheme="minorBidi" w:hAnsiTheme="minorBidi" w:cstheme="minorBidi"/>
+          <w:sz w:val="28"/>
+          <w:szCs w:val="28"/>
+          <w:rtl/>
+        </w:rPr>
+        <w:t>טאבלטים</w:t>
+      </w:r>
+      <w:proofErr w:type="spellEnd"/>
+      <w:r>
+        <w:rPr>
+          <w:rFonts w:asciiTheme="minorBidi" w:hAnsiTheme="minorBidi" w:cstheme="minorBidi"/>
+          <w:sz w:val="28"/>
+          <w:szCs w:val="28"/>
+          <w:rtl/>
+        </w:rPr>
+        <w:t>) וטלפונים חכמים</w:t>
       </w:r>
       <w:r>
         <w:rPr>
@@ -9528,13 +9633,23 @@
           <w:rtl/>
         </w:rPr>
       </w:pPr>
-      <w:r>
-        <w:rPr>
-          <w:rFonts w:asciiTheme="minorBidi" w:hAnsiTheme="minorBidi" w:cstheme="minorBidi"/>
-          <w:sz w:val="28"/>
-          <w:szCs w:val="28"/>
-        </w:rPr>
-        <w:t>Ip Address</w:t>
+      <w:proofErr w:type="spellStart"/>
+      <w:r>
+        <w:rPr>
+          <w:rFonts w:asciiTheme="minorBidi" w:hAnsiTheme="minorBidi" w:cstheme="minorBidi"/>
+          <w:sz w:val="28"/>
+          <w:szCs w:val="28"/>
+        </w:rPr>
+        <w:t>Ip</w:t>
+      </w:r>
+      <w:proofErr w:type="spellEnd"/>
+      <w:r>
+        <w:rPr>
+          <w:rFonts w:asciiTheme="minorBidi" w:hAnsiTheme="minorBidi" w:cstheme="minorBidi"/>
+          <w:sz w:val="28"/>
+          <w:szCs w:val="28"/>
+        </w:rPr>
+        <w:t xml:space="preserve"> Address</w:t>
       </w:r>
       <w:r>
         <w:rPr>
@@ -10373,7 +10488,7 @@
           <w:rtl/>
         </w:rPr>
       </w:pPr>
-      <w:bookmarkStart w:id="4" w:name="_Toc474697540"/>
+      <w:bookmarkStart w:id="3" w:name="_Toc474697540"/>
       <w:r>
         <w:rPr>
           <w:rFonts w:asciiTheme="minorBidi" w:hAnsiTheme="minorBidi" w:cstheme="minorBidi"/>
@@ -10386,7 +10501,7 @@
         </w:rPr>
         <w:t>הבעיה מבחינת הנדסת תוכנה</w:t>
       </w:r>
-      <w:bookmarkEnd w:id="4"/>
+      <w:bookmarkEnd w:id="3"/>
     </w:p>
     <w:p>
       <w:pPr>
@@ -10826,7 +10941,7 @@
           <w:u w:val="single"/>
         </w:rPr>
       </w:pPr>
-      <w:bookmarkStart w:id="5" w:name="_Toc474697541"/>
+      <w:bookmarkStart w:id="4" w:name="_Toc474697541"/>
       <w:r>
         <w:rPr>
           <w:rFonts w:asciiTheme="minorBidi" w:hAnsiTheme="minorBidi" w:cstheme="minorBidi"/>
@@ -10840,7 +10955,7 @@
         </w:rPr>
         <w:t>תיאור הפתרון</w:t>
       </w:r>
-      <w:bookmarkEnd w:id="5"/>
+      <w:bookmarkEnd w:id="4"/>
     </w:p>
     <w:p>
       <w:pPr>
@@ -10863,7 +10978,7 @@
           <w:rtl/>
         </w:rPr>
       </w:pPr>
-      <w:bookmarkStart w:id="6" w:name="_Toc474697542"/>
+      <w:bookmarkStart w:id="5" w:name="_Toc474697542"/>
       <w:r>
         <w:rPr>
           <w:rFonts w:asciiTheme="minorBidi" w:hAnsiTheme="minorBidi" w:cstheme="minorBidi"/>
@@ -10876,7 +10991,7 @@
         </w:rPr>
         <w:t>מהי המערכת</w:t>
       </w:r>
-      <w:bookmarkEnd w:id="6"/>
+      <w:bookmarkEnd w:id="5"/>
     </w:p>
     <w:p>
       <w:pPr>
@@ -11790,7 +11905,7 @@
           <w:rtl/>
         </w:rPr>
       </w:pPr>
-      <w:bookmarkStart w:id="7" w:name="_Toc474697543"/>
+      <w:bookmarkStart w:id="6" w:name="_Toc474697543"/>
       <w:r>
         <w:rPr>
           <w:rFonts w:asciiTheme="minorBidi" w:hAnsiTheme="minorBidi" w:cstheme="minorBidi"/>
@@ -11803,7 +11918,7 @@
         </w:rPr>
         <w:t>תהליכים ונתוני המערכת</w:t>
       </w:r>
-      <w:bookmarkEnd w:id="7"/>
+      <w:bookmarkEnd w:id="6"/>
     </w:p>
     <w:p>
       <w:pPr>
@@ -11930,6 +12045,7 @@
         </w:rPr>
         <w:t xml:space="preserve"> </w:t>
       </w:r>
+      <w:proofErr w:type="spellStart"/>
       <w:r>
         <w:rPr>
           <w:rFonts w:asciiTheme="minorBidi" w:hAnsiTheme="minorBidi" w:cstheme="minorBidi"/>
@@ -11938,6 +12054,7 @@
         </w:rPr>
         <w:t>WifiManager</w:t>
       </w:r>
+      <w:proofErr w:type="spellEnd"/>
       <w:r>
         <w:rPr>
           <w:rFonts w:asciiTheme="minorBidi" w:hAnsiTheme="minorBidi" w:cstheme="minorBidi"/>
@@ -11974,6 +12091,7 @@
         </w:rPr>
         <w:t xml:space="preserve"> </w:t>
       </w:r>
+      <w:proofErr w:type="spellStart"/>
       <w:r>
         <w:rPr>
           <w:rFonts w:asciiTheme="minorBidi" w:hAnsiTheme="minorBidi" w:cstheme="minorBidi"/>
@@ -11982,6 +12100,7 @@
         </w:rPr>
         <w:t>android.net.wifi.WifiManager</w:t>
       </w:r>
+      <w:proofErr w:type="spellEnd"/>
       <w:r>
         <w:rPr>
           <w:rFonts w:asciiTheme="minorBidi" w:hAnsiTheme="minorBidi" w:cstheme="minorBidi"/>
@@ -12158,19 +12277,43 @@
         </w:rPr>
         <w:t xml:space="preserve">uses-permission </w:t>
       </w:r>
+      <w:proofErr w:type="spellStart"/>
       <w:r>
         <w:rPr>
           <w:i/>
           <w:iCs/>
           <w:color w:val="66D9EF"/>
         </w:rPr>
-        <w:t>android:name=</w:t>
+        <w:t>android:name</w:t>
+      </w:r>
+      <w:proofErr w:type="spellEnd"/>
+      <w:r>
+        <w:rPr>
+          <w:i/>
+          <w:iCs/>
+          <w:color w:val="66D9EF"/>
+        </w:rPr>
+        <w:t>=</w:t>
       </w:r>
       <w:r>
         <w:rPr>
           <w:color w:val="E6DB74"/>
         </w:rPr>
-        <w:t>"android.permission.ACCESS_WIFI_STATE"</w:t>
+        <w:t>"</w:t>
+      </w:r>
+      <w:proofErr w:type="spellStart"/>
+      <w:r>
+        <w:rPr>
+          <w:color w:val="E6DB74"/>
+        </w:rPr>
+        <w:t>android.permission.ACCESS_WIFI_STATE</w:t>
+      </w:r>
+      <w:proofErr w:type="spellEnd"/>
+      <w:r>
+        <w:rPr>
+          <w:color w:val="E6DB74"/>
+        </w:rPr>
+        <w:t>"</w:t>
       </w:r>
       <w:r>
         <w:rPr>
@@ -12293,12 +12436,21 @@
           <w:color w:val="F92672"/>
         </w:rPr>
       </w:pPr>
+      <w:proofErr w:type="spellStart"/>
       <w:r>
         <w:rPr>
           <w:rFonts w:ascii="Courier New" w:eastAsia="Times New Roman" w:hAnsi="Courier New" w:cs="Courier New"/>
           <w:color w:val="F8F8F2"/>
         </w:rPr>
-        <w:t xml:space="preserve">wifi </w:t>
+        <w:t>wifi</w:t>
+      </w:r>
+      <w:proofErr w:type="spellEnd"/>
+      <w:r>
+        <w:rPr>
+          <w:rFonts w:ascii="Courier New" w:eastAsia="Times New Roman" w:hAnsi="Courier New" w:cs="Courier New"/>
+          <w:color w:val="F8F8F2"/>
+        </w:rPr>
+        <w:t xml:space="preserve"> </w:t>
       </w:r>
       <w:r>
         <w:rPr>
@@ -12314,6 +12466,7 @@
         </w:rPr>
         <w:t>(</w:t>
       </w:r>
+      <w:proofErr w:type="spellStart"/>
       <w:r>
         <w:rPr>
           <w:rFonts w:ascii="Courier New" w:eastAsia="Times New Roman" w:hAnsi="Courier New" w:cs="Courier New"/>
@@ -12323,6 +12476,7 @@
         </w:rPr>
         <w:t>WifiManager</w:t>
       </w:r>
+      <w:proofErr w:type="spellEnd"/>
       <w:r>
         <w:rPr>
           <w:rFonts w:ascii="Courier New" w:eastAsia="Times New Roman" w:hAnsi="Courier New" w:cs="Courier New"/>
@@ -12330,6 +12484,7 @@
         </w:rPr>
         <w:t xml:space="preserve">) </w:t>
       </w:r>
+      <w:proofErr w:type="spellStart"/>
       <w:r>
         <w:rPr>
           <w:rFonts w:ascii="Courier New" w:eastAsia="Times New Roman" w:hAnsi="Courier New" w:cs="Courier New"/>
@@ -12337,6 +12492,7 @@
         </w:rPr>
         <w:t>getSystemService</w:t>
       </w:r>
+      <w:proofErr w:type="spellEnd"/>
       <w:r>
         <w:rPr>
           <w:rFonts w:ascii="Courier New" w:eastAsia="Times New Roman" w:hAnsi="Courier New" w:cs="Courier New"/>
@@ -12344,6 +12500,7 @@
         </w:rPr>
         <w:t>(</w:t>
       </w:r>
+      <w:proofErr w:type="spellStart"/>
       <w:r>
         <w:rPr>
           <w:rFonts w:ascii="Courier New" w:eastAsia="Times New Roman" w:hAnsi="Courier New" w:cs="Courier New"/>
@@ -12367,6 +12524,7 @@
         </w:rPr>
         <w:t>WIFI_SERVICE</w:t>
       </w:r>
+      <w:proofErr w:type="spellEnd"/>
       <w:r>
         <w:rPr>
           <w:rFonts w:ascii="Courier New" w:eastAsia="Times New Roman" w:hAnsi="Courier New" w:cs="Courier New"/>
@@ -12450,6 +12608,7 @@
         </w:rPr>
         <w:t xml:space="preserve"> </w:t>
       </w:r>
+      <w:proofErr w:type="spellStart"/>
       <w:r>
         <w:rPr>
           <w:rFonts w:asciiTheme="minorBidi" w:eastAsia="Times New Roman" w:hAnsiTheme="minorBidi" w:cstheme="minorBidi"/>
@@ -12458,6 +12617,7 @@
         </w:rPr>
         <w:t>wifi</w:t>
       </w:r>
+      <w:proofErr w:type="spellEnd"/>
       <w:r>
         <w:rPr>
           <w:rFonts w:asciiTheme="minorBidi" w:eastAsia="Times New Roman" w:hAnsiTheme="minorBidi" w:cstheme="minorBidi"/>
@@ -12467,6 +12627,7 @@
         </w:rPr>
         <w:t xml:space="preserve"> הוא אובייקט של המחלקה </w:t>
       </w:r>
+      <w:proofErr w:type="spellStart"/>
       <w:r>
         <w:rPr>
           <w:rFonts w:asciiTheme="minorBidi" w:eastAsia="Times New Roman" w:hAnsiTheme="minorBidi" w:cstheme="minorBidi"/>
@@ -12475,6 +12636,7 @@
         </w:rPr>
         <w:t>WifiManager</w:t>
       </w:r>
+      <w:proofErr w:type="spellEnd"/>
       <w:r>
         <w:rPr>
           <w:rFonts w:asciiTheme="minorBidi" w:eastAsia="Times New Roman" w:hAnsiTheme="minorBidi" w:cstheme="minorBidi"/>
@@ -12510,6 +12672,7 @@
         </w:rPr>
         <w:t xml:space="preserve"> </w:t>
       </w:r>
+      <w:proofErr w:type="spellStart"/>
       <w:r>
         <w:rPr>
           <w:rFonts w:asciiTheme="minorBidi" w:eastAsia="Times New Roman" w:hAnsiTheme="minorBidi" w:cstheme="minorBidi"/>
@@ -12518,6 +12681,7 @@
         </w:rPr>
         <w:t>getSystemService</w:t>
       </w:r>
+      <w:proofErr w:type="spellEnd"/>
       <w:r>
         <w:rPr>
           <w:rFonts w:asciiTheme="minorBidi" w:eastAsia="Times New Roman" w:hAnsiTheme="minorBidi" w:cstheme="minorBidi"/>
@@ -12598,6 +12762,7 @@
         </w:rPr>
         <w:t xml:space="preserve">כאן </w:t>
       </w:r>
+      <w:proofErr w:type="spellStart"/>
       <w:r>
         <w:rPr>
           <w:rFonts w:asciiTheme="minorBidi" w:eastAsia="Times New Roman" w:hAnsiTheme="minorBidi" w:cstheme="minorBidi"/>
@@ -12616,6 +12781,7 @@
         </w:rPr>
         <w:t>.WIFI_SERVICE</w:t>
       </w:r>
+      <w:proofErr w:type="spellEnd"/>
       <w:r>
         <w:rPr>
           <w:rFonts w:asciiTheme="minorBidi" w:eastAsia="Times New Roman" w:hAnsiTheme="minorBidi" w:cstheme="minorBidi"/>
@@ -12688,6 +12854,7 @@
           <w:color w:val="F8F8F2"/>
         </w:rPr>
       </w:pPr>
+      <w:proofErr w:type="spellStart"/>
       <w:r>
         <w:rPr>
           <w:color w:val="F8F8F2"/>
@@ -12707,6 +12874,7 @@
         </w:rPr>
         <w:t>getConnectionInfo</w:t>
       </w:r>
+      <w:proofErr w:type="spellEnd"/>
       <w:r>
         <w:rPr>
           <w:color w:val="F9FAF4"/>
@@ -12783,6 +12951,7 @@
         </w:rPr>
         <w:t xml:space="preserve">+ </w:t>
       </w:r>
+      <w:proofErr w:type="spellStart"/>
       <w:r>
         <w:rPr>
           <w:color w:val="F8F8F2"/>
@@ -12801,6 +12970,7 @@
         </w:rPr>
         <w:t>getConnectionInfo</w:t>
       </w:r>
+      <w:proofErr w:type="spellEnd"/>
       <w:r>
         <w:rPr>
           <w:color w:val="F9FAF4"/>
@@ -12813,12 +12983,14 @@
         </w:rPr>
         <w:t>.</w:t>
       </w:r>
+      <w:proofErr w:type="spellStart"/>
       <w:r>
         <w:rPr>
           <w:color w:val="A7EC21"/>
         </w:rPr>
         <w:t>getSSID</w:t>
       </w:r>
+      <w:proofErr w:type="spellEnd"/>
       <w:r>
         <w:rPr>
           <w:color w:val="F9FAF4"/>
@@ -12842,13 +13014,41 @@
           <w:rtl/>
         </w:rPr>
       </w:pPr>
-      <w:r>
-        <w:rPr>
-          <w:rFonts w:asciiTheme="minorBidi" w:hAnsiTheme="minorBidi" w:cstheme="minorBidi"/>
-          <w:sz w:val="28"/>
-          <w:szCs w:val="28"/>
-        </w:rPr>
-        <w:t>wifi.getConnectionInfo().getSSID();</w:t>
+      <w:proofErr w:type="spellStart"/>
+      <w:r>
+        <w:rPr>
+          <w:rFonts w:asciiTheme="minorBidi" w:hAnsiTheme="minorBidi" w:cstheme="minorBidi"/>
+          <w:sz w:val="28"/>
+          <w:szCs w:val="28"/>
+        </w:rPr>
+        <w:t>wifi.getConnectionInfo</w:t>
+      </w:r>
+      <w:proofErr w:type="spellEnd"/>
+      <w:r>
+        <w:rPr>
+          <w:rFonts w:asciiTheme="minorBidi" w:hAnsiTheme="minorBidi" w:cstheme="minorBidi"/>
+          <w:sz w:val="28"/>
+          <w:szCs w:val="28"/>
+        </w:rPr>
+        <w:t>().</w:t>
+      </w:r>
+      <w:proofErr w:type="spellStart"/>
+      <w:r>
+        <w:rPr>
+          <w:rFonts w:asciiTheme="minorBidi" w:hAnsiTheme="minorBidi" w:cstheme="minorBidi"/>
+          <w:sz w:val="28"/>
+          <w:szCs w:val="28"/>
+        </w:rPr>
+        <w:t>getSSID</w:t>
+      </w:r>
+      <w:proofErr w:type="spellEnd"/>
+      <w:r>
+        <w:rPr>
+          <w:rFonts w:asciiTheme="minorBidi" w:hAnsiTheme="minorBidi" w:cstheme="minorBidi"/>
+          <w:sz w:val="28"/>
+          <w:szCs w:val="28"/>
+        </w:rPr>
+        <w:t>();</w:t>
       </w:r>
       <w:r>
         <w:rPr>
@@ -12958,6 +13158,7 @@
         </w:rPr>
         <w:t xml:space="preserve"> ו- </w:t>
       </w:r>
+      <w:proofErr w:type="spellStart"/>
       <w:r>
         <w:rPr>
           <w:rFonts w:asciiTheme="minorBidi" w:hAnsiTheme="minorBidi" w:cstheme="minorBidi"/>
@@ -12966,6 +13167,7 @@
         </w:rPr>
         <w:t>WifiManager</w:t>
       </w:r>
+      <w:proofErr w:type="spellEnd"/>
       <w:r>
         <w:rPr>
           <w:rFonts w:asciiTheme="minorBidi" w:hAnsiTheme="minorBidi" w:cstheme="minorBidi"/>
@@ -13219,13 +13421,23 @@
         </w:rPr>
         <w:t xml:space="preserve">במהלך הביצוע גיליתי כי הפעולה </w:t>
       </w:r>
-      <w:r>
-        <w:rPr>
-          <w:rFonts w:asciiTheme="minorBidi" w:hAnsiTheme="minorBidi" w:cstheme="minorBidi"/>
-          <w:sz w:val="28"/>
-          <w:szCs w:val="28"/>
-        </w:rPr>
-        <w:t>getConnectionInfo()</w:t>
+      <w:proofErr w:type="spellStart"/>
+      <w:r>
+        <w:rPr>
+          <w:rFonts w:asciiTheme="minorBidi" w:hAnsiTheme="minorBidi" w:cstheme="minorBidi"/>
+          <w:sz w:val="28"/>
+          <w:szCs w:val="28"/>
+        </w:rPr>
+        <w:t>getConnectionInfo</w:t>
+      </w:r>
+      <w:proofErr w:type="spellEnd"/>
+      <w:r>
+        <w:rPr>
+          <w:rFonts w:asciiTheme="minorBidi" w:hAnsiTheme="minorBidi" w:cstheme="minorBidi"/>
+          <w:sz w:val="28"/>
+          <w:szCs w:val="28"/>
+        </w:rPr>
+        <w:t>()</w:t>
       </w:r>
       <w:r>
         <w:rPr>
@@ -13266,7 +13478,7 @@
           <w:rtl/>
         </w:rPr>
       </w:pPr>
-      <w:bookmarkStart w:id="8" w:name="_Toc474697544"/>
+      <w:bookmarkStart w:id="7" w:name="_Toc474697544"/>
       <w:r>
         <w:rPr>
           <w:rFonts w:asciiTheme="minorBidi" w:hAnsiTheme="minorBidi" w:cstheme="minorBidi"/>
@@ -13279,7 +13491,7 @@
         </w:rPr>
         <w:t>תיאור הכלים המשמשים לפתרון</w:t>
       </w:r>
-      <w:bookmarkEnd w:id="8"/>
+      <w:bookmarkEnd w:id="7"/>
       <w:r>
         <w:rPr>
           <w:rFonts w:asciiTheme="minorBidi" w:hAnsiTheme="minorBidi" w:cstheme="minorBidi"/>
@@ -13544,7 +13756,7 @@
           <w:u w:val="single"/>
         </w:rPr>
       </w:pPr>
-      <w:bookmarkStart w:id="9" w:name="_Toc474697545"/>
+      <w:bookmarkStart w:id="8" w:name="_Toc474697545"/>
       <w:r>
         <w:rPr>
           <w:rFonts w:asciiTheme="minorBidi" w:hAnsiTheme="minorBidi" w:cstheme="minorBidi"/>
@@ -13597,7 +13809,7 @@
         </w:rPr>
         <w:t>:</w:t>
       </w:r>
-      <w:bookmarkEnd w:id="9"/>
+      <w:bookmarkEnd w:id="8"/>
     </w:p>
     <w:p>
       <w:pPr>
@@ -13637,6 +13849,7 @@
         </w:rPr>
         <w:t xml:space="preserve">לראות כי המחלקה </w:t>
       </w:r>
+      <w:proofErr w:type="spellStart"/>
       <w:r>
         <w:rPr>
           <w:rFonts w:asciiTheme="minorBidi" w:hAnsiTheme="minorBidi" w:cstheme="minorBidi"/>
@@ -13645,6 +13858,7 @@
         </w:rPr>
         <w:t>LongOperation</w:t>
       </w:r>
+      <w:proofErr w:type="spellEnd"/>
       <w:r>
         <w:rPr>
           <w:rFonts w:asciiTheme="minorBidi" w:hAnsiTheme="minorBidi" w:cstheme="minorBidi"/>
@@ -13705,6 +13919,7 @@
         </w:rPr>
         <w:t xml:space="preserve">String </w:t>
       </w:r>
+      <w:proofErr w:type="spellStart"/>
       <w:r>
         <w:rPr>
           <w:rFonts w:asciiTheme="minorBidi" w:hAnsiTheme="minorBidi" w:cstheme="minorBidi"/>
@@ -13714,6 +13929,7 @@
         </w:rPr>
         <w:t>doInBackground</w:t>
       </w:r>
+      <w:proofErr w:type="spellEnd"/>
       <w:r>
         <w:rPr>
           <w:rFonts w:asciiTheme="minorBidi" w:hAnsiTheme="minorBidi" w:cstheme="minorBidi"/>
@@ -13743,6 +13959,7 @@
         </w:rPr>
         <w:t xml:space="preserve">... </w:t>
       </w:r>
+      <w:proofErr w:type="spellStart"/>
       <w:r>
         <w:rPr>
           <w:rFonts w:asciiTheme="minorBidi" w:hAnsiTheme="minorBidi" w:cstheme="minorBidi"/>
@@ -13754,6 +13971,7 @@
         </w:rPr>
         <w:t>params</w:t>
       </w:r>
+      <w:proofErr w:type="spellEnd"/>
       <w:r>
         <w:rPr>
           <w:rFonts w:asciiTheme="minorBidi" w:hAnsiTheme="minorBidi" w:cstheme="minorBidi"/>
@@ -13782,6 +14000,7 @@
         </w:rPr>
         <w:t xml:space="preserve">חתימתה מאפשרת לי לקבל את מה שהמחלקה </w:t>
       </w:r>
+      <w:proofErr w:type="spellStart"/>
       <w:r>
         <w:rPr>
           <w:rFonts w:asciiTheme="minorBidi" w:hAnsiTheme="minorBidi" w:cstheme="minorBidi"/>
@@ -13790,6 +14009,7 @@
         </w:rPr>
         <w:t>LongOpreation</w:t>
       </w:r>
+      <w:proofErr w:type="spellEnd"/>
       <w:r>
         <w:rPr>
           <w:rFonts w:asciiTheme="minorBidi" w:hAnsiTheme="minorBidi" w:cstheme="minorBidi"/>
@@ -13843,7 +14063,21 @@
         <w:rPr>
           <w:color w:val="E6DB74"/>
         </w:rPr>
-        <w:t xml:space="preserve">"Ip Address: " </w:t>
+        <w:t>"</w:t>
+      </w:r>
+      <w:proofErr w:type="spellStart"/>
+      <w:r>
+        <w:rPr>
+          <w:color w:val="E6DB74"/>
+        </w:rPr>
+        <w:t>Ip</w:t>
+      </w:r>
+      <w:proofErr w:type="spellEnd"/>
+      <w:r>
+        <w:rPr>
+          <w:color w:val="E6DB74"/>
+        </w:rPr>
+        <w:t xml:space="preserve"> Address: " </w:t>
       </w:r>
       <w:r>
         <w:rPr>
@@ -13851,6 +14085,7 @@
         </w:rPr>
         <w:t xml:space="preserve">+ </w:t>
       </w:r>
+      <w:proofErr w:type="spellStart"/>
       <w:r>
         <w:rPr>
           <w:color w:val="F8F8F2"/>
@@ -13869,6 +14104,7 @@
         </w:rPr>
         <w:t>getConnectionInfo</w:t>
       </w:r>
+      <w:proofErr w:type="spellEnd"/>
       <w:r>
         <w:rPr>
           <w:color w:val="F9FAF4"/>
@@ -13881,12 +14117,14 @@
         </w:rPr>
         <w:t>.</w:t>
       </w:r>
+      <w:proofErr w:type="spellStart"/>
       <w:r>
         <w:rPr>
           <w:color w:val="A7EC21"/>
         </w:rPr>
         <w:t>getIpAddress</w:t>
       </w:r>
+      <w:proofErr w:type="spellEnd"/>
       <w:r>
         <w:rPr>
           <w:color w:val="F9FAF4"/>
@@ -14634,11 +14872,19 @@
         </w:rPr>
         <w:t xml:space="preserve">Context </w:t>
       </w:r>
+      <w:proofErr w:type="spellStart"/>
       <w:r>
         <w:rPr>
           <w:color w:val="F9FAF4"/>
         </w:rPr>
-        <w:t xml:space="preserve">context </w:t>
+        <w:t>context</w:t>
+      </w:r>
+      <w:proofErr w:type="spellEnd"/>
+      <w:r>
+        <w:rPr>
+          <w:color w:val="F9FAF4"/>
+        </w:rPr>
+        <w:t xml:space="preserve"> </w:t>
       </w:r>
       <w:r>
         <w:rPr>
@@ -14663,6 +14909,7 @@
           <w:color w:val="F8F8F2"/>
         </w:rPr>
       </w:pPr>
+      <w:proofErr w:type="spellStart"/>
       <w:r>
         <w:rPr>
           <w:color w:val="F8F8F2"/>
@@ -14681,6 +14928,7 @@
         </w:rPr>
         <w:t>setOnClickListener</w:t>
       </w:r>
+      <w:proofErr w:type="spellEnd"/>
       <w:r>
         <w:rPr>
           <w:color w:val="F9FAF4"/>
@@ -14693,6 +14941,7 @@
         </w:rPr>
         <w:t xml:space="preserve">new </w:t>
       </w:r>
+      <w:proofErr w:type="spellStart"/>
       <w:r>
         <w:rPr>
           <w:i/>
@@ -14701,6 +14950,7 @@
         </w:rPr>
         <w:t>View.OnClickListener</w:t>
       </w:r>
+      <w:proofErr w:type="spellEnd"/>
       <w:r>
         <w:rPr>
           <w:color w:val="F9FAF4"/>
@@ -14720,12 +14970,14 @@
         </w:rPr>
         <w:t xml:space="preserve">public void </w:t>
       </w:r>
+      <w:proofErr w:type="spellStart"/>
       <w:r>
         <w:rPr>
           <w:color w:val="A7EC21"/>
         </w:rPr>
         <w:t>onClick</w:t>
       </w:r>
+      <w:proofErr w:type="spellEnd"/>
       <w:r>
         <w:rPr>
           <w:color w:val="F9FAF4"/>
@@ -14761,11 +15013,19 @@
         </w:rPr>
         <w:t xml:space="preserve">Intent </w:t>
       </w:r>
+      <w:proofErr w:type="spellStart"/>
       <w:r>
         <w:rPr>
           <w:color w:val="F9FAF4"/>
         </w:rPr>
-        <w:t xml:space="preserve">intent </w:t>
+        <w:t>intent</w:t>
+      </w:r>
+      <w:proofErr w:type="spellEnd"/>
+      <w:r>
+        <w:rPr>
+          <w:color w:val="F9FAF4"/>
+        </w:rPr>
+        <w:t xml:space="preserve"> </w:t>
       </w:r>
       <w:r>
         <w:rPr>
@@ -14799,6 +15059,7 @@
         </w:rPr>
         <w:t xml:space="preserve">, </w:t>
       </w:r>
+      <w:proofErr w:type="spellStart"/>
       <w:r>
         <w:rPr>
           <w:i/>
@@ -14813,6 +15074,7 @@
         </w:rPr>
         <w:t>.class</w:t>
       </w:r>
+      <w:proofErr w:type="spellEnd"/>
       <w:r>
         <w:rPr>
           <w:color w:val="F9FAF4"/>
@@ -14832,12 +15094,14 @@
         <w:br/>
         <w:t xml:space="preserve">        </w:t>
       </w:r>
+      <w:proofErr w:type="spellStart"/>
       <w:r>
         <w:rPr>
           <w:color w:val="A7EC21"/>
         </w:rPr>
         <w:t>startActivity</w:t>
       </w:r>
+      <w:proofErr w:type="spellEnd"/>
       <w:r>
         <w:rPr>
           <w:color w:val="F9FAF4"/>
@@ -14939,6 +15203,7 @@
         </w:rPr>
         <w:t xml:space="preserve">השיטה </w:t>
       </w:r>
+      <w:proofErr w:type="spellStart"/>
       <w:r>
         <w:rPr>
           <w:rFonts w:asciiTheme="minorBidi" w:hAnsiTheme="minorBidi" w:cstheme="minorBidi"/>
@@ -14947,6 +15212,7 @@
         </w:rPr>
         <w:t>startActivity</w:t>
       </w:r>
+      <w:proofErr w:type="spellEnd"/>
       <w:r>
         <w:rPr>
           <w:rFonts w:asciiTheme="minorBidi" w:hAnsiTheme="minorBidi" w:cstheme="minorBidi"/>
@@ -15122,7 +15388,7 @@
           <w:u w:val="single"/>
         </w:rPr>
       </w:pPr>
-      <w:bookmarkStart w:id="10" w:name="_Toc474697546"/>
+      <w:bookmarkStart w:id="9" w:name="_Toc474697546"/>
       <w:r>
         <w:rPr>
           <w:rFonts w:asciiTheme="minorBidi" w:hAnsiTheme="minorBidi" w:cstheme="minorBidi"/>
@@ -15135,7 +15401,7 @@
         </w:rPr>
         <w:t>תכנית בדיקות</w:t>
       </w:r>
-      <w:bookmarkEnd w:id="10"/>
+      <w:bookmarkEnd w:id="9"/>
     </w:p>
     <w:p>
       <w:pPr>
@@ -15822,7 +16088,27 @@
           <w:szCs w:val="28"/>
           <w:rtl/>
         </w:rPr>
-        <w:t xml:space="preserve">עבודת המחקר נעשית בליווי המנחה מרים אללוף תוך חיפוש במעמקי האינטרנט ובספרות. הגעתי </w:t>
+        <w:t xml:space="preserve">עבודת המחקר נעשית בליווי המנחה מרים </w:t>
+      </w:r>
+      <w:proofErr w:type="spellStart"/>
+      <w:r>
+        <w:rPr>
+          <w:rFonts w:asciiTheme="minorBidi" w:hAnsiTheme="minorBidi" w:cstheme="minorBidi"/>
+          <w:sz w:val="28"/>
+          <w:szCs w:val="28"/>
+          <w:rtl/>
+        </w:rPr>
+        <w:t>אללוף</w:t>
+      </w:r>
+      <w:proofErr w:type="spellEnd"/>
+      <w:r>
+        <w:rPr>
+          <w:rFonts w:asciiTheme="minorBidi" w:hAnsiTheme="minorBidi" w:cstheme="minorBidi"/>
+          <w:sz w:val="28"/>
+          <w:szCs w:val="28"/>
+          <w:rtl/>
+        </w:rPr>
+        <w:t xml:space="preserve"> תוך חיפוש במעמקי האינטרנט ובספרות. הגעתי </w:t>
       </w:r>
       <w:r>
         <w:rPr>
@@ -15935,7 +16221,7 @@
           <w:rtl/>
         </w:rPr>
       </w:pPr>
-      <w:bookmarkStart w:id="11" w:name="_Toc474697547"/>
+      <w:bookmarkStart w:id="10" w:name="_Toc474697547"/>
       <w:r>
         <w:rPr>
           <w:rFonts w:asciiTheme="minorBidi" w:hAnsiTheme="minorBidi" w:cstheme="minorBidi"/>
@@ -15948,7 +16234,7 @@
         </w:rPr>
         <w:t>רשימת ספרות \ ביבליוגרפיה</w:t>
       </w:r>
-      <w:bookmarkEnd w:id="11"/>
+      <w:bookmarkEnd w:id="10"/>
     </w:p>
     <w:p>
       <w:pPr>
@@ -16172,6 +16458,7 @@
         </w:rPr>
         <w:t xml:space="preserve">לינק המסביר כיצד להשתמש במחלקה </w:t>
       </w:r>
+      <w:proofErr w:type="spellStart"/>
       <w:r>
         <w:rPr>
           <w:rFonts w:asciiTheme="minorBidi" w:hAnsiTheme="minorBidi" w:cstheme="minorBidi"/>
@@ -16180,6 +16467,7 @@
         </w:rPr>
         <w:t>LongOpreation</w:t>
       </w:r>
+      <w:proofErr w:type="spellEnd"/>
     </w:p>
     <w:p>
       <w:pPr>
@@ -16357,7 +16645,7 @@
           <w:u w:val="single"/>
         </w:rPr>
       </w:pPr>
-      <w:bookmarkStart w:id="12" w:name="_Toc474697548"/>
+      <w:bookmarkStart w:id="11" w:name="_Toc474697548"/>
       <w:r>
         <w:rPr>
           <w:rFonts w:asciiTheme="minorBidi" w:hAnsiTheme="minorBidi" w:cstheme="minorBidi"/>
@@ -16370,7 +16658,7 @@
         </w:rPr>
         <w:t>תרשימים וטבלאות</w:t>
       </w:r>
-      <w:bookmarkEnd w:id="12"/>
+      <w:bookmarkEnd w:id="11"/>
     </w:p>
     <w:p>
       <w:pPr>
@@ -16700,7 +16988,7 @@
           <w:rtl/>
         </w:rPr>
       </w:pPr>
-      <w:bookmarkStart w:id="13" w:name="_Toc474697549"/>
+      <w:bookmarkStart w:id="12" w:name="_Toc474697549"/>
       <w:r>
         <w:rPr>
           <w:rFonts w:asciiTheme="minorBidi" w:hAnsiTheme="minorBidi" w:cstheme="minorBidi"/>
@@ -16737,7 +17025,7 @@
         </w:rPr>
         <w:t xml:space="preserve"> הפרויקט</w:t>
       </w:r>
-      <w:bookmarkEnd w:id="13"/>
+      <w:bookmarkEnd w:id="12"/>
     </w:p>
     <w:p>
       <w:pPr>
@@ -17624,7 +17912,7 @@
           <w:rtl/>
         </w:rPr>
       </w:pPr>
-      <w:bookmarkStart w:id="14" w:name="_Toc474697550"/>
+      <w:bookmarkStart w:id="13" w:name="_Toc474697550"/>
       <w:r>
         <w:rPr>
           <w:rFonts w:asciiTheme="minorBidi" w:hAnsiTheme="minorBidi" w:cstheme="minorBidi"/>
@@ -17637,7 +17925,7 @@
         </w:rPr>
         <w:t>טבלת סיכונים</w:t>
       </w:r>
-      <w:bookmarkEnd w:id="14"/>
+      <w:bookmarkEnd w:id="13"/>
     </w:p>
     <w:p>
       <w:pPr>
@@ -18682,10 +18970,11 @@
                 <w:rFonts w:asciiTheme="minorBidi" w:hAnsiTheme="minorBidi"/>
                 <w:sz w:val="28"/>
                 <w:szCs w:val="28"/>
-                <w:rtl/>
-              </w:rPr>
-              <w:t>2/5</w:t>
-            </w:r>
+              </w:rPr>
+              <w:t>1/5</w:t>
+            </w:r>
+            <w:bookmarkStart w:id="14" w:name="_GoBack"/>
+            <w:bookmarkEnd w:id="14"/>
           </w:p>
         </w:tc>
         <w:tc>
@@ -19341,7 +19630,7 @@
 </file>
 
 <file path=word/endnotes.xml><?xml version="1.0" encoding="utf-8"?>
-<w:endnotes xmlns:wpc="http://schemas.microsoft.com/office/word/2010/wordprocessingCanvas" xmlns:cx="http://schemas.microsoft.com/office/drawing/2014/chartex" xmlns:cx1="http://schemas.microsoft.com/office/drawing/2015/9/8/chartex" xmlns:cx2="http://schemas.microsoft.com/office/drawing/2015/10/21/chartex" xmlns:mc="http://schemas.openxmlformats.org/markup-compatibility/2006" xmlns:o="urn:schemas-microsoft-com:office:office" xmlns:r="http://schemas.openxmlformats.org/officeDocument/2006/relationships" xmlns:m="http://schemas.openxmlformats.org/officeDocument/2006/math" xmlns:v="urn:schemas-microsoft-com:vml" xmlns:wp14="http://schemas.microsoft.com/office/word/2010/wordprocessingDrawing" xmlns:wp="http://schemas.openxmlformats.org/drawingml/2006/wordprocessingDrawing" xmlns:w10="urn:schemas-microsoft-com:office:word" xmlns:w="http://schemas.openxmlformats.org/wordprocessingml/2006/main" xmlns:w14="http://schemas.microsoft.com/office/word/2010/wordml" xmlns:w15="http://schemas.microsoft.com/office/word/2012/wordml" xmlns:w16se="http://schemas.microsoft.com/office/word/2015/wordml/symex" xmlns:wpg="http://schemas.microsoft.com/office/word/2010/wordprocessingGroup" xmlns:wpi="http://schemas.microsoft.com/office/word/2010/wordprocessingInk" xmlns:wne="http://schemas.microsoft.com/office/word/2006/wordml" xmlns:wps="http://schemas.microsoft.com/office/word/2010/wordprocessingShape" mc:Ignorable="w14 w15 w16se wp14">
+<w:endnotes xmlns:wpc="http://schemas.microsoft.com/office/word/2010/wordprocessingCanvas" xmlns:cx="http://schemas.microsoft.com/office/drawing/2014/chartex" xmlns:cx1="http://schemas.microsoft.com/office/drawing/2015/9/8/chartex" xmlns:cx2="http://schemas.microsoft.com/office/drawing/2015/10/21/chartex" xmlns:cx3="http://schemas.microsoft.com/office/drawing/2016/5/9/chartex" xmlns:cx4="http://schemas.microsoft.com/office/drawing/2016/5/10/chartex" xmlns:cx5="http://schemas.microsoft.com/office/drawing/2016/5/11/chartex" xmlns:mc="http://schemas.openxmlformats.org/markup-compatibility/2006" xmlns:o="urn:schemas-microsoft-com:office:office" xmlns:r="http://schemas.openxmlformats.org/officeDocument/2006/relationships" xmlns:m="http://schemas.openxmlformats.org/officeDocument/2006/math" xmlns:v="urn:schemas-microsoft-com:vml" xmlns:wp14="http://schemas.microsoft.com/office/word/2010/wordprocessingDrawing" xmlns:wp="http://schemas.openxmlformats.org/drawingml/2006/wordprocessingDrawing" xmlns:w10="urn:schemas-microsoft-com:office:word" xmlns:w="http://schemas.openxmlformats.org/wordprocessingml/2006/main" xmlns:w14="http://schemas.microsoft.com/office/word/2010/wordml" xmlns:w15="http://schemas.microsoft.com/office/word/2012/wordml" xmlns:w16se="http://schemas.microsoft.com/office/word/2015/wordml/symex" xmlns:wpg="http://schemas.microsoft.com/office/word/2010/wordprocessingGroup" xmlns:wpi="http://schemas.microsoft.com/office/word/2010/wordprocessingInk" xmlns:wne="http://schemas.microsoft.com/office/word/2006/wordml" xmlns:wps="http://schemas.microsoft.com/office/word/2010/wordprocessingShape" mc:Ignorable="w14 w15 w16se wp14">
   <w:endnote w:type="separator" w:id="-1">
     <w:p>
       <w:r>
@@ -19360,7 +19649,7 @@
 </file>
 
 <file path=word/footer1.xml><?xml version="1.0" encoding="utf-8"?>
-<w:ftr xmlns:wpc="http://schemas.microsoft.com/office/word/2010/wordprocessingCanvas" xmlns:cx="http://schemas.microsoft.com/office/drawing/2014/chartex" xmlns:cx1="http://schemas.microsoft.com/office/drawing/2015/9/8/chartex" xmlns:cx2="http://schemas.microsoft.com/office/drawing/2015/10/21/chartex" xmlns:mc="http://schemas.openxmlformats.org/markup-compatibility/2006" xmlns:o="urn:schemas-microsoft-com:office:office" xmlns:r="http://schemas.openxmlformats.org/officeDocument/2006/relationships" xmlns:m="http://schemas.openxmlformats.org/officeDocument/2006/math" xmlns:v="urn:schemas-microsoft-com:vml" xmlns:wp14="http://schemas.microsoft.com/office/word/2010/wordprocessingDrawing" xmlns:wp="http://schemas.openxmlformats.org/drawingml/2006/wordprocessingDrawing" xmlns:w10="urn:schemas-microsoft-com:office:word" xmlns:w="http://schemas.openxmlformats.org/wordprocessingml/2006/main" xmlns:w14="http://schemas.microsoft.com/office/word/2010/wordml" xmlns:w15="http://schemas.microsoft.com/office/word/2012/wordml" xmlns:w16se="http://schemas.microsoft.com/office/word/2015/wordml/symex" xmlns:wpg="http://schemas.microsoft.com/office/word/2010/wordprocessingGroup" xmlns:wpi="http://schemas.microsoft.com/office/word/2010/wordprocessingInk" xmlns:wne="http://schemas.microsoft.com/office/word/2006/wordml" xmlns:wps="http://schemas.microsoft.com/office/word/2010/wordprocessingShape" mc:Ignorable="w14 w15 w16se wp14">
+<w:ftr xmlns:wpc="http://schemas.microsoft.com/office/word/2010/wordprocessingCanvas" xmlns:cx="http://schemas.microsoft.com/office/drawing/2014/chartex" xmlns:cx1="http://schemas.microsoft.com/office/drawing/2015/9/8/chartex" xmlns:cx2="http://schemas.microsoft.com/office/drawing/2015/10/21/chartex" xmlns:cx3="http://schemas.microsoft.com/office/drawing/2016/5/9/chartex" xmlns:cx4="http://schemas.microsoft.com/office/drawing/2016/5/10/chartex" xmlns:cx5="http://schemas.microsoft.com/office/drawing/2016/5/11/chartex" xmlns:mc="http://schemas.openxmlformats.org/markup-compatibility/2006" xmlns:o="urn:schemas-microsoft-com:office:office" xmlns:r="http://schemas.openxmlformats.org/officeDocument/2006/relationships" xmlns:m="http://schemas.openxmlformats.org/officeDocument/2006/math" xmlns:v="urn:schemas-microsoft-com:vml" xmlns:wp14="http://schemas.microsoft.com/office/word/2010/wordprocessingDrawing" xmlns:wp="http://schemas.openxmlformats.org/drawingml/2006/wordprocessingDrawing" xmlns:w10="urn:schemas-microsoft-com:office:word" xmlns:w="http://schemas.openxmlformats.org/wordprocessingml/2006/main" xmlns:w14="http://schemas.microsoft.com/office/word/2010/wordml" xmlns:w15="http://schemas.microsoft.com/office/word/2012/wordml" xmlns:w16se="http://schemas.microsoft.com/office/word/2015/wordml/symex" xmlns:wpg="http://schemas.microsoft.com/office/word/2010/wordprocessingGroup" xmlns:wpi="http://schemas.microsoft.com/office/word/2010/wordprocessingInk" xmlns:wne="http://schemas.microsoft.com/office/word/2006/wordml" xmlns:wps="http://schemas.microsoft.com/office/word/2010/wordprocessingShape" mc:Ignorable="w14 w15 w16se wp14">
   <w:sdt>
     <w:sdtPr>
       <w:rPr>
@@ -19396,7 +19685,7 @@
             <w:noProof/>
             <w:rtl/>
           </w:rPr>
-          <w:t>1</w:t>
+          <w:t>20</w:t>
         </w:r>
         <w:r>
           <w:rPr>
@@ -19422,7 +19711,7 @@
 </file>
 
 <file path=word/footnotes.xml><?xml version="1.0" encoding="utf-8"?>
-<w:footnotes xmlns:wpc="http://schemas.microsoft.com/office/word/2010/wordprocessingCanvas" xmlns:cx="http://schemas.microsoft.com/office/drawing/2014/chartex" xmlns:cx1="http://schemas.microsoft.com/office/drawing/2015/9/8/chartex" xmlns:cx2="http://schemas.microsoft.com/office/drawing/2015/10/21/chartex" xmlns:mc="http://schemas.openxmlformats.org/markup-compatibility/2006" xmlns:o="urn:schemas-microsoft-com:office:office" xmlns:r="http://schemas.openxmlformats.org/officeDocument/2006/relationships" xmlns:m="http://schemas.openxmlformats.org/officeDocument/2006/math" xmlns:v="urn:schemas-microsoft-com:vml" xmlns:wp14="http://schemas.microsoft.com/office/word/2010/wordprocessingDrawing" xmlns:wp="http://schemas.openxmlformats.org/drawingml/2006/wordprocessingDrawing" xmlns:w10="urn:schemas-microsoft-com:office:word" xmlns:w="http://schemas.openxmlformats.org/wordprocessingml/2006/main" xmlns:w14="http://schemas.microsoft.com/office/word/2010/wordml" xmlns:w15="http://schemas.microsoft.com/office/word/2012/wordml" xmlns:w16se="http://schemas.microsoft.com/office/word/2015/wordml/symex" xmlns:wpg="http://schemas.microsoft.com/office/word/2010/wordprocessingGroup" xmlns:wpi="http://schemas.microsoft.com/office/word/2010/wordprocessingInk" xmlns:wne="http://schemas.microsoft.com/office/word/2006/wordml" xmlns:wps="http://schemas.microsoft.com/office/word/2010/wordprocessingShape" mc:Ignorable="w14 w15 w16se wp14">
+<w:footnotes xmlns:wpc="http://schemas.microsoft.com/office/word/2010/wordprocessingCanvas" xmlns:cx="http://schemas.microsoft.com/office/drawing/2014/chartex" xmlns:cx1="http://schemas.microsoft.com/office/drawing/2015/9/8/chartex" xmlns:cx2="http://schemas.microsoft.com/office/drawing/2015/10/21/chartex" xmlns:cx3="http://schemas.microsoft.com/office/drawing/2016/5/9/chartex" xmlns:cx4="http://schemas.microsoft.com/office/drawing/2016/5/10/chartex" xmlns:cx5="http://schemas.microsoft.com/office/drawing/2016/5/11/chartex" xmlns:mc="http://schemas.openxmlformats.org/markup-compatibility/2006" xmlns:o="urn:schemas-microsoft-com:office:office" xmlns:r="http://schemas.openxmlformats.org/officeDocument/2006/relationships" xmlns:m="http://schemas.openxmlformats.org/officeDocument/2006/math" xmlns:v="urn:schemas-microsoft-com:vml" xmlns:wp14="http://schemas.microsoft.com/office/word/2010/wordprocessingDrawing" xmlns:wp="http://schemas.openxmlformats.org/drawingml/2006/wordprocessingDrawing" xmlns:w10="urn:schemas-microsoft-com:office:word" xmlns:w="http://schemas.openxmlformats.org/wordprocessingml/2006/main" xmlns:w14="http://schemas.microsoft.com/office/word/2010/wordml" xmlns:w15="http://schemas.microsoft.com/office/word/2012/wordml" xmlns:w16se="http://schemas.microsoft.com/office/word/2015/wordml/symex" xmlns:wpg="http://schemas.microsoft.com/office/word/2010/wordprocessingGroup" xmlns:wpi="http://schemas.microsoft.com/office/word/2010/wordprocessingInk" xmlns:wne="http://schemas.microsoft.com/office/word/2006/wordml" xmlns:wps="http://schemas.microsoft.com/office/word/2010/wordprocessingShape" mc:Ignorable="w14 w15 w16se wp14">
   <w:footnote w:type="separator" w:id="-1">
     <w:p>
       <w:r>
@@ -19441,7 +19730,7 @@
 </file>
 
 <file path=word/header1.xml><?xml version="1.0" encoding="utf-8"?>
-<w:hdr xmlns:wpc="http://schemas.microsoft.com/office/word/2010/wordprocessingCanvas" xmlns:cx="http://schemas.microsoft.com/office/drawing/2014/chartex" xmlns:cx1="http://schemas.microsoft.com/office/drawing/2015/9/8/chartex" xmlns:cx2="http://schemas.microsoft.com/office/drawing/2015/10/21/chartex" xmlns:mc="http://schemas.openxmlformats.org/markup-compatibility/2006" xmlns:o="urn:schemas-microsoft-com:office:office" xmlns:r="http://schemas.openxmlformats.org/officeDocument/2006/relationships" xmlns:m="http://schemas.openxmlformats.org/officeDocument/2006/math" xmlns:v="urn:schemas-microsoft-com:vml" xmlns:wp14="http://schemas.microsoft.com/office/word/2010/wordprocessingDrawing" xmlns:wp="http://schemas.openxmlformats.org/drawingml/2006/wordprocessingDrawing" xmlns:w10="urn:schemas-microsoft-com:office:word" xmlns:w="http://schemas.openxmlformats.org/wordprocessingml/2006/main" xmlns:w14="http://schemas.microsoft.com/office/word/2010/wordml" xmlns:w15="http://schemas.microsoft.com/office/word/2012/wordml" xmlns:w16se="http://schemas.microsoft.com/office/word/2015/wordml/symex" xmlns:wpg="http://schemas.microsoft.com/office/word/2010/wordprocessingGroup" xmlns:wpi="http://schemas.microsoft.com/office/word/2010/wordprocessingInk" xmlns:wne="http://schemas.microsoft.com/office/word/2006/wordml" xmlns:wps="http://schemas.microsoft.com/office/word/2010/wordprocessingShape" mc:Ignorable="w14 w15 w16se wp14">
+<w:hdr xmlns:wpc="http://schemas.microsoft.com/office/word/2010/wordprocessingCanvas" xmlns:cx="http://schemas.microsoft.com/office/drawing/2014/chartex" xmlns:cx1="http://schemas.microsoft.com/office/drawing/2015/9/8/chartex" xmlns:cx2="http://schemas.microsoft.com/office/drawing/2015/10/21/chartex" xmlns:cx3="http://schemas.microsoft.com/office/drawing/2016/5/9/chartex" xmlns:cx4="http://schemas.microsoft.com/office/drawing/2016/5/10/chartex" xmlns:cx5="http://schemas.microsoft.com/office/drawing/2016/5/11/chartex" xmlns:mc="http://schemas.openxmlformats.org/markup-compatibility/2006" xmlns:o="urn:schemas-microsoft-com:office:office" xmlns:r="http://schemas.openxmlformats.org/officeDocument/2006/relationships" xmlns:m="http://schemas.openxmlformats.org/officeDocument/2006/math" xmlns:v="urn:schemas-microsoft-com:vml" xmlns:wp14="http://schemas.microsoft.com/office/word/2010/wordprocessingDrawing" xmlns:wp="http://schemas.openxmlformats.org/drawingml/2006/wordprocessingDrawing" xmlns:w10="urn:schemas-microsoft-com:office:word" xmlns:w="http://schemas.openxmlformats.org/wordprocessingml/2006/main" xmlns:w14="http://schemas.microsoft.com/office/word/2010/wordml" xmlns:w15="http://schemas.microsoft.com/office/word/2012/wordml" xmlns:w16se="http://schemas.microsoft.com/office/word/2015/wordml/symex" xmlns:wpg="http://schemas.microsoft.com/office/word/2010/wordprocessingGroup" xmlns:wpi="http://schemas.microsoft.com/office/word/2010/wordprocessingInk" xmlns:wne="http://schemas.microsoft.com/office/word/2006/wordml" xmlns:wps="http://schemas.microsoft.com/office/word/2010/wordprocessingShape" mc:Ignorable="w14 w15 w16se wp14">
   <w:p>
     <w:pPr>
       <w:pStyle w:val="Header"/>
@@ -19531,7 +19820,7 @@
 </file>
 
 <file path=word/numbering.xml><?xml version="1.0" encoding="utf-8"?>
-<w:numbering xmlns:wpc="http://schemas.microsoft.com/office/word/2010/wordprocessingCanvas" xmlns:cx="http://schemas.microsoft.com/office/drawing/2014/chartex" xmlns:cx1="http://schemas.microsoft.com/office/drawing/2015/9/8/chartex" xmlns:cx2="http://schemas.microsoft.com/office/drawing/2015/10/21/chartex" xmlns:mc="http://schemas.openxmlformats.org/markup-compatibility/2006" xmlns:o="urn:schemas-microsoft-com:office:office" xmlns:r="http://schemas.openxmlformats.org/officeDocument/2006/relationships" xmlns:m="http://schemas.openxmlformats.org/officeDocument/2006/math" xmlns:v="urn:schemas-microsoft-com:vml" xmlns:wp14="http://schemas.microsoft.com/office/word/2010/wordprocessingDrawing" xmlns:wp="http://schemas.openxmlformats.org/drawingml/2006/wordprocessingDrawing" xmlns:w10="urn:schemas-microsoft-com:office:word" xmlns:w="http://schemas.openxmlformats.org/wordprocessingml/2006/main" xmlns:w14="http://schemas.microsoft.com/office/word/2010/wordml" xmlns:w15="http://schemas.microsoft.com/office/word/2012/wordml" xmlns:w16se="http://schemas.microsoft.com/office/word/2015/wordml/symex" xmlns:wpg="http://schemas.microsoft.com/office/word/2010/wordprocessingGroup" xmlns:wpi="http://schemas.microsoft.com/office/word/2010/wordprocessingInk" xmlns:wne="http://schemas.microsoft.com/office/word/2006/wordml" xmlns:wps="http://schemas.microsoft.com/office/word/2010/wordprocessingShape" mc:Ignorable="w14 w15 w16se wp14">
+<w:numbering xmlns:wpc="http://schemas.microsoft.com/office/word/2010/wordprocessingCanvas" xmlns:cx="http://schemas.microsoft.com/office/drawing/2014/chartex" xmlns:cx1="http://schemas.microsoft.com/office/drawing/2015/9/8/chartex" xmlns:cx2="http://schemas.microsoft.com/office/drawing/2015/10/21/chartex" xmlns:cx3="http://schemas.microsoft.com/office/drawing/2016/5/9/chartex" xmlns:cx4="http://schemas.microsoft.com/office/drawing/2016/5/10/chartex" xmlns:cx5="http://schemas.microsoft.com/office/drawing/2016/5/11/chartex" xmlns:mc="http://schemas.openxmlformats.org/markup-compatibility/2006" xmlns:o="urn:schemas-microsoft-com:office:office" xmlns:r="http://schemas.openxmlformats.org/officeDocument/2006/relationships" xmlns:m="http://schemas.openxmlformats.org/officeDocument/2006/math" xmlns:v="urn:schemas-microsoft-com:vml" xmlns:wp14="http://schemas.microsoft.com/office/word/2010/wordprocessingDrawing" xmlns:wp="http://schemas.openxmlformats.org/drawingml/2006/wordprocessingDrawing" xmlns:w10="urn:schemas-microsoft-com:office:word" xmlns:w="http://schemas.openxmlformats.org/wordprocessingml/2006/main" xmlns:w14="http://schemas.microsoft.com/office/word/2010/wordml" xmlns:w15="http://schemas.microsoft.com/office/word/2012/wordml" xmlns:w16se="http://schemas.microsoft.com/office/word/2015/wordml/symex" xmlns:wpg="http://schemas.microsoft.com/office/word/2010/wordprocessingGroup" xmlns:wpi="http://schemas.microsoft.com/office/word/2010/wordprocessingInk" xmlns:wne="http://schemas.microsoft.com/office/word/2006/wordml" xmlns:wps="http://schemas.microsoft.com/office/word/2010/wordprocessingShape" mc:Ignorable="w14 w15 w16se wp14">
   <w:abstractNum w:abstractNumId="0" w15:restartNumberingAfterBreak="0">
     <w:nsid w:val="FFFFFF7C"/>
     <w:multiLevelType w:val="singleLevel"/>
@@ -21546,7 +21835,7 @@
     </w:rPrDefault>
     <w:pPrDefault/>
   </w:docDefaults>
-  <w:latentStyles w:defLockedState="0" w:defUIPriority="99" w:defSemiHidden="0" w:defUnhideWhenUsed="0" w:defQFormat="0" w:count="372">
+  <w:latentStyles w:defLockedState="0" w:defUIPriority="99" w:defSemiHidden="0" w:defUnhideWhenUsed="0" w:defQFormat="0" w:count="374">
     <w:lsdException w:name="Normal" w:uiPriority="0" w:qFormat="1"/>
     <w:lsdException w:name="heading 1" w:uiPriority="9" w:qFormat="1"/>
     <w:lsdException w:name="heading 2" w:semiHidden="1" w:uiPriority="9" w:unhideWhenUsed="1" w:qFormat="1"/>
@@ -21652,7 +21941,6 @@
     <w:lsdException w:name="HTML Sample" w:semiHidden="1" w:unhideWhenUsed="1"/>
     <w:lsdException w:name="HTML Typewriter" w:semiHidden="1" w:unhideWhenUsed="1"/>
     <w:lsdException w:name="HTML Variable" w:semiHidden="1" w:unhideWhenUsed="1"/>
-    <w:lsdException w:name="Normal Table" w:semiHidden="1" w:unhideWhenUsed="1"/>
     <w:lsdException w:name="annotation subject" w:semiHidden="1" w:unhideWhenUsed="1"/>
     <w:lsdException w:name="No List" w:semiHidden="1" w:unhideWhenUsed="1"/>
     <w:lsdException w:name="Outline List 1" w:semiHidden="1" w:unhideWhenUsed="1"/>
@@ -21698,11 +21986,9 @@
     <w:lsdException w:name="Table Subtle 1" w:semiHidden="1" w:unhideWhenUsed="1"/>
     <w:lsdException w:name="Table Subtle 2" w:semiHidden="1" w:unhideWhenUsed="1"/>
     <w:lsdException w:name="Table Web 1" w:semiHidden="1" w:unhideWhenUsed="1"/>
-    <w:lsdException w:name="Table Web 2" w:semiHidden="1" w:unhideWhenUsed="1"/>
     <w:lsdException w:name="Table Web 3" w:semiHidden="1" w:unhideWhenUsed="1"/>
     <w:lsdException w:name="Balloon Text" w:semiHidden="1" w:unhideWhenUsed="1"/>
     <w:lsdException w:name="Table Grid" w:uiPriority="59"/>
-    <w:lsdException w:name="Table Theme" w:semiHidden="1" w:unhideWhenUsed="1"/>
     <w:lsdException w:name="Placeholder Text" w:semiHidden="1"/>
     <w:lsdException w:name="No Spacing" w:uiPriority="1" w:qFormat="1"/>
     <w:lsdException w:name="Light Shading" w:uiPriority="60"/>
@@ -21919,6 +22205,8 @@
     <w:lsdException w:name="List Table 6 Colorful Accent 6" w:uiPriority="51"/>
     <w:lsdException w:name="List Table 7 Colorful Accent 6" w:uiPriority="52"/>
     <w:lsdException w:name="Mention" w:semiHidden="1" w:unhideWhenUsed="1"/>
+    <w:lsdException w:name="Smart Hyperlink" w:semiHidden="1" w:unhideWhenUsed="1"/>
+    <w:lsdException w:name="Hashtag" w:semiHidden="1" w:unhideWhenUsed="1"/>
   </w:latentStyles>
   <w:style w:type="paragraph" w:default="1" w:styleId="Normal">
     <w:name w:val="Normal"/>
@@ -22622,7 +22910,7 @@
 </file>
 
 <file path=customXml/itemProps1.xml><?xml version="1.0" encoding="utf-8"?>
-<ds:datastoreItem xmlns:ds="http://schemas.openxmlformats.org/officeDocument/2006/customXml" ds:itemID="{DAB9F06C-5A6B-4F2B-8220-0878BEC6B6A2}">
+<ds:datastoreItem xmlns:ds="http://schemas.openxmlformats.org/officeDocument/2006/customXml" ds:itemID="{7AC7EACD-F9D5-418A-ADB6-DA635B14F803}">
   <ds:schemaRefs>
     <ds:schemaRef ds:uri="http://schemas.openxmlformats.org/officeDocument/2006/bibliography"/>
   </ds:schemaRefs>

</xml_diff>